<commit_message>
grpah changes after quantized values changes
</commit_message>
<xml_diff>
--- a/Project.docx
+++ b/Project.docx
@@ -27,7 +27,21 @@
         <w:rPr>
           <w:rFonts w:ascii="Tahoma" w:hAnsi="Tahoma" w:cs="Tahoma"/>
         </w:rPr>
-        <w:t>Uzi Smadja - 313673782 - uzi.smadja@gmail.com</w:t>
+        <w:t xml:space="preserve">Uzi </w:t>
+      </w:r>
+      <w:proofErr w:type="spellStart"/>
+      <w:r>
+        <w:rPr>
+          <w:rFonts w:ascii="Tahoma" w:hAnsi="Tahoma" w:cs="Tahoma"/>
+        </w:rPr>
+        <w:t>Smadja</w:t>
+      </w:r>
+      <w:proofErr w:type="spellEnd"/>
+      <w:r>
+        <w:rPr>
+          <w:rFonts w:ascii="Tahoma" w:hAnsi="Tahoma" w:cs="Tahoma"/>
+        </w:rPr>
+        <w:t xml:space="preserve"> - 313673782 - uzi.smadja@gmail.com</w:t>
       </w:r>
     </w:p>
     <w:p>
@@ -41,13 +55,7 @@
         <w:rPr>
           <w:rFonts w:ascii="Tahoma" w:hAnsi="Tahoma" w:cs="Tahoma"/>
         </w:rPr>
-        <w:t xml:space="preserve">Bernie Howard - 203039417- </w:t>
-      </w:r>
-      <w:r>
-        <w:rPr>
-          <w:rFonts w:ascii="Tahoma" w:hAnsi="Tahoma" w:cs="Tahoma"/>
-        </w:rPr>
-        <w:t>bernie.howard@gmail.com</w:t>
+        <w:t>Bernie Howard - 203039417- bernie.howard@gmail.com</w:t>
       </w:r>
     </w:p>
     <w:p>
@@ -86,7 +94,63 @@
         <w:rPr>
           <w:rFonts w:ascii="Tahoma" w:hAnsi="Tahoma" w:cs="Tahoma"/>
         </w:rPr>
-        <w:t xml:space="preserve">This project will consider forest fire data from the Montesinho natural park from the Trás-os-Montes northeast region of Portugal (Figure 2). The park contains a high flora and fauna (plants &amp; animals) diversity. In the simplest case, a Bayesian network is specified by an expert and is then used to perform inference. In other applications the task of defining the network is too complex for humans. </w:t>
+        <w:t xml:space="preserve">This project will consider forest fire data from the </w:t>
+      </w:r>
+      <w:proofErr w:type="spellStart"/>
+      <w:r>
+        <w:rPr>
+          <w:rFonts w:ascii="Tahoma" w:hAnsi="Tahoma" w:cs="Tahoma"/>
+        </w:rPr>
+        <w:t>Montesinho</w:t>
+      </w:r>
+      <w:proofErr w:type="spellEnd"/>
+      <w:r>
+        <w:rPr>
+          <w:rFonts w:ascii="Tahoma" w:hAnsi="Tahoma" w:cs="Tahoma"/>
+        </w:rPr>
+        <w:t xml:space="preserve"> natural park from the </w:t>
+      </w:r>
+      <w:proofErr w:type="spellStart"/>
+      <w:r>
+        <w:rPr>
+          <w:rFonts w:ascii="Tahoma" w:hAnsi="Tahoma" w:cs="Tahoma"/>
+        </w:rPr>
+        <w:t>Trás</w:t>
+      </w:r>
+      <w:proofErr w:type="spellEnd"/>
+      <w:r>
+        <w:rPr>
+          <w:rFonts w:ascii="Tahoma" w:hAnsi="Tahoma" w:cs="Tahoma"/>
+        </w:rPr>
+        <w:t>-</w:t>
+      </w:r>
+      <w:proofErr w:type="spellStart"/>
+      <w:r>
+        <w:rPr>
+          <w:rFonts w:ascii="Tahoma" w:hAnsi="Tahoma" w:cs="Tahoma"/>
+        </w:rPr>
+        <w:t>os</w:t>
+      </w:r>
+      <w:proofErr w:type="spellEnd"/>
+      <w:r>
+        <w:rPr>
+          <w:rFonts w:ascii="Tahoma" w:hAnsi="Tahoma" w:cs="Tahoma"/>
+        </w:rPr>
+        <w:t xml:space="preserve">-Montes northeast region of Portugal (Figure 2). The park contains a high flora and fauna (plants &amp; animals) diversity. In the simplest case, a Bayesian network is specified by an expert and is then used to perform inference. In other </w:t>
+      </w:r>
+      <w:proofErr w:type="gramStart"/>
+      <w:r>
+        <w:rPr>
+          <w:rFonts w:ascii="Tahoma" w:hAnsi="Tahoma" w:cs="Tahoma"/>
+        </w:rPr>
+        <w:t>applications</w:t>
+      </w:r>
+      <w:proofErr w:type="gramEnd"/>
+      <w:r>
+        <w:rPr>
+          <w:rFonts w:ascii="Tahoma" w:hAnsi="Tahoma" w:cs="Tahoma"/>
+        </w:rPr>
+        <w:t xml:space="preserve"> the task of defining the network is too complex for humans. </w:t>
       </w:r>
     </w:p>
     <w:p>
@@ -272,7 +336,63 @@
         <w:rPr>
           <w:rFonts w:ascii="Tahoma" w:hAnsi="Tahoma" w:cs="Tahoma"/>
         </w:rPr>
-        <w:t>The first database was collected by the inspector that was responsible for the Montesinho fire occurrences. At a daily basis, every time a forest fire occurred, several features were registered, such as the time, date, spatial location within a 9×9 grid (x and y axis of Figure 2), the type of vegetation involved, the six components of the FWI (Figure 1) system and the total burned area. The second database was collected by the Bragança Polytechnic Institute, containing several weather observations (e.g. wind speed) that were recorded with a 30 minute period by a meteorological station located in the center of the Montesinho park. The two databases were stored in tens of individual spreadsheets, under distinct formats, and a substantial manual effort was performed to integrate them into a single dataset with a total of 517 entries.</w:t>
+        <w:t xml:space="preserve">The first database was collected by the inspector that was responsible for the </w:t>
+      </w:r>
+      <w:proofErr w:type="spellStart"/>
+      <w:r>
+        <w:rPr>
+          <w:rFonts w:ascii="Tahoma" w:hAnsi="Tahoma" w:cs="Tahoma"/>
+        </w:rPr>
+        <w:t>Montesinho</w:t>
+      </w:r>
+      <w:proofErr w:type="spellEnd"/>
+      <w:r>
+        <w:rPr>
+          <w:rFonts w:ascii="Tahoma" w:hAnsi="Tahoma" w:cs="Tahoma"/>
+        </w:rPr>
+        <w:t xml:space="preserve"> fire occurrences. At a daily basis, every time a forest fire occurred, several features were registered, such as the time, date, spatial location within a 9×9 grid (x and y axis of Figure 2), the type of vegetation involved, the six components of the FWI (Figure 1) system and the total burned area. The second database was collected by the </w:t>
+      </w:r>
+      <w:proofErr w:type="spellStart"/>
+      <w:r>
+        <w:rPr>
+          <w:rFonts w:ascii="Tahoma" w:hAnsi="Tahoma" w:cs="Tahoma"/>
+        </w:rPr>
+        <w:t>Bragança</w:t>
+      </w:r>
+      <w:proofErr w:type="spellEnd"/>
+      <w:r>
+        <w:rPr>
+          <w:rFonts w:ascii="Tahoma" w:hAnsi="Tahoma" w:cs="Tahoma"/>
+        </w:rPr>
+        <w:t xml:space="preserve"> Polytechnic Institute, containing several weather observations (e.g. wind speed) that were recorded with a </w:t>
+      </w:r>
+      <w:proofErr w:type="gramStart"/>
+      <w:r>
+        <w:rPr>
+          <w:rFonts w:ascii="Tahoma" w:hAnsi="Tahoma" w:cs="Tahoma"/>
+        </w:rPr>
+        <w:t>30 minute</w:t>
+      </w:r>
+      <w:proofErr w:type="gramEnd"/>
+      <w:r>
+        <w:rPr>
+          <w:rFonts w:ascii="Tahoma" w:hAnsi="Tahoma" w:cs="Tahoma"/>
+        </w:rPr>
+        <w:t xml:space="preserve"> period by a meteorological station located in the center of the </w:t>
+      </w:r>
+      <w:proofErr w:type="spellStart"/>
+      <w:r>
+        <w:rPr>
+          <w:rFonts w:ascii="Tahoma" w:hAnsi="Tahoma" w:cs="Tahoma"/>
+        </w:rPr>
+        <w:t>Montesinho</w:t>
+      </w:r>
+      <w:proofErr w:type="spellEnd"/>
+      <w:r>
+        <w:rPr>
+          <w:rFonts w:ascii="Tahoma" w:hAnsi="Tahoma" w:cs="Tahoma"/>
+        </w:rPr>
+        <w:t xml:space="preserve"> park. The two databases were stored in tens of individual spreadsheets, under distinct formats, and a substantial manual effort was performed to integrate them into a single dataset with a total of 517 entries.</w:t>
       </w:r>
     </w:p>
     <w:p>
@@ -340,7 +460,7 @@
       <w:pPr>
         <w:jc w:val="center"/>
         <w:rPr>
-          <w:rFonts w:ascii="Tahoma" w:hAnsi="Tahoma" w:cs="Tahoma" w:hint="cs"/>
+          <w:rFonts w:ascii="Tahoma" w:hAnsi="Tahoma" w:cs="Tahoma"/>
           <w:sz w:val="18"/>
           <w:szCs w:val="18"/>
           <w:rtl/>
@@ -352,7 +472,25 @@
           <w:sz w:val="18"/>
           <w:szCs w:val="18"/>
         </w:rPr>
-        <w:t>Figure 2 The map of the Montesinho natural park</w:t>
+        <w:t xml:space="preserve">Figure 2 The map of the </w:t>
+      </w:r>
+      <w:proofErr w:type="spellStart"/>
+      <w:r>
+        <w:rPr>
+          <w:rFonts w:ascii="Tahoma" w:hAnsi="Tahoma" w:cs="Tahoma"/>
+          <w:sz w:val="18"/>
+          <w:szCs w:val="18"/>
+        </w:rPr>
+        <w:t>Montesinho</w:t>
+      </w:r>
+      <w:proofErr w:type="spellEnd"/>
+      <w:r>
+        <w:rPr>
+          <w:rFonts w:ascii="Tahoma" w:hAnsi="Tahoma" w:cs="Tahoma"/>
+          <w:sz w:val="18"/>
+          <w:szCs w:val="18"/>
+        </w:rPr>
+        <w:t xml:space="preserve"> natural park</w:t>
       </w:r>
     </w:p>
     <w:p>
@@ -764,7 +902,17 @@
           <w:sz w:val="24"/>
           <w:szCs w:val="24"/>
         </w:rPr>
-        <w:t xml:space="preserve"> as defined earlier</w:t>
+        <w:t xml:space="preserve"> as defined</w:t>
+      </w:r>
+      <w:bookmarkStart w:id="0" w:name="_GoBack"/>
+      <w:bookmarkEnd w:id="0"/>
+      <w:r>
+        <w:rPr>
+          <w:rFonts w:ascii="Tahoma" w:hAnsi="Tahoma" w:cs="Tahoma"/>
+          <w:sz w:val="24"/>
+          <w:szCs w:val="24"/>
+        </w:rPr>
+        <w:t xml:space="preserve"> earlier</w:t>
       </w:r>
     </w:p>
     <w:p>
@@ -947,39 +1095,7 @@
           <w:sz w:val="24"/>
           <w:szCs w:val="24"/>
         </w:rPr>
-        <w:t xml:space="preserve">As seen on the graph in </w:t>
-      </w:r>
-      <w:r>
-        <w:rPr>
-          <w:rFonts w:ascii="Tahoma" w:hAnsi="Tahoma" w:cs="Tahoma"/>
-          <w:sz w:val="24"/>
-          <w:szCs w:val="24"/>
-        </w:rPr>
-        <w:t xml:space="preserve">fig. 1, </w:t>
-      </w:r>
-      <w:r>
-        <w:rPr>
-          <w:rFonts w:ascii="Tahoma" w:hAnsi="Tahoma" w:cs="Tahoma"/>
-          <w:sz w:val="24"/>
-          <w:szCs w:val="24"/>
-        </w:rPr>
-        <w:t xml:space="preserve">some father-child node dependencies are already known, </w:t>
-      </w:r>
-      <w:r>
-        <w:rPr>
-          <w:rFonts w:ascii="Tahoma" w:hAnsi="Tahoma" w:cs="Tahoma"/>
-          <w:sz w:val="24"/>
-          <w:szCs w:val="24"/>
-        </w:rPr>
-        <w:t xml:space="preserve">but </w:t>
-      </w:r>
-      <w:r>
-        <w:rPr>
-          <w:rFonts w:ascii="Tahoma" w:hAnsi="Tahoma" w:cs="Tahoma"/>
-          <w:sz w:val="24"/>
-          <w:szCs w:val="24"/>
-        </w:rPr>
-        <w:t>not all of them (i.e. X and Y coordinates aren’t presented in fig. 1)</w:t>
+        <w:t>As seen on the graph in fig. 1, some father-child node dependencies are already known, but not all of them (i.e. X and Y coordinates aren’t presented in fig. 1)</w:t>
       </w:r>
       <w:r>
         <w:rPr>
@@ -1036,23 +1152,7 @@
           <w:sz w:val="24"/>
           <w:szCs w:val="24"/>
         </w:rPr>
-        <w:t xml:space="preserve"> (fig. 3). We implemented two </w:t>
-      </w:r>
-      <w:r>
-        <w:rPr>
-          <w:rFonts w:ascii="Tahoma" w:hAnsi="Tahoma" w:cs="Tahoma"/>
-          <w:sz w:val="24"/>
-          <w:szCs w:val="24"/>
-        </w:rPr>
-        <w:t xml:space="preserve">simple </w:t>
-      </w:r>
-      <w:r>
-        <w:rPr>
-          <w:rFonts w:ascii="Tahoma" w:hAnsi="Tahoma" w:cs="Tahoma"/>
-          <w:sz w:val="24"/>
-          <w:szCs w:val="24"/>
-        </w:rPr>
-        <w:t>graph</w:t>
+        <w:t xml:space="preserve"> (fig. 3). We implemented two simple graph</w:t>
       </w:r>
       <w:r>
         <w:rPr>
@@ -2275,6 +2375,9 @@
             </m:e>
           </m:nary>
           <m:r>
+            <m:rPr>
+              <m:sty m:val="p"/>
+            </m:rPr>
             <w:rPr>
               <w:rFonts w:ascii="Tahoma" w:eastAsiaTheme="minorEastAsia" w:hAnsi="Tahoma" w:cs="Tahoma"/>
               <w:sz w:val="24"/>
@@ -3173,15 +3276,7 @@
                   <w:sz w:val="24"/>
                   <w:szCs w:val="24"/>
                 </w:rPr>
-                <m:t>i</m:t>
-              </m:r>
-              <m:r>
-                <w:rPr>
-                  <w:rFonts w:ascii="Cambria Math" w:eastAsiaTheme="minorEastAsia" w:hAnsi="Cambria Math" w:cs="Tahoma"/>
-                  <w:sz w:val="24"/>
-                  <w:szCs w:val="24"/>
-                </w:rPr>
-                <m:t>=1</m:t>
+                <m:t>i=1</m:t>
               </m:r>
             </m:sub>
             <m:sup>
@@ -4037,32 +4132,108 @@
       </w:pPr>
       <w:r>
         <w:rPr>
+          <w:rFonts w:ascii="Tahoma" w:eastAsiaTheme="minorEastAsia" w:hAnsi="Tahoma" w:cs="Tahoma"/>
+          <w:sz w:val="24"/>
+          <w:szCs w:val="24"/>
+        </w:rPr>
+        <w:t>We tested the algorithm for different increasing I and R values</w:t>
+      </w:r>
+      <w:r>
+        <w:rPr>
+          <w:rFonts w:ascii="Tahoma" w:eastAsiaTheme="minorEastAsia" w:hAnsi="Tahoma" w:cs="Tahoma"/>
+          <w:sz w:val="24"/>
+          <w:szCs w:val="24"/>
+        </w:rPr>
+        <w:t>, and got the following graph representing score as a function of number of operations (</w:t>
+      </w:r>
+      <m:oMath>
+        <m:r>
+          <w:rPr>
+            <w:rFonts w:ascii="Cambria Math" w:eastAsiaTheme="minorEastAsia" w:hAnsi="Cambria Math" w:cs="Tahoma"/>
+            <w:sz w:val="24"/>
+            <w:szCs w:val="24"/>
+          </w:rPr>
+          <m:t>r⋅4i)</m:t>
+        </m:r>
+      </m:oMath>
+      <w:r>
+        <w:rPr>
+          <w:rFonts w:ascii="Tahoma" w:eastAsiaTheme="minorEastAsia" w:hAnsi="Tahoma" w:cs="Tahoma"/>
+          <w:sz w:val="24"/>
+          <w:szCs w:val="24"/>
+        </w:rPr>
+        <w:t xml:space="preserve">. Remembering that due to proximity to zero, we cannot represent the real score, each score is in fact </w:t>
+      </w:r>
+      <m:oMath>
+        <m:sSup>
+          <m:sSupPr>
+            <m:ctrlPr>
+              <w:rPr>
+                <w:rFonts w:ascii="Cambria Math" w:eastAsiaTheme="minorEastAsia" w:hAnsi="Cambria Math" w:cs="Tahoma"/>
+                <w:i/>
+                <w:sz w:val="24"/>
+                <w:szCs w:val="24"/>
+              </w:rPr>
+            </m:ctrlPr>
+          </m:sSupPr>
+          <m:e>
+            <m:r>
+              <w:rPr>
+                <w:rFonts w:ascii="Cambria Math" w:eastAsiaTheme="minorEastAsia" w:hAnsi="Cambria Math" w:cs="Tahoma"/>
+                <w:sz w:val="24"/>
+                <w:szCs w:val="24"/>
+              </w:rPr>
+              <m:t>10</m:t>
+            </m:r>
+          </m:e>
+          <m:sup>
+            <m:r>
+              <w:rPr>
+                <w:rFonts w:ascii="Cambria Math" w:eastAsiaTheme="minorEastAsia" w:hAnsi="Cambria Math" w:cs="Tahoma"/>
+                <w:sz w:val="24"/>
+                <w:szCs w:val="24"/>
+              </w:rPr>
+              <m:t>score</m:t>
+            </m:r>
+          </m:sup>
+        </m:sSup>
+      </m:oMath>
+      <w:r>
+        <w:rPr>
+          <w:rFonts w:ascii="Tahoma" w:eastAsiaTheme="minorEastAsia" w:hAnsi="Tahoma" w:cs="Tahoma"/>
+          <w:sz w:val="24"/>
+          <w:szCs w:val="24"/>
+        </w:rPr>
+        <w:t>.</w:t>
+      </w:r>
+      <w:r>
+        <w:rPr>
           <w:rFonts w:ascii="Tahoma" w:hAnsi="Tahoma" w:cs="Tahoma"/>
           <w:noProof/>
           <w:sz w:val="24"/>
           <w:szCs w:val="24"/>
         </w:rPr>
+        <w:t xml:space="preserve"> </w:t>
+      </w:r>
+    </w:p>
+    <w:p>
+      <w:pPr>
+        <w:rPr>
+          <w:rFonts w:ascii="Tahoma" w:hAnsi="Tahoma" w:cs="Tahoma"/>
+          <w:noProof/>
+          <w:sz w:val="24"/>
+          <w:szCs w:val="24"/>
+        </w:rPr>
+      </w:pPr>
+      <w:r>
+        <w:rPr>
+          <w:noProof/>
+        </w:rPr>
         <w:drawing>
-          <wp:anchor distT="0" distB="0" distL="114300" distR="114300" simplePos="0" relativeHeight="251659264" behindDoc="1" locked="0" layoutInCell="1" allowOverlap="1">
-            <wp:simplePos x="0" y="0"/>
-            <wp:positionH relativeFrom="margin">
-              <wp:align>right</wp:align>
-            </wp:positionH>
-            <wp:positionV relativeFrom="paragraph">
-              <wp:posOffset>863600</wp:posOffset>
-            </wp:positionV>
-            <wp:extent cx="5939155" cy="3005455"/>
-            <wp:effectExtent l="0" t="0" r="4445" b="4445"/>
-            <wp:wrapTight wrapText="bothSides">
-              <wp:wrapPolygon edited="0">
-                <wp:start x="0" y="0"/>
-                <wp:lineTo x="0" y="21495"/>
-                <wp:lineTo x="21547" y="21495"/>
-                <wp:lineTo x="21547" y="0"/>
-                <wp:lineTo x="0" y="0"/>
-              </wp:wrapPolygon>
-            </wp:wrapTight>
-            <wp:docPr id="6" name="Chart 6">
+          <wp:inline distT="0" distB="0" distL="0" distR="0" wp14:anchorId="13422EC7" wp14:editId="5E1990EB">
+            <wp:extent cx="5943600" cy="2890520"/>
+            <wp:effectExtent l="0" t="0" r="0" b="5080"/>
+            <wp:docPr id="3" name="Chart 3">
               <a:extLst xmlns:a="http://schemas.openxmlformats.org/drawingml/2006/main">
                 <a:ext uri="{FF2B5EF4-FFF2-40B4-BE49-F238E27FC236}">
                   <a16:creationId xmlns:a16="http://schemas.microsoft.com/office/drawing/2014/main" id="{99BDB214-C11E-4F99-B9CB-754C5E8557E0}"/>
@@ -4075,99 +4246,72 @@
                 <c:chart xmlns:c="http://schemas.openxmlformats.org/drawingml/2006/chart" xmlns:r="http://schemas.openxmlformats.org/officeDocument/2006/relationships" r:id="rId9"/>
               </a:graphicData>
             </a:graphic>
-            <wp14:sizeRelH relativeFrom="margin">
-              <wp14:pctWidth>0</wp14:pctWidth>
-            </wp14:sizeRelH>
-            <wp14:sizeRelV relativeFrom="margin">
-              <wp14:pctHeight>0</wp14:pctHeight>
-            </wp14:sizeRelV>
-          </wp:anchor>
+          </wp:inline>
         </w:drawing>
       </w:r>
-      <w:r>
-        <w:rPr>
-          <w:rFonts w:ascii="Tahoma" w:eastAsiaTheme="minorEastAsia" w:hAnsi="Tahoma" w:cs="Tahoma"/>
-          <w:sz w:val="24"/>
-          <w:szCs w:val="24"/>
-        </w:rPr>
-        <w:t>We tested the algorithm for different increasing I and R values</w:t>
-      </w:r>
-      <w:r>
-        <w:rPr>
-          <w:rFonts w:ascii="Tahoma" w:eastAsiaTheme="minorEastAsia" w:hAnsi="Tahoma" w:cs="Tahoma"/>
-          <w:sz w:val="24"/>
-          <w:szCs w:val="24"/>
-        </w:rPr>
-        <w:t>, and got the following graph representing score as a function of number of operations (</w:t>
-      </w:r>
-      <m:oMath>
-        <m:r>
-          <w:rPr>
-            <w:rFonts w:ascii="Cambria Math" w:eastAsiaTheme="minorEastAsia" w:hAnsi="Cambria Math" w:cs="Tahoma"/>
-            <w:sz w:val="24"/>
-            <w:szCs w:val="24"/>
-          </w:rPr>
-          <m:t>r⋅4i)</m:t>
-        </m:r>
-      </m:oMath>
-      <w:r>
-        <w:rPr>
-          <w:rFonts w:ascii="Tahoma" w:eastAsiaTheme="minorEastAsia" w:hAnsi="Tahoma" w:cs="Tahoma"/>
-          <w:sz w:val="24"/>
-          <w:szCs w:val="24"/>
-        </w:rPr>
-        <w:t xml:space="preserve">. Remembering that due to proximity to zero, we cannot represent the real score, each score is in fact </w:t>
-      </w:r>
-      <m:oMath>
-        <m:sSup>
-          <m:sSupPr>
-            <m:ctrlPr>
-              <w:rPr>
-                <w:rFonts w:ascii="Cambria Math" w:eastAsiaTheme="minorEastAsia" w:hAnsi="Cambria Math" w:cs="Tahoma"/>
-                <w:i/>
-                <w:sz w:val="24"/>
-                <w:szCs w:val="24"/>
-              </w:rPr>
-            </m:ctrlPr>
-          </m:sSupPr>
-          <m:e>
-            <m:r>
-              <w:rPr>
-                <w:rFonts w:ascii="Cambria Math" w:eastAsiaTheme="minorEastAsia" w:hAnsi="Cambria Math" w:cs="Tahoma"/>
-                <w:sz w:val="24"/>
-                <w:szCs w:val="24"/>
-              </w:rPr>
-              <m:t>10</m:t>
-            </m:r>
-          </m:e>
-          <m:sup>
-            <m:r>
-              <w:rPr>
-                <w:rFonts w:ascii="Cambria Math" w:eastAsiaTheme="minorEastAsia" w:hAnsi="Cambria Math" w:cs="Tahoma"/>
-                <w:sz w:val="24"/>
-                <w:szCs w:val="24"/>
-              </w:rPr>
-              <m:t>score</m:t>
-            </m:r>
-          </m:sup>
-        </m:sSup>
-      </m:oMath>
-      <w:r>
-        <w:rPr>
-          <w:rFonts w:ascii="Tahoma" w:eastAsiaTheme="minorEastAsia" w:hAnsi="Tahoma" w:cs="Tahoma"/>
-          <w:sz w:val="24"/>
-          <w:szCs w:val="24"/>
-        </w:rPr>
-        <w:t>.</w:t>
-      </w:r>
-      <w:r>
+    </w:p>
+    <w:p>
+      <w:pPr>
         <w:rPr>
           <w:rFonts w:ascii="Tahoma" w:hAnsi="Tahoma" w:cs="Tahoma"/>
           <w:noProof/>
           <w:sz w:val="24"/>
           <w:szCs w:val="24"/>
         </w:rPr>
-        <w:t xml:space="preserve"> </w:t>
+      </w:pPr>
+      <w:r>
+        <w:rPr>
+          <w:rFonts w:ascii="Tahoma" w:hAnsi="Tahoma" w:cs="Tahoma"/>
+          <w:noProof/>
+          <w:sz w:val="24"/>
+          <w:szCs w:val="24"/>
+        </w:rPr>
+        <w:t>The score in increses with an increasing number of iterations, but we notice that the graph manufatured isn’t always logic and strange dependencies occur, Such as the gregorian month of the fire is dependent by the humidy (and not vice verca).</w:t>
+      </w:r>
+      <w:r>
+        <w:rPr>
+          <w:rFonts w:ascii="Tahoma" w:hAnsi="Tahoma" w:cs="Tahoma"/>
+          <w:noProof/>
+          <w:sz w:val="24"/>
+          <w:szCs w:val="24"/>
+        </w:rPr>
+        <w:t xml:space="preserve"> Such strnage </w:t>
+      </w:r>
+      <w:r>
+        <w:rPr>
+          <w:rFonts w:ascii="Tahoma" w:hAnsi="Tahoma" w:cs="Tahoma"/>
+          <w:noProof/>
+          <w:sz w:val="24"/>
+          <w:szCs w:val="24"/>
+        </w:rPr>
+        <w:t>dependencies</w:t>
+      </w:r>
+      <w:r>
+        <w:rPr>
+          <w:rFonts w:ascii="Tahoma" w:hAnsi="Tahoma" w:cs="Tahoma"/>
+          <w:noProof/>
+          <w:sz w:val="24"/>
+          <w:szCs w:val="24"/>
+        </w:rPr>
+        <w:t xml:space="preserve"> can be explained due to the fact of uniformity of the graph probability </w:t>
+      </w:r>
+      <w:r>
+        <w:rPr>
+          <w:rFonts w:ascii="Tahoma" w:hAnsi="Tahoma" w:cs="Tahoma"/>
+          <w:noProof/>
+          <w:sz w:val="24"/>
+          <w:szCs w:val="24"/>
+        </w:rPr>
+        <w:t xml:space="preserve">assumed </w:t>
+      </w:r>
+      <w:r>
+        <w:rPr>
+          <w:rFonts w:ascii="Tahoma" w:hAnsi="Tahoma" w:cs="Tahoma"/>
+          <w:noProof/>
+          <w:sz w:val="24"/>
+          <w:szCs w:val="24"/>
+        </w:rPr>
+        <w:t>earlier. In fact, the probablity of a graph with a dependency like the one presented above is close to zero.</w:t>
       </w:r>
     </w:p>
     <w:p>
@@ -4196,7 +4340,8 @@
           <w:sz w:val="24"/>
           <w:szCs w:val="24"/>
         </w:rPr>
-        <w:t>The score in increses with an increasing number of iterations, but we notice that the graph manufatured isn’t always logic and strange dependencies occur, Such as the gregorian month of the fire is dependent by the humidy (and not vice verca).</w:t>
+        <w:lastRenderedPageBreak/>
+        <w:t xml:space="preserve">Considering these problems, we approached the problem with a more careful approach and with consideration to the initial graph. We manually created subtle changes in the graph and </w:t>
       </w:r>
       <w:r>
         <w:rPr>
@@ -4205,43 +4350,7 @@
           <w:sz w:val="24"/>
           <w:szCs w:val="24"/>
         </w:rPr>
-        <w:t xml:space="preserve"> Such strnage </w:t>
-      </w:r>
-      <w:r>
-        <w:rPr>
-          <w:rFonts w:ascii="Tahoma" w:hAnsi="Tahoma" w:cs="Tahoma"/>
-          <w:noProof/>
-          <w:sz w:val="24"/>
-          <w:szCs w:val="24"/>
-        </w:rPr>
-        <w:t>dependencies</w:t>
-      </w:r>
-      <w:r>
-        <w:rPr>
-          <w:rFonts w:ascii="Tahoma" w:hAnsi="Tahoma" w:cs="Tahoma"/>
-          <w:noProof/>
-          <w:sz w:val="24"/>
-          <w:szCs w:val="24"/>
-        </w:rPr>
-        <w:t xml:space="preserve"> can be explained due to the fact of uniformity of the graph probability </w:t>
-      </w:r>
-      <w:r>
-        <w:rPr>
-          <w:rFonts w:ascii="Tahoma" w:hAnsi="Tahoma" w:cs="Tahoma"/>
-          <w:noProof/>
-          <w:sz w:val="24"/>
-          <w:szCs w:val="24"/>
-        </w:rPr>
-        <w:t xml:space="preserve">assumed </w:t>
-      </w:r>
-      <w:r>
-        <w:rPr>
-          <w:rFonts w:ascii="Tahoma" w:hAnsi="Tahoma" w:cs="Tahoma"/>
-          <w:noProof/>
-          <w:sz w:val="24"/>
-          <w:szCs w:val="24"/>
-        </w:rPr>
-        <w:t>earlier. In fact, the probablity of a graph with a dependency like the one presented above is close to zero.</w:t>
+        <w:t>checked the score.</w:t>
       </w:r>
     </w:p>
     <w:p>
@@ -4253,16 +4362,15 @@
           <w:szCs w:val="24"/>
         </w:rPr>
       </w:pPr>
-    </w:p>
-    <w:p>
-      <w:pPr>
+      <w:r>
         <w:rPr>
           <w:rFonts w:ascii="Tahoma" w:hAnsi="Tahoma" w:cs="Tahoma"/>
           <w:noProof/>
           <w:sz w:val="24"/>
           <w:szCs w:val="24"/>
         </w:rPr>
-      </w:pPr>
+        <w:t xml:space="preserve">This approch is far more accurate in our opinion, and we did see that swapping edges in a non logical way did harm the </w:t>
+      </w:r>
       <w:r>
         <w:rPr>
           <w:rFonts w:ascii="Tahoma" w:hAnsi="Tahoma" w:cs="Tahoma"/>
@@ -4270,8 +4378,7 @@
           <w:sz w:val="24"/>
           <w:szCs w:val="24"/>
         </w:rPr>
-        <w:lastRenderedPageBreak/>
-        <w:t xml:space="preserve">Considering these problems, we approached the problem with a more careful approach and with consideration to the initial graph. We manually created subtle changes in the graph and </w:t>
+        <w:t xml:space="preserve">model </w:t>
       </w:r>
       <w:r>
         <w:rPr>
@@ -4280,56 +4387,17 @@
           <w:sz w:val="24"/>
           <w:szCs w:val="24"/>
         </w:rPr>
-        <w:t>checked the score.</w:t>
-      </w:r>
-    </w:p>
-    <w:p>
-      <w:pPr>
+        <w:t>score, i.e. the probability</w:t>
+      </w:r>
+      <w:r>
         <w:rPr>
           <w:rFonts w:ascii="Tahoma" w:hAnsi="Tahoma" w:cs="Tahoma"/>
           <w:noProof/>
           <w:sz w:val="24"/>
           <w:szCs w:val="24"/>
         </w:rPr>
-      </w:pPr>
-      <w:r>
-        <w:rPr>
-          <w:rFonts w:ascii="Tahoma" w:hAnsi="Tahoma" w:cs="Tahoma"/>
-          <w:noProof/>
-          <w:sz w:val="24"/>
-          <w:szCs w:val="24"/>
-        </w:rPr>
-        <w:t xml:space="preserve">This approch is far more accurate in our opinion, and we did see that swapping edges in a non logical way did harm the </w:t>
-      </w:r>
-      <w:r>
-        <w:rPr>
-          <w:rFonts w:ascii="Tahoma" w:hAnsi="Tahoma" w:cs="Tahoma"/>
-          <w:noProof/>
-          <w:sz w:val="24"/>
-          <w:szCs w:val="24"/>
-        </w:rPr>
-        <w:t xml:space="preserve">model </w:t>
-      </w:r>
-      <w:r>
-        <w:rPr>
-          <w:rFonts w:ascii="Tahoma" w:hAnsi="Tahoma" w:cs="Tahoma"/>
-          <w:noProof/>
-          <w:sz w:val="24"/>
-          <w:szCs w:val="24"/>
-        </w:rPr>
-        <w:t>score, i.e. the probability</w:t>
-      </w:r>
-      <w:r>
-        <w:rPr>
-          <w:rFonts w:ascii="Tahoma" w:hAnsi="Tahoma" w:cs="Tahoma"/>
-          <w:noProof/>
-          <w:sz w:val="24"/>
-          <w:szCs w:val="24"/>
-        </w:rPr>
         <w:t xml:space="preserve"> for such model is worse</w:t>
       </w:r>
-      <w:bookmarkStart w:id="0" w:name="_GoBack"/>
-      <w:bookmarkEnd w:id="0"/>
       <w:r>
         <w:rPr>
           <w:rFonts w:ascii="Tahoma" w:hAnsi="Tahoma" w:cs="Tahoma"/>
@@ -4619,6 +4687,7 @@
     <w:lsdException w:name="HTML Sample" w:semiHidden="1" w:unhideWhenUsed="1"/>
     <w:lsdException w:name="HTML Typewriter" w:semiHidden="1" w:unhideWhenUsed="1"/>
     <w:lsdException w:name="HTML Variable" w:semiHidden="1" w:unhideWhenUsed="1"/>
+    <w:lsdException w:name="Normal Table" w:semiHidden="1" w:unhideWhenUsed="1"/>
     <w:lsdException w:name="annotation subject" w:semiHidden="1" w:unhideWhenUsed="1"/>
     <w:lsdException w:name="No List" w:semiHidden="1" w:unhideWhenUsed="1"/>
     <w:lsdException w:name="Outline List 1" w:semiHidden="1" w:unhideWhenUsed="1"/>
@@ -4664,9 +4733,11 @@
     <w:lsdException w:name="Table Subtle 1" w:semiHidden="1" w:unhideWhenUsed="1"/>
     <w:lsdException w:name="Table Subtle 2" w:semiHidden="1" w:unhideWhenUsed="1"/>
     <w:lsdException w:name="Table Web 1" w:semiHidden="1" w:unhideWhenUsed="1"/>
+    <w:lsdException w:name="Table Web 2" w:semiHidden="1" w:unhideWhenUsed="1"/>
     <w:lsdException w:name="Table Web 3" w:semiHidden="1" w:unhideWhenUsed="1"/>
     <w:lsdException w:name="Balloon Text" w:semiHidden="1" w:unhideWhenUsed="1"/>
     <w:lsdException w:name="Table Grid" w:uiPriority="39"/>
+    <w:lsdException w:name="Table Theme" w:semiHidden="1" w:unhideWhenUsed="1"/>
     <w:lsdException w:name="Placeholder Text" w:semiHidden="1"/>
     <w:lsdException w:name="No Spacing" w:uiPriority="1" w:qFormat="1"/>
     <w:lsdException w:name="Light Shading" w:uiPriority="60"/>
@@ -5070,28 +5141,28 @@
                 <c:formatCode>General</c:formatCode>
                 <c:ptCount val="8"/>
                 <c:pt idx="0">
-                  <c:v>24</c:v>
+                  <c:v>20</c:v>
                 </c:pt>
                 <c:pt idx="1">
-                  <c:v>160</c:v>
+                  <c:v>130</c:v>
                 </c:pt>
                 <c:pt idx="2">
-                  <c:v>300</c:v>
+                  <c:v>240</c:v>
                 </c:pt>
                 <c:pt idx="3">
-                  <c:v>700</c:v>
+                  <c:v>550</c:v>
                 </c:pt>
                 <c:pt idx="4">
-                  <c:v>1332</c:v>
+                  <c:v>1036</c:v>
                 </c:pt>
                 <c:pt idx="5">
-                  <c:v>1800</c:v>
+                  <c:v>1395</c:v>
                 </c:pt>
                 <c:pt idx="6">
-                  <c:v>2200</c:v>
+                  <c:v>1705</c:v>
                 </c:pt>
                 <c:pt idx="7">
-                  <c:v>2640</c:v>
+                  <c:v>2035</c:v>
                 </c:pt>
               </c:numCache>
             </c:numRef>
@@ -5103,28 +5174,28 @@
                 <c:formatCode>General</c:formatCode>
                 <c:ptCount val="8"/>
                 <c:pt idx="0">
-                  <c:v>-266371429</c:v>
+                  <c:v>-223803168</c:v>
                 </c:pt>
                 <c:pt idx="1">
-                  <c:v>-228183070</c:v>
+                  <c:v>-242302773</c:v>
                 </c:pt>
                 <c:pt idx="2">
-                  <c:v>-44531093</c:v>
+                  <c:v>-3556075</c:v>
                 </c:pt>
                 <c:pt idx="3">
-                  <c:v>-29702044</c:v>
+                  <c:v>-14988682</c:v>
                 </c:pt>
                 <c:pt idx="4">
-                  <c:v>-16442659</c:v>
+                  <c:v>-1919628</c:v>
                 </c:pt>
                 <c:pt idx="5">
-                  <c:v>-30288860</c:v>
+                  <c:v>-32923105</c:v>
                 </c:pt>
                 <c:pt idx="6">
-                  <c:v>-6144707</c:v>
+                  <c:v>-3595915</c:v>
                 </c:pt>
                 <c:pt idx="7">
-                  <c:v>-4043697</c:v>
+                  <c:v>-3474193</c:v>
                 </c:pt>
               </c:numCache>
             </c:numRef>
@@ -5132,7 +5203,7 @@
           <c:smooth val="0"/>
           <c:extLst>
             <c:ext xmlns:c16="http://schemas.microsoft.com/office/drawing/2014/chart" uri="{C3380CC4-5D6E-409C-BE32-E72D297353CC}">
-              <c16:uniqueId val="{00000000-B39D-42BB-A061-6B68CECB5C68}"/>
+              <c16:uniqueId val="{00000000-E146-4587-A661-E37F3098958B}"/>
             </c:ext>
           </c:extLst>
         </c:ser>
@@ -6237,7 +6308,7 @@
 </file>
 
 <file path=customXml/itemProps1.xml><?xml version="1.0" encoding="utf-8"?>
-<ds:datastoreItem xmlns:ds="http://schemas.openxmlformats.org/officeDocument/2006/customXml" ds:itemID="{29AF01C1-98DD-442C-80FB-DDCB52D92F45}">
+<ds:datastoreItem xmlns:ds="http://schemas.openxmlformats.org/officeDocument/2006/customXml" ds:itemID="{D7DCAB78-2F8B-4103-A124-4813EBB38BD7}">
   <ds:schemaRefs>
     <ds:schemaRef ds:uri="http://schemas.openxmlformats.org/officeDocument/2006/bibliography"/>
   </ds:schemaRefs>

</xml_diff>

<commit_message>
added final grpah explenation
</commit_message>
<xml_diff>
--- a/Project.docx
+++ b/Project.docx
@@ -1,6 +1,6 @@
 
 <file path=word/document.xml><?xml version="1.0" encoding="utf-8"?>
-<w:document xmlns:wpc="http://schemas.microsoft.com/office/word/2010/wordprocessingCanvas" xmlns:mc="http://schemas.openxmlformats.org/markup-compatibility/2006" xmlns:o="urn:schemas-microsoft-com:office:office" xmlns:r="http://schemas.openxmlformats.org/officeDocument/2006/relationships" xmlns:m="http://schemas.openxmlformats.org/officeDocument/2006/math" xmlns:v="urn:schemas-microsoft-com:vml" xmlns:wp14="http://schemas.microsoft.com/office/word/2010/wordprocessingDrawing" xmlns:wp="http://schemas.openxmlformats.org/drawingml/2006/wordprocessingDrawing" xmlns:w10="urn:schemas-microsoft-com:office:word" xmlns:w="http://schemas.openxmlformats.org/wordprocessingml/2006/main" xmlns:w14="http://schemas.microsoft.com/office/word/2010/wordml" xmlns:w15="http://schemas.microsoft.com/office/word/2012/wordml" xmlns:wpg="http://schemas.microsoft.com/office/word/2010/wordprocessingGroup" xmlns:wpi="http://schemas.microsoft.com/office/word/2010/wordprocessingInk" xmlns:wne="http://schemas.microsoft.com/office/word/2006/wordml" xmlns:wps="http://schemas.microsoft.com/office/word/2010/wordprocessingShape" mc:Ignorable="w14 w15 wp14">
+<w:document xmlns:wpc="http://schemas.microsoft.com/office/word/2010/wordprocessingCanvas" xmlns:cx="http://schemas.microsoft.com/office/drawing/2014/chartex" xmlns:cx1="http://schemas.microsoft.com/office/drawing/2015/9/8/chartex" xmlns:cx2="http://schemas.microsoft.com/office/drawing/2015/10/21/chartex" xmlns:cx3="http://schemas.microsoft.com/office/drawing/2016/5/9/chartex" xmlns:cx4="http://schemas.microsoft.com/office/drawing/2016/5/10/chartex" xmlns:cx5="http://schemas.microsoft.com/office/drawing/2016/5/11/chartex" xmlns:mc="http://schemas.openxmlformats.org/markup-compatibility/2006" xmlns:o="urn:schemas-microsoft-com:office:office" xmlns:r="http://schemas.openxmlformats.org/officeDocument/2006/relationships" xmlns:m="http://schemas.openxmlformats.org/officeDocument/2006/math" xmlns:v="urn:schemas-microsoft-com:vml" xmlns:wp14="http://schemas.microsoft.com/office/word/2010/wordprocessingDrawing" xmlns:wp="http://schemas.openxmlformats.org/drawingml/2006/wordprocessingDrawing" xmlns:w10="urn:schemas-microsoft-com:office:word" xmlns:w="http://schemas.openxmlformats.org/wordprocessingml/2006/main" xmlns:w14="http://schemas.microsoft.com/office/word/2010/wordml" xmlns:w15="http://schemas.microsoft.com/office/word/2012/wordml" xmlns:w16se="http://schemas.microsoft.com/office/word/2015/wordml/symex" xmlns:wpg="http://schemas.microsoft.com/office/word/2010/wordprocessingGroup" xmlns:wpi="http://schemas.microsoft.com/office/word/2010/wordprocessingInk" xmlns:wne="http://schemas.microsoft.com/office/word/2006/wordml" xmlns:wps="http://schemas.microsoft.com/office/word/2010/wordprocessingShape" mc:Ignorable="w14 w15 w16se wp14">
   <w:body>
     <w:p>
       <w:pPr>
@@ -187,16 +187,8 @@
         <w:rPr>
           <w:rFonts w:ascii="Tahoma" w:hAnsi="Tahoma" w:cs="Tahoma"/>
         </w:rPr>
-        <w:t xml:space="preserve">The forest Fire Weather Index (FWI) is the Canadian system for rating fire danger and it includes six components (Figure 1): Fine Fuel Moisture Code (FFMC), Duff Moisture Code (DMC), Drought Code (DC), Initial Spread Index (ISI), Buildup Index (BUI), </w:t>
-      </w:r>
-      <w:proofErr w:type="gramStart"/>
-      <w:r>
-        <w:rPr>
-          <w:rFonts w:ascii="Tahoma" w:hAnsi="Tahoma" w:cs="Tahoma"/>
-        </w:rPr>
-        <w:t>FWI</w:t>
-      </w:r>
-      <w:proofErr w:type="gramEnd"/>
+        <w:t>The forest Fire Weather Index (FWI) is the Canadian system for rating fire danger and it includes six components (Figure 1): Fine Fuel Moisture Code (FFMC), Duff Moisture Code (DMC), Drought Code (DC), Initial Spread Index (ISI), Buildup Index (BUI), FWI</w:t>
+      </w:r>
     </w:p>
     <w:p>
       <w:pPr>
@@ -405,7 +397,21 @@
         <w:rPr>
           <w:rFonts w:ascii="Tahoma" w:hAnsi="Tahoma" w:cs="Tahoma"/>
         </w:rPr>
-        <w:t xml:space="preserve"> Polytechnic Institute, containing several weather observations (e.g. wind speed) that were recorded with a 30 minute period by a meteorological station located in the center of the </w:t>
+        <w:t xml:space="preserve"> Polytechnic Institute, containing several weather observations (e.g. wind speed) that were recorded with a </w:t>
+      </w:r>
+      <w:proofErr w:type="gramStart"/>
+      <w:r>
+        <w:rPr>
+          <w:rFonts w:ascii="Tahoma" w:hAnsi="Tahoma" w:cs="Tahoma"/>
+        </w:rPr>
+        <w:t>30 minute</w:t>
+      </w:r>
+      <w:proofErr w:type="gramEnd"/>
+      <w:r>
+        <w:rPr>
+          <w:rFonts w:ascii="Tahoma" w:hAnsi="Tahoma" w:cs="Tahoma"/>
+        </w:rPr>
+        <w:t xml:space="preserve"> period by a meteorological station located in the center of the </w:t>
       </w:r>
       <w:proofErr w:type="spellStart"/>
       <w:r>
@@ -419,21 +425,7 @@
         <w:rPr>
           <w:rFonts w:ascii="Tahoma" w:hAnsi="Tahoma" w:cs="Tahoma"/>
         </w:rPr>
-        <w:t xml:space="preserve"> </w:t>
-      </w:r>
-      <w:proofErr w:type="gramStart"/>
-      <w:r>
-        <w:rPr>
-          <w:rFonts w:ascii="Tahoma" w:hAnsi="Tahoma" w:cs="Tahoma"/>
-        </w:rPr>
-        <w:t>park</w:t>
-      </w:r>
-      <w:proofErr w:type="gramEnd"/>
-      <w:r>
-        <w:rPr>
-          <w:rFonts w:ascii="Tahoma" w:hAnsi="Tahoma" w:cs="Tahoma"/>
-        </w:rPr>
-        <w:t>. The two databases were stored in tens of individual spreadsheets, under distinct formats, and a substantial manual effort was performed to integrate them into a single dataset with a total of 517 entries.</w:t>
+        <w:t xml:space="preserve"> park. The two databases were stored in tens of individual spreadsheets, under distinct formats, and a substantial manual effort was performed to integrate them into a single dataset with a total of 517 entries.</w:t>
       </w:r>
     </w:p>
     <w:p>
@@ -870,6 +862,7 @@
       <w:pPr>
         <w:rPr>
           <w:rFonts w:ascii="Tahoma" w:hAnsi="Tahoma" w:cs="Tahoma"/>
+          <w:rtl/>
         </w:rPr>
       </w:pPr>
       <w:r>
@@ -919,27 +912,6 @@
           <w:rFonts w:ascii="Tahoma" w:hAnsi="Tahoma" w:cs="Tahoma"/>
         </w:rPr>
         <w:t xml:space="preserve"> with no rain.</w:t>
-      </w:r>
-    </w:p>
-    <w:p>
-      <w:pPr>
-        <w:rPr>
-          <w:rFonts w:ascii="Tahoma" w:hAnsi="Tahoma" w:cs="Tahoma"/>
-          <w:color w:val="ED7D31" w:themeColor="accent2"/>
-        </w:rPr>
-      </w:pPr>
-      <w:r>
-        <w:rPr>
-          <w:rFonts w:ascii="Tahoma" w:hAnsi="Tahoma" w:cs="Tahoma"/>
-        </w:rPr>
-        <w:t xml:space="preserve">We quantized values of the database </w:t>
-      </w:r>
-      <w:r>
-        <w:rPr>
-          <w:rFonts w:ascii="Tahoma" w:hAnsi="Tahoma" w:cs="Tahoma"/>
-          <w:color w:val="ED7D31" w:themeColor="accent2"/>
-        </w:rPr>
-        <w:t>[UZI – EXPAND]</w:t>
       </w:r>
     </w:p>
     <w:p>
@@ -987,7 +959,7 @@
           <w:rFonts w:ascii="Tahoma" w:hAnsi="Tahoma" w:cs="Tahoma"/>
           <w:color w:val="ED7D31" w:themeColor="accent2"/>
         </w:rPr>
-        <w:t xml:space="preserve"> about stats – distribution and stuff</w:t>
+        <w:t xml:space="preserve"> about stats – distribution and </w:t>
       </w:r>
       <w:proofErr w:type="gramStart"/>
       <w:r>
@@ -995,8 +967,9 @@
           <w:rFonts w:ascii="Tahoma" w:hAnsi="Tahoma" w:cs="Tahoma"/>
           <w:color w:val="ED7D31" w:themeColor="accent2"/>
         </w:rPr>
-        <w:t>..</w:t>
-      </w:r>
+        <w:t>stuff..</w:t>
+      </w:r>
+      <w:proofErr w:type="gramEnd"/>
       <w:r>
         <w:rPr>
           <w:rFonts w:ascii="Tahoma" w:hAnsi="Tahoma" w:cs="Tahoma"/>
@@ -1004,7 +977,6 @@
         </w:rPr>
         <w:t>]</w:t>
       </w:r>
-      <w:proofErr w:type="gramEnd"/>
     </w:p>
     <w:p>
       <w:pPr>
@@ -1145,6 +1117,7 @@
           <w:rFonts w:ascii="Tahoma" w:hAnsi="Tahoma" w:cs="Tahoma"/>
           <w:b/>
           <w:bCs/>
+          <w:rtl/>
         </w:rPr>
       </w:pPr>
     </w:p>
@@ -1165,30 +1138,13 @@
           <w:bCs/>
         </w:rPr>
       </w:pPr>
-    </w:p>
-    <w:p>
-      <w:pPr>
+      <w:r>
         <w:rPr>
           <w:rFonts w:ascii="Tahoma" w:hAnsi="Tahoma" w:cs="Tahoma"/>
           <w:b/>
           <w:bCs/>
         </w:rPr>
-      </w:pPr>
-    </w:p>
-    <w:p>
-      <w:pPr>
-        <w:rPr>
-          <w:rFonts w:ascii="Tahoma" w:hAnsi="Tahoma" w:cs="Tahoma"/>
-          <w:b/>
-          <w:bCs/>
-        </w:rPr>
-      </w:pPr>
-      <w:r>
-        <w:rPr>
-          <w:rFonts w:ascii="Tahoma" w:hAnsi="Tahoma" w:cs="Tahoma"/>
-          <w:b/>
-          <w:bCs/>
-        </w:rPr>
+        <w:lastRenderedPageBreak/>
         <w:t>4</w:t>
       </w:r>
       <w:r>
@@ -1402,21 +1358,7 @@
         <w:rPr>
           <w:rFonts w:ascii="Tahoma" w:hAnsi="Tahoma" w:cs="Tahoma"/>
         </w:rPr>
-        <w:t xml:space="preserve"> of the graph, so a DFS is being executed before </w:t>
-      </w:r>
-      <w:proofErr w:type="gramStart"/>
-      <w:r>
-        <w:rPr>
-          <w:rFonts w:ascii="Tahoma" w:hAnsi="Tahoma" w:cs="Tahoma"/>
-        </w:rPr>
-        <w:t>an add</w:t>
-      </w:r>
-      <w:proofErr w:type="gramEnd"/>
-      <w:r>
-        <w:rPr>
-          <w:rFonts w:ascii="Tahoma" w:hAnsi="Tahoma" w:cs="Tahoma"/>
-        </w:rPr>
-        <w:t xml:space="preserve"> or switch command.</w:t>
+        <w:t xml:space="preserve"> of the graph, so a DFS is being executed before an add or switch command.</w:t>
       </w:r>
     </w:p>
     <w:p>
@@ -1447,16 +1389,8 @@
         <w:rPr>
           <w:rFonts w:ascii="Tahoma" w:hAnsi="Tahoma" w:cs="Tahoma"/>
         </w:rPr>
-        <w:t xml:space="preserve">Our goal is achieving the maximal likelihood estimation (MLE) of the model given the data above, </w:t>
-      </w:r>
-      <w:proofErr w:type="gramStart"/>
-      <w:r>
-        <w:rPr>
-          <w:rFonts w:ascii="Tahoma" w:hAnsi="Tahoma" w:cs="Tahoma"/>
-        </w:rPr>
-        <w:t xml:space="preserve">meaning </w:t>
-      </w:r>
-      <w:proofErr w:type="gramEnd"/>
+        <w:t xml:space="preserve">Our goal is achieving the maximal likelihood estimation (MLE) of the model given the data above, meaning </w:t>
+      </w:r>
       <m:oMath>
         <m:r>
           <w:rPr>
@@ -1495,16 +1429,8 @@
         <w:rPr>
           <w:rFonts w:ascii="Tahoma" w:eastAsiaTheme="minorEastAsia" w:hAnsi="Tahoma" w:cs="Tahoma"/>
         </w:rPr>
-        <w:t>. As learned</w:t>
-      </w:r>
-      <w:proofErr w:type="gramStart"/>
-      <w:r>
-        <w:rPr>
-          <w:rFonts w:ascii="Tahoma" w:eastAsiaTheme="minorEastAsia" w:hAnsi="Tahoma" w:cs="Tahoma"/>
-        </w:rPr>
-        <w:t xml:space="preserve">, </w:t>
-      </w:r>
-      <w:proofErr w:type="gramEnd"/>
+        <w:t xml:space="preserve">. As learned, </w:t>
+      </w:r>
       <m:oMath>
         <m:r>
           <w:rPr>
@@ -1835,7 +1761,6 @@
         <w:rPr>
           <w:rFonts w:ascii="Tahoma" w:eastAsiaTheme="minorEastAsia" w:hAnsi="Tahoma" w:cs="Tahoma"/>
         </w:rPr>
-        <w:lastRenderedPageBreak/>
         <w:t>As shown in lecture no. 10,</w:t>
       </w:r>
       <w:r>
@@ -2326,6 +2251,7 @@
         <w:rPr>
           <w:rFonts w:ascii="Tahoma" w:eastAsiaTheme="minorEastAsia" w:hAnsi="Tahoma" w:cs="Tahoma"/>
         </w:rPr>
+        <w:lastRenderedPageBreak/>
         <w:t xml:space="preserve">When: </w:t>
       </w:r>
     </w:p>
@@ -2367,21 +2293,7 @@
         <w:rPr>
           <w:rFonts w:ascii="Tahoma" w:eastAsiaTheme="minorEastAsia" w:hAnsi="Tahoma" w:cs="Tahoma"/>
         </w:rPr>
-        <w:t xml:space="preserve"> </w:t>
-      </w:r>
-      <w:proofErr w:type="gramStart"/>
-      <w:r>
-        <w:rPr>
-          <w:rFonts w:ascii="Tahoma" w:eastAsiaTheme="minorEastAsia" w:hAnsi="Tahoma" w:cs="Tahoma"/>
-        </w:rPr>
-        <w:t>is</w:t>
-      </w:r>
-      <w:proofErr w:type="gramEnd"/>
-      <w:r>
-        <w:rPr>
-          <w:rFonts w:ascii="Tahoma" w:eastAsiaTheme="minorEastAsia" w:hAnsi="Tahoma" w:cs="Tahoma"/>
-        </w:rPr>
-        <w:t xml:space="preserve"> the number of cases when </w:t>
+        <w:t xml:space="preserve"> is the number of cases when </w:t>
       </w:r>
       <m:oMath>
         <m:sSub>
@@ -2576,21 +2488,7 @@
         <w:rPr>
           <w:rFonts w:ascii="Tahoma" w:eastAsiaTheme="minorEastAsia" w:hAnsi="Tahoma" w:cs="Tahoma"/>
         </w:rPr>
-        <w:t xml:space="preserve"> </w:t>
-      </w:r>
-      <w:proofErr w:type="gramStart"/>
-      <w:r>
-        <w:rPr>
-          <w:rFonts w:ascii="Tahoma" w:eastAsiaTheme="minorEastAsia" w:hAnsi="Tahoma" w:cs="Tahoma"/>
-        </w:rPr>
-        <w:t>is</w:t>
-      </w:r>
-      <w:proofErr w:type="gramEnd"/>
-      <w:r>
-        <w:rPr>
-          <w:rFonts w:ascii="Tahoma" w:eastAsiaTheme="minorEastAsia" w:hAnsi="Tahoma" w:cs="Tahoma"/>
-        </w:rPr>
-        <w:t xml:space="preserve"> the number of states of </w:t>
+        <w:t xml:space="preserve"> is the number of states of </w:t>
       </w:r>
       <m:oMath>
         <m:sSub>
@@ -2655,19 +2553,11 @@
           </m:sub>
         </m:sSub>
       </m:oMath>
-      <w:proofErr w:type="gramStart"/>
-      <w:r>
-        <w:rPr>
-          <w:rFonts w:ascii="Tahoma" w:eastAsiaTheme="minorEastAsia" w:hAnsi="Tahoma" w:cs="Tahoma"/>
-        </w:rPr>
-        <w:t>is</w:t>
-      </w:r>
-      <w:proofErr w:type="gramEnd"/>
-      <w:r>
-        <w:rPr>
-          <w:rFonts w:ascii="Tahoma" w:eastAsiaTheme="minorEastAsia" w:hAnsi="Tahoma" w:cs="Tahoma"/>
-        </w:rPr>
-        <w:t xml:space="preserve"> the number of instances of the parents of </w:t>
+      <w:r>
+        <w:rPr>
+          <w:rFonts w:ascii="Tahoma" w:eastAsiaTheme="minorEastAsia" w:hAnsi="Tahoma" w:cs="Tahoma"/>
+        </w:rPr>
+        <w:t xml:space="preserve">is the number of instances of the parents of </w:t>
       </w:r>
       <m:oMath>
         <m:sSub>
@@ -3645,21 +3535,7 @@
         <w:rPr>
           <w:rFonts w:ascii="Tahoma" w:eastAsiaTheme="minorEastAsia" w:hAnsi="Tahoma" w:cs="Tahoma"/>
         </w:rPr>
-        <w:t xml:space="preserve">e’d </w:t>
-      </w:r>
-      <w:proofErr w:type="gramStart"/>
-      <w:r>
-        <w:rPr>
-          <w:rFonts w:ascii="Tahoma" w:eastAsiaTheme="minorEastAsia" w:hAnsi="Tahoma" w:cs="Tahoma"/>
-        </w:rPr>
-        <w:t>Like</w:t>
-      </w:r>
-      <w:proofErr w:type="gramEnd"/>
-      <w:r>
-        <w:rPr>
-          <w:rFonts w:ascii="Tahoma" w:eastAsiaTheme="minorEastAsia" w:hAnsi="Tahoma" w:cs="Tahoma"/>
-        </w:rPr>
-        <w:t xml:space="preserve"> to attend the second method we used, i.e. the random manipulation of the model. </w:t>
+        <w:t xml:space="preserve">e’d Like to attend the second method we used, i.e. the random manipulation of the model. </w:t>
       </w:r>
       <w:r>
         <w:rPr>
@@ -3684,14 +3560,7 @@
         <w:rPr>
           <w:rFonts w:ascii="Tahoma" w:eastAsiaTheme="minorEastAsia" w:hAnsi="Tahoma" w:cs="Tahoma"/>
         </w:rPr>
-        <w:t xml:space="preserve">For each </w:t>
-      </w:r>
-      <w:proofErr w:type="gramStart"/>
-      <w:r>
-        <w:rPr>
-          <w:rFonts w:ascii="Tahoma" w:eastAsiaTheme="minorEastAsia" w:hAnsi="Tahoma" w:cs="Tahoma"/>
-        </w:rPr>
-        <w:t>round</w:t>
+        <w:t>For each round</w:t>
       </w:r>
       <w:r>
         <w:rPr>
@@ -3699,7 +3568,6 @@
         </w:rPr>
         <w:t xml:space="preserve"> </w:t>
       </w:r>
-      <w:proofErr w:type="gramEnd"/>
       <m:oMath>
         <m:r>
           <w:rPr>
@@ -3794,21 +3662,7 @@
         <w:rPr>
           <w:rFonts w:ascii="Tahoma" w:eastAsiaTheme="minorEastAsia" w:hAnsi="Tahoma" w:cs="Tahoma"/>
         </w:rPr>
-        <w:t xml:space="preserve">We tested the algorithm for different increasing </w:t>
-      </w:r>
-      <w:proofErr w:type="gramStart"/>
-      <w:r>
-        <w:rPr>
-          <w:rFonts w:ascii="Tahoma" w:eastAsiaTheme="minorEastAsia" w:hAnsi="Tahoma" w:cs="Tahoma"/>
-        </w:rPr>
-        <w:t>I</w:t>
-      </w:r>
-      <w:proofErr w:type="gramEnd"/>
-      <w:r>
-        <w:rPr>
-          <w:rFonts w:ascii="Tahoma" w:eastAsiaTheme="minorEastAsia" w:hAnsi="Tahoma" w:cs="Tahoma"/>
-        </w:rPr>
-        <w:t xml:space="preserve"> and R values</w:t>
+        <w:t>We tested the algorithm for different increasing I and R values</w:t>
       </w:r>
       <w:r>
         <w:rPr>
@@ -3828,16 +3682,8 @@
         <w:rPr>
           <w:rFonts w:ascii="Tahoma" w:eastAsiaTheme="minorEastAsia" w:hAnsi="Tahoma" w:cs="Tahoma"/>
         </w:rPr>
-        <w:t xml:space="preserve">. Remembering that due to proximity to zero, we cannot represent the real score, each score is in </w:t>
-      </w:r>
-      <w:proofErr w:type="gramStart"/>
-      <w:r>
-        <w:rPr>
-          <w:rFonts w:ascii="Tahoma" w:eastAsiaTheme="minorEastAsia" w:hAnsi="Tahoma" w:cs="Tahoma"/>
-        </w:rPr>
-        <w:t xml:space="preserve">fact </w:t>
-      </w:r>
-      <w:proofErr w:type="gramEnd"/>
+        <w:t xml:space="preserve">. Remembering that due to proximity to zero, we cannot represent the real score, each score is in fact </w:t>
+      </w:r>
       <m:oMath>
         <m:sSup>
           <m:sSupPr>
@@ -3891,7 +3737,6 @@
         <w:rPr>
           <w:noProof/>
         </w:rPr>
-        <w:lastRenderedPageBreak/>
         <w:drawing>
           <wp:inline distT="0" distB="0" distL="0" distR="0" wp14:anchorId="13422EC7" wp14:editId="5E1990EB">
             <wp:extent cx="5943600" cy="2890520"/>
@@ -3899,7 +3744,7 @@
             <wp:docPr id="3" name="Chart 3">
               <a:extLst xmlns:a="http://schemas.openxmlformats.org/drawingml/2006/main">
                 <a:ext uri="{FF2B5EF4-FFF2-40B4-BE49-F238E27FC236}">
-                  <a16:creationId xmlns:a16="http://schemas.microsoft.com/office/drawing/2014/main" xmlns:w16se="http://schemas.microsoft.com/office/word/2015/wordml/symex" xmlns:w="http://schemas.openxmlformats.org/wordprocessingml/2006/main" xmlns:w10="urn:schemas-microsoft-com:office:word" xmlns:v="urn:schemas-microsoft-com:vml" xmlns:o="urn:schemas-microsoft-com:office:office" xmlns:cx5="http://schemas.microsoft.com/office/drawing/2016/5/11/chartex" xmlns:cx4="http://schemas.microsoft.com/office/drawing/2016/5/10/chartex" xmlns:cx3="http://schemas.microsoft.com/office/drawing/2016/5/9/chartex" xmlns:cx2="http://schemas.microsoft.com/office/drawing/2015/10/21/chartex" xmlns:cx1="http://schemas.microsoft.com/office/drawing/2015/9/8/chartex" xmlns:cx="http://schemas.microsoft.com/office/drawing/2014/chartex" xmlns="" id="{99BDB214-C11E-4F99-B9CB-754C5E8557E0}"/>
+                  <a16:creationId xmlns:a16="http://schemas.microsoft.com/office/drawing/2014/main" id="{99BDB214-C11E-4F99-B9CB-754C5E8557E0}"/>
                 </a:ext>
               </a:extLst>
             </wp:docPr>
@@ -3946,7 +3791,15 @@
           <w:rFonts w:ascii="Tahoma" w:hAnsi="Tahoma" w:cs="Tahoma"/>
           <w:noProof/>
         </w:rPr>
-        <w:t xml:space="preserve"> can be explained due to the fact of uniformity of the graph probability </w:t>
+        <w:t xml:space="preserve"> can be </w:t>
+      </w:r>
+      <w:r>
+        <w:rPr>
+          <w:rFonts w:ascii="Tahoma" w:hAnsi="Tahoma" w:cs="Tahoma"/>
+          <w:noProof/>
+        </w:rPr>
+        <w:lastRenderedPageBreak/>
+        <w:t xml:space="preserve">explained due to the fact of uniformity of the graph probability </w:t>
       </w:r>
       <w:r>
         <w:rPr>
@@ -4044,83 +3897,156 @@
           <w:bCs/>
           <w:noProof/>
         </w:rPr>
-        <w:t>4.2 Final Graph</w:t>
-      </w:r>
-    </w:p>
-    <w:p>
-      <w:pPr>
-        <w:rPr>
-          <w:rFonts w:ascii="Tahoma" w:hAnsi="Tahoma" w:cs="Tahoma"/>
-          <w:color w:val="ED7D31" w:themeColor="accent2"/>
-        </w:rPr>
-      </w:pPr>
-      <w:r>
-        <w:rPr>
-          <w:rFonts w:ascii="Tahoma" w:hAnsi="Tahoma" w:cs="Tahoma"/>
-          <w:color w:val="ED7D31" w:themeColor="accent2"/>
-        </w:rPr>
-        <w:t>[</w:t>
-      </w:r>
-      <w:r>
-        <w:rPr>
-          <w:rFonts w:ascii="Tahoma" w:hAnsi="Tahoma" w:cs="Tahoma"/>
-          <w:color w:val="ED7D31" w:themeColor="accent2"/>
-        </w:rPr>
-        <w:t>Bernie/Uzi</w:t>
-      </w:r>
-      <w:r>
-        <w:rPr>
-          <w:rFonts w:ascii="Tahoma" w:hAnsi="Tahoma" w:cs="Tahoma"/>
-          <w:color w:val="ED7D31" w:themeColor="accent2"/>
-        </w:rPr>
-        <w:t xml:space="preserve">– </w:t>
-      </w:r>
-      <w:r>
-        <w:rPr>
-          <w:rFonts w:ascii="Tahoma" w:hAnsi="Tahoma" w:cs="Tahoma"/>
-          <w:color w:val="ED7D31" w:themeColor="accent2"/>
-        </w:rPr>
-        <w:t>show final graph structure and explain what makes sense and what doesn’t</w:t>
-      </w:r>
-      <w:r>
-        <w:rPr>
-          <w:rFonts w:ascii="Tahoma" w:hAnsi="Tahoma" w:cs="Tahoma"/>
-          <w:color w:val="ED7D31" w:themeColor="accent2"/>
-        </w:rPr>
-        <w:t>]</w:t>
-      </w:r>
-    </w:p>
-    <w:p>
-      <w:pPr>
-        <w:rPr>
-          <w:rFonts w:ascii="Tahoma" w:eastAsiaTheme="minorEastAsia" w:hAnsi="Tahoma" w:cs="Tahoma"/>
-        </w:rPr>
-      </w:pPr>
-    </w:p>
-    <w:p>
-      <w:pPr>
-        <w:ind w:left="720" w:hanging="720"/>
-        <w:rPr>
-          <w:rFonts w:ascii="Tahoma" w:eastAsiaTheme="minorEastAsia" w:hAnsi="Tahoma" w:cs="Tahoma"/>
+        <w:t xml:space="preserve">4.2 </w:t>
+      </w:r>
+      <w:bookmarkStart w:id="0" w:name="_GoBack"/>
+      <w:bookmarkEnd w:id="0"/>
+      <w:r>
+        <w:rPr>
+          <w:rFonts w:ascii="Tahoma" w:hAnsi="Tahoma" w:cs="Tahoma"/>
           <w:b/>
           <w:bCs/>
-        </w:rPr>
-      </w:pPr>
-      <w:r>
+          <w:noProof/>
+        </w:rPr>
+        <w:t>Final Graph</w:t>
+      </w:r>
+    </w:p>
+    <w:p>
+      <w:pPr>
+        <w:rPr>
+          <w:rFonts w:ascii="Tahoma" w:hAnsi="Tahoma" w:cs="Tahoma"/>
+          <w:color w:val="ED7D31" w:themeColor="accent2"/>
+        </w:rPr>
+      </w:pPr>
+      <w:r>
+        <w:rPr>
+          <w:rFonts w:ascii="Tahoma" w:hAnsi="Tahoma" w:cs="Tahoma"/>
+          <w:noProof/>
+        </w:rPr>
+        <w:t xml:space="preserve">The final graph created with manual changes which inferences are based on is the same graph as seen on fig. 3, with minor changes. We discovered that the best model disregardes the impact of </w:t>
+      </w:r>
+      <w:r>
+        <w:rPr>
+          <w:rFonts w:ascii="Tahoma" w:hAnsi="Tahoma" w:cs="Tahoma"/>
+          <w:noProof/>
+        </w:rPr>
+        <w:t>‘</w:t>
+      </w:r>
+      <w:r>
+        <w:rPr>
+          <w:rFonts w:ascii="Tahoma" w:hAnsi="Tahoma" w:cs="Tahoma"/>
+          <w:noProof/>
+        </w:rPr>
+        <w:t>X</w:t>
+      </w:r>
+      <w:r>
+        <w:rPr>
+          <w:rFonts w:ascii="Tahoma" w:hAnsi="Tahoma" w:cs="Tahoma"/>
+          <w:noProof/>
+        </w:rPr>
+        <w:t>’</w:t>
+      </w:r>
+      <w:r>
+        <w:rPr>
+          <w:rFonts w:ascii="Tahoma" w:hAnsi="Tahoma" w:cs="Tahoma"/>
+          <w:noProof/>
+        </w:rPr>
+        <w:t xml:space="preserve"> and </w:t>
+      </w:r>
+      <w:r>
+        <w:rPr>
+          <w:rFonts w:ascii="Tahoma" w:hAnsi="Tahoma" w:cs="Tahoma"/>
+          <w:noProof/>
+        </w:rPr>
+        <w:t>‘</w:t>
+      </w:r>
+      <w:r>
+        <w:rPr>
+          <w:rFonts w:ascii="Tahoma" w:hAnsi="Tahoma" w:cs="Tahoma"/>
+          <w:noProof/>
+        </w:rPr>
+        <w:t>Y</w:t>
+      </w:r>
+      <w:r>
+        <w:rPr>
+          <w:rFonts w:ascii="Tahoma" w:hAnsi="Tahoma" w:cs="Tahoma"/>
+          <w:noProof/>
+        </w:rPr>
+        <w:t>’ nodes on ‘Wind’ node</w:t>
+      </w:r>
+      <w:r>
+        <w:rPr>
+          <w:rFonts w:ascii="Tahoma" w:hAnsi="Tahoma" w:cs="Tahoma"/>
+          <w:noProof/>
+        </w:rPr>
+        <w:t>, meaning the model without these edges is more exact – and there is no i</w:t>
+      </w:r>
+      <w:r>
+        <w:rPr>
+          <w:rFonts w:ascii="Tahoma" w:hAnsi="Tahoma" w:cs="Tahoma"/>
+          <w:noProof/>
+        </w:rPr>
+        <w:t>mpcat of a certain</w:t>
+      </w:r>
+      <w:r>
+        <w:rPr>
+          <w:rFonts w:ascii="Tahoma" w:hAnsi="Tahoma" w:cs="Tahoma"/>
+          <w:noProof/>
+        </w:rPr>
+        <w:t xml:space="preserve"> location on the map on </w:t>
+      </w:r>
+      <w:r>
+        <w:rPr>
+          <w:rFonts w:ascii="Tahoma" w:hAnsi="Tahoma" w:cs="Tahoma"/>
+          <w:noProof/>
+        </w:rPr>
+        <w:t xml:space="preserve">the </w:t>
+      </w:r>
+      <w:r>
+        <w:rPr>
+          <w:rFonts w:ascii="Tahoma" w:hAnsi="Tahoma" w:cs="Tahoma"/>
+          <w:noProof/>
+        </w:rPr>
+        <w:t>wind</w:t>
+      </w:r>
+      <w:r>
+        <w:rPr>
+          <w:rFonts w:ascii="Tahoma" w:hAnsi="Tahoma" w:cs="Tahoma"/>
+          <w:noProof/>
+        </w:rPr>
+        <w:t xml:space="preserve"> strength in it</w:t>
+      </w:r>
+      <w:r>
+        <w:rPr>
+          <w:rFonts w:ascii="Tahoma" w:hAnsi="Tahoma" w:cs="Tahoma"/>
+          <w:noProof/>
+        </w:rPr>
+        <w:t>.</w:t>
+      </w:r>
+    </w:p>
+    <w:p>
+      <w:pPr>
+        <w:rPr>
+          <w:rFonts w:ascii="Tahoma" w:eastAsiaTheme="minorEastAsia" w:hAnsi="Tahoma" w:cs="Tahoma"/>
+        </w:rPr>
+      </w:pPr>
+    </w:p>
+    <w:p>
+      <w:pPr>
+        <w:ind w:left="720" w:hanging="720"/>
         <w:rPr>
           <w:rFonts w:ascii="Tahoma" w:eastAsiaTheme="minorEastAsia" w:hAnsi="Tahoma" w:cs="Tahoma"/>
           <w:b/>
           <w:bCs/>
         </w:rPr>
-        <w:t>5</w:t>
-      </w:r>
+      </w:pPr>
       <w:r>
         <w:rPr>
           <w:rFonts w:ascii="Tahoma" w:eastAsiaTheme="minorEastAsia" w:hAnsi="Tahoma" w:cs="Tahoma"/>
           <w:b/>
           <w:bCs/>
         </w:rPr>
-        <w:tab/>
+        <w:t>5</w:t>
       </w:r>
       <w:r>
         <w:rPr>
@@ -4128,56 +4054,60 @@
           <w:b/>
           <w:bCs/>
         </w:rPr>
+        <w:tab/>
+      </w:r>
+      <w:r>
+        <w:rPr>
+          <w:rFonts w:ascii="Tahoma" w:eastAsiaTheme="minorEastAsia" w:hAnsi="Tahoma" w:cs="Tahoma"/>
+          <w:b/>
+          <w:bCs/>
+        </w:rPr>
         <w:t>Inference – exact vs. approximate</w:t>
       </w:r>
     </w:p>
     <w:p>
       <w:pPr>
-        <w:ind w:left="720" w:hanging="720"/>
-        <w:rPr>
-          <w:rFonts w:ascii="Tahoma" w:eastAsiaTheme="minorEastAsia" w:hAnsi="Tahoma" w:cs="Tahoma"/>
-        </w:rPr>
-      </w:pPr>
-      <w:r>
-        <w:rPr>
-          <w:rFonts w:ascii="Tahoma" w:eastAsiaTheme="minorEastAsia" w:hAnsi="Tahoma" w:cs="Tahoma"/>
-        </w:rPr>
-        <w:t xml:space="preserve">After learning the graph’s structure, we can now define a proper question and use two inference algorithms to answer a question. In this work, we chose to observe the relation of burned area based on </w:t>
-      </w:r>
-      <w:proofErr w:type="gramStart"/>
-      <w:r>
-        <w:rPr>
-          <w:rFonts w:ascii="Tahoma" w:eastAsiaTheme="minorEastAsia" w:hAnsi="Tahoma" w:cs="Tahoma"/>
-        </w:rPr>
-        <w:t>humidity</w:t>
-      </w:r>
-      <w:r>
-        <w:rPr>
-          <w:rFonts w:ascii="Tahoma" w:eastAsiaTheme="minorEastAsia" w:hAnsi="Tahoma" w:cs="Tahoma"/>
-        </w:rPr>
-        <w:t>(</w:t>
-      </w:r>
-      <w:proofErr w:type="gramEnd"/>
-      <w:r>
-        <w:rPr>
-          <w:rFonts w:ascii="Tahoma" w:eastAsiaTheme="minorEastAsia" w:hAnsi="Tahoma" w:cs="Tahoma"/>
-        </w:rPr>
-        <w:t>RH)</w:t>
-      </w:r>
-      <w:r>
-        <w:rPr>
-          <w:rFonts w:ascii="Tahoma" w:eastAsiaTheme="minorEastAsia" w:hAnsi="Tahoma" w:cs="Tahoma"/>
-        </w:rPr>
-        <w:t xml:space="preserve"> and temperature levels. In other words, we wish to know</w:t>
-      </w:r>
-      <w:proofErr w:type="gramStart"/>
-      <w:r>
-        <w:rPr>
-          <w:rFonts w:ascii="Tahoma" w:eastAsiaTheme="minorEastAsia" w:hAnsi="Tahoma" w:cs="Tahoma"/>
-        </w:rPr>
-        <w:t xml:space="preserve">: </w:t>
-      </w:r>
-      <w:proofErr w:type="gramEnd"/>
+        <w:rPr>
+          <w:rFonts w:ascii="Tahoma" w:eastAsiaTheme="minorEastAsia" w:hAnsi="Tahoma" w:cs="Tahoma"/>
+        </w:rPr>
+      </w:pPr>
+      <w:r>
+        <w:rPr>
+          <w:rFonts w:ascii="Tahoma" w:eastAsiaTheme="minorEastAsia" w:hAnsi="Tahoma" w:cs="Tahoma"/>
+        </w:rPr>
+        <w:t>After learning the graph’s structure, we can now defin</w:t>
+      </w:r>
+      <w:r>
+        <w:rPr>
+          <w:rFonts w:ascii="Tahoma" w:eastAsiaTheme="minorEastAsia" w:hAnsi="Tahoma" w:cs="Tahoma"/>
+        </w:rPr>
+        <w:t>e a proper question and use two</w:t>
+      </w:r>
+      <w:r>
+        <w:rPr>
+          <w:rFonts w:ascii="Tahoma" w:eastAsiaTheme="minorEastAsia" w:hAnsi="Tahoma" w:cs="Tahoma" w:hint="cs"/>
+          <w:rtl/>
+        </w:rPr>
+        <w:t xml:space="preserve"> </w:t>
+      </w:r>
+      <w:r>
+        <w:rPr>
+          <w:rFonts w:ascii="Tahoma" w:eastAsiaTheme="minorEastAsia" w:hAnsi="Tahoma" w:cs="Tahoma"/>
+        </w:rPr>
+        <w:t>inference algorithms to answer a question. In this work, we chose to observe the relation of burned area based on humidity</w:t>
+      </w:r>
+      <w:r>
+        <w:rPr>
+          <w:rFonts w:ascii="Tahoma" w:eastAsiaTheme="minorEastAsia" w:hAnsi="Tahoma" w:cs="Tahoma"/>
+        </w:rPr>
+        <w:t>(RH)</w:t>
+      </w:r>
+      <w:r>
+        <w:rPr>
+          <w:rFonts w:ascii="Tahoma" w:eastAsiaTheme="minorEastAsia" w:hAnsi="Tahoma" w:cs="Tahoma"/>
+        </w:rPr>
+        <w:t xml:space="preserve"> and temperature levels. In other words, we wish to know: </w:t>
+      </w:r>
       <m:oMath>
         <m:r>
           <w:rPr>
@@ -4212,22 +4142,6 @@
         <w:ind w:left="720" w:hanging="720"/>
         <w:rPr>
           <w:rFonts w:ascii="Tahoma" w:eastAsiaTheme="minorEastAsia" w:hAnsi="Tahoma" w:cs="Tahoma"/>
-        </w:rPr>
-      </w:pPr>
-    </w:p>
-    <w:p>
-      <w:pPr>
-        <w:ind w:left="720" w:hanging="720"/>
-        <w:rPr>
-          <w:rFonts w:ascii="Tahoma" w:eastAsiaTheme="minorEastAsia" w:hAnsi="Tahoma" w:cs="Tahoma"/>
-        </w:rPr>
-      </w:pPr>
-    </w:p>
-    <w:p>
-      <w:pPr>
-        <w:ind w:left="720" w:hanging="720"/>
-        <w:rPr>
-          <w:rFonts w:ascii="Tahoma" w:eastAsiaTheme="minorEastAsia" w:hAnsi="Tahoma" w:cs="Tahoma"/>
           <w:b/>
           <w:bCs/>
         </w:rPr>
@@ -4238,8 +4152,7 @@
           <w:b/>
           <w:bCs/>
         </w:rPr>
-        <w:lastRenderedPageBreak/>
-        <w:t xml:space="preserve">5.1 </w:t>
+        <w:t>5.1 Exact inference</w:t>
       </w:r>
       <w:r>
         <w:rPr>
@@ -4247,48 +4160,24 @@
           <w:b/>
           <w:bCs/>
         </w:rPr>
-        <w:t>Exact inference</w:t>
-      </w:r>
-      <w:r>
-        <w:rPr>
-          <w:rFonts w:ascii="Tahoma" w:eastAsiaTheme="minorEastAsia" w:hAnsi="Tahoma" w:cs="Tahoma"/>
-          <w:b/>
-          <w:bCs/>
-        </w:rPr>
         <w:t xml:space="preserve"> – variable elimination</w:t>
       </w:r>
     </w:p>
     <w:p>
       <w:pPr>
-        <w:ind w:left="720" w:hanging="720"/>
-        <w:rPr>
-          <w:rFonts w:ascii="Tahoma" w:eastAsiaTheme="minorEastAsia" w:hAnsi="Tahoma" w:cs="Tahoma"/>
-        </w:rPr>
-      </w:pPr>
-      <w:r>
-        <w:rPr>
-          <w:rFonts w:ascii="Tahoma" w:eastAsiaTheme="minorEastAsia" w:hAnsi="Tahoma" w:cs="Tahoma"/>
-        </w:rPr>
-        <w:t xml:space="preserve">Since finding an ideal elimination order for the variable elimination is an NP-hard problem, we settled on an order chosen manually, with respect to the graph. The order of elimination is: day, month, rain, wind, FFMC, DM, DC, </w:t>
-      </w:r>
-      <w:proofErr w:type="gramStart"/>
-      <w:r>
-        <w:rPr>
-          <w:rFonts w:ascii="Tahoma" w:eastAsiaTheme="minorEastAsia" w:hAnsi="Tahoma" w:cs="Tahoma"/>
-        </w:rPr>
-        <w:t>ISI</w:t>
-      </w:r>
-      <w:proofErr w:type="gramEnd"/>
-      <w:r>
-        <w:rPr>
-          <w:rFonts w:ascii="Tahoma" w:eastAsiaTheme="minorEastAsia" w:hAnsi="Tahoma" w:cs="Tahoma"/>
-        </w:rPr>
-        <w:t>.</w:t>
-      </w:r>
-    </w:p>
-    <w:p>
-      <w:pPr>
-        <w:ind w:left="720" w:hanging="720"/>
+        <w:rPr>
+          <w:rFonts w:ascii="Tahoma" w:eastAsiaTheme="minorEastAsia" w:hAnsi="Tahoma" w:cs="Tahoma"/>
+        </w:rPr>
+      </w:pPr>
+      <w:r>
+        <w:rPr>
+          <w:rFonts w:ascii="Tahoma" w:eastAsiaTheme="minorEastAsia" w:hAnsi="Tahoma" w:cs="Tahoma"/>
+        </w:rPr>
+        <w:t>Since finding an ideal elimination order for the variable elimination is an NP-hard problem, we settled on an order chosen manually, with respect to the graph. The order of elimination is: day, month, rain, wind, FFMC, DM, DC, ISI.</w:t>
+      </w:r>
+    </w:p>
+    <w:p>
+      <w:pPr>
         <w:rPr>
           <w:rFonts w:ascii="Tahoma" w:eastAsiaTheme="minorEastAsia" w:hAnsi="Tahoma" w:cs="Tahoma"/>
         </w:rPr>
@@ -4307,6 +4196,7 @@
           <w:ilvl w:val="0"/>
           <w:numId w:val="4"/>
         </w:numPr>
+        <w:ind w:left="540" w:hanging="540"/>
         <w:rPr>
           <w:rFonts w:ascii="Tahoma" w:eastAsiaTheme="minorEastAsia" w:hAnsi="Tahoma" w:cs="Tahoma"/>
         </w:rPr>
@@ -4316,6 +4206,7 @@
           <w:rPr>
             <w:rFonts w:ascii="Cambria Math" w:eastAsiaTheme="minorEastAsia" w:hAnsi="Cambria Math" w:cs="Tahoma"/>
           </w:rPr>
+          <w:lastRenderedPageBreak/>
           <m:t>P(area=0|RH=h,temp=t)</m:t>
         </m:r>
         <m:r>
@@ -4384,6 +4275,7 @@
           <w:ilvl w:val="0"/>
           <w:numId w:val="4"/>
         </w:numPr>
+        <w:ind w:left="720" w:hanging="720"/>
         <w:rPr>
           <w:rFonts w:ascii="Tahoma" w:eastAsiaTheme="minorEastAsia" w:hAnsi="Tahoma" w:cs="Tahoma"/>
         </w:rPr>
@@ -4393,25 +4285,7 @@
           <w:rPr>
             <w:rFonts w:ascii="Cambria Math" w:eastAsiaTheme="minorEastAsia" w:hAnsi="Cambria Math" w:cs="Tahoma"/>
           </w:rPr>
-          <m:t>P</m:t>
-        </m:r>
-        <m:r>
-          <w:rPr>
-            <w:rFonts w:ascii="Cambria Math" w:eastAsiaTheme="minorEastAsia" w:hAnsi="Cambria Math" w:cs="Tahoma"/>
-          </w:rPr>
-          <m:t>(area=</m:t>
-        </m:r>
-        <m:r>
-          <w:rPr>
-            <w:rFonts w:ascii="Cambria Math" w:eastAsiaTheme="minorEastAsia" w:hAnsi="Cambria Math" w:cs="Tahoma"/>
-          </w:rPr>
-          <m:t>1</m:t>
-        </m:r>
-        <m:r>
-          <w:rPr>
-            <w:rFonts w:ascii="Cambria Math" w:eastAsiaTheme="minorEastAsia" w:hAnsi="Cambria Math" w:cs="Tahoma"/>
-          </w:rPr>
-          <m:t>|RH=h,temp=t)</m:t>
+          <m:t>P(area=1|RH=h,temp=t)</m:t>
         </m:r>
       </m:oMath>
       <w:r>
@@ -4476,6 +4350,10 @@
           <w:ilvl w:val="0"/>
           <w:numId w:val="4"/>
         </w:numPr>
+        <w:tabs>
+          <w:tab w:val="left" w:pos="4500"/>
+        </w:tabs>
+        <w:ind w:left="630" w:hanging="630"/>
         <w:rPr>
           <w:rFonts w:ascii="Tahoma" w:eastAsiaTheme="minorEastAsia" w:hAnsi="Tahoma" w:cs="Tahoma"/>
         </w:rPr>
@@ -4486,19 +4364,7 @@
             <w:rFonts w:ascii="Cambria Math" w:eastAsiaTheme="minorEastAsia" w:hAnsi="Cambria Math" w:cs="Tahoma"/>
           </w:rPr>
           <w:lastRenderedPageBreak/>
-          <m:t>P(area</m:t>
-        </m:r>
-        <m:r>
-          <w:rPr>
-            <w:rFonts w:ascii="Cambria Math" w:eastAsiaTheme="minorEastAsia" w:hAnsi="Cambria Math" w:cs="Tahoma"/>
-          </w:rPr>
-          <m:t>=2</m:t>
-        </m:r>
-        <m:r>
-          <w:rPr>
-            <w:rFonts w:ascii="Cambria Math" w:eastAsiaTheme="minorEastAsia" w:hAnsi="Cambria Math" w:cs="Tahoma"/>
-          </w:rPr>
-          <m:t>|RH=h,temp=t)</m:t>
+          <m:t>P(area=2|RH=h,temp=t)</m:t>
         </m:r>
       </m:oMath>
       <w:r>
@@ -4508,7 +4374,7 @@
         </w:rPr>
         <w:drawing>
           <wp:inline distT="0" distB="0" distL="0" distR="0">
-            <wp:extent cx="4177333" cy="3449255"/>
+            <wp:extent cx="3886200" cy="3208864"/>
             <wp:effectExtent l="0" t="0" r="0" b="0"/>
             <wp:docPr id="8" name="Picture 8"/>
             <wp:cNvGraphicFramePr>
@@ -4535,7 +4401,7 @@
                   <pic:spPr bwMode="auto">
                     <a:xfrm>
                       <a:off x="0" y="0"/>
-                      <a:ext cx="4177333" cy="3449255"/>
+                      <a:ext cx="3887582" cy="3210005"/>
                     </a:xfrm>
                     <a:prstGeom prst="rect">
                       <a:avLst/>
@@ -4563,6 +4429,7 @@
           <w:ilvl w:val="0"/>
           <w:numId w:val="4"/>
         </w:numPr>
+        <w:ind w:left="540" w:hanging="540"/>
         <w:rPr>
           <w:rFonts w:ascii="Tahoma" w:eastAsiaTheme="minorEastAsia" w:hAnsi="Tahoma" w:cs="Tahoma"/>
         </w:rPr>
@@ -4572,19 +4439,7 @@
           <w:rPr>
             <w:rFonts w:ascii="Cambria Math" w:eastAsiaTheme="minorEastAsia" w:hAnsi="Cambria Math" w:cs="Tahoma"/>
           </w:rPr>
-          <m:t>P(area</m:t>
-        </m:r>
-        <m:r>
-          <w:rPr>
-            <w:rFonts w:ascii="Cambria Math" w:eastAsiaTheme="minorEastAsia" w:hAnsi="Cambria Math" w:cs="Tahoma"/>
-          </w:rPr>
-          <m:t>=3</m:t>
-        </m:r>
-        <m:r>
-          <w:rPr>
-            <w:rFonts w:ascii="Cambria Math" w:eastAsiaTheme="minorEastAsia" w:hAnsi="Cambria Math" w:cs="Tahoma"/>
-          </w:rPr>
-          <m:t>|RH=h,temp=t)</m:t>
+          <m:t>P(area=3|RH=h,temp=t)</m:t>
         </m:r>
       </m:oMath>
       <w:r>
@@ -4594,8 +4449,8 @@
         </w:rPr>
         <w:drawing>
           <wp:inline distT="0" distB="0" distL="0" distR="0">
-            <wp:extent cx="4096792" cy="3431894"/>
-            <wp:effectExtent l="0" t="0" r="0" b="0"/>
+            <wp:extent cx="3828028" cy="3206750"/>
+            <wp:effectExtent l="0" t="0" r="1270" b="0"/>
             <wp:docPr id="9" name="Picture 9"/>
             <wp:cNvGraphicFramePr>
               <a:graphicFrameLocks xmlns:a="http://schemas.openxmlformats.org/drawingml/2006/main" noChangeAspect="1"/>
@@ -4621,7 +4476,7 @@
                   <pic:spPr bwMode="auto">
                     <a:xfrm>
                       <a:off x="0" y="0"/>
-                      <a:ext cx="4096792" cy="3431894"/>
+                      <a:ext cx="3829823" cy="3208254"/>
                     </a:xfrm>
                     <a:prstGeom prst="rect">
                       <a:avLst/>
@@ -4649,6 +4504,7 @@
           <w:ilvl w:val="0"/>
           <w:numId w:val="4"/>
         </w:numPr>
+        <w:ind w:left="450" w:hanging="450"/>
         <w:rPr>
           <w:rFonts w:ascii="Tahoma" w:eastAsiaTheme="minorEastAsia" w:hAnsi="Tahoma" w:cs="Tahoma"/>
         </w:rPr>
@@ -4659,19 +4515,7 @@
             <w:rFonts w:ascii="Cambria Math" w:eastAsiaTheme="minorEastAsia" w:hAnsi="Cambria Math" w:cs="Tahoma"/>
           </w:rPr>
           <w:lastRenderedPageBreak/>
-          <m:t>P(area</m:t>
-        </m:r>
-        <m:r>
-          <w:rPr>
-            <w:rFonts w:ascii="Cambria Math" w:eastAsiaTheme="minorEastAsia" w:hAnsi="Cambria Math" w:cs="Tahoma"/>
-          </w:rPr>
-          <m:t>=4</m:t>
-        </m:r>
-        <m:r>
-          <w:rPr>
-            <w:rFonts w:ascii="Cambria Math" w:eastAsiaTheme="minorEastAsia" w:hAnsi="Cambria Math" w:cs="Tahoma"/>
-          </w:rPr>
-          <m:t>|RH=h,temp=t)</m:t>
+          <m:t>P(area=4|RH=h,temp=t)</m:t>
         </m:r>
       </m:oMath>
       <w:r>
@@ -4871,8 +4715,6 @@
           <w:bCs/>
         </w:rPr>
       </w:pPr>
-      <w:bookmarkStart w:id="0" w:name="_GoBack"/>
-      <w:bookmarkEnd w:id="0"/>
       <w:r>
         <w:rPr>
           <w:rFonts w:ascii="Tahoma" w:eastAsiaTheme="minorEastAsia" w:hAnsi="Tahoma" w:cs="Tahoma"/>
@@ -4902,7 +4744,7 @@
 </file>
 
 <file path=word/numbering.xml><?xml version="1.0" encoding="utf-8"?>
-<w:numbering xmlns:wpc="http://schemas.microsoft.com/office/word/2010/wordprocessingCanvas" xmlns:mc="http://schemas.openxmlformats.org/markup-compatibility/2006" xmlns:o="urn:schemas-microsoft-com:office:office" xmlns:r="http://schemas.openxmlformats.org/officeDocument/2006/relationships" xmlns:m="http://schemas.openxmlformats.org/officeDocument/2006/math" xmlns:v="urn:schemas-microsoft-com:vml" xmlns:wp14="http://schemas.microsoft.com/office/word/2010/wordprocessingDrawing" xmlns:wp="http://schemas.openxmlformats.org/drawingml/2006/wordprocessingDrawing" xmlns:w10="urn:schemas-microsoft-com:office:word" xmlns:w="http://schemas.openxmlformats.org/wordprocessingml/2006/main" xmlns:w14="http://schemas.microsoft.com/office/word/2010/wordml" xmlns:w15="http://schemas.microsoft.com/office/word/2012/wordml" xmlns:wpg="http://schemas.microsoft.com/office/word/2010/wordprocessingGroup" xmlns:wpi="http://schemas.microsoft.com/office/word/2010/wordprocessingInk" xmlns:wne="http://schemas.microsoft.com/office/word/2006/wordml" xmlns:wps="http://schemas.microsoft.com/office/word/2010/wordprocessingShape" mc:Ignorable="w14 w15 wp14">
+<w:numbering xmlns:wpc="http://schemas.microsoft.com/office/word/2010/wordprocessingCanvas" xmlns:cx="http://schemas.microsoft.com/office/drawing/2014/chartex" xmlns:cx1="http://schemas.microsoft.com/office/drawing/2015/9/8/chartex" xmlns:cx2="http://schemas.microsoft.com/office/drawing/2015/10/21/chartex" xmlns:cx3="http://schemas.microsoft.com/office/drawing/2016/5/9/chartex" xmlns:cx4="http://schemas.microsoft.com/office/drawing/2016/5/10/chartex" xmlns:cx5="http://schemas.microsoft.com/office/drawing/2016/5/11/chartex" xmlns:mc="http://schemas.openxmlformats.org/markup-compatibility/2006" xmlns:o="urn:schemas-microsoft-com:office:office" xmlns:r="http://schemas.openxmlformats.org/officeDocument/2006/relationships" xmlns:m="http://schemas.openxmlformats.org/officeDocument/2006/math" xmlns:v="urn:schemas-microsoft-com:vml" xmlns:wp14="http://schemas.microsoft.com/office/word/2010/wordprocessingDrawing" xmlns:wp="http://schemas.openxmlformats.org/drawingml/2006/wordprocessingDrawing" xmlns:w10="urn:schemas-microsoft-com:office:word" xmlns:w="http://schemas.openxmlformats.org/wordprocessingml/2006/main" xmlns:w14="http://schemas.microsoft.com/office/word/2010/wordml" xmlns:w15="http://schemas.microsoft.com/office/word/2012/wordml" xmlns:w16se="http://schemas.microsoft.com/office/word/2015/wordml/symex" xmlns:wpg="http://schemas.microsoft.com/office/word/2010/wordprocessingGroup" xmlns:wpi="http://schemas.microsoft.com/office/word/2010/wordprocessingInk" xmlns:wne="http://schemas.microsoft.com/office/word/2006/wordml" xmlns:wps="http://schemas.microsoft.com/office/word/2010/wordprocessingShape" mc:Ignorable="w14 w15 w16se wp14">
   <w:abstractNum w:abstractNumId="0" w15:restartNumberingAfterBreak="0">
     <w:nsid w:val="26AB3205"/>
     <w:multiLevelType w:val="hybridMultilevel"/>
@@ -5371,7 +5213,7 @@
 </file>
 
 <file path=word/styles.xml><?xml version="1.0" encoding="utf-8"?>
-<w:styles xmlns:mc="http://schemas.openxmlformats.org/markup-compatibility/2006" xmlns:r="http://schemas.openxmlformats.org/officeDocument/2006/relationships" xmlns:w="http://schemas.openxmlformats.org/wordprocessingml/2006/main" xmlns:w14="http://schemas.microsoft.com/office/word/2010/wordml" xmlns:w15="http://schemas.microsoft.com/office/word/2012/wordml" mc:Ignorable="w14 w15">
+<w:styles xmlns:mc="http://schemas.openxmlformats.org/markup-compatibility/2006" xmlns:r="http://schemas.openxmlformats.org/officeDocument/2006/relationships" xmlns:w="http://schemas.openxmlformats.org/wordprocessingml/2006/main" xmlns:w14="http://schemas.microsoft.com/office/word/2010/wordml" xmlns:w15="http://schemas.microsoft.com/office/word/2012/wordml" xmlns:w16se="http://schemas.microsoft.com/office/word/2015/wordml/symex" mc:Ignorable="w14 w15 w16se">
   <w:docDefaults>
     <w:rPrDefault>
       <w:rPr>
@@ -5387,7 +5229,7 @@
       </w:pPr>
     </w:pPrDefault>
   </w:docDefaults>
-  <w:latentStyles w:defLockedState="0" w:defUIPriority="99" w:defSemiHidden="0" w:defUnhideWhenUsed="0" w:defQFormat="0" w:count="371">
+  <w:latentStyles w:defLockedState="0" w:defUIPriority="99" w:defSemiHidden="0" w:defUnhideWhenUsed="0" w:defQFormat="0" w:count="374">
     <w:lsdException w:name="Normal" w:uiPriority="0" w:qFormat="1"/>
     <w:lsdException w:name="heading 1" w:uiPriority="9" w:qFormat="1"/>
     <w:lsdException w:name="heading 2" w:semiHidden="1" w:uiPriority="9" w:unhideWhenUsed="1" w:qFormat="1"/>
@@ -5493,7 +5335,6 @@
     <w:lsdException w:name="HTML Sample" w:semiHidden="1" w:unhideWhenUsed="1"/>
     <w:lsdException w:name="HTML Typewriter" w:semiHidden="1" w:unhideWhenUsed="1"/>
     <w:lsdException w:name="HTML Variable" w:semiHidden="1" w:unhideWhenUsed="1"/>
-    <w:lsdException w:name="Normal Table" w:semiHidden="1" w:unhideWhenUsed="1"/>
     <w:lsdException w:name="annotation subject" w:semiHidden="1" w:unhideWhenUsed="1"/>
     <w:lsdException w:name="No List" w:semiHidden="1" w:unhideWhenUsed="1"/>
     <w:lsdException w:name="Outline List 1" w:semiHidden="1" w:unhideWhenUsed="1"/>
@@ -5538,7 +5379,6 @@
     <w:lsdException w:name="Table Professional" w:semiHidden="1" w:unhideWhenUsed="1"/>
     <w:lsdException w:name="Table Subtle 1" w:semiHidden="1" w:unhideWhenUsed="1"/>
     <w:lsdException w:name="Table Subtle 2" w:semiHidden="1" w:unhideWhenUsed="1"/>
-    <w:lsdException w:name="Table Web 1" w:semiHidden="1" w:unhideWhenUsed="1"/>
     <w:lsdException w:name="Table Web 2" w:semiHidden="1" w:unhideWhenUsed="1"/>
     <w:lsdException w:name="Table Web 3" w:semiHidden="1" w:unhideWhenUsed="1"/>
     <w:lsdException w:name="Balloon Text" w:semiHidden="1" w:unhideWhenUsed="1"/>
@@ -5759,6 +5599,9 @@
     <w:lsdException w:name="List Table 5 Dark Accent 6" w:uiPriority="50"/>
     <w:lsdException w:name="List Table 6 Colorful Accent 6" w:uiPriority="51"/>
     <w:lsdException w:name="List Table 7 Colorful Accent 6" w:uiPriority="52"/>
+    <w:lsdException w:name="Mention" w:semiHidden="1" w:unhideWhenUsed="1"/>
+    <w:lsdException w:name="Smart Hyperlink" w:semiHidden="1" w:unhideWhenUsed="1"/>
+    <w:lsdException w:name="Hashtag" w:semiHidden="1" w:unhideWhenUsed="1"/>
   </w:latentStyles>
   <w:style w:type="paragraph" w:default="1" w:styleId="Normal">
     <w:name w:val="Normal"/>
@@ -5767,6 +5610,7 @@
   <w:style w:type="character" w:default="1" w:styleId="DefaultParagraphFont">
     <w:name w:val="Default Paragraph Font"/>
     <w:uiPriority w:val="1"/>
+    <w:semiHidden/>
     <w:unhideWhenUsed/>
   </w:style>
   <w:style w:type="table" w:default="1" w:styleId="TableNormal">
@@ -5826,7 +5670,7 @@
 </file>
 
 <file path=word/charts/chart1.xml><?xml version="1.0" encoding="utf-8"?>
-<c:chartSpace xmlns:c="http://schemas.openxmlformats.org/drawingml/2006/chart" xmlns:a="http://schemas.openxmlformats.org/drawingml/2006/main" xmlns:r="http://schemas.openxmlformats.org/officeDocument/2006/relationships">
+<c:chartSpace xmlns:c="http://schemas.openxmlformats.org/drawingml/2006/chart" xmlns:a="http://schemas.openxmlformats.org/drawingml/2006/main" xmlns:r="http://schemas.openxmlformats.org/officeDocument/2006/relationships" xmlns:c16r2="http://schemas.microsoft.com/office/drawing/2015/06/chart">
   <c:date1904 val="0"/>
   <c:lang val="en-US"/>
   <c:roundedCorners val="0"/>
@@ -6003,7 +5847,7 @@
             </c:numRef>
           </c:val>
           <c:smooth val="0"/>
-          <c:extLst xmlns:c16r2="http://schemas.microsoft.com/office/drawing/2015/06/chart">
+          <c:extLst>
             <c:ext xmlns:c16="http://schemas.microsoft.com/office/drawing/2014/chart" uri="{C3380CC4-5D6E-409C-BE32-E72D297353CC}">
               <c16:uniqueId val="{00000000-E146-4587-A661-E37F3098958B}"/>
             </c:ext>
@@ -7110,7 +6954,7 @@
 </file>
 
 <file path=customXml/itemProps1.xml><?xml version="1.0" encoding="utf-8"?>
-<ds:datastoreItem xmlns:ds="http://schemas.openxmlformats.org/officeDocument/2006/customXml" ds:itemID="{81178299-6D7A-49FF-B372-BAA8082D8307}">
+<ds:datastoreItem xmlns:ds="http://schemas.openxmlformats.org/officeDocument/2006/customXml" ds:itemID="{2AC6C0CC-A211-405E-82F4-5C06679DD76E}">
   <ds:schemaRefs>
     <ds:schemaRef ds:uri="http://schemas.openxmlformats.org/officeDocument/2006/bibliography"/>
   </ds:schemaRefs>

</xml_diff>

<commit_message>
added convergence graph to report
</commit_message>
<xml_diff>
--- a/Project.docx
+++ b/Project.docx
@@ -1,6 +1,6 @@
 
 <file path=word/document.xml><?xml version="1.0" encoding="utf-8"?>
-<w:document xmlns:wpc="http://schemas.microsoft.com/office/word/2010/wordprocessingCanvas" xmlns:cx="http://schemas.microsoft.com/office/drawing/2014/chartex" xmlns:cx1="http://schemas.microsoft.com/office/drawing/2015/9/8/chartex" xmlns:cx2="http://schemas.microsoft.com/office/drawing/2015/10/21/chartex" xmlns:cx3="http://schemas.microsoft.com/office/drawing/2016/5/9/chartex" xmlns:cx4="http://schemas.microsoft.com/office/drawing/2016/5/10/chartex" xmlns:cx5="http://schemas.microsoft.com/office/drawing/2016/5/11/chartex" xmlns:mc="http://schemas.openxmlformats.org/markup-compatibility/2006" xmlns:o="urn:schemas-microsoft-com:office:office" xmlns:r="http://schemas.openxmlformats.org/officeDocument/2006/relationships" xmlns:m="http://schemas.openxmlformats.org/officeDocument/2006/math" xmlns:v="urn:schemas-microsoft-com:vml" xmlns:wp14="http://schemas.microsoft.com/office/word/2010/wordprocessingDrawing" xmlns:wp="http://schemas.openxmlformats.org/drawingml/2006/wordprocessingDrawing" xmlns:w10="urn:schemas-microsoft-com:office:word" xmlns:w="http://schemas.openxmlformats.org/wordprocessingml/2006/main" xmlns:w14="http://schemas.microsoft.com/office/word/2010/wordml" xmlns:w15="http://schemas.microsoft.com/office/word/2012/wordml" xmlns:w16se="http://schemas.microsoft.com/office/word/2015/wordml/symex" xmlns:wpg="http://schemas.microsoft.com/office/word/2010/wordprocessingGroup" xmlns:wpi="http://schemas.microsoft.com/office/word/2010/wordprocessingInk" xmlns:wne="http://schemas.microsoft.com/office/word/2006/wordml" xmlns:wps="http://schemas.microsoft.com/office/word/2010/wordprocessingShape" mc:Ignorable="w14 w15 w16se wp14">
+<w:document xmlns:wpc="http://schemas.microsoft.com/office/word/2010/wordprocessingCanvas" xmlns:mc="http://schemas.openxmlformats.org/markup-compatibility/2006" xmlns:o="urn:schemas-microsoft-com:office:office" xmlns:r="http://schemas.openxmlformats.org/officeDocument/2006/relationships" xmlns:m="http://schemas.openxmlformats.org/officeDocument/2006/math" xmlns:v="urn:schemas-microsoft-com:vml" xmlns:wp14="http://schemas.microsoft.com/office/word/2010/wordprocessingDrawing" xmlns:wp="http://schemas.openxmlformats.org/drawingml/2006/wordprocessingDrawing" xmlns:w10="urn:schemas-microsoft-com:office:word" xmlns:w="http://schemas.openxmlformats.org/wordprocessingml/2006/main" xmlns:w14="http://schemas.microsoft.com/office/word/2010/wordml" xmlns:w15="http://schemas.microsoft.com/office/word/2012/wordml" xmlns:wpg="http://schemas.microsoft.com/office/word/2010/wordprocessingGroup" xmlns:wpi="http://schemas.microsoft.com/office/word/2010/wordprocessingInk" xmlns:wne="http://schemas.microsoft.com/office/word/2006/wordml" xmlns:wps="http://schemas.microsoft.com/office/word/2010/wordprocessingShape" mc:Ignorable="w14 w15 wp14">
   <w:body>
     <w:p>
       <w:pPr>
@@ -397,35 +397,35 @@
         <w:rPr>
           <w:rFonts w:ascii="Tahoma" w:hAnsi="Tahoma" w:cs="Tahoma"/>
         </w:rPr>
-        <w:t xml:space="preserve"> Polytechnic Institute, containing several weather observations (e.g. wind speed) that were recorded with a </w:t>
+        <w:t xml:space="preserve"> Polytechnic Institute, containing several weather observations (e.g. wind speed) that were recorded with a 30 minute period by a meteorological station located in the center of the </w:t>
+      </w:r>
+      <w:proofErr w:type="spellStart"/>
+      <w:r>
+        <w:rPr>
+          <w:rFonts w:ascii="Tahoma" w:hAnsi="Tahoma" w:cs="Tahoma"/>
+        </w:rPr>
+        <w:t>Montesinho</w:t>
+      </w:r>
+      <w:proofErr w:type="spellEnd"/>
+      <w:r>
+        <w:rPr>
+          <w:rFonts w:ascii="Tahoma" w:hAnsi="Tahoma" w:cs="Tahoma"/>
+        </w:rPr>
+        <w:t xml:space="preserve"> </w:t>
       </w:r>
       <w:proofErr w:type="gramStart"/>
       <w:r>
         <w:rPr>
           <w:rFonts w:ascii="Tahoma" w:hAnsi="Tahoma" w:cs="Tahoma"/>
         </w:rPr>
-        <w:t>30 minute</w:t>
+        <w:t>park</w:t>
       </w:r>
       <w:proofErr w:type="gramEnd"/>
       <w:r>
         <w:rPr>
           <w:rFonts w:ascii="Tahoma" w:hAnsi="Tahoma" w:cs="Tahoma"/>
         </w:rPr>
-        <w:t xml:space="preserve"> period by a meteorological station located in the center of the </w:t>
-      </w:r>
-      <w:proofErr w:type="spellStart"/>
-      <w:r>
-        <w:rPr>
-          <w:rFonts w:ascii="Tahoma" w:hAnsi="Tahoma" w:cs="Tahoma"/>
-        </w:rPr>
-        <w:t>Montesinho</w:t>
-      </w:r>
-      <w:proofErr w:type="spellEnd"/>
-      <w:r>
-        <w:rPr>
-          <w:rFonts w:ascii="Tahoma" w:hAnsi="Tahoma" w:cs="Tahoma"/>
-        </w:rPr>
-        <w:t xml:space="preserve"> park. The two databases were stored in tens of individual spreadsheets, under distinct formats, and a substantial manual effort was performed to integrate them into a single dataset with a total of 517 entries.</w:t>
+        <w:t>. The two databases were stored in tens of individual spreadsheets, under distinct formats, and a substantial manual effort was performed to integrate them into a single dataset with a total of 517 entries.</w:t>
       </w:r>
     </w:p>
     <w:p>
@@ -959,7 +959,7 @@
           <w:rFonts w:ascii="Tahoma" w:hAnsi="Tahoma" w:cs="Tahoma"/>
           <w:color w:val="ED7D31" w:themeColor="accent2"/>
         </w:rPr>
-        <w:t xml:space="preserve"> about stats – distribution and </w:t>
+        <w:t xml:space="preserve"> about stats – distribution and stuff</w:t>
       </w:r>
       <w:proofErr w:type="gramStart"/>
       <w:r>
@@ -967,16 +967,16 @@
           <w:rFonts w:ascii="Tahoma" w:hAnsi="Tahoma" w:cs="Tahoma"/>
           <w:color w:val="ED7D31" w:themeColor="accent2"/>
         </w:rPr>
-        <w:t>stuff..</w:t>
+        <w:t>..</w:t>
+      </w:r>
+      <w:r>
+        <w:rPr>
+          <w:rFonts w:ascii="Tahoma" w:hAnsi="Tahoma" w:cs="Tahoma"/>
+          <w:color w:val="ED7D31" w:themeColor="accent2"/>
+        </w:rPr>
+        <w:t>]</w:t>
       </w:r>
       <w:proofErr w:type="gramEnd"/>
-      <w:r>
-        <w:rPr>
-          <w:rFonts w:ascii="Tahoma" w:hAnsi="Tahoma" w:cs="Tahoma"/>
-          <w:color w:val="ED7D31" w:themeColor="accent2"/>
-        </w:rPr>
-        <w:t>]</w:t>
-      </w:r>
     </w:p>
     <w:p>
       <w:pPr>
@@ -3744,7 +3744,7 @@
             <wp:docPr id="3" name="Chart 3">
               <a:extLst xmlns:a="http://schemas.openxmlformats.org/drawingml/2006/main">
                 <a:ext uri="{FF2B5EF4-FFF2-40B4-BE49-F238E27FC236}">
-                  <a16:creationId xmlns:a16="http://schemas.microsoft.com/office/drawing/2014/main" id="{99BDB214-C11E-4F99-B9CB-754C5E8557E0}"/>
+                  <a16:creationId xmlns:a16="http://schemas.microsoft.com/office/drawing/2014/main" xmlns:w16se="http://schemas.microsoft.com/office/word/2015/wordml/symex" xmlns:w="http://schemas.openxmlformats.org/wordprocessingml/2006/main" xmlns:w10="urn:schemas-microsoft-com:office:word" xmlns:v="urn:schemas-microsoft-com:vml" xmlns:o="urn:schemas-microsoft-com:office:office" xmlns:cx5="http://schemas.microsoft.com/office/drawing/2016/5/11/chartex" xmlns:cx4="http://schemas.microsoft.com/office/drawing/2016/5/10/chartex" xmlns:cx3="http://schemas.microsoft.com/office/drawing/2016/5/9/chartex" xmlns:cx2="http://schemas.microsoft.com/office/drawing/2015/10/21/chartex" xmlns:cx1="http://schemas.microsoft.com/office/drawing/2015/9/8/chartex" xmlns:cx="http://schemas.microsoft.com/office/drawing/2014/chartex" xmlns="" id="{99BDB214-C11E-4F99-B9CB-754C5E8557E0}"/>
                 </a:ext>
               </a:extLst>
             </wp:docPr>
@@ -3897,18 +3897,7 @@
           <w:bCs/>
           <w:noProof/>
         </w:rPr>
-        <w:t xml:space="preserve">4.2 </w:t>
-      </w:r>
-      <w:bookmarkStart w:id="0" w:name="_GoBack"/>
-      <w:bookmarkEnd w:id="0"/>
-      <w:r>
-        <w:rPr>
-          <w:rFonts w:ascii="Tahoma" w:hAnsi="Tahoma" w:cs="Tahoma"/>
-          <w:b/>
-          <w:bCs/>
-          <w:noProof/>
-        </w:rPr>
-        <w:t>Final Graph</w:t>
+        <w:t>4.2 Final Graph</w:t>
       </w:r>
     </w:p>
     <w:p>
@@ -4577,79 +4566,6 @@
       <w:pPr>
         <w:rPr>
           <w:rFonts w:ascii="Tahoma" w:eastAsiaTheme="minorEastAsia" w:hAnsi="Tahoma" w:cs="Tahoma"/>
-        </w:rPr>
-      </w:pPr>
-    </w:p>
-    <w:p>
-      <w:pPr>
-        <w:rPr>
-          <w:rFonts w:ascii="Tahoma" w:hAnsi="Tahoma" w:cs="Tahoma"/>
-          <w:color w:val="ED7D31" w:themeColor="accent2"/>
-        </w:rPr>
-      </w:pPr>
-      <w:r>
-        <w:rPr>
-          <w:rFonts w:ascii="Tahoma" w:hAnsi="Tahoma" w:cs="Tahoma"/>
-          <w:color w:val="ED7D31" w:themeColor="accent2"/>
-        </w:rPr>
-        <w:t>[</w:t>
-      </w:r>
-      <w:r>
-        <w:rPr>
-          <w:rFonts w:ascii="Tahoma" w:hAnsi="Tahoma" w:cs="Tahoma"/>
-          <w:color w:val="ED7D31" w:themeColor="accent2"/>
-        </w:rPr>
-        <w:t>Uzi</w:t>
-      </w:r>
-      <w:r>
-        <w:rPr>
-          <w:rFonts w:ascii="Tahoma" w:hAnsi="Tahoma" w:cs="Tahoma"/>
-          <w:color w:val="ED7D31" w:themeColor="accent2"/>
-        </w:rPr>
-        <w:t xml:space="preserve">– </w:t>
-      </w:r>
-      <w:r>
-        <w:rPr>
-          <w:rFonts w:ascii="Tahoma" w:hAnsi="Tahoma" w:cs="Tahoma"/>
-          <w:color w:val="ED7D31" w:themeColor="accent2"/>
-        </w:rPr>
-        <w:t xml:space="preserve">explain the results and talk about the 4 empty </w:t>
-      </w:r>
-      <w:proofErr w:type="gramStart"/>
-      <w:r>
-        <w:rPr>
-          <w:rFonts w:ascii="Tahoma" w:hAnsi="Tahoma" w:cs="Tahoma"/>
-          <w:color w:val="ED7D31" w:themeColor="accent2"/>
-        </w:rPr>
-        <w:t>ones(</w:t>
-      </w:r>
-      <w:proofErr w:type="gramEnd"/>
-      <w:r>
-        <w:rPr>
-          <w:rFonts w:ascii="Tahoma" w:hAnsi="Tahoma" w:cs="Tahoma"/>
-          <w:color w:val="ED7D31" w:themeColor="accent2"/>
-        </w:rPr>
-        <w:t>why? How?)</w:t>
-      </w:r>
-      <w:r>
-        <w:rPr>
-          <w:rFonts w:ascii="Tahoma" w:hAnsi="Tahoma" w:cs="Tahoma"/>
-          <w:color w:val="ED7D31" w:themeColor="accent2"/>
-        </w:rPr>
-        <w:t>]</w:t>
-      </w:r>
-    </w:p>
-    <w:p>
-      <w:pPr>
-        <w:rPr>
-          <w:rFonts w:ascii="Tahoma" w:eastAsiaTheme="minorEastAsia" w:hAnsi="Tahoma" w:cs="Tahoma"/>
-        </w:rPr>
-      </w:pPr>
-    </w:p>
-    <w:p>
-      <w:pPr>
-        <w:rPr>
-          <w:rFonts w:ascii="Tahoma" w:eastAsiaTheme="minorEastAsia" w:hAnsi="Tahoma" w:cs="Tahoma"/>
           <w:b/>
           <w:bCs/>
         </w:rPr>
@@ -4660,7 +4576,66 @@
           <w:b/>
           <w:bCs/>
         </w:rPr>
-        <w:t xml:space="preserve">5.2 Approximate inference – </w:t>
+        <w:t>5.1.1 Discussion of results</w:t>
+      </w:r>
+    </w:p>
+    <w:p>
+      <w:pPr>
+        <w:rPr>
+          <w:rFonts w:ascii="Tahoma" w:hAnsi="Tahoma" w:cs="Tahoma"/>
+          <w:color w:val="ED7D31" w:themeColor="accent2"/>
+        </w:rPr>
+      </w:pPr>
+      <w:r>
+        <w:rPr>
+          <w:rFonts w:ascii="Tahoma" w:hAnsi="Tahoma" w:cs="Tahoma"/>
+          <w:color w:val="ED7D31" w:themeColor="accent2"/>
+        </w:rPr>
+        <w:t>[</w:t>
+      </w:r>
+      <w:r>
+        <w:rPr>
+          <w:rFonts w:ascii="Tahoma" w:hAnsi="Tahoma" w:cs="Tahoma"/>
+          <w:color w:val="ED7D31" w:themeColor="accent2"/>
+        </w:rPr>
+        <w:t>Uzi</w:t>
+      </w:r>
+      <w:r>
+        <w:rPr>
+          <w:rFonts w:ascii="Tahoma" w:hAnsi="Tahoma" w:cs="Tahoma"/>
+          <w:color w:val="ED7D31" w:themeColor="accent2"/>
+        </w:rPr>
+        <w:t xml:space="preserve">– </w:t>
+      </w:r>
+      <w:r>
+        <w:rPr>
+          <w:rFonts w:ascii="Tahoma" w:hAnsi="Tahoma" w:cs="Tahoma"/>
+          <w:color w:val="ED7D31" w:themeColor="accent2"/>
+        </w:rPr>
+        <w:t xml:space="preserve">explain the results and talk about the 4 empty </w:t>
+      </w:r>
+      <w:proofErr w:type="gramStart"/>
+      <w:r>
+        <w:rPr>
+          <w:rFonts w:ascii="Tahoma" w:hAnsi="Tahoma" w:cs="Tahoma"/>
+          <w:color w:val="ED7D31" w:themeColor="accent2"/>
+        </w:rPr>
+        <w:t>ones(</w:t>
+      </w:r>
+      <w:proofErr w:type="gramEnd"/>
+      <w:r>
+        <w:rPr>
+          <w:rFonts w:ascii="Tahoma" w:hAnsi="Tahoma" w:cs="Tahoma"/>
+          <w:color w:val="ED7D31" w:themeColor="accent2"/>
+        </w:rPr>
+        <w:t>why? How?)</w:t>
+      </w:r>
+      <w:r>
+        <w:rPr>
+          <w:rFonts w:ascii="Tahoma" w:hAnsi="Tahoma" w:cs="Tahoma"/>
+          <w:color w:val="ED7D31" w:themeColor="accent2"/>
+        </w:rPr>
+        <w:t>]</w:t>
       </w:r>
     </w:p>
     <w:p>
@@ -4669,6 +4644,574 @@
           <w:rFonts w:ascii="Tahoma" w:eastAsiaTheme="minorEastAsia" w:hAnsi="Tahoma" w:cs="Tahoma"/>
           <w:b/>
           <w:bCs/>
+        </w:rPr>
+      </w:pPr>
+      <w:r>
+        <w:rPr>
+          <w:rFonts w:ascii="Tahoma" w:eastAsiaTheme="minorEastAsia" w:hAnsi="Tahoma" w:cs="Tahoma"/>
+          <w:b/>
+          <w:bCs/>
+        </w:rPr>
+        <w:t xml:space="preserve">5.2 Approximate inference – </w:t>
+      </w:r>
+      <w:r>
+        <w:rPr>
+          <w:rFonts w:ascii="Tahoma" w:eastAsiaTheme="minorEastAsia" w:hAnsi="Tahoma" w:cs="Tahoma"/>
+          <w:b/>
+          <w:bCs/>
+        </w:rPr>
+        <w:t>Gibbs sampling</w:t>
+      </w:r>
+    </w:p>
+    <w:p>
+      <w:pPr>
+        <w:rPr>
+          <w:rFonts w:ascii="Tahoma" w:eastAsiaTheme="minorEastAsia" w:hAnsi="Tahoma" w:cs="Tahoma"/>
+        </w:rPr>
+      </w:pPr>
+      <w:r>
+        <w:rPr>
+          <w:rFonts w:ascii="Tahoma" w:eastAsiaTheme="minorEastAsia" w:hAnsi="Tahoma" w:cs="Tahoma"/>
+        </w:rPr>
+        <w:t>We used the Gibbs sampling algorithm as taught in class to obtain a sequence of observations which are approximated from a specified multivariate probability distribution.</w:t>
+      </w:r>
+    </w:p>
+    <w:p>
+      <w:pPr>
+        <w:pStyle w:val="ListParagraph"/>
+        <w:numPr>
+          <w:ilvl w:val="0"/>
+          <w:numId w:val="6"/>
+        </w:numPr>
+        <w:rPr>
+          <w:rFonts w:ascii="Tahoma" w:eastAsiaTheme="minorEastAsia" w:hAnsi="Tahoma" w:cs="Tahoma"/>
+        </w:rPr>
+      </w:pPr>
+      <m:oMath>
+        <m:r>
+          <w:rPr>
+            <w:rFonts w:ascii="Cambria Math" w:eastAsiaTheme="minorEastAsia" w:hAnsi="Cambria Math" w:cs="Tahoma"/>
+          </w:rPr>
+          <m:t>P</m:t>
+        </m:r>
+        <m:r>
+          <w:rPr>
+            <w:rFonts w:ascii="Cambria Math" w:eastAsiaTheme="minorEastAsia" w:hAnsi="Cambria Math" w:cs="Tahoma"/>
+          </w:rPr>
+          <m:t>(area=0|RH=h,temp=t)</m:t>
+        </m:r>
+        <m:r>
+          <m:rPr>
+            <m:sty m:val="p"/>
+          </m:rPr>
+          <w:rPr>
+            <w:rFonts w:ascii="Cambria Math" w:hAnsi="Cambria Math"/>
+            <w:noProof/>
+          </w:rPr>
+          <w:drawing>
+            <wp:inline distT="0" distB="0" distL="0" distR="0" wp14:anchorId="3486EB48" wp14:editId="36FD040C">
+              <wp:extent cx="3743608" cy="3045559"/>
+              <wp:effectExtent l="0" t="0" r="9525" b="2540"/>
+              <wp:docPr id="11" name="Picture 11"/>
+              <wp:cNvGraphicFramePr>
+                <a:graphicFrameLocks xmlns:a="http://schemas.openxmlformats.org/drawingml/2006/main" noChangeAspect="1"/>
+              </wp:cNvGraphicFramePr>
+              <a:graphic xmlns:a="http://schemas.openxmlformats.org/drawingml/2006/main">
+                <a:graphicData uri="http://schemas.openxmlformats.org/drawingml/2006/picture">
+                  <pic:pic xmlns:pic="http://schemas.openxmlformats.org/drawingml/2006/picture">
+                    <pic:nvPicPr>
+                      <pic:cNvPr id="11" name="figure_0.png"/>
+                      <pic:cNvPicPr/>
+                    </pic:nvPicPr>
+                    <pic:blipFill rotWithShape="1">
+                      <a:blip r:embed="rId15">
+                        <a:extLst>
+                          <a:ext uri="{28A0092B-C50C-407E-A947-70E740481C1C}">
+                            <a14:useLocalDpi xmlns:a14="http://schemas.microsoft.com/office/drawing/2010/main" val="0"/>
+                          </a:ext>
+                        </a:extLst>
+                      </a:blip>
+                      <a:srcRect l="20347" t="15878" r="9567" b="7124"/>
+                      <a:stretch/>
+                    </pic:blipFill>
+                    <pic:spPr bwMode="auto">
+                      <a:xfrm>
+                        <a:off x="0" y="0"/>
+                        <a:ext cx="3751085" cy="3051641"/>
+                      </a:xfrm>
+                      <a:prstGeom prst="rect">
+                        <a:avLst/>
+                      </a:prstGeom>
+                      <a:ln>
+                        <a:noFill/>
+                      </a:ln>
+                      <a:extLst>
+                        <a:ext uri="{53640926-AAD7-44D8-BBD7-CCE9431645EC}">
+                          <a14:shadowObscured xmlns:a14="http://schemas.microsoft.com/office/drawing/2010/main"/>
+                        </a:ext>
+                      </a:extLst>
+                    </pic:spPr>
+                  </pic:pic>
+                </a:graphicData>
+              </a:graphic>
+            </wp:inline>
+          </w:drawing>
+        </m:r>
+      </m:oMath>
+    </w:p>
+    <w:p>
+      <w:pPr>
+        <w:pStyle w:val="ListParagraph"/>
+        <w:numPr>
+          <w:ilvl w:val="0"/>
+          <w:numId w:val="5"/>
+        </w:numPr>
+        <w:rPr>
+          <w:rFonts w:ascii="Tahoma" w:eastAsiaTheme="minorEastAsia" w:hAnsi="Tahoma" w:cs="Tahoma"/>
+        </w:rPr>
+      </w:pPr>
+      <m:oMath>
+        <m:r>
+          <w:rPr>
+            <w:rFonts w:ascii="Cambria Math" w:eastAsiaTheme="minorEastAsia" w:hAnsi="Cambria Math" w:cs="Tahoma"/>
+          </w:rPr>
+          <w:lastRenderedPageBreak/>
+          <m:t>P(area</m:t>
+        </m:r>
+        <m:r>
+          <w:rPr>
+            <w:rFonts w:ascii="Cambria Math" w:eastAsiaTheme="minorEastAsia" w:hAnsi="Cambria Math" w:cs="Tahoma"/>
+          </w:rPr>
+          <m:t>=1</m:t>
+        </m:r>
+        <m:r>
+          <w:rPr>
+            <w:rFonts w:ascii="Cambria Math" w:eastAsiaTheme="minorEastAsia" w:hAnsi="Cambria Math" w:cs="Tahoma"/>
+          </w:rPr>
+          <m:t>|RH=h,temp=t)</m:t>
+        </m:r>
+      </m:oMath>
+      <w:r>
+        <w:rPr>
+          <w:rFonts w:ascii="Tahoma" w:eastAsiaTheme="minorEastAsia" w:hAnsi="Tahoma" w:cs="Tahoma"/>
+        </w:rPr>
+        <w:pict>
+          <v:shapetype id="_x0000_t75" coordsize="21600,21600" o:spt="75" o:preferrelative="t" path="m@4@5l@4@11@9@11@9@5xe" filled="f" stroked="f">
+            <v:stroke joinstyle="miter"/>
+            <v:formulas>
+              <v:f eqn="if lineDrawn pixelLineWidth 0"/>
+              <v:f eqn="sum @0 1 0"/>
+              <v:f eqn="sum 0 0 @1"/>
+              <v:f eqn="prod @2 1 2"/>
+              <v:f eqn="prod @3 21600 pixelWidth"/>
+              <v:f eqn="prod @3 21600 pixelHeight"/>
+              <v:f eqn="sum @0 0 1"/>
+              <v:f eqn="prod @6 1 2"/>
+              <v:f eqn="prod @7 21600 pixelWidth"/>
+              <v:f eqn="sum @8 21600 0"/>
+              <v:f eqn="prod @7 21600 pixelHeight"/>
+              <v:f eqn="sum @10 21600 0"/>
+            </v:formulas>
+            <v:path o:extrusionok="f" gradientshapeok="t" o:connecttype="rect"/>
+            <o:lock v:ext="edit" aspectratio="t"/>
+          </v:shapetype>
+          <v:shape id="_x0000_i1025" type="#_x0000_t75" style="width:319pt;height:257.45pt;mso-position-horizontal:absolute;mso-position-horizontal-relative:text;mso-position-vertical:absolute;mso-position-vertical-relative:text;mso-width-relative:page;mso-height-relative:page">
+            <v:imagedata r:id="rId16" o:title="figure_1" croptop="11286f" cropbottom="4856f" cropleft="13126f" cropright="7046f"/>
+          </v:shape>
+        </w:pict>
+      </w:r>
+    </w:p>
+    <w:p>
+      <w:pPr>
+        <w:pStyle w:val="ListParagraph"/>
+        <w:numPr>
+          <w:ilvl w:val="0"/>
+          <w:numId w:val="5"/>
+        </w:numPr>
+        <w:rPr>
+          <w:rFonts w:ascii="Tahoma" w:eastAsiaTheme="minorEastAsia" w:hAnsi="Tahoma" w:cs="Tahoma"/>
+        </w:rPr>
+      </w:pPr>
+      <m:oMath>
+        <m:r>
+          <w:rPr>
+            <w:rFonts w:ascii="Cambria Math" w:eastAsiaTheme="minorEastAsia" w:hAnsi="Cambria Math" w:cs="Tahoma"/>
+          </w:rPr>
+          <m:t>P(area</m:t>
+        </m:r>
+        <m:r>
+          <w:rPr>
+            <w:rFonts w:ascii="Cambria Math" w:eastAsiaTheme="minorEastAsia" w:hAnsi="Cambria Math" w:cs="Tahoma"/>
+          </w:rPr>
+          <m:t>=2</m:t>
+        </m:r>
+        <m:r>
+          <w:rPr>
+            <w:rFonts w:ascii="Cambria Math" w:eastAsiaTheme="minorEastAsia" w:hAnsi="Cambria Math" w:cs="Tahoma"/>
+          </w:rPr>
+          <m:t>|RH=h,temp=t)</m:t>
+        </m:r>
+      </m:oMath>
+      <w:r>
+        <w:rPr>
+          <w:rFonts w:ascii="Tahoma" w:eastAsiaTheme="minorEastAsia" w:hAnsi="Tahoma" w:cs="Tahoma"/>
+          <w:noProof/>
+        </w:rPr>
+        <w:drawing>
+          <wp:inline distT="0" distB="0" distL="0" distR="0">
+            <wp:extent cx="4154805" cy="3431893"/>
+            <wp:effectExtent l="0" t="0" r="0" b="0"/>
+            <wp:docPr id="12" name="Picture 12"/>
+            <wp:cNvGraphicFramePr>
+              <a:graphicFrameLocks xmlns:a="http://schemas.openxmlformats.org/drawingml/2006/main" noChangeAspect="1"/>
+            </wp:cNvGraphicFramePr>
+            <a:graphic xmlns:a="http://schemas.openxmlformats.org/drawingml/2006/main">
+              <a:graphicData uri="http://schemas.openxmlformats.org/drawingml/2006/picture">
+                <pic:pic xmlns:pic="http://schemas.openxmlformats.org/drawingml/2006/picture">
+                  <pic:nvPicPr>
+                    <pic:cNvPr id="12" name="figure_2.png"/>
+                    <pic:cNvPicPr/>
+                  </pic:nvPicPr>
+                  <pic:blipFill rotWithShape="1">
+                    <a:blip r:embed="rId17">
+                      <a:extLst>
+                        <a:ext uri="{28A0092B-C50C-407E-A947-70E740481C1C}">
+                          <a14:useLocalDpi xmlns:a14="http://schemas.microsoft.com/office/drawing/2010/main" val="0"/>
+                        </a:ext>
+                      </a:extLst>
+                    </a:blip>
+                    <a:srcRect l="20572" t="12819" r="8404" b="7969"/>
+                    <a:stretch/>
+                  </pic:blipFill>
+                  <pic:spPr bwMode="auto">
+                    <a:xfrm>
+                      <a:off x="0" y="0"/>
+                      <a:ext cx="4154805" cy="3431893"/>
+                    </a:xfrm>
+                    <a:prstGeom prst="rect">
+                      <a:avLst/>
+                    </a:prstGeom>
+                    <a:ln>
+                      <a:noFill/>
+                    </a:ln>
+                    <a:extLst>
+                      <a:ext uri="{53640926-AAD7-44D8-BBD7-CCE9431645EC}">
+                        <a14:shadowObscured xmlns:a14="http://schemas.microsoft.com/office/drawing/2010/main"/>
+                      </a:ext>
+                    </a:extLst>
+                  </pic:spPr>
+                </pic:pic>
+              </a:graphicData>
+            </a:graphic>
+          </wp:inline>
+        </w:drawing>
+      </w:r>
+    </w:p>
+    <w:p>
+      <w:pPr>
+        <w:pStyle w:val="ListParagraph"/>
+        <w:numPr>
+          <w:ilvl w:val="0"/>
+          <w:numId w:val="5"/>
+        </w:numPr>
+        <w:rPr>
+          <w:rFonts w:ascii="Tahoma" w:eastAsiaTheme="minorEastAsia" w:hAnsi="Tahoma" w:cs="Tahoma"/>
+        </w:rPr>
+      </w:pPr>
+      <m:oMath>
+        <m:r>
+          <w:rPr>
+            <w:rFonts w:ascii="Cambria Math" w:eastAsiaTheme="minorEastAsia" w:hAnsi="Cambria Math" w:cs="Tahoma"/>
+          </w:rPr>
+          <w:lastRenderedPageBreak/>
+          <m:t>P(area</m:t>
+        </m:r>
+        <m:r>
+          <w:rPr>
+            <w:rFonts w:ascii="Cambria Math" w:eastAsiaTheme="minorEastAsia" w:hAnsi="Cambria Math" w:cs="Tahoma"/>
+          </w:rPr>
+          <m:t>=3</m:t>
+        </m:r>
+        <m:r>
+          <w:rPr>
+            <w:rFonts w:ascii="Cambria Math" w:eastAsiaTheme="minorEastAsia" w:hAnsi="Cambria Math" w:cs="Tahoma"/>
+          </w:rPr>
+          <m:t>|RH=h,temp=t)</m:t>
+        </m:r>
+      </m:oMath>
+      <w:r>
+        <w:rPr>
+          <w:rFonts w:ascii="Tahoma" w:eastAsiaTheme="minorEastAsia" w:hAnsi="Tahoma" w:cs="Tahoma"/>
+          <w:noProof/>
+        </w:rPr>
+        <w:drawing>
+          <wp:inline distT="0" distB="0" distL="0" distR="0">
+            <wp:extent cx="4131945" cy="3385595"/>
+            <wp:effectExtent l="0" t="0" r="1905" b="5715"/>
+            <wp:docPr id="13" name="Picture 13"/>
+            <wp:cNvGraphicFramePr>
+              <a:graphicFrameLocks xmlns:a="http://schemas.openxmlformats.org/drawingml/2006/main" noChangeAspect="1"/>
+            </wp:cNvGraphicFramePr>
+            <a:graphic xmlns:a="http://schemas.openxmlformats.org/drawingml/2006/main">
+              <a:graphicData uri="http://schemas.openxmlformats.org/drawingml/2006/picture">
+                <pic:pic xmlns:pic="http://schemas.openxmlformats.org/drawingml/2006/picture">
+                  <pic:nvPicPr>
+                    <pic:cNvPr id="13" name="figure_3.png"/>
+                    <pic:cNvPicPr/>
+                  </pic:nvPicPr>
+                  <pic:blipFill rotWithShape="1">
+                    <a:blip r:embed="rId18">
+                      <a:extLst>
+                        <a:ext uri="{28A0092B-C50C-407E-A947-70E740481C1C}">
+                          <a14:useLocalDpi xmlns:a14="http://schemas.microsoft.com/office/drawing/2010/main" val="0"/>
+                        </a:ext>
+                      </a:extLst>
+                    </a:blip>
+                    <a:srcRect l="20274" t="13890" r="9098" b="7973"/>
+                    <a:stretch/>
+                  </pic:blipFill>
+                  <pic:spPr bwMode="auto">
+                    <a:xfrm>
+                      <a:off x="0" y="0"/>
+                      <a:ext cx="4131945" cy="3385595"/>
+                    </a:xfrm>
+                    <a:prstGeom prst="rect">
+                      <a:avLst/>
+                    </a:prstGeom>
+                    <a:ln>
+                      <a:noFill/>
+                    </a:ln>
+                    <a:extLst>
+                      <a:ext uri="{53640926-AAD7-44D8-BBD7-CCE9431645EC}">
+                        <a14:shadowObscured xmlns:a14="http://schemas.microsoft.com/office/drawing/2010/main"/>
+                      </a:ext>
+                    </a:extLst>
+                  </pic:spPr>
+                </pic:pic>
+              </a:graphicData>
+            </a:graphic>
+          </wp:inline>
+        </w:drawing>
+      </w:r>
+    </w:p>
+    <w:p>
+      <w:pPr>
+        <w:pStyle w:val="ListParagraph"/>
+        <w:numPr>
+          <w:ilvl w:val="0"/>
+          <w:numId w:val="5"/>
+        </w:numPr>
+        <w:rPr>
+          <w:rFonts w:ascii="Tahoma" w:eastAsiaTheme="minorEastAsia" w:hAnsi="Tahoma" w:cs="Tahoma"/>
+        </w:rPr>
+      </w:pPr>
+      <m:oMath>
+        <m:r>
+          <w:rPr>
+            <w:rFonts w:ascii="Cambria Math" w:eastAsiaTheme="minorEastAsia" w:hAnsi="Cambria Math" w:cs="Tahoma"/>
+          </w:rPr>
+          <m:t>P(area</m:t>
+        </m:r>
+        <m:r>
+          <w:rPr>
+            <w:rFonts w:ascii="Cambria Math" w:eastAsiaTheme="minorEastAsia" w:hAnsi="Cambria Math" w:cs="Tahoma"/>
+          </w:rPr>
+          <m:t>=4</m:t>
+        </m:r>
+        <m:r>
+          <w:rPr>
+            <w:rFonts w:ascii="Cambria Math" w:eastAsiaTheme="minorEastAsia" w:hAnsi="Cambria Math" w:cs="Tahoma"/>
+          </w:rPr>
+          <m:t>|RH=h,temp=t)</m:t>
+        </m:r>
+      </m:oMath>
+      <w:r>
+        <w:rPr>
+          <w:rFonts w:ascii="Tahoma" w:eastAsiaTheme="minorEastAsia" w:hAnsi="Tahoma" w:cs="Tahoma"/>
+          <w:noProof/>
+        </w:rPr>
+        <w:drawing>
+          <wp:inline distT="0" distB="0" distL="0" distR="0">
+            <wp:extent cx="4200318" cy="3466618"/>
+            <wp:effectExtent l="0" t="0" r="0" b="635"/>
+            <wp:docPr id="14" name="Picture 14"/>
+            <wp:cNvGraphicFramePr>
+              <a:graphicFrameLocks xmlns:a="http://schemas.openxmlformats.org/drawingml/2006/main" noChangeAspect="1"/>
+            </wp:cNvGraphicFramePr>
+            <a:graphic xmlns:a="http://schemas.openxmlformats.org/drawingml/2006/main">
+              <a:graphicData uri="http://schemas.openxmlformats.org/drawingml/2006/picture">
+                <pic:pic xmlns:pic="http://schemas.openxmlformats.org/drawingml/2006/picture">
+                  <pic:nvPicPr>
+                    <pic:cNvPr id="14" name="figure_5.png"/>
+                    <pic:cNvPicPr/>
+                  </pic:nvPicPr>
+                  <pic:blipFill rotWithShape="1">
+                    <a:blip r:embed="rId19">
+                      <a:extLst>
+                        <a:ext uri="{28A0092B-C50C-407E-A947-70E740481C1C}">
+                          <a14:useLocalDpi xmlns:a14="http://schemas.microsoft.com/office/drawing/2010/main" val="0"/>
+                        </a:ext>
+                      </a:extLst>
+                    </a:blip>
+                    <a:srcRect l="19385" t="12955" r="8813" b="7031"/>
+                    <a:stretch/>
+                  </pic:blipFill>
+                  <pic:spPr bwMode="auto">
+                    <a:xfrm>
+                      <a:off x="0" y="0"/>
+                      <a:ext cx="4200318" cy="3466618"/>
+                    </a:xfrm>
+                    <a:prstGeom prst="rect">
+                      <a:avLst/>
+                    </a:prstGeom>
+                    <a:ln>
+                      <a:noFill/>
+                    </a:ln>
+                    <a:extLst>
+                      <a:ext uri="{53640926-AAD7-44D8-BBD7-CCE9431645EC}">
+                        <a14:shadowObscured xmlns:a14="http://schemas.microsoft.com/office/drawing/2010/main"/>
+                      </a:ext>
+                    </a:extLst>
+                  </pic:spPr>
+                </pic:pic>
+              </a:graphicData>
+            </a:graphic>
+          </wp:inline>
+        </w:drawing>
+      </w:r>
+    </w:p>
+    <w:p>
+      <w:pPr>
+        <w:rPr>
+          <w:rFonts w:ascii="Tahoma" w:eastAsiaTheme="minorEastAsia" w:hAnsi="Tahoma" w:cs="Tahoma"/>
+          <w:b/>
+          <w:bCs/>
+        </w:rPr>
+      </w:pPr>
+      <w:r>
+        <w:rPr>
+          <w:rFonts w:ascii="Tahoma" w:eastAsiaTheme="minorEastAsia" w:hAnsi="Tahoma" w:cs="Tahoma"/>
+          <w:b/>
+          <w:bCs/>
+        </w:rPr>
+        <w:t>5.2.1 Discussion of results</w:t>
+      </w:r>
+    </w:p>
+    <w:p>
+      <w:pPr>
+        <w:rPr>
+          <w:rFonts w:ascii="Tahoma" w:eastAsiaTheme="minorEastAsia" w:hAnsi="Tahoma" w:cs="Tahoma"/>
+        </w:rPr>
+      </w:pPr>
+      <w:r>
+        <w:rPr>
+          <w:rFonts w:ascii="Tahoma" w:eastAsiaTheme="minorEastAsia" w:hAnsi="Tahoma" w:cs="Tahoma"/>
+        </w:rPr>
+        <w:t xml:space="preserve">The number of iterations chosen for the Gibbs sampling algorithm is 10000. </w:t>
+      </w:r>
+      <w:r>
+        <w:rPr>
+          <w:rFonts w:ascii="Tahoma" w:eastAsiaTheme="minorEastAsia" w:hAnsi="Tahoma" w:cs="Tahoma"/>
+        </w:rPr>
+        <w:t xml:space="preserve">The following convergence graph demonstrates the convergence for </w:t>
+      </w:r>
+      <m:oMath>
+        <m:r>
+          <w:rPr>
+            <w:rFonts w:ascii="Cambria Math" w:eastAsiaTheme="minorEastAsia" w:hAnsi="Cambria Math" w:cs="Tahoma"/>
+          </w:rPr>
+          <m:t>P(area=1|RH=3,temp=3)</m:t>
+        </m:r>
+      </m:oMath>
+      <w:r>
+        <w:rPr>
+          <w:rFonts w:ascii="Tahoma" w:eastAsiaTheme="minorEastAsia" w:hAnsi="Tahoma" w:cs="Tahoma"/>
+        </w:rPr>
+        <w:t xml:space="preserve"> as an example.</w:t>
+      </w:r>
+    </w:p>
+    <w:p>
+      <w:pPr>
+        <w:jc w:val="center"/>
+        <w:rPr>
+          <w:rFonts w:ascii="Tahoma" w:eastAsiaTheme="minorEastAsia" w:hAnsi="Tahoma" w:cs="Tahoma"/>
+        </w:rPr>
+      </w:pPr>
+      <w:bookmarkStart w:id="0" w:name="_GoBack"/>
+      <w:r>
+        <w:rPr>
+          <w:rFonts w:ascii="Tahoma" w:eastAsiaTheme="minorEastAsia" w:hAnsi="Tahoma" w:cs="Tahoma"/>
+          <w:noProof/>
+        </w:rPr>
+        <w:lastRenderedPageBreak/>
+        <w:drawing>
+          <wp:inline distT="0" distB="0" distL="0" distR="0">
+            <wp:extent cx="4502552" cy="3334703"/>
+            <wp:effectExtent l="0" t="0" r="0" b="0"/>
+            <wp:docPr id="15" name="Picture 15"/>
+            <wp:cNvGraphicFramePr>
+              <a:graphicFrameLocks xmlns:a="http://schemas.openxmlformats.org/drawingml/2006/main" noChangeAspect="1"/>
+            </wp:cNvGraphicFramePr>
+            <a:graphic xmlns:a="http://schemas.openxmlformats.org/drawingml/2006/main">
+              <a:graphicData uri="http://schemas.openxmlformats.org/drawingml/2006/picture">
+                <pic:pic xmlns:pic="http://schemas.openxmlformats.org/drawingml/2006/picture">
+                  <pic:nvPicPr>
+                    <pic:cNvPr id="15" name="conv_2.png"/>
+                    <pic:cNvPicPr/>
+                  </pic:nvPicPr>
+                  <pic:blipFill>
+                    <a:blip r:embed="rId20">
+                      <a:extLst>
+                        <a:ext uri="{28A0092B-C50C-407E-A947-70E740481C1C}">
+                          <a14:useLocalDpi xmlns:a14="http://schemas.microsoft.com/office/drawing/2010/main" val="0"/>
+                        </a:ext>
+                      </a:extLst>
+                    </a:blip>
+                    <a:stretch>
+                      <a:fillRect/>
+                    </a:stretch>
+                  </pic:blipFill>
+                  <pic:spPr>
+                    <a:xfrm>
+                      <a:off x="0" y="0"/>
+                      <a:ext cx="4510657" cy="3340706"/>
+                    </a:xfrm>
+                    <a:prstGeom prst="rect">
+                      <a:avLst/>
+                    </a:prstGeom>
+                  </pic:spPr>
+                </pic:pic>
+              </a:graphicData>
+            </a:graphic>
+          </wp:inline>
+        </w:drawing>
+      </w:r>
+    </w:p>
+    <w:bookmarkEnd w:id="0"/>
+    <w:p>
+      <w:pPr>
+        <w:jc w:val="center"/>
+        <w:rPr>
+          <w:rFonts w:ascii="Tahoma" w:eastAsiaTheme="minorEastAsia" w:hAnsi="Tahoma" w:cs="Tahoma"/>
+          <w:sz w:val="18"/>
+          <w:szCs w:val="18"/>
+        </w:rPr>
+      </w:pPr>
+      <w:r>
+        <w:rPr>
+          <w:rFonts w:ascii="Tahoma" w:eastAsiaTheme="minorEastAsia" w:hAnsi="Tahoma" w:cs="Tahoma"/>
+          <w:sz w:val="18"/>
+          <w:szCs w:val="18"/>
+        </w:rPr>
+        <w:t>Sample size values represent indices of [10, 50, 100, 500, 1000, 5000, 10000]</w:t>
+      </w:r>
+    </w:p>
+    <w:p>
+      <w:pPr>
+        <w:rPr>
+          <w:rFonts w:ascii="Tahoma" w:eastAsiaTheme="minorEastAsia" w:hAnsi="Tahoma" w:cs="Tahoma"/>
+          <w:sz w:val="18"/>
+          <w:szCs w:val="18"/>
         </w:rPr>
       </w:pPr>
     </w:p>
@@ -4744,7 +5287,7 @@
 </file>
 
 <file path=word/numbering.xml><?xml version="1.0" encoding="utf-8"?>
-<w:numbering xmlns:wpc="http://schemas.microsoft.com/office/word/2010/wordprocessingCanvas" xmlns:cx="http://schemas.microsoft.com/office/drawing/2014/chartex" xmlns:cx1="http://schemas.microsoft.com/office/drawing/2015/9/8/chartex" xmlns:cx2="http://schemas.microsoft.com/office/drawing/2015/10/21/chartex" xmlns:cx3="http://schemas.microsoft.com/office/drawing/2016/5/9/chartex" xmlns:cx4="http://schemas.microsoft.com/office/drawing/2016/5/10/chartex" xmlns:cx5="http://schemas.microsoft.com/office/drawing/2016/5/11/chartex" xmlns:mc="http://schemas.openxmlformats.org/markup-compatibility/2006" xmlns:o="urn:schemas-microsoft-com:office:office" xmlns:r="http://schemas.openxmlformats.org/officeDocument/2006/relationships" xmlns:m="http://schemas.openxmlformats.org/officeDocument/2006/math" xmlns:v="urn:schemas-microsoft-com:vml" xmlns:wp14="http://schemas.microsoft.com/office/word/2010/wordprocessingDrawing" xmlns:wp="http://schemas.openxmlformats.org/drawingml/2006/wordprocessingDrawing" xmlns:w10="urn:schemas-microsoft-com:office:word" xmlns:w="http://schemas.openxmlformats.org/wordprocessingml/2006/main" xmlns:w14="http://schemas.microsoft.com/office/word/2010/wordml" xmlns:w15="http://schemas.microsoft.com/office/word/2012/wordml" xmlns:w16se="http://schemas.microsoft.com/office/word/2015/wordml/symex" xmlns:wpg="http://schemas.microsoft.com/office/word/2010/wordprocessingGroup" xmlns:wpi="http://schemas.microsoft.com/office/word/2010/wordprocessingInk" xmlns:wne="http://schemas.microsoft.com/office/word/2006/wordml" xmlns:wps="http://schemas.microsoft.com/office/word/2010/wordprocessingShape" mc:Ignorable="w14 w15 w16se wp14">
+<w:numbering xmlns:wpc="http://schemas.microsoft.com/office/word/2010/wordprocessingCanvas" xmlns:mc="http://schemas.openxmlformats.org/markup-compatibility/2006" xmlns:o="urn:schemas-microsoft-com:office:office" xmlns:r="http://schemas.openxmlformats.org/officeDocument/2006/relationships" xmlns:m="http://schemas.openxmlformats.org/officeDocument/2006/math" xmlns:v="urn:schemas-microsoft-com:vml" xmlns:wp14="http://schemas.microsoft.com/office/word/2010/wordprocessingDrawing" xmlns:wp="http://schemas.openxmlformats.org/drawingml/2006/wordprocessingDrawing" xmlns:w10="urn:schemas-microsoft-com:office:word" xmlns:w="http://schemas.openxmlformats.org/wordprocessingml/2006/main" xmlns:w14="http://schemas.microsoft.com/office/word/2010/wordml" xmlns:w15="http://schemas.microsoft.com/office/word/2012/wordml" xmlns:wpg="http://schemas.microsoft.com/office/word/2010/wordprocessingGroup" xmlns:wpi="http://schemas.microsoft.com/office/word/2010/wordprocessingInk" xmlns:wne="http://schemas.microsoft.com/office/word/2006/wordml" xmlns:wps="http://schemas.microsoft.com/office/word/2010/wordprocessingShape" mc:Ignorable="w14 w15 wp14">
   <w:abstractNum w:abstractNumId="0" w15:restartNumberingAfterBreak="0">
     <w:nsid w:val="26AB3205"/>
     <w:multiLevelType w:val="hybridMultilevel"/>
@@ -5085,16 +5628,16 @@
     </w:lvl>
   </w:abstractNum>
   <w:abstractNum w:abstractNumId="3" w15:restartNumberingAfterBreak="0">
-    <w:nsid w:val="71466527"/>
+    <w:nsid w:val="52B003AB"/>
     <w:multiLevelType w:val="hybridMultilevel"/>
-    <w:tmpl w:val="03BA3996"/>
+    <w:tmpl w:val="D200E122"/>
     <w:lvl w:ilvl="0" w:tplc="04090001">
       <w:start w:val="1"/>
       <w:numFmt w:val="bullet"/>
       <w:lvlText w:val=""/>
       <w:lvlJc w:val="left"/>
       <w:pPr>
-        <w:ind w:left="1440" w:hanging="360"/>
+        <w:ind w:left="720" w:hanging="360"/>
       </w:pPr>
       <w:rPr>
         <w:rFonts w:ascii="Symbol" w:hAnsi="Symbol" w:hint="default"/>
@@ -5106,7 +5649,7 @@
       <w:lvlText w:val="o"/>
       <w:lvlJc w:val="left"/>
       <w:pPr>
-        <w:ind w:left="2160" w:hanging="360"/>
+        <w:ind w:left="1440" w:hanging="360"/>
       </w:pPr>
       <w:rPr>
         <w:rFonts w:ascii="Courier New" w:hAnsi="Courier New" w:cs="Courier New" w:hint="default"/>
@@ -5118,7 +5661,7 @@
       <w:lvlText w:val=""/>
       <w:lvlJc w:val="left"/>
       <w:pPr>
-        <w:ind w:left="2880" w:hanging="360"/>
+        <w:ind w:left="2160" w:hanging="360"/>
       </w:pPr>
       <w:rPr>
         <w:rFonts w:ascii="Wingdings" w:hAnsi="Wingdings" w:hint="default"/>
@@ -5130,7 +5673,7 @@
       <w:lvlText w:val=""/>
       <w:lvlJc w:val="left"/>
       <w:pPr>
-        <w:ind w:left="3600" w:hanging="360"/>
+        <w:ind w:left="2880" w:hanging="360"/>
       </w:pPr>
       <w:rPr>
         <w:rFonts w:ascii="Symbol" w:hAnsi="Symbol" w:hint="default"/>
@@ -5142,7 +5685,7 @@
       <w:lvlText w:val="o"/>
       <w:lvlJc w:val="left"/>
       <w:pPr>
-        <w:ind w:left="4320" w:hanging="360"/>
+        <w:ind w:left="3600" w:hanging="360"/>
       </w:pPr>
       <w:rPr>
         <w:rFonts w:ascii="Courier New" w:hAnsi="Courier New" w:cs="Courier New" w:hint="default"/>
@@ -5154,7 +5697,7 @@
       <w:lvlText w:val=""/>
       <w:lvlJc w:val="left"/>
       <w:pPr>
-        <w:ind w:left="5040" w:hanging="360"/>
+        <w:ind w:left="4320" w:hanging="360"/>
       </w:pPr>
       <w:rPr>
         <w:rFonts w:ascii="Wingdings" w:hAnsi="Wingdings" w:hint="default"/>
@@ -5166,7 +5709,7 @@
       <w:lvlText w:val=""/>
       <w:lvlJc w:val="left"/>
       <w:pPr>
-        <w:ind w:left="5760" w:hanging="360"/>
+        <w:ind w:left="5040" w:hanging="360"/>
       </w:pPr>
       <w:rPr>
         <w:rFonts w:ascii="Symbol" w:hAnsi="Symbol" w:hint="default"/>
@@ -5178,7 +5721,7 @@
       <w:lvlText w:val="o"/>
       <w:lvlJc w:val="left"/>
       <w:pPr>
-        <w:ind w:left="6480" w:hanging="360"/>
+        <w:ind w:left="5760" w:hanging="360"/>
       </w:pPr>
       <w:rPr>
         <w:rFonts w:ascii="Courier New" w:hAnsi="Courier New" w:cs="Courier New" w:hint="default"/>
@@ -5190,7 +5733,233 @@
       <w:lvlText w:val=""/>
       <w:lvlJc w:val="left"/>
       <w:pPr>
+        <w:ind w:left="6480" w:hanging="360"/>
+      </w:pPr>
+      <w:rPr>
+        <w:rFonts w:ascii="Wingdings" w:hAnsi="Wingdings" w:hint="default"/>
+      </w:rPr>
+    </w:lvl>
+  </w:abstractNum>
+  <w:abstractNum w:abstractNumId="4" w15:restartNumberingAfterBreak="0">
+    <w:nsid w:val="71466527"/>
+    <w:multiLevelType w:val="hybridMultilevel"/>
+    <w:tmpl w:val="03BA3996"/>
+    <w:lvl w:ilvl="0" w:tplc="04090001">
+      <w:start w:val="1"/>
+      <w:numFmt w:val="bullet"/>
+      <w:lvlText w:val=""/>
+      <w:lvlJc w:val="left"/>
+      <w:pPr>
+        <w:ind w:left="1440" w:hanging="360"/>
+      </w:pPr>
+      <w:rPr>
+        <w:rFonts w:ascii="Symbol" w:hAnsi="Symbol" w:hint="default"/>
+      </w:rPr>
+    </w:lvl>
+    <w:lvl w:ilvl="1" w:tplc="04090003" w:tentative="1">
+      <w:start w:val="1"/>
+      <w:numFmt w:val="bullet"/>
+      <w:lvlText w:val="o"/>
+      <w:lvlJc w:val="left"/>
+      <w:pPr>
+        <w:ind w:left="2160" w:hanging="360"/>
+      </w:pPr>
+      <w:rPr>
+        <w:rFonts w:ascii="Courier New" w:hAnsi="Courier New" w:cs="Courier New" w:hint="default"/>
+      </w:rPr>
+    </w:lvl>
+    <w:lvl w:ilvl="2" w:tplc="04090005" w:tentative="1">
+      <w:start w:val="1"/>
+      <w:numFmt w:val="bullet"/>
+      <w:lvlText w:val=""/>
+      <w:lvlJc w:val="left"/>
+      <w:pPr>
+        <w:ind w:left="2880" w:hanging="360"/>
+      </w:pPr>
+      <w:rPr>
+        <w:rFonts w:ascii="Wingdings" w:hAnsi="Wingdings" w:hint="default"/>
+      </w:rPr>
+    </w:lvl>
+    <w:lvl w:ilvl="3" w:tplc="04090001" w:tentative="1">
+      <w:start w:val="1"/>
+      <w:numFmt w:val="bullet"/>
+      <w:lvlText w:val=""/>
+      <w:lvlJc w:val="left"/>
+      <w:pPr>
+        <w:ind w:left="3600" w:hanging="360"/>
+      </w:pPr>
+      <w:rPr>
+        <w:rFonts w:ascii="Symbol" w:hAnsi="Symbol" w:hint="default"/>
+      </w:rPr>
+    </w:lvl>
+    <w:lvl w:ilvl="4" w:tplc="04090003" w:tentative="1">
+      <w:start w:val="1"/>
+      <w:numFmt w:val="bullet"/>
+      <w:lvlText w:val="o"/>
+      <w:lvlJc w:val="left"/>
+      <w:pPr>
+        <w:ind w:left="4320" w:hanging="360"/>
+      </w:pPr>
+      <w:rPr>
+        <w:rFonts w:ascii="Courier New" w:hAnsi="Courier New" w:cs="Courier New" w:hint="default"/>
+      </w:rPr>
+    </w:lvl>
+    <w:lvl w:ilvl="5" w:tplc="04090005" w:tentative="1">
+      <w:start w:val="1"/>
+      <w:numFmt w:val="bullet"/>
+      <w:lvlText w:val=""/>
+      <w:lvlJc w:val="left"/>
+      <w:pPr>
+        <w:ind w:left="5040" w:hanging="360"/>
+      </w:pPr>
+      <w:rPr>
+        <w:rFonts w:ascii="Wingdings" w:hAnsi="Wingdings" w:hint="default"/>
+      </w:rPr>
+    </w:lvl>
+    <w:lvl w:ilvl="6" w:tplc="04090001" w:tentative="1">
+      <w:start w:val="1"/>
+      <w:numFmt w:val="bullet"/>
+      <w:lvlText w:val=""/>
+      <w:lvlJc w:val="left"/>
+      <w:pPr>
+        <w:ind w:left="5760" w:hanging="360"/>
+      </w:pPr>
+      <w:rPr>
+        <w:rFonts w:ascii="Symbol" w:hAnsi="Symbol" w:hint="default"/>
+      </w:rPr>
+    </w:lvl>
+    <w:lvl w:ilvl="7" w:tplc="04090003" w:tentative="1">
+      <w:start w:val="1"/>
+      <w:numFmt w:val="bullet"/>
+      <w:lvlText w:val="o"/>
+      <w:lvlJc w:val="left"/>
+      <w:pPr>
+        <w:ind w:left="6480" w:hanging="360"/>
+      </w:pPr>
+      <w:rPr>
+        <w:rFonts w:ascii="Courier New" w:hAnsi="Courier New" w:cs="Courier New" w:hint="default"/>
+      </w:rPr>
+    </w:lvl>
+    <w:lvl w:ilvl="8" w:tplc="04090005" w:tentative="1">
+      <w:start w:val="1"/>
+      <w:numFmt w:val="bullet"/>
+      <w:lvlText w:val=""/>
+      <w:lvlJc w:val="left"/>
+      <w:pPr>
         <w:ind w:left="7200" w:hanging="360"/>
+      </w:pPr>
+      <w:rPr>
+        <w:rFonts w:ascii="Wingdings" w:hAnsi="Wingdings" w:hint="default"/>
+      </w:rPr>
+    </w:lvl>
+  </w:abstractNum>
+  <w:abstractNum w:abstractNumId="5" w15:restartNumberingAfterBreak="0">
+    <w:nsid w:val="79A50677"/>
+    <w:multiLevelType w:val="hybridMultilevel"/>
+    <w:tmpl w:val="48569E88"/>
+    <w:lvl w:ilvl="0" w:tplc="04090001">
+      <w:start w:val="1"/>
+      <w:numFmt w:val="bullet"/>
+      <w:lvlText w:val=""/>
+      <w:lvlJc w:val="left"/>
+      <w:pPr>
+        <w:ind w:left="793" w:hanging="360"/>
+      </w:pPr>
+      <w:rPr>
+        <w:rFonts w:ascii="Symbol" w:hAnsi="Symbol" w:hint="default"/>
+      </w:rPr>
+    </w:lvl>
+    <w:lvl w:ilvl="1" w:tplc="04090003" w:tentative="1">
+      <w:start w:val="1"/>
+      <w:numFmt w:val="bullet"/>
+      <w:lvlText w:val="o"/>
+      <w:lvlJc w:val="left"/>
+      <w:pPr>
+        <w:ind w:left="1513" w:hanging="360"/>
+      </w:pPr>
+      <w:rPr>
+        <w:rFonts w:ascii="Courier New" w:hAnsi="Courier New" w:cs="Courier New" w:hint="default"/>
+      </w:rPr>
+    </w:lvl>
+    <w:lvl w:ilvl="2" w:tplc="04090005" w:tentative="1">
+      <w:start w:val="1"/>
+      <w:numFmt w:val="bullet"/>
+      <w:lvlText w:val=""/>
+      <w:lvlJc w:val="left"/>
+      <w:pPr>
+        <w:ind w:left="2233" w:hanging="360"/>
+      </w:pPr>
+      <w:rPr>
+        <w:rFonts w:ascii="Wingdings" w:hAnsi="Wingdings" w:hint="default"/>
+      </w:rPr>
+    </w:lvl>
+    <w:lvl w:ilvl="3" w:tplc="04090001" w:tentative="1">
+      <w:start w:val="1"/>
+      <w:numFmt w:val="bullet"/>
+      <w:lvlText w:val=""/>
+      <w:lvlJc w:val="left"/>
+      <w:pPr>
+        <w:ind w:left="2953" w:hanging="360"/>
+      </w:pPr>
+      <w:rPr>
+        <w:rFonts w:ascii="Symbol" w:hAnsi="Symbol" w:hint="default"/>
+      </w:rPr>
+    </w:lvl>
+    <w:lvl w:ilvl="4" w:tplc="04090003" w:tentative="1">
+      <w:start w:val="1"/>
+      <w:numFmt w:val="bullet"/>
+      <w:lvlText w:val="o"/>
+      <w:lvlJc w:val="left"/>
+      <w:pPr>
+        <w:ind w:left="3673" w:hanging="360"/>
+      </w:pPr>
+      <w:rPr>
+        <w:rFonts w:ascii="Courier New" w:hAnsi="Courier New" w:cs="Courier New" w:hint="default"/>
+      </w:rPr>
+    </w:lvl>
+    <w:lvl w:ilvl="5" w:tplc="04090005" w:tentative="1">
+      <w:start w:val="1"/>
+      <w:numFmt w:val="bullet"/>
+      <w:lvlText w:val=""/>
+      <w:lvlJc w:val="left"/>
+      <w:pPr>
+        <w:ind w:left="4393" w:hanging="360"/>
+      </w:pPr>
+      <w:rPr>
+        <w:rFonts w:ascii="Wingdings" w:hAnsi="Wingdings" w:hint="default"/>
+      </w:rPr>
+    </w:lvl>
+    <w:lvl w:ilvl="6" w:tplc="04090001" w:tentative="1">
+      <w:start w:val="1"/>
+      <w:numFmt w:val="bullet"/>
+      <w:lvlText w:val=""/>
+      <w:lvlJc w:val="left"/>
+      <w:pPr>
+        <w:ind w:left="5113" w:hanging="360"/>
+      </w:pPr>
+      <w:rPr>
+        <w:rFonts w:ascii="Symbol" w:hAnsi="Symbol" w:hint="default"/>
+      </w:rPr>
+    </w:lvl>
+    <w:lvl w:ilvl="7" w:tplc="04090003" w:tentative="1">
+      <w:start w:val="1"/>
+      <w:numFmt w:val="bullet"/>
+      <w:lvlText w:val="o"/>
+      <w:lvlJc w:val="left"/>
+      <w:pPr>
+        <w:ind w:left="5833" w:hanging="360"/>
+      </w:pPr>
+      <w:rPr>
+        <w:rFonts w:ascii="Courier New" w:hAnsi="Courier New" w:cs="Courier New" w:hint="default"/>
+      </w:rPr>
+    </w:lvl>
+    <w:lvl w:ilvl="8" w:tplc="04090005" w:tentative="1">
+      <w:start w:val="1"/>
+      <w:numFmt w:val="bullet"/>
+      <w:lvlText w:val=""/>
+      <w:lvlJc w:val="left"/>
+      <w:pPr>
+        <w:ind w:left="6553" w:hanging="360"/>
       </w:pPr>
       <w:rPr>
         <w:rFonts w:ascii="Wingdings" w:hAnsi="Wingdings" w:hint="default"/>
@@ -5207,13 +5976,19 @@
     <w:abstractNumId w:val="2"/>
   </w:num>
   <w:num w:numId="4">
+    <w:abstractNumId w:val="4"/>
+  </w:num>
+  <w:num w:numId="5">
     <w:abstractNumId w:val="3"/>
+  </w:num>
+  <w:num w:numId="6">
+    <w:abstractNumId w:val="5"/>
   </w:num>
 </w:numbering>
 </file>
 
 <file path=word/styles.xml><?xml version="1.0" encoding="utf-8"?>
-<w:styles xmlns:mc="http://schemas.openxmlformats.org/markup-compatibility/2006" xmlns:r="http://schemas.openxmlformats.org/officeDocument/2006/relationships" xmlns:w="http://schemas.openxmlformats.org/wordprocessingml/2006/main" xmlns:w14="http://schemas.microsoft.com/office/word/2010/wordml" xmlns:w15="http://schemas.microsoft.com/office/word/2012/wordml" xmlns:w16se="http://schemas.microsoft.com/office/word/2015/wordml/symex" mc:Ignorable="w14 w15 w16se">
+<w:styles xmlns:mc="http://schemas.openxmlformats.org/markup-compatibility/2006" xmlns:r="http://schemas.openxmlformats.org/officeDocument/2006/relationships" xmlns:w="http://schemas.openxmlformats.org/wordprocessingml/2006/main" xmlns:w14="http://schemas.microsoft.com/office/word/2010/wordml" xmlns:w15="http://schemas.microsoft.com/office/word/2012/wordml" mc:Ignorable="w14 w15">
   <w:docDefaults>
     <w:rPrDefault>
       <w:rPr>
@@ -5229,7 +6004,7 @@
       </w:pPr>
     </w:pPrDefault>
   </w:docDefaults>
-  <w:latentStyles w:defLockedState="0" w:defUIPriority="99" w:defSemiHidden="0" w:defUnhideWhenUsed="0" w:defQFormat="0" w:count="374">
+  <w:latentStyles w:defLockedState="0" w:defUIPriority="99" w:defSemiHidden="0" w:defUnhideWhenUsed="0" w:defQFormat="0" w:count="371">
     <w:lsdException w:name="Normal" w:uiPriority="0" w:qFormat="1"/>
     <w:lsdException w:name="heading 1" w:uiPriority="9" w:qFormat="1"/>
     <w:lsdException w:name="heading 2" w:semiHidden="1" w:uiPriority="9" w:unhideWhenUsed="1" w:qFormat="1"/>
@@ -5335,6 +6110,7 @@
     <w:lsdException w:name="HTML Sample" w:semiHidden="1" w:unhideWhenUsed="1"/>
     <w:lsdException w:name="HTML Typewriter" w:semiHidden="1" w:unhideWhenUsed="1"/>
     <w:lsdException w:name="HTML Variable" w:semiHidden="1" w:unhideWhenUsed="1"/>
+    <w:lsdException w:name="Normal Table" w:semiHidden="1" w:unhideWhenUsed="1"/>
     <w:lsdException w:name="annotation subject" w:semiHidden="1" w:unhideWhenUsed="1"/>
     <w:lsdException w:name="No List" w:semiHidden="1" w:unhideWhenUsed="1"/>
     <w:lsdException w:name="Outline List 1" w:semiHidden="1" w:unhideWhenUsed="1"/>
@@ -5379,6 +6155,7 @@
     <w:lsdException w:name="Table Professional" w:semiHidden="1" w:unhideWhenUsed="1"/>
     <w:lsdException w:name="Table Subtle 1" w:semiHidden="1" w:unhideWhenUsed="1"/>
     <w:lsdException w:name="Table Subtle 2" w:semiHidden="1" w:unhideWhenUsed="1"/>
+    <w:lsdException w:name="Table Web 1" w:semiHidden="1" w:unhideWhenUsed="1"/>
     <w:lsdException w:name="Table Web 2" w:semiHidden="1" w:unhideWhenUsed="1"/>
     <w:lsdException w:name="Table Web 3" w:semiHidden="1" w:unhideWhenUsed="1"/>
     <w:lsdException w:name="Balloon Text" w:semiHidden="1" w:unhideWhenUsed="1"/>
@@ -5599,9 +6376,6 @@
     <w:lsdException w:name="List Table 5 Dark Accent 6" w:uiPriority="50"/>
     <w:lsdException w:name="List Table 6 Colorful Accent 6" w:uiPriority="51"/>
     <w:lsdException w:name="List Table 7 Colorful Accent 6" w:uiPriority="52"/>
-    <w:lsdException w:name="Mention" w:semiHidden="1" w:unhideWhenUsed="1"/>
-    <w:lsdException w:name="Smart Hyperlink" w:semiHidden="1" w:unhideWhenUsed="1"/>
-    <w:lsdException w:name="Hashtag" w:semiHidden="1" w:unhideWhenUsed="1"/>
   </w:latentStyles>
   <w:style w:type="paragraph" w:default="1" w:styleId="Normal">
     <w:name w:val="Normal"/>
@@ -5670,7 +6444,7 @@
 </file>
 
 <file path=word/charts/chart1.xml><?xml version="1.0" encoding="utf-8"?>
-<c:chartSpace xmlns:c="http://schemas.openxmlformats.org/drawingml/2006/chart" xmlns:a="http://schemas.openxmlformats.org/drawingml/2006/main" xmlns:r="http://schemas.openxmlformats.org/officeDocument/2006/relationships" xmlns:c16r2="http://schemas.microsoft.com/office/drawing/2015/06/chart">
+<c:chartSpace xmlns:c="http://schemas.openxmlformats.org/drawingml/2006/chart" xmlns:a="http://schemas.openxmlformats.org/drawingml/2006/main" xmlns:r="http://schemas.openxmlformats.org/officeDocument/2006/relationships">
   <c:date1904 val="0"/>
   <c:lang val="en-US"/>
   <c:roundedCorners val="0"/>
@@ -5847,7 +6621,7 @@
             </c:numRef>
           </c:val>
           <c:smooth val="0"/>
-          <c:extLst>
+          <c:extLst xmlns:c16r2="http://schemas.microsoft.com/office/drawing/2015/06/chart">
             <c:ext xmlns:c16="http://schemas.microsoft.com/office/drawing/2014/chart" uri="{C3380CC4-5D6E-409C-BE32-E72D297353CC}">
               <c16:uniqueId val="{00000000-E146-4587-A661-E37F3098958B}"/>
             </c:ext>
@@ -5862,11 +6636,11 @@
           <c:showBubbleSize val="0"/>
         </c:dLbls>
         <c:smooth val="0"/>
-        <c:axId val="479051880"/>
-        <c:axId val="479050312"/>
+        <c:axId val="465155480"/>
+        <c:axId val="465155872"/>
       </c:lineChart>
       <c:catAx>
-        <c:axId val="479051880"/>
+        <c:axId val="465155480"/>
         <c:scaling>
           <c:orientation val="minMax"/>
         </c:scaling>
@@ -5973,7 +6747,7 @@
             <a:endParaRPr lang="en-US"/>
           </a:p>
         </c:txPr>
-        <c:crossAx val="479050312"/>
+        <c:crossAx val="465155872"/>
         <c:crosses val="autoZero"/>
         <c:auto val="1"/>
         <c:lblAlgn val="ctr"/>
@@ -5981,7 +6755,7 @@
         <c:noMultiLvlLbl val="0"/>
       </c:catAx>
       <c:valAx>
-        <c:axId val="479050312"/>
+        <c:axId val="465155872"/>
         <c:scaling>
           <c:orientation val="minMax"/>
         </c:scaling>
@@ -6088,7 +6862,7 @@
             <a:endParaRPr lang="en-US"/>
           </a:p>
         </c:txPr>
-        <c:crossAx val="479051880"/>
+        <c:crossAx val="465155480"/>
         <c:crosses val="autoZero"/>
         <c:crossBetween val="between"/>
       </c:valAx>
@@ -6954,7 +7728,7 @@
 </file>
 
 <file path=customXml/itemProps1.xml><?xml version="1.0" encoding="utf-8"?>
-<ds:datastoreItem xmlns:ds="http://schemas.openxmlformats.org/officeDocument/2006/customXml" ds:itemID="{2AC6C0CC-A211-405E-82F4-5C06679DD76E}">
+<ds:datastoreItem xmlns:ds="http://schemas.openxmlformats.org/officeDocument/2006/customXml" ds:itemID="{42916C1A-93E1-46BE-9BD4-5053DF06F5FA}">
   <ds:schemaRefs>
     <ds:schemaRef ds:uri="http://schemas.openxmlformats.org/officeDocument/2006/bibliography"/>
   </ds:schemaRefs>

</xml_diff>

<commit_message>
completed exact and approx inference + quantization and distribution in report
</commit_message>
<xml_diff>
--- a/Project.docx
+++ b/Project.docx
@@ -150,6 +150,15 @@
         </w:rPr>
         <w:t xml:space="preserve"> </w:t>
       </w:r>
+    </w:p>
+    <w:p>
+      <w:pPr>
+        <w:rPr>
+          <w:rFonts w:ascii="Tahoma" w:hAnsi="Tahoma" w:cs="Tahoma"/>
+          <w:b/>
+          <w:bCs/>
+        </w:rPr>
+      </w:pPr>
     </w:p>
     <w:p>
       <w:pPr>
@@ -225,7 +234,7 @@
                     </pic:cNvPicPr>
                   </pic:nvPicPr>
                   <pic:blipFill>
-                    <a:blip r:embed="rId6">
+                    <a:blip r:embed="rId8">
                       <a:extLst>
                         <a:ext uri="{28A0092B-C50C-407E-A947-70E740481C1C}">
                           <a14:useLocalDpi xmlns:a14="http://schemas.microsoft.com/office/drawing/2010/main" val="0"/>
@@ -285,14 +294,14 @@
         <w:rPr>
           <w:rFonts w:ascii="Tahoma" w:hAnsi="Tahoma" w:cs="Tahoma"/>
         </w:rPr>
-        <w:t xml:space="preserve">The first three are related to fuel codes: FFMC denotes the moisture content surface litter and influences ignition and fire spread, while the DMC and DC represent the moisture content of shallow and deep organic layers, which affect fire intensity. The ISI is a score that correlates </w:t>
+        <w:t xml:space="preserve">The first three are related to fuel codes: FFMC denotes the moisture content surface litter and influences ignition and fire spread, while the DMC and DC represent the moisture content of </w:t>
       </w:r>
       <w:r>
         <w:rPr>
           <w:rFonts w:ascii="Tahoma" w:hAnsi="Tahoma" w:cs="Tahoma"/>
         </w:rPr>
         <w:lastRenderedPageBreak/>
-        <w:t>with fire velocity spread, while BUI represents the amount of available fuel. The FWI index is an indicator of fire intensity and it combines the two previous components. Although different scales are used for each of the FWI elements, high values suggest more severe burning conditions. Also, the fuel moisture codes require a memory (time lag) of past weather conditions: 16 hours for FFMC, 12 days for DMC and 52 days for DC.</w:t>
+        <w:t>shallow and deep organic layers, which affect fire intensity. The ISI is a score that correlates with fire velocity spread, while BUI represents the amount of available fuel. The FWI index is an indicator of fire intensity and it combines the two previous components. Although different scales are used for each of the FWI elements, high values suggest more severe burning conditions. Also, the fuel moisture codes require a memory (time lag) of past weather conditions: 16 hours for FFMC, 12 days for DMC and 52 days for DC.</w:t>
       </w:r>
     </w:p>
     <w:p>
@@ -457,7 +466,7 @@
                     </pic:cNvPicPr>
                   </pic:nvPicPr>
                   <pic:blipFill>
-                    <a:blip r:embed="rId7">
+                    <a:blip r:embed="rId9">
                       <a:extLst>
                         <a:ext uri="{28A0092B-C50C-407E-A947-70E740481C1C}">
                           <a14:useLocalDpi xmlns:a14="http://schemas.microsoft.com/office/drawing/2010/main" val="0"/>
@@ -937,198 +946,249 @@
           <w:b/>
           <w:bCs/>
         </w:rPr>
-        <w:t>3.3 Dataset statistics</w:t>
-      </w:r>
-    </w:p>
-    <w:p>
-      <w:pPr>
-        <w:rPr>
-          <w:rFonts w:ascii="Tahoma" w:hAnsi="Tahoma" w:cs="Tahoma"/>
-          <w:color w:val="ED7D31" w:themeColor="accent2"/>
-        </w:rPr>
-      </w:pPr>
-      <w:r>
-        <w:rPr>
-          <w:rFonts w:ascii="Tahoma" w:hAnsi="Tahoma" w:cs="Tahoma"/>
-          <w:color w:val="ED7D31" w:themeColor="accent2"/>
-        </w:rPr>
-        <w:t>[UZI – EXPAND</w:t>
-      </w:r>
-      <w:r>
-        <w:rPr>
-          <w:rFonts w:ascii="Tahoma" w:hAnsi="Tahoma" w:cs="Tahoma"/>
-          <w:color w:val="ED7D31" w:themeColor="accent2"/>
-        </w:rPr>
-        <w:t xml:space="preserve"> about stats – distribution and stuff</w:t>
-      </w:r>
-      <w:proofErr w:type="gramStart"/>
-      <w:r>
-        <w:rPr>
-          <w:rFonts w:ascii="Tahoma" w:hAnsi="Tahoma" w:cs="Tahoma"/>
-          <w:color w:val="ED7D31" w:themeColor="accent2"/>
-        </w:rPr>
-        <w:t>..</w:t>
-      </w:r>
-      <w:r>
-        <w:rPr>
-          <w:rFonts w:ascii="Tahoma" w:hAnsi="Tahoma" w:cs="Tahoma"/>
-          <w:color w:val="ED7D31" w:themeColor="accent2"/>
-        </w:rPr>
-        <w:t>]</w:t>
-      </w:r>
-      <w:proofErr w:type="gramEnd"/>
-    </w:p>
-    <w:p>
-      <w:pPr>
-        <w:rPr>
-          <w:rFonts w:ascii="Tahoma" w:hAnsi="Tahoma" w:cs="Tahoma"/>
-          <w:color w:val="ED7D31" w:themeColor="accent2"/>
-        </w:rPr>
-      </w:pPr>
-    </w:p>
-    <w:p>
-      <w:pPr>
-        <w:rPr>
-          <w:rFonts w:ascii="Tahoma" w:hAnsi="Tahoma" w:cs="Tahoma"/>
-          <w:color w:val="ED7D31" w:themeColor="accent2"/>
-        </w:rPr>
-      </w:pPr>
-    </w:p>
-    <w:p>
-      <w:pPr>
+        <w:t xml:space="preserve">3.3 </w:t>
+      </w:r>
+      <w:r>
         <w:rPr>
           <w:rFonts w:ascii="Tahoma" w:hAnsi="Tahoma" w:cs="Tahoma"/>
           <w:b/>
           <w:bCs/>
         </w:rPr>
-      </w:pPr>
-    </w:p>
-    <w:p>
-      <w:pPr>
-        <w:rPr>
-          <w:rFonts w:ascii="Tahoma" w:hAnsi="Tahoma" w:cs="Tahoma"/>
-          <w:b/>
-          <w:bCs/>
-        </w:rPr>
-      </w:pPr>
-    </w:p>
-    <w:p>
-      <w:pPr>
-        <w:rPr>
-          <w:rFonts w:ascii="Tahoma" w:hAnsi="Tahoma" w:cs="Tahoma"/>
-          <w:b/>
-          <w:bCs/>
-        </w:rPr>
-      </w:pPr>
-    </w:p>
-    <w:p>
-      <w:pPr>
-        <w:rPr>
-          <w:rFonts w:ascii="Tahoma" w:hAnsi="Tahoma" w:cs="Tahoma"/>
-          <w:b/>
-          <w:bCs/>
-        </w:rPr>
-      </w:pPr>
-    </w:p>
-    <w:p>
-      <w:pPr>
-        <w:rPr>
-          <w:rFonts w:ascii="Tahoma" w:hAnsi="Tahoma" w:cs="Tahoma"/>
-          <w:b/>
-          <w:bCs/>
-        </w:rPr>
-      </w:pPr>
-    </w:p>
-    <w:p>
-      <w:pPr>
-        <w:rPr>
-          <w:rFonts w:ascii="Tahoma" w:hAnsi="Tahoma" w:cs="Tahoma"/>
-          <w:b/>
-          <w:bCs/>
-        </w:rPr>
-      </w:pPr>
-    </w:p>
-    <w:p>
-      <w:pPr>
-        <w:rPr>
-          <w:rFonts w:ascii="Tahoma" w:hAnsi="Tahoma" w:cs="Tahoma"/>
-          <w:b/>
-          <w:bCs/>
-        </w:rPr>
-      </w:pPr>
-    </w:p>
-    <w:p>
-      <w:pPr>
-        <w:rPr>
-          <w:rFonts w:ascii="Tahoma" w:hAnsi="Tahoma" w:cs="Tahoma"/>
-          <w:b/>
-          <w:bCs/>
-        </w:rPr>
-      </w:pPr>
-    </w:p>
-    <w:p>
-      <w:pPr>
-        <w:rPr>
-          <w:rFonts w:ascii="Tahoma" w:hAnsi="Tahoma" w:cs="Tahoma"/>
-          <w:b/>
-          <w:bCs/>
-        </w:rPr>
-      </w:pPr>
-    </w:p>
-    <w:p>
-      <w:pPr>
-        <w:rPr>
-          <w:rFonts w:ascii="Tahoma" w:hAnsi="Tahoma" w:cs="Tahoma"/>
-          <w:b/>
-          <w:bCs/>
-        </w:rPr>
-      </w:pPr>
-    </w:p>
-    <w:p>
-      <w:pPr>
-        <w:rPr>
-          <w:rFonts w:ascii="Tahoma" w:hAnsi="Tahoma" w:cs="Tahoma"/>
-          <w:b/>
-          <w:bCs/>
-        </w:rPr>
-      </w:pPr>
-    </w:p>
-    <w:p>
-      <w:pPr>
-        <w:rPr>
-          <w:rFonts w:ascii="Tahoma" w:hAnsi="Tahoma" w:cs="Tahoma"/>
-          <w:b/>
-          <w:bCs/>
-        </w:rPr>
-      </w:pPr>
-    </w:p>
-    <w:p>
-      <w:pPr>
-        <w:rPr>
-          <w:rFonts w:ascii="Tahoma" w:hAnsi="Tahoma" w:cs="Tahoma"/>
-          <w:b/>
-          <w:bCs/>
-        </w:rPr>
-      </w:pPr>
-    </w:p>
-    <w:p>
-      <w:pPr>
-        <w:rPr>
-          <w:rFonts w:ascii="Tahoma" w:hAnsi="Tahoma" w:cs="Tahoma"/>
-          <w:b/>
-          <w:bCs/>
-          <w:rtl/>
-        </w:rPr>
-      </w:pPr>
-    </w:p>
-    <w:p>
-      <w:pPr>
-        <w:rPr>
-          <w:rFonts w:ascii="Tahoma" w:hAnsi="Tahoma" w:cs="Tahoma"/>
-          <w:b/>
-          <w:bCs/>
-        </w:rPr>
-      </w:pPr>
+        <w:t>Refined data description</w:t>
+      </w:r>
+    </w:p>
+    <w:p>
+      <w:pPr>
+        <w:rPr>
+          <w:rFonts w:ascii="Tahoma" w:hAnsi="Tahoma" w:cs="Tahoma"/>
+        </w:rPr>
+      </w:pPr>
+      <w:r>
+        <w:rPr>
+          <w:rFonts w:ascii="Tahoma" w:hAnsi="Tahoma" w:cs="Tahoma"/>
+        </w:rPr>
+        <w:t>In order to adapt our continuous features to the discrete approaches learned in class, the features were converted to discrete values.</w:t>
+      </w:r>
+    </w:p>
+    <w:p>
+      <w:pPr>
+        <w:pStyle w:val="ListParagraph"/>
+        <w:numPr>
+          <w:ilvl w:val="0"/>
+          <w:numId w:val="7"/>
+        </w:numPr>
+        <w:rPr>
+          <w:rFonts w:ascii="Tahoma" w:hAnsi="Tahoma" w:cs="Tahoma"/>
+        </w:rPr>
+      </w:pPr>
+      <w:r>
+        <w:rPr>
+          <w:rFonts w:ascii="Tahoma" w:hAnsi="Tahoma" w:cs="Tahoma"/>
+        </w:rPr>
+        <w:t>X, Y, day, month: already discrete and each value represents a different spot in time or space. Therefore, these features were kept as is.</w:t>
+      </w:r>
+    </w:p>
+    <w:p>
+      <w:pPr>
+        <w:pStyle w:val="ListParagraph"/>
+        <w:numPr>
+          <w:ilvl w:val="0"/>
+          <w:numId w:val="7"/>
+        </w:numPr>
+        <w:rPr>
+          <w:rFonts w:ascii="Tahoma" w:hAnsi="Tahoma" w:cs="Tahoma"/>
+        </w:rPr>
+      </w:pPr>
+      <w:r>
+        <w:rPr>
+          <w:rFonts w:ascii="Tahoma" w:hAnsi="Tahoma" w:cs="Tahoma"/>
+        </w:rPr>
+        <w:t>Temperature, wind, RH, FFMC, DC – were given one of 5 values (0</w:t>
+      </w:r>
+      <w:proofErr w:type="gramStart"/>
+      <w:r>
+        <w:rPr>
+          <w:rFonts w:ascii="Tahoma" w:hAnsi="Tahoma" w:cs="Tahoma"/>
+        </w:rPr>
+        <w:t>,1,2,3,4</w:t>
+      </w:r>
+      <w:proofErr w:type="gramEnd"/>
+      <w:r>
+        <w:rPr>
+          <w:rFonts w:ascii="Tahoma" w:hAnsi="Tahoma" w:cs="Tahoma"/>
+        </w:rPr>
+        <w:t>). The calculation was done by splitting the difference between the highest and lowest values of each feature into 5 equally sized ranges.</w:t>
+      </w:r>
+    </w:p>
+    <w:p>
+      <w:pPr>
+        <w:pStyle w:val="ListParagraph"/>
+        <w:numPr>
+          <w:ilvl w:val="0"/>
+          <w:numId w:val="7"/>
+        </w:numPr>
+        <w:rPr>
+          <w:rFonts w:ascii="Tahoma" w:hAnsi="Tahoma" w:cs="Tahoma"/>
+        </w:rPr>
+      </w:pPr>
+      <w:r>
+        <w:rPr>
+          <w:rFonts w:ascii="Tahoma" w:hAnsi="Tahoma" w:cs="Tahoma"/>
+        </w:rPr>
+        <w:t>DMC, ISI, rain, area – The previous approach did not work well with these features as they were poorly distributed, causing some values to never appear in the dataset. As a result, in this case, the size of each range of values was adapted using the mean and standard deviation of each feature to better represent all the possible different values.</w:t>
+      </w:r>
+    </w:p>
+    <w:p>
+      <w:pPr>
+        <w:rPr>
+          <w:rFonts w:ascii="Tahoma" w:hAnsi="Tahoma" w:cs="Tahoma"/>
+        </w:rPr>
+      </w:pPr>
+      <w:r>
+        <w:rPr>
+          <w:rFonts w:ascii="Tahoma" w:hAnsi="Tahoma" w:cs="Tahoma"/>
+          <w:noProof/>
+          <w:color w:val="ED7D31" w:themeColor="accent2"/>
+        </w:rPr>
+        <w:drawing>
+          <wp:anchor distT="0" distB="0" distL="114300" distR="114300" simplePos="0" relativeHeight="251660288" behindDoc="1" locked="0" layoutInCell="1" allowOverlap="1">
+            <wp:simplePos x="0" y="0"/>
+            <wp:positionH relativeFrom="column">
+              <wp:posOffset>2945130</wp:posOffset>
+            </wp:positionH>
+            <wp:positionV relativeFrom="paragraph">
+              <wp:posOffset>758190</wp:posOffset>
+            </wp:positionV>
+            <wp:extent cx="2870200" cy="2125980"/>
+            <wp:effectExtent l="0" t="0" r="6350" b="7620"/>
+            <wp:wrapTight wrapText="bothSides">
+              <wp:wrapPolygon edited="0">
+                <wp:start x="0" y="0"/>
+                <wp:lineTo x="0" y="21484"/>
+                <wp:lineTo x="21504" y="21484"/>
+                <wp:lineTo x="21504" y="0"/>
+                <wp:lineTo x="0" y="0"/>
+              </wp:wrapPolygon>
+            </wp:wrapTight>
+            <wp:docPr id="17" name="Picture 17"/>
+            <wp:cNvGraphicFramePr>
+              <a:graphicFrameLocks xmlns:a="http://schemas.openxmlformats.org/drawingml/2006/main" noChangeAspect="1"/>
+            </wp:cNvGraphicFramePr>
+            <a:graphic xmlns:a="http://schemas.openxmlformats.org/drawingml/2006/main">
+              <a:graphicData uri="http://schemas.openxmlformats.org/drawingml/2006/picture">
+                <pic:pic xmlns:pic="http://schemas.openxmlformats.org/drawingml/2006/picture">
+                  <pic:nvPicPr>
+                    <pic:cNvPr id="17" name="area_dist_after.png"/>
+                    <pic:cNvPicPr/>
+                  </pic:nvPicPr>
+                  <pic:blipFill>
+                    <a:blip r:embed="rId10" cstate="print">
+                      <a:extLst>
+                        <a:ext uri="{28A0092B-C50C-407E-A947-70E740481C1C}">
+                          <a14:useLocalDpi xmlns:a14="http://schemas.microsoft.com/office/drawing/2010/main" val="0"/>
+                        </a:ext>
+                      </a:extLst>
+                    </a:blip>
+                    <a:stretch>
+                      <a:fillRect/>
+                    </a:stretch>
+                  </pic:blipFill>
+                  <pic:spPr>
+                    <a:xfrm>
+                      <a:off x="0" y="0"/>
+                      <a:ext cx="2870200" cy="2125980"/>
+                    </a:xfrm>
+                    <a:prstGeom prst="rect">
+                      <a:avLst/>
+                    </a:prstGeom>
+                  </pic:spPr>
+                </pic:pic>
+              </a:graphicData>
+            </a:graphic>
+            <wp14:sizeRelH relativeFrom="page">
+              <wp14:pctWidth>0</wp14:pctWidth>
+            </wp14:sizeRelH>
+            <wp14:sizeRelV relativeFrom="page">
+              <wp14:pctHeight>0</wp14:pctHeight>
+            </wp14:sizeRelV>
+          </wp:anchor>
+        </w:drawing>
+      </w:r>
+      <w:r>
+        <w:rPr>
+          <w:rFonts w:ascii="Tahoma" w:hAnsi="Tahoma" w:cs="Tahoma"/>
+          <w:noProof/>
+        </w:rPr>
+        <w:drawing>
+          <wp:anchor distT="0" distB="0" distL="114300" distR="114300" simplePos="0" relativeHeight="251659264" behindDoc="1" locked="0" layoutInCell="1" allowOverlap="1">
+            <wp:simplePos x="0" y="0"/>
+            <wp:positionH relativeFrom="margin">
+              <wp:posOffset>109959</wp:posOffset>
+            </wp:positionH>
+            <wp:positionV relativeFrom="paragraph">
+              <wp:posOffset>711361</wp:posOffset>
+            </wp:positionV>
+            <wp:extent cx="2984500" cy="2210435"/>
+            <wp:effectExtent l="0" t="0" r="6350" b="0"/>
+            <wp:wrapTight wrapText="bothSides">
+              <wp:wrapPolygon edited="0">
+                <wp:start x="0" y="0"/>
+                <wp:lineTo x="0" y="21408"/>
+                <wp:lineTo x="21508" y="21408"/>
+                <wp:lineTo x="21508" y="0"/>
+                <wp:lineTo x="0" y="0"/>
+              </wp:wrapPolygon>
+            </wp:wrapTight>
+            <wp:docPr id="16" name="Picture 16"/>
+            <wp:cNvGraphicFramePr>
+              <a:graphicFrameLocks xmlns:a="http://schemas.openxmlformats.org/drawingml/2006/main" noChangeAspect="1"/>
+            </wp:cNvGraphicFramePr>
+            <a:graphic xmlns:a="http://schemas.openxmlformats.org/drawingml/2006/main">
+              <a:graphicData uri="http://schemas.openxmlformats.org/drawingml/2006/picture">
+                <pic:pic xmlns:pic="http://schemas.openxmlformats.org/drawingml/2006/picture">
+                  <pic:nvPicPr>
+                    <pic:cNvPr id="16" name="area_dist_before.png"/>
+                    <pic:cNvPicPr/>
+                  </pic:nvPicPr>
+                  <pic:blipFill>
+                    <a:blip r:embed="rId11" cstate="print">
+                      <a:extLst>
+                        <a:ext uri="{28A0092B-C50C-407E-A947-70E740481C1C}">
+                          <a14:useLocalDpi xmlns:a14="http://schemas.microsoft.com/office/drawing/2010/main" val="0"/>
+                        </a:ext>
+                      </a:extLst>
+                    </a:blip>
+                    <a:stretch>
+                      <a:fillRect/>
+                    </a:stretch>
+                  </pic:blipFill>
+                  <pic:spPr>
+                    <a:xfrm>
+                      <a:off x="0" y="0"/>
+                      <a:ext cx="2984500" cy="2210435"/>
+                    </a:xfrm>
+                    <a:prstGeom prst="rect">
+                      <a:avLst/>
+                    </a:prstGeom>
+                  </pic:spPr>
+                </pic:pic>
+              </a:graphicData>
+            </a:graphic>
+            <wp14:sizeRelH relativeFrom="page">
+              <wp14:pctWidth>0</wp14:pctWidth>
+            </wp14:sizeRelH>
+            <wp14:sizeRelV relativeFrom="page">
+              <wp14:pctHeight>0</wp14:pctHeight>
+            </wp14:sizeRelV>
+          </wp:anchor>
+        </w:drawing>
+      </w:r>
+      <w:r>
+        <w:rPr>
+          <w:rFonts w:ascii="Tahoma" w:hAnsi="Tahoma" w:cs="Tahoma"/>
+        </w:rPr>
+        <w:t>One of the features which needed careful attention was ‘area’ which represents the size of the burned area. The following distributions represent the feature as it was in the raw dataset versus the feature after quantization:</w:t>
+      </w:r>
     </w:p>
     <w:p>
       <w:pPr>
@@ -1293,7 +1353,7 @@
                     </pic:cNvPicPr>
                   </pic:nvPicPr>
                   <pic:blipFill>
-                    <a:blip r:embed="rId8">
+                    <a:blip r:embed="rId12">
                       <a:extLst>
                         <a:ext uri="{28A0092B-C50C-407E-A947-70E740481C1C}">
                           <a14:useLocalDpi xmlns:a14="http://schemas.microsoft.com/office/drawing/2010/main" val="0"/>
@@ -3751,7 +3811,7 @@
             <wp:cNvGraphicFramePr/>
             <a:graphic xmlns:a="http://schemas.openxmlformats.org/drawingml/2006/main">
               <a:graphicData uri="http://schemas.openxmlformats.org/drawingml/2006/chart">
-                <c:chart xmlns:c="http://schemas.openxmlformats.org/drawingml/2006/chart" xmlns:r="http://schemas.openxmlformats.org/officeDocument/2006/relationships" r:id="rId9"/>
+                <c:chart xmlns:c="http://schemas.openxmlformats.org/drawingml/2006/chart" xmlns:r="http://schemas.openxmlformats.org/officeDocument/2006/relationships" r:id="rId13"/>
               </a:graphicData>
             </a:graphic>
           </wp:inline>
@@ -4123,14 +4183,6 @@
         <w:ind w:left="720" w:hanging="720"/>
         <w:rPr>
           <w:rFonts w:ascii="Tahoma" w:eastAsiaTheme="minorEastAsia" w:hAnsi="Tahoma" w:cs="Tahoma"/>
-        </w:rPr>
-      </w:pPr>
-    </w:p>
-    <w:p>
-      <w:pPr>
-        <w:ind w:left="720" w:hanging="720"/>
-        <w:rPr>
-          <w:rFonts w:ascii="Tahoma" w:eastAsiaTheme="minorEastAsia" w:hAnsi="Tahoma" w:cs="Tahoma"/>
           <w:b/>
           <w:bCs/>
         </w:rPr>
@@ -4195,67 +4247,105 @@
           <w:rPr>
             <w:rFonts w:ascii="Cambria Math" w:eastAsiaTheme="minorEastAsia" w:hAnsi="Cambria Math" w:cs="Tahoma"/>
           </w:rPr>
-          <w:lastRenderedPageBreak/>
-          <m:t>P(area=0|RH=h,temp=t)</m:t>
+          <m:t>P</m:t>
         </m:r>
+        <m:d>
+          <m:dPr>
+            <m:ctrlPr>
+              <w:rPr>
+                <w:rFonts w:ascii="Cambria Math" w:eastAsiaTheme="minorEastAsia" w:hAnsi="Cambria Math" w:cs="Tahoma"/>
+                <w:i/>
+              </w:rPr>
+            </m:ctrlPr>
+          </m:dPr>
+          <m:e>
+            <m:r>
+              <w:rPr>
+                <w:rFonts w:ascii="Cambria Math" w:eastAsiaTheme="minorEastAsia" w:hAnsi="Cambria Math" w:cs="Tahoma"/>
+              </w:rPr>
+              <m:t>area=0</m:t>
+            </m:r>
+          </m:e>
+          <m:e>
+            <m:r>
+              <w:rPr>
+                <w:rFonts w:ascii="Cambria Math" w:eastAsiaTheme="minorEastAsia" w:hAnsi="Cambria Math" w:cs="Tahoma"/>
+              </w:rPr>
+              <m:t>RH=h,temp=t</m:t>
+            </m:r>
+          </m:e>
+        </m:d>
         <m:r>
-          <m:rPr>
-            <m:sty m:val="p"/>
-          </m:rPr>
           <w:rPr>
-            <w:rFonts w:ascii="Cambria Math" w:hAnsi="Cambria Math"/>
-            <w:noProof/>
+            <w:rFonts w:ascii="Cambria Math" w:eastAsiaTheme="minorEastAsia" w:hAnsi="Cambria Math" w:cs="Tahoma"/>
           </w:rPr>
-          <w:drawing>
-            <wp:inline distT="0" distB="0" distL="0" distR="0" wp14:anchorId="3B43D56D" wp14:editId="345F84C0">
-              <wp:extent cx="3749040" cy="3177948"/>
-              <wp:effectExtent l="0" t="0" r="3810" b="3810"/>
-              <wp:docPr id="2" name="Picture 2"/>
-              <wp:cNvGraphicFramePr>
-                <a:graphicFrameLocks xmlns:a="http://schemas.openxmlformats.org/drawingml/2006/main" noChangeAspect="1"/>
-              </wp:cNvGraphicFramePr>
-              <a:graphic xmlns:a="http://schemas.openxmlformats.org/drawingml/2006/main">
-                <a:graphicData uri="http://schemas.openxmlformats.org/drawingml/2006/picture">
-                  <pic:pic xmlns:pic="http://schemas.openxmlformats.org/drawingml/2006/picture">
-                    <pic:nvPicPr>
-                      <pic:cNvPr id="2" name="figure_0.png"/>
-                      <pic:cNvPicPr/>
-                    </pic:nvPicPr>
-                    <pic:blipFill rotWithShape="1">
-                      <a:blip r:embed="rId10">
+          <w:br/>
+        </m:r>
+      </m:oMath>
+      <m:oMathPara>
+        <m:oMathParaPr>
+          <m:jc m:val="center"/>
+        </m:oMathParaPr>
+        <m:oMath>
+          <m:r>
+            <m:rPr>
+              <m:sty m:val="p"/>
+            </m:rPr>
+            <w:rPr>
+              <w:rFonts w:ascii="Cambria Math" w:hAnsi="Cambria Math"/>
+              <w:noProof/>
+            </w:rPr>
+            <w:drawing>
+              <wp:inline distT="0" distB="0" distL="0" distR="0" wp14:anchorId="3B43D56D" wp14:editId="345F84C0">
+                <wp:extent cx="2730517" cy="2314575"/>
+                <wp:effectExtent l="0" t="0" r="0" b="0"/>
+                <wp:docPr id="2" name="Picture 2"/>
+                <wp:cNvGraphicFramePr>
+                  <a:graphicFrameLocks xmlns:a="http://schemas.openxmlformats.org/drawingml/2006/main" noChangeAspect="1"/>
+                </wp:cNvGraphicFramePr>
+                <a:graphic xmlns:a="http://schemas.openxmlformats.org/drawingml/2006/main">
+                  <a:graphicData uri="http://schemas.openxmlformats.org/drawingml/2006/picture">
+                    <pic:pic xmlns:pic="http://schemas.openxmlformats.org/drawingml/2006/picture">
+                      <pic:nvPicPr>
+                        <pic:cNvPr id="2" name="figure_0.png"/>
+                        <pic:cNvPicPr/>
+                      </pic:nvPicPr>
+                      <pic:blipFill rotWithShape="1">
+                        <a:blip r:embed="rId14">
+                          <a:extLst>
+                            <a:ext uri="{28A0092B-C50C-407E-A947-70E740481C1C}">
+                              <a14:useLocalDpi xmlns:a14="http://schemas.microsoft.com/office/drawing/2010/main" val="0"/>
+                            </a:ext>
+                          </a:extLst>
+                        </a:blip>
+                        <a:srcRect l="17677" t="12564" r="9139" b="3674"/>
+                        <a:stretch/>
+                      </pic:blipFill>
+                      <pic:spPr bwMode="auto">
+                        <a:xfrm>
+                          <a:off x="0" y="0"/>
+                          <a:ext cx="2760773" cy="2340222"/>
+                        </a:xfrm>
+                        <a:prstGeom prst="rect">
+                          <a:avLst/>
+                        </a:prstGeom>
+                        <a:ln>
+                          <a:noFill/>
+                        </a:ln>
                         <a:extLst>
-                          <a:ext uri="{28A0092B-C50C-407E-A947-70E740481C1C}">
-                            <a14:useLocalDpi xmlns:a14="http://schemas.microsoft.com/office/drawing/2010/main" val="0"/>
+                          <a:ext uri="{53640926-AAD7-44D8-BBD7-CCE9431645EC}">
+                            <a14:shadowObscured xmlns:a14="http://schemas.microsoft.com/office/drawing/2010/main"/>
                           </a:ext>
                         </a:extLst>
-                      </a:blip>
-                      <a:srcRect l="17677" t="12564" r="9139" b="3674"/>
-                      <a:stretch/>
-                    </pic:blipFill>
-                    <pic:spPr bwMode="auto">
-                      <a:xfrm>
-                        <a:off x="0" y="0"/>
-                        <a:ext cx="3749040" cy="3177948"/>
-                      </a:xfrm>
-                      <a:prstGeom prst="rect">
-                        <a:avLst/>
-                      </a:prstGeom>
-                      <a:ln>
-                        <a:noFill/>
-                      </a:ln>
-                      <a:extLst>
-                        <a:ext uri="{53640926-AAD7-44D8-BBD7-CCE9431645EC}">
-                          <a14:shadowObscured xmlns:a14="http://schemas.microsoft.com/office/drawing/2010/main"/>
-                        </a:ext>
-                      </a:extLst>
-                    </pic:spPr>
-                  </pic:pic>
-                </a:graphicData>
-              </a:graphic>
-            </wp:inline>
-          </w:drawing>
-        </m:r>
-      </m:oMath>
+                      </pic:spPr>
+                    </pic:pic>
+                  </a:graphicData>
+                </a:graphic>
+              </wp:inline>
+            </w:drawing>
+          </m:r>
+        </m:oMath>
+      </m:oMathPara>
     </w:p>
     <w:p>
       <w:pPr>
@@ -4265,6 +4355,7 @@
           <w:numId w:val="4"/>
         </w:numPr>
         <w:ind w:left="720" w:hanging="720"/>
+        <w:jc w:val="both"/>
         <w:rPr>
           <w:rFonts w:ascii="Tahoma" w:eastAsiaTheme="minorEastAsia" w:hAnsi="Tahoma" w:cs="Tahoma"/>
         </w:rPr>
@@ -4274,63 +4365,110 @@
           <w:rPr>
             <w:rFonts w:ascii="Cambria Math" w:eastAsiaTheme="minorEastAsia" w:hAnsi="Cambria Math" w:cs="Tahoma"/>
           </w:rPr>
-          <m:t>P(area=1|RH=h,temp=t)</m:t>
+          <w:lastRenderedPageBreak/>
+          <m:t>P</m:t>
+        </m:r>
+        <m:d>
+          <m:dPr>
+            <m:ctrlPr>
+              <w:rPr>
+                <w:rFonts w:ascii="Cambria Math" w:eastAsiaTheme="minorEastAsia" w:hAnsi="Cambria Math" w:cs="Tahoma"/>
+                <w:i/>
+              </w:rPr>
+            </m:ctrlPr>
+          </m:dPr>
+          <m:e>
+            <m:r>
+              <w:rPr>
+                <w:rFonts w:ascii="Cambria Math" w:eastAsiaTheme="minorEastAsia" w:hAnsi="Cambria Math" w:cs="Tahoma"/>
+              </w:rPr>
+              <m:t>area=1</m:t>
+            </m:r>
+          </m:e>
+          <m:e>
+            <m:r>
+              <w:rPr>
+                <w:rFonts w:ascii="Cambria Math" w:eastAsiaTheme="minorEastAsia" w:hAnsi="Cambria Math" w:cs="Tahoma"/>
+              </w:rPr>
+              <m:t>RH=h,temp=t</m:t>
+            </m:r>
+          </m:e>
+        </m:d>
+        <m:r>
+          <w:rPr>
+            <w:rFonts w:ascii="Cambria Math" w:eastAsiaTheme="minorEastAsia" w:hAnsi="Cambria Math" w:cs="Tahoma"/>
+          </w:rPr>
+          <w:br/>
         </m:r>
       </m:oMath>
-      <w:r>
-        <w:rPr>
-          <w:rFonts w:ascii="Tahoma" w:hAnsi="Tahoma"/>
-          <w:noProof/>
-        </w:rPr>
-        <w:drawing>
-          <wp:inline distT="0" distB="0" distL="0" distR="0">
-            <wp:extent cx="3611301" cy="3047981"/>
-            <wp:effectExtent l="0" t="0" r="8255" b="635"/>
-            <wp:docPr id="6" name="Picture 6"/>
-            <wp:cNvGraphicFramePr>
-              <a:graphicFrameLocks xmlns:a="http://schemas.openxmlformats.org/drawingml/2006/main" noChangeAspect="1"/>
-            </wp:cNvGraphicFramePr>
-            <a:graphic xmlns:a="http://schemas.openxmlformats.org/drawingml/2006/main">
-              <a:graphicData uri="http://schemas.openxmlformats.org/drawingml/2006/picture">
-                <pic:pic xmlns:pic="http://schemas.openxmlformats.org/drawingml/2006/picture">
-                  <pic:nvPicPr>
-                    <pic:cNvPr id="6" name="figure_1.png"/>
-                    <pic:cNvPicPr/>
-                  </pic:nvPicPr>
-                  <pic:blipFill rotWithShape="1">
-                    <a:blip r:embed="rId11">
-                      <a:extLst>
-                        <a:ext uri="{28A0092B-C50C-407E-A947-70E740481C1C}">
-                          <a14:useLocalDpi xmlns:a14="http://schemas.microsoft.com/office/drawing/2010/main" val="0"/>
-                        </a:ext>
-                      </a:extLst>
-                    </a:blip>
-                    <a:srcRect l="19781" t="14023" r="9898" b="5837"/>
-                    <a:stretch/>
-                  </pic:blipFill>
-                  <pic:spPr bwMode="auto">
-                    <a:xfrm>
-                      <a:off x="0" y="0"/>
-                      <a:ext cx="3611301" cy="3047981"/>
-                    </a:xfrm>
-                    <a:prstGeom prst="rect">
-                      <a:avLst/>
-                    </a:prstGeom>
-                    <a:ln>
-                      <a:noFill/>
-                    </a:ln>
-                    <a:extLst>
-                      <a:ext uri="{53640926-AAD7-44D8-BBD7-CCE9431645EC}">
-                        <a14:shadowObscured xmlns:a14="http://schemas.microsoft.com/office/drawing/2010/main"/>
-                      </a:ext>
-                    </a:extLst>
-                  </pic:spPr>
-                </pic:pic>
-              </a:graphicData>
-            </a:graphic>
-          </wp:inline>
-        </w:drawing>
-      </w:r>
+      <m:oMathPara>
+        <m:oMath>
+          <m:r>
+            <m:rPr>
+              <m:sty m:val="p"/>
+            </m:rPr>
+            <w:rPr>
+              <w:rFonts w:ascii="Cambria Math" w:hAnsi="Cambria Math"/>
+              <w:noProof/>
+            </w:rPr>
+            <w:drawing>
+              <wp:inline distT="0" distB="0" distL="0" distR="0" wp14:anchorId="3D91A577" wp14:editId="1785A671">
+                <wp:extent cx="2835797" cy="2393447"/>
+                <wp:effectExtent l="0" t="0" r="3175" b="6985"/>
+                <wp:docPr id="6" name="Picture 6"/>
+                <wp:cNvGraphicFramePr>
+                  <a:graphicFrameLocks xmlns:a="http://schemas.openxmlformats.org/drawingml/2006/main" noChangeAspect="1"/>
+                </wp:cNvGraphicFramePr>
+                <a:graphic xmlns:a="http://schemas.openxmlformats.org/drawingml/2006/main">
+                  <a:graphicData uri="http://schemas.openxmlformats.org/drawingml/2006/picture">
+                    <pic:pic xmlns:pic="http://schemas.openxmlformats.org/drawingml/2006/picture">
+                      <pic:nvPicPr>
+                        <pic:cNvPr id="6" name="figure_1.png"/>
+                        <pic:cNvPicPr/>
+                      </pic:nvPicPr>
+                      <pic:blipFill rotWithShape="1">
+                        <a:blip r:embed="rId15">
+                          <a:extLst>
+                            <a:ext uri="{28A0092B-C50C-407E-A947-70E740481C1C}">
+                              <a14:useLocalDpi xmlns:a14="http://schemas.microsoft.com/office/drawing/2010/main" val="0"/>
+                            </a:ext>
+                          </a:extLst>
+                        </a:blip>
+                        <a:srcRect l="19781" t="14023" r="9898" b="5837"/>
+                        <a:stretch/>
+                      </pic:blipFill>
+                      <pic:spPr bwMode="auto">
+                        <a:xfrm>
+                          <a:off x="0" y="0"/>
+                          <a:ext cx="2841562" cy="2398313"/>
+                        </a:xfrm>
+                        <a:prstGeom prst="rect">
+                          <a:avLst/>
+                        </a:prstGeom>
+                        <a:ln>
+                          <a:noFill/>
+                        </a:ln>
+                        <a:extLst>
+                          <a:ext uri="{53640926-AAD7-44D8-BBD7-CCE9431645EC}">
+                            <a14:shadowObscured xmlns:a14="http://schemas.microsoft.com/office/drawing/2010/main"/>
+                          </a:ext>
+                        </a:extLst>
+                      </pic:spPr>
+                    </pic:pic>
+                  </a:graphicData>
+                </a:graphic>
+              </wp:inline>
+            </w:drawing>
+          </m:r>
+          <m:r>
+            <w:rPr>
+              <w:rFonts w:ascii="Tahoma" w:eastAsiaTheme="minorEastAsia" w:hAnsi="Tahoma"/>
+              <w:noProof/>
+            </w:rPr>
+            <w:br/>
+          </m:r>
+        </m:oMath>
+      </m:oMathPara>
     </w:p>
     <w:p>
       <w:pPr>
@@ -4352,64 +4490,102 @@
           <w:rPr>
             <w:rFonts w:ascii="Cambria Math" w:eastAsiaTheme="minorEastAsia" w:hAnsi="Cambria Math" w:cs="Tahoma"/>
           </w:rPr>
-          <w:lastRenderedPageBreak/>
-          <m:t>P(area=2|RH=h,temp=t)</m:t>
+          <m:t>P</m:t>
+        </m:r>
+        <m:d>
+          <m:dPr>
+            <m:ctrlPr>
+              <w:rPr>
+                <w:rFonts w:ascii="Cambria Math" w:eastAsiaTheme="minorEastAsia" w:hAnsi="Cambria Math" w:cs="Tahoma"/>
+                <w:i/>
+              </w:rPr>
+            </m:ctrlPr>
+          </m:dPr>
+          <m:e>
+            <m:r>
+              <w:rPr>
+                <w:rFonts w:ascii="Cambria Math" w:eastAsiaTheme="minorEastAsia" w:hAnsi="Cambria Math" w:cs="Tahoma"/>
+              </w:rPr>
+              <m:t>area=2</m:t>
+            </m:r>
+          </m:e>
+          <m:e>
+            <m:r>
+              <w:rPr>
+                <w:rFonts w:ascii="Cambria Math" w:eastAsiaTheme="minorEastAsia" w:hAnsi="Cambria Math" w:cs="Tahoma"/>
+              </w:rPr>
+              <m:t>RH=h,temp=t</m:t>
+            </m:r>
+          </m:e>
+        </m:d>
+        <m:r>
+          <w:rPr>
+            <w:rFonts w:ascii="Cambria Math" w:eastAsiaTheme="minorEastAsia" w:hAnsi="Cambria Math" w:cs="Tahoma"/>
+          </w:rPr>
+          <w:br/>
         </m:r>
       </m:oMath>
-      <w:r>
-        <w:rPr>
-          <w:rFonts w:ascii="Tahoma" w:eastAsiaTheme="minorEastAsia" w:hAnsi="Tahoma" w:cs="Tahoma"/>
-          <w:noProof/>
-        </w:rPr>
-        <w:drawing>
-          <wp:inline distT="0" distB="0" distL="0" distR="0">
-            <wp:extent cx="3886200" cy="3208864"/>
-            <wp:effectExtent l="0" t="0" r="0" b="0"/>
-            <wp:docPr id="8" name="Picture 8"/>
-            <wp:cNvGraphicFramePr>
-              <a:graphicFrameLocks xmlns:a="http://schemas.openxmlformats.org/drawingml/2006/main" noChangeAspect="1"/>
-            </wp:cNvGraphicFramePr>
-            <a:graphic xmlns:a="http://schemas.openxmlformats.org/drawingml/2006/main">
-              <a:graphicData uri="http://schemas.openxmlformats.org/drawingml/2006/picture">
-                <pic:pic xmlns:pic="http://schemas.openxmlformats.org/drawingml/2006/picture">
-                  <pic:nvPicPr>
-                    <pic:cNvPr id="8" name="figure_2.png"/>
-                    <pic:cNvPicPr/>
-                  </pic:nvPicPr>
-                  <pic:blipFill rotWithShape="1">
-                    <a:blip r:embed="rId12">
-                      <a:extLst>
-                        <a:ext uri="{28A0092B-C50C-407E-A947-70E740481C1C}">
-                          <a14:useLocalDpi xmlns:a14="http://schemas.microsoft.com/office/drawing/2010/main" val="0"/>
-                        </a:ext>
-                      </a:extLst>
-                    </a:blip>
-                    <a:srcRect l="18990" t="14424" r="9604" b="5966"/>
-                    <a:stretch/>
-                  </pic:blipFill>
-                  <pic:spPr bwMode="auto">
-                    <a:xfrm>
-                      <a:off x="0" y="0"/>
-                      <a:ext cx="3887582" cy="3210005"/>
-                    </a:xfrm>
-                    <a:prstGeom prst="rect">
-                      <a:avLst/>
-                    </a:prstGeom>
-                    <a:ln>
-                      <a:noFill/>
-                    </a:ln>
-                    <a:extLst>
-                      <a:ext uri="{53640926-AAD7-44D8-BBD7-CCE9431645EC}">
-                        <a14:shadowObscured xmlns:a14="http://schemas.microsoft.com/office/drawing/2010/main"/>
-                      </a:ext>
-                    </a:extLst>
-                  </pic:spPr>
-                </pic:pic>
-              </a:graphicData>
-            </a:graphic>
-          </wp:inline>
-        </w:drawing>
-      </w:r>
+      <m:oMathPara>
+        <m:oMath>
+          <m:r>
+            <m:rPr>
+              <m:sty m:val="p"/>
+            </m:rPr>
+            <w:rPr>
+              <w:rFonts w:ascii="Cambria Math" w:eastAsiaTheme="minorEastAsia" w:hAnsi="Cambria Math" w:cs="Tahoma"/>
+              <w:noProof/>
+            </w:rPr>
+            <w:drawing>
+              <wp:inline distT="0" distB="0" distL="0" distR="0" wp14:anchorId="5603879E" wp14:editId="6076A26C">
+                <wp:extent cx="2835798" cy="2341540"/>
+                <wp:effectExtent l="0" t="0" r="3175" b="1905"/>
+                <wp:docPr id="8" name="Picture 8"/>
+                <wp:cNvGraphicFramePr>
+                  <a:graphicFrameLocks xmlns:a="http://schemas.openxmlformats.org/drawingml/2006/main" noChangeAspect="1"/>
+                </wp:cNvGraphicFramePr>
+                <a:graphic xmlns:a="http://schemas.openxmlformats.org/drawingml/2006/main">
+                  <a:graphicData uri="http://schemas.openxmlformats.org/drawingml/2006/picture">
+                    <pic:pic xmlns:pic="http://schemas.openxmlformats.org/drawingml/2006/picture">
+                      <pic:nvPicPr>
+                        <pic:cNvPr id="8" name="figure_2.png"/>
+                        <pic:cNvPicPr/>
+                      </pic:nvPicPr>
+                      <pic:blipFill rotWithShape="1">
+                        <a:blip r:embed="rId16">
+                          <a:extLst>
+                            <a:ext uri="{28A0092B-C50C-407E-A947-70E740481C1C}">
+                              <a14:useLocalDpi xmlns:a14="http://schemas.microsoft.com/office/drawing/2010/main" val="0"/>
+                            </a:ext>
+                          </a:extLst>
+                        </a:blip>
+                        <a:srcRect l="18990" t="14424" r="9604" b="5966"/>
+                        <a:stretch/>
+                      </pic:blipFill>
+                      <pic:spPr bwMode="auto">
+                        <a:xfrm>
+                          <a:off x="0" y="0"/>
+                          <a:ext cx="2864567" cy="2365295"/>
+                        </a:xfrm>
+                        <a:prstGeom prst="rect">
+                          <a:avLst/>
+                        </a:prstGeom>
+                        <a:ln>
+                          <a:noFill/>
+                        </a:ln>
+                        <a:extLst>
+                          <a:ext uri="{53640926-AAD7-44D8-BBD7-CCE9431645EC}">
+                            <a14:shadowObscured xmlns:a14="http://schemas.microsoft.com/office/drawing/2010/main"/>
+                          </a:ext>
+                        </a:extLst>
+                      </pic:spPr>
+                    </pic:pic>
+                  </a:graphicData>
+                </a:graphic>
+              </wp:inline>
+            </w:drawing>
+          </m:r>
+        </m:oMath>
+      </m:oMathPara>
     </w:p>
     <w:p>
       <w:pPr>
@@ -4428,63 +4604,102 @@
           <w:rPr>
             <w:rFonts w:ascii="Cambria Math" w:eastAsiaTheme="minorEastAsia" w:hAnsi="Cambria Math" w:cs="Tahoma"/>
           </w:rPr>
-          <m:t>P(area=3|RH=h,temp=t)</m:t>
+          <m:t>P</m:t>
+        </m:r>
+        <m:d>
+          <m:dPr>
+            <m:ctrlPr>
+              <w:rPr>
+                <w:rFonts w:ascii="Cambria Math" w:eastAsiaTheme="minorEastAsia" w:hAnsi="Cambria Math" w:cs="Tahoma"/>
+                <w:i/>
+              </w:rPr>
+            </m:ctrlPr>
+          </m:dPr>
+          <m:e>
+            <m:r>
+              <w:rPr>
+                <w:rFonts w:ascii="Cambria Math" w:eastAsiaTheme="minorEastAsia" w:hAnsi="Cambria Math" w:cs="Tahoma"/>
+              </w:rPr>
+              <m:t>area=3</m:t>
+            </m:r>
+          </m:e>
+          <m:e>
+            <m:r>
+              <w:rPr>
+                <w:rFonts w:ascii="Cambria Math" w:eastAsiaTheme="minorEastAsia" w:hAnsi="Cambria Math" w:cs="Tahoma"/>
+              </w:rPr>
+              <m:t>RH=h,temp=t</m:t>
+            </m:r>
+          </m:e>
+        </m:d>
+        <m:r>
+          <w:rPr>
+            <w:rFonts w:ascii="Cambria Math" w:eastAsiaTheme="minorEastAsia" w:hAnsi="Cambria Math" w:cs="Tahoma"/>
+          </w:rPr>
+          <w:br/>
         </m:r>
       </m:oMath>
-      <w:r>
-        <w:rPr>
-          <w:rFonts w:ascii="Tahoma" w:eastAsiaTheme="minorEastAsia" w:hAnsi="Tahoma" w:cs="Tahoma"/>
-          <w:noProof/>
-        </w:rPr>
-        <w:drawing>
-          <wp:inline distT="0" distB="0" distL="0" distR="0">
-            <wp:extent cx="3828028" cy="3206750"/>
-            <wp:effectExtent l="0" t="0" r="1270" b="0"/>
-            <wp:docPr id="9" name="Picture 9"/>
-            <wp:cNvGraphicFramePr>
-              <a:graphicFrameLocks xmlns:a="http://schemas.openxmlformats.org/drawingml/2006/main" noChangeAspect="1"/>
-            </wp:cNvGraphicFramePr>
-            <a:graphic xmlns:a="http://schemas.openxmlformats.org/drawingml/2006/main">
-              <a:graphicData uri="http://schemas.openxmlformats.org/drawingml/2006/picture">
-                <pic:pic xmlns:pic="http://schemas.openxmlformats.org/drawingml/2006/picture">
-                  <pic:nvPicPr>
-                    <pic:cNvPr id="9" name="figure_3.png"/>
-                    <pic:cNvPicPr/>
-                  </pic:nvPicPr>
-                  <pic:blipFill rotWithShape="1">
-                    <a:blip r:embed="rId13">
-                      <a:extLst>
-                        <a:ext uri="{28A0092B-C50C-407E-A947-70E740481C1C}">
-                          <a14:useLocalDpi xmlns:a14="http://schemas.microsoft.com/office/drawing/2010/main" val="0"/>
-                        </a:ext>
-                      </a:extLst>
-                    </a:blip>
-                    <a:srcRect l="20670" t="13623" r="9305" b="7173"/>
-                    <a:stretch/>
-                  </pic:blipFill>
-                  <pic:spPr bwMode="auto">
-                    <a:xfrm>
-                      <a:off x="0" y="0"/>
-                      <a:ext cx="3829823" cy="3208254"/>
-                    </a:xfrm>
-                    <a:prstGeom prst="rect">
-                      <a:avLst/>
-                    </a:prstGeom>
-                    <a:ln>
-                      <a:noFill/>
-                    </a:ln>
-                    <a:extLst>
-                      <a:ext uri="{53640926-AAD7-44D8-BBD7-CCE9431645EC}">
-                        <a14:shadowObscured xmlns:a14="http://schemas.microsoft.com/office/drawing/2010/main"/>
-                      </a:ext>
-                    </a:extLst>
-                  </pic:spPr>
-                </pic:pic>
-              </a:graphicData>
-            </a:graphic>
-          </wp:inline>
-        </w:drawing>
-      </w:r>
+      <m:oMathPara>
+        <m:oMath>
+          <m:r>
+            <m:rPr>
+              <m:sty m:val="p"/>
+            </m:rPr>
+            <w:rPr>
+              <w:rFonts w:ascii="Cambria Math" w:eastAsiaTheme="minorEastAsia" w:hAnsi="Cambria Math" w:cs="Tahoma"/>
+              <w:noProof/>
+            </w:rPr>
+            <w:drawing>
+              <wp:inline distT="0" distB="0" distL="0" distR="0" wp14:anchorId="4C9D55F1" wp14:editId="4AF6EDBE">
+                <wp:extent cx="2901606" cy="2430684"/>
+                <wp:effectExtent l="0" t="0" r="0" b="8255"/>
+                <wp:docPr id="9" name="Picture 9"/>
+                <wp:cNvGraphicFramePr>
+                  <a:graphicFrameLocks xmlns:a="http://schemas.openxmlformats.org/drawingml/2006/main" noChangeAspect="1"/>
+                </wp:cNvGraphicFramePr>
+                <a:graphic xmlns:a="http://schemas.openxmlformats.org/drawingml/2006/main">
+                  <a:graphicData uri="http://schemas.openxmlformats.org/drawingml/2006/picture">
+                    <pic:pic xmlns:pic="http://schemas.openxmlformats.org/drawingml/2006/picture">
+                      <pic:nvPicPr>
+                        <pic:cNvPr id="9" name="figure_3.png"/>
+                        <pic:cNvPicPr/>
+                      </pic:nvPicPr>
+                      <pic:blipFill rotWithShape="1">
+                        <a:blip r:embed="rId17">
+                          <a:extLst>
+                            <a:ext uri="{28A0092B-C50C-407E-A947-70E740481C1C}">
+                              <a14:useLocalDpi xmlns:a14="http://schemas.microsoft.com/office/drawing/2010/main" val="0"/>
+                            </a:ext>
+                          </a:extLst>
+                        </a:blip>
+                        <a:srcRect l="20670" t="13623" r="9305" b="7173"/>
+                        <a:stretch/>
+                      </pic:blipFill>
+                      <pic:spPr bwMode="auto">
+                        <a:xfrm>
+                          <a:off x="0" y="0"/>
+                          <a:ext cx="2912153" cy="2439519"/>
+                        </a:xfrm>
+                        <a:prstGeom prst="rect">
+                          <a:avLst/>
+                        </a:prstGeom>
+                        <a:ln>
+                          <a:noFill/>
+                        </a:ln>
+                        <a:extLst>
+                          <a:ext uri="{53640926-AAD7-44D8-BBD7-CCE9431645EC}">
+                            <a14:shadowObscured xmlns:a14="http://schemas.microsoft.com/office/drawing/2010/main"/>
+                          </a:ext>
+                        </a:extLst>
+                      </pic:spPr>
+                    </pic:pic>
+                  </a:graphicData>
+                </a:graphic>
+              </wp:inline>
+            </w:drawing>
+          </m:r>
+        </m:oMath>
+      </m:oMathPara>
     </w:p>
     <w:p>
       <w:pPr>
@@ -4504,63 +4719,102 @@
             <w:rFonts w:ascii="Cambria Math" w:eastAsiaTheme="minorEastAsia" w:hAnsi="Cambria Math" w:cs="Tahoma"/>
           </w:rPr>
           <w:lastRenderedPageBreak/>
-          <m:t>P(area=4|RH=h,temp=t)</m:t>
+          <m:t>P</m:t>
+        </m:r>
+        <m:d>
+          <m:dPr>
+            <m:ctrlPr>
+              <w:rPr>
+                <w:rFonts w:ascii="Cambria Math" w:eastAsiaTheme="minorEastAsia" w:hAnsi="Cambria Math" w:cs="Tahoma"/>
+                <w:i/>
+              </w:rPr>
+            </m:ctrlPr>
+          </m:dPr>
+          <m:e>
+            <m:r>
+              <w:rPr>
+                <w:rFonts w:ascii="Cambria Math" w:eastAsiaTheme="minorEastAsia" w:hAnsi="Cambria Math" w:cs="Tahoma"/>
+              </w:rPr>
+              <m:t>area=4</m:t>
+            </m:r>
+          </m:e>
+          <m:e>
+            <m:r>
+              <w:rPr>
+                <w:rFonts w:ascii="Cambria Math" w:eastAsiaTheme="minorEastAsia" w:hAnsi="Cambria Math" w:cs="Tahoma"/>
+              </w:rPr>
+              <m:t>RH=h,temp=t</m:t>
+            </m:r>
+          </m:e>
+        </m:d>
+        <m:r>
+          <w:rPr>
+            <w:rFonts w:ascii="Cambria Math" w:eastAsiaTheme="minorEastAsia" w:hAnsi="Cambria Math" w:cs="Tahoma"/>
+          </w:rPr>
+          <w:br/>
         </m:r>
       </m:oMath>
-      <w:r>
-        <w:rPr>
-          <w:rFonts w:ascii="Tahoma" w:eastAsiaTheme="minorEastAsia" w:hAnsi="Tahoma" w:cs="Tahoma"/>
-          <w:noProof/>
-        </w:rPr>
-        <w:drawing>
-          <wp:inline distT="0" distB="0" distL="0" distR="0">
-            <wp:extent cx="4264025" cy="3281423"/>
-            <wp:effectExtent l="0" t="0" r="3175" b="0"/>
-            <wp:docPr id="10" name="Picture 10"/>
-            <wp:cNvGraphicFramePr>
-              <a:graphicFrameLocks xmlns:a="http://schemas.openxmlformats.org/drawingml/2006/main" noChangeAspect="1"/>
-            </wp:cNvGraphicFramePr>
-            <a:graphic xmlns:a="http://schemas.openxmlformats.org/drawingml/2006/main">
-              <a:graphicData uri="http://schemas.openxmlformats.org/drawingml/2006/picture">
-                <pic:pic xmlns:pic="http://schemas.openxmlformats.org/drawingml/2006/picture">
-                  <pic:nvPicPr>
-                    <pic:cNvPr id="10" name="figure_4.png"/>
-                    <pic:cNvPicPr/>
-                  </pic:nvPicPr>
-                  <pic:blipFill rotWithShape="1">
-                    <a:blip r:embed="rId14">
-                      <a:extLst>
-                        <a:ext uri="{28A0092B-C50C-407E-A947-70E740481C1C}">
-                          <a14:useLocalDpi xmlns:a14="http://schemas.microsoft.com/office/drawing/2010/main" val="0"/>
-                        </a:ext>
-                      </a:extLst>
-                    </a:blip>
-                    <a:srcRect l="18396" t="16828" r="8714" b="7435"/>
-                    <a:stretch/>
-                  </pic:blipFill>
-                  <pic:spPr bwMode="auto">
-                    <a:xfrm>
-                      <a:off x="0" y="0"/>
-                      <a:ext cx="4265635" cy="3282662"/>
-                    </a:xfrm>
-                    <a:prstGeom prst="rect">
-                      <a:avLst/>
-                    </a:prstGeom>
-                    <a:ln>
-                      <a:noFill/>
-                    </a:ln>
-                    <a:extLst>
-                      <a:ext uri="{53640926-AAD7-44D8-BBD7-CCE9431645EC}">
-                        <a14:shadowObscured xmlns:a14="http://schemas.microsoft.com/office/drawing/2010/main"/>
-                      </a:ext>
-                    </a:extLst>
-                  </pic:spPr>
-                </pic:pic>
-              </a:graphicData>
-            </a:graphic>
-          </wp:inline>
-        </w:drawing>
-      </w:r>
+      <m:oMathPara>
+        <m:oMath>
+          <m:r>
+            <m:rPr>
+              <m:sty m:val="p"/>
+            </m:rPr>
+            <w:rPr>
+              <w:rFonts w:ascii="Cambria Math" w:eastAsiaTheme="minorEastAsia" w:hAnsi="Cambria Math" w:cs="Tahoma"/>
+              <w:noProof/>
+            </w:rPr>
+            <w:drawing>
+              <wp:inline distT="0" distB="0" distL="0" distR="0" wp14:anchorId="5A8D6CB8" wp14:editId="7E90A8D4">
+                <wp:extent cx="2812648" cy="2164501"/>
+                <wp:effectExtent l="0" t="0" r="6985" b="7620"/>
+                <wp:docPr id="10" name="Picture 10"/>
+                <wp:cNvGraphicFramePr>
+                  <a:graphicFrameLocks xmlns:a="http://schemas.openxmlformats.org/drawingml/2006/main" noChangeAspect="1"/>
+                </wp:cNvGraphicFramePr>
+                <a:graphic xmlns:a="http://schemas.openxmlformats.org/drawingml/2006/main">
+                  <a:graphicData uri="http://schemas.openxmlformats.org/drawingml/2006/picture">
+                    <pic:pic xmlns:pic="http://schemas.openxmlformats.org/drawingml/2006/picture">
+                      <pic:nvPicPr>
+                        <pic:cNvPr id="10" name="figure_4.png"/>
+                        <pic:cNvPicPr/>
+                      </pic:nvPicPr>
+                      <pic:blipFill rotWithShape="1">
+                        <a:blip r:embed="rId18">
+                          <a:extLst>
+                            <a:ext uri="{28A0092B-C50C-407E-A947-70E740481C1C}">
+                              <a14:useLocalDpi xmlns:a14="http://schemas.microsoft.com/office/drawing/2010/main" val="0"/>
+                            </a:ext>
+                          </a:extLst>
+                        </a:blip>
+                        <a:srcRect l="18396" t="16828" r="8714" b="7435"/>
+                        <a:stretch/>
+                      </pic:blipFill>
+                      <pic:spPr bwMode="auto">
+                        <a:xfrm>
+                          <a:off x="0" y="0"/>
+                          <a:ext cx="2822536" cy="2172110"/>
+                        </a:xfrm>
+                        <a:prstGeom prst="rect">
+                          <a:avLst/>
+                        </a:prstGeom>
+                        <a:ln>
+                          <a:noFill/>
+                        </a:ln>
+                        <a:extLst>
+                          <a:ext uri="{53640926-AAD7-44D8-BBD7-CCE9431645EC}">
+                            <a14:shadowObscured xmlns:a14="http://schemas.microsoft.com/office/drawing/2010/main"/>
+                          </a:ext>
+                        </a:extLst>
+                      </pic:spPr>
+                    </pic:pic>
+                  </a:graphicData>
+                </a:graphic>
+              </wp:inline>
+            </w:drawing>
+          </m:r>
+        </m:oMath>
+      </m:oMathPara>
     </w:p>
     <w:p>
       <w:pPr>
@@ -4588,54 +4842,30 @@
       </w:pPr>
       <w:r>
         <w:rPr>
-          <w:rFonts w:ascii="Tahoma" w:hAnsi="Tahoma" w:cs="Tahoma"/>
-          <w:color w:val="ED7D31" w:themeColor="accent2"/>
-        </w:rPr>
-        <w:t>[</w:t>
-      </w:r>
-      <w:r>
-        <w:rPr>
-          <w:rFonts w:ascii="Tahoma" w:hAnsi="Tahoma" w:cs="Tahoma"/>
-          <w:color w:val="ED7D31" w:themeColor="accent2"/>
-        </w:rPr>
-        <w:t>Uzi</w:t>
-      </w:r>
-      <w:r>
-        <w:rPr>
-          <w:rFonts w:ascii="Tahoma" w:hAnsi="Tahoma" w:cs="Tahoma"/>
-          <w:color w:val="ED7D31" w:themeColor="accent2"/>
-        </w:rPr>
-        <w:t xml:space="preserve">– </w:t>
-      </w:r>
-      <w:r>
-        <w:rPr>
-          <w:rFonts w:ascii="Tahoma" w:hAnsi="Tahoma" w:cs="Tahoma"/>
-          <w:color w:val="ED7D31" w:themeColor="accent2"/>
-        </w:rPr>
-        <w:t xml:space="preserve">explain the results and talk about the 4 empty </w:t>
+          <w:rFonts w:ascii="Tahoma" w:eastAsiaTheme="minorEastAsia" w:hAnsi="Tahoma" w:cs="Tahoma"/>
+        </w:rPr>
+        <w:t>There are some combinations of ‘RH’ and ‘temp’ which do not exist in any of the samples of the dataset. The result of those combinations not existing, is some probabilities that amount to 0. As seen in any of the five graphs of the results, the combinations (3</w:t>
       </w:r>
       <w:proofErr w:type="gramStart"/>
       <w:r>
         <w:rPr>
-          <w:rFonts w:ascii="Tahoma" w:hAnsi="Tahoma" w:cs="Tahoma"/>
-          <w:color w:val="ED7D31" w:themeColor="accent2"/>
-        </w:rPr>
-        <w:t>ones(</w:t>
+          <w:rFonts w:ascii="Tahoma" w:eastAsiaTheme="minorEastAsia" w:hAnsi="Tahoma" w:cs="Tahoma"/>
+        </w:rPr>
+        <w:t>,4</w:t>
       </w:r>
       <w:proofErr w:type="gramEnd"/>
       <w:r>
         <w:rPr>
-          <w:rFonts w:ascii="Tahoma" w:hAnsi="Tahoma" w:cs="Tahoma"/>
-          <w:color w:val="ED7D31" w:themeColor="accent2"/>
-        </w:rPr>
-        <w:t>why? How?)</w:t>
-      </w:r>
-      <w:r>
-        <w:rPr>
-          <w:rFonts w:ascii="Tahoma" w:hAnsi="Tahoma" w:cs="Tahoma"/>
-          <w:color w:val="ED7D31" w:themeColor="accent2"/>
-        </w:rPr>
-        <w:t>]</w:t>
+          <w:rFonts w:ascii="Tahoma" w:eastAsiaTheme="minorEastAsia" w:hAnsi="Tahoma" w:cs="Tahoma"/>
+        </w:rPr>
+        <w:t>), (4,2), (4,3), (4,4) of (RH, temp) are all 0.</w:t>
+      </w:r>
+      <w:r>
+        <w:rPr>
+          <w:rFonts w:ascii="Tahoma" w:eastAsiaTheme="minorEastAsia" w:hAnsi="Tahoma" w:cs="Tahoma"/>
+        </w:rPr>
+        <w:br/>
+        <w:t>Looking at the results, we can deduct that large fires occur mostly when the temperature is high and when the humidity is low. However, small and medium fires occur mostly when the humidity is low and have less correlation with the temperature.</w:t>
       </w:r>
     </w:p>
     <w:p>
@@ -4724,7 +4954,7 @@
                       <pic:cNvPicPr/>
                     </pic:nvPicPr>
                     <pic:blipFill rotWithShape="1">
-                      <a:blip r:embed="rId15">
+                      <a:blip r:embed="rId19">
                         <a:extLst>
                           <a:ext uri="{28A0092B-C50C-407E-A947-70E740481C1C}">
                             <a14:useLocalDpi xmlns:a14="http://schemas.microsoft.com/office/drawing/2010/main" val="0"/>
@@ -4816,7 +5046,7 @@
             <o:lock v:ext="edit" aspectratio="t"/>
           </v:shapetype>
           <v:shape id="_x0000_i1025" type="#_x0000_t75" style="width:319pt;height:257.45pt;mso-position-horizontal:absolute;mso-position-horizontal-relative:text;mso-position-vertical:absolute;mso-position-vertical-relative:text;mso-width-relative:page;mso-height-relative:page">
-            <v:imagedata r:id="rId16" o:title="figure_1" croptop="11286f" cropbottom="4856f" cropleft="13126f" cropright="7046f"/>
+            <v:imagedata r:id="rId20" o:title="figure_1" croptop="11286f" cropbottom="4856f" cropleft="13126f" cropright="7046f"/>
           </v:shape>
         </w:pict>
       </w:r>
@@ -4873,7 +5103,7 @@
                     <pic:cNvPicPr/>
                   </pic:nvPicPr>
                   <pic:blipFill rotWithShape="1">
-                    <a:blip r:embed="rId17">
+                    <a:blip r:embed="rId21">
                       <a:extLst>
                         <a:ext uri="{28A0092B-C50C-407E-A947-70E740481C1C}">
                           <a14:useLocalDpi xmlns:a14="http://schemas.microsoft.com/office/drawing/2010/main" val="0"/>
@@ -4960,7 +5190,7 @@
                     <pic:cNvPicPr/>
                   </pic:nvPicPr>
                   <pic:blipFill rotWithShape="1">
-                    <a:blip r:embed="rId18">
+                    <a:blip r:embed="rId22">
                       <a:extLst>
                         <a:ext uri="{28A0092B-C50C-407E-A947-70E740481C1C}">
                           <a14:useLocalDpi xmlns:a14="http://schemas.microsoft.com/office/drawing/2010/main" val="0"/>
@@ -5046,7 +5276,7 @@
                     <pic:cNvPicPr/>
                   </pic:nvPicPr>
                   <pic:blipFill rotWithShape="1">
-                    <a:blip r:embed="rId19">
+                    <a:blip r:embed="rId23">
                       <a:extLst>
                         <a:ext uri="{28A0092B-C50C-407E-A947-70E740481C1C}">
                           <a14:useLocalDpi xmlns:a14="http://schemas.microsoft.com/office/drawing/2010/main" val="0"/>
@@ -5096,17 +5326,62 @@
         </w:rPr>
         <w:t>5.2.1 Discussion of results</w:t>
       </w:r>
-    </w:p>
-    <w:p>
-      <w:pPr>
-        <w:rPr>
-          <w:rFonts w:ascii="Tahoma" w:eastAsiaTheme="minorEastAsia" w:hAnsi="Tahoma" w:cs="Tahoma"/>
-        </w:rPr>
-      </w:pPr>
-      <w:r>
-        <w:rPr>
-          <w:rFonts w:ascii="Tahoma" w:eastAsiaTheme="minorEastAsia" w:hAnsi="Tahoma" w:cs="Tahoma"/>
-        </w:rPr>
+      <w:r>
+        <w:rPr>
+          <w:rFonts w:ascii="Tahoma" w:eastAsiaTheme="minorEastAsia" w:hAnsi="Tahoma" w:cs="Tahoma"/>
+        </w:rPr>
+        <w:br/>
+      </w:r>
+      <w:proofErr w:type="gramStart"/>
+      <w:r>
+        <w:rPr>
+          <w:rFonts w:ascii="Tahoma" w:eastAsiaTheme="minorEastAsia" w:hAnsi="Tahoma" w:cs="Tahoma"/>
+        </w:rPr>
+        <w:t>From</w:t>
+      </w:r>
+      <w:proofErr w:type="gramEnd"/>
+      <w:r>
+        <w:rPr>
+          <w:rFonts w:ascii="Tahoma" w:eastAsiaTheme="minorEastAsia" w:hAnsi="Tahoma" w:cs="Tahoma"/>
+        </w:rPr>
+        <w:t xml:space="preserve"> t</w:t>
+      </w:r>
+      <w:r>
+        <w:rPr>
+          <w:rFonts w:ascii="Tahoma" w:eastAsiaTheme="minorEastAsia" w:hAnsi="Tahoma" w:cs="Tahoma"/>
+        </w:rPr>
+        <w:t>he results of the Gibbs sampling we can deduct that large fires occur mostly when the temperature is h</w:t>
+      </w:r>
+      <w:r>
+        <w:rPr>
+          <w:rFonts w:ascii="Tahoma" w:eastAsiaTheme="minorEastAsia" w:hAnsi="Tahoma" w:cs="Tahoma"/>
+        </w:rPr>
+        <w:t>igh</w:t>
+      </w:r>
+      <w:r>
+        <w:rPr>
+          <w:rFonts w:ascii="Tahoma" w:eastAsiaTheme="minorEastAsia" w:hAnsi="Tahoma" w:cs="Tahoma"/>
+        </w:rPr>
+        <w:t>. However,</w:t>
+      </w:r>
+      <w:r>
+        <w:rPr>
+          <w:rFonts w:ascii="Tahoma" w:eastAsiaTheme="minorEastAsia" w:hAnsi="Tahoma" w:cs="Tahoma"/>
+        </w:rPr>
+        <w:t xml:space="preserve"> small and medium fires occur mostly when the humidity is low and the temperature is high.</w:t>
+      </w:r>
+    </w:p>
+    <w:p>
+      <w:pPr>
+        <w:rPr>
+          <w:rFonts w:ascii="Tahoma" w:eastAsiaTheme="minorEastAsia" w:hAnsi="Tahoma" w:cs="Tahoma"/>
+        </w:rPr>
+      </w:pPr>
+      <w:r>
+        <w:rPr>
+          <w:rFonts w:ascii="Tahoma" w:eastAsiaTheme="minorEastAsia" w:hAnsi="Tahoma" w:cs="Tahoma"/>
+        </w:rPr>
+        <w:lastRenderedPageBreak/>
         <w:t xml:space="preserve">The number of iterations chosen for the Gibbs sampling algorithm is 10000. </w:t>
       </w:r>
       <w:r>
@@ -5137,13 +5412,11 @@
           <w:rFonts w:ascii="Tahoma" w:eastAsiaTheme="minorEastAsia" w:hAnsi="Tahoma" w:cs="Tahoma"/>
         </w:rPr>
       </w:pPr>
-      <w:bookmarkStart w:id="0" w:name="_GoBack"/>
       <w:r>
         <w:rPr>
           <w:rFonts w:ascii="Tahoma" w:eastAsiaTheme="minorEastAsia" w:hAnsi="Tahoma" w:cs="Tahoma"/>
           <w:noProof/>
         </w:rPr>
-        <w:lastRenderedPageBreak/>
         <w:drawing>
           <wp:inline distT="0" distB="0" distL="0" distR="0">
             <wp:extent cx="4502552" cy="3334703"/>
@@ -5160,7 +5433,7 @@
                     <pic:cNvPicPr/>
                   </pic:nvPicPr>
                   <pic:blipFill>
-                    <a:blip r:embed="rId20">
+                    <a:blip r:embed="rId24">
                       <a:extLst>
                         <a:ext uri="{28A0092B-C50C-407E-A947-70E740481C1C}">
                           <a14:useLocalDpi xmlns:a14="http://schemas.microsoft.com/office/drawing/2010/main" val="0"/>
@@ -5187,7 +5460,6 @@
         </w:drawing>
       </w:r>
     </w:p>
-    <w:bookmarkEnd w:id="0"/>
     <w:p>
       <w:pPr>
         <w:jc w:val="center"/>
@@ -5210,6 +5482,13 @@
       <w:pPr>
         <w:rPr>
           <w:rFonts w:ascii="Tahoma" w:eastAsiaTheme="minorEastAsia" w:hAnsi="Tahoma" w:cs="Tahoma"/>
+        </w:rPr>
+      </w:pPr>
+    </w:p>
+    <w:p>
+      <w:pPr>
+        <w:rPr>
+          <w:rFonts w:ascii="Tahoma" w:eastAsiaTheme="minorEastAsia" w:hAnsi="Tahoma" w:cs="Tahoma"/>
           <w:sz w:val="18"/>
           <w:szCs w:val="18"/>
         </w:rPr>
@@ -5249,6 +5528,8 @@
           <w:bCs/>
         </w:rPr>
       </w:pPr>
+      <w:bookmarkStart w:id="0" w:name="_GoBack"/>
+      <w:bookmarkEnd w:id="0"/>
     </w:p>
     <w:p>
       <w:pPr>
@@ -5284,6 +5565,56 @@
     </w:sectPr>
   </w:body>
 </w:document>
+</file>
+
+<file path=word/endnotes.xml><?xml version="1.0" encoding="utf-8"?>
+<w:endnotes xmlns:wpc="http://schemas.microsoft.com/office/word/2010/wordprocessingCanvas" xmlns:mc="http://schemas.openxmlformats.org/markup-compatibility/2006" xmlns:o="urn:schemas-microsoft-com:office:office" xmlns:r="http://schemas.openxmlformats.org/officeDocument/2006/relationships" xmlns:m="http://schemas.openxmlformats.org/officeDocument/2006/math" xmlns:v="urn:schemas-microsoft-com:vml" xmlns:wp14="http://schemas.microsoft.com/office/word/2010/wordprocessingDrawing" xmlns:wp="http://schemas.openxmlformats.org/drawingml/2006/wordprocessingDrawing" xmlns:w10="urn:schemas-microsoft-com:office:word" xmlns:w="http://schemas.openxmlformats.org/wordprocessingml/2006/main" xmlns:w14="http://schemas.microsoft.com/office/word/2010/wordml" xmlns:w15="http://schemas.microsoft.com/office/word/2012/wordml" xmlns:wpg="http://schemas.microsoft.com/office/word/2010/wordprocessingGroup" xmlns:wpi="http://schemas.microsoft.com/office/word/2010/wordprocessingInk" xmlns:wne="http://schemas.microsoft.com/office/word/2006/wordml" xmlns:wps="http://schemas.microsoft.com/office/word/2010/wordprocessingShape" mc:Ignorable="w14 w15 wp14">
+  <w:endnote w:type="separator" w:id="-1">
+    <w:p>
+      <w:pPr>
+        <w:spacing w:after="0" w:line="240" w:lineRule="auto"/>
+      </w:pPr>
+      <w:r>
+        <w:separator/>
+      </w:r>
+    </w:p>
+  </w:endnote>
+  <w:endnote w:type="continuationSeparator" w:id="0">
+    <w:p>
+      <w:pPr>
+        <w:spacing w:after="0" w:line="240" w:lineRule="auto"/>
+      </w:pPr>
+      <w:r>
+        <w:continuationSeparator/>
+      </w:r>
+    </w:p>
+  </w:endnote>
+</w:endnotes>
+</file>
+
+<file path=word/footnotes.xml><?xml version="1.0" encoding="utf-8"?>
+<w:footnotes xmlns:wpc="http://schemas.microsoft.com/office/word/2010/wordprocessingCanvas" xmlns:mc="http://schemas.openxmlformats.org/markup-compatibility/2006" xmlns:o="urn:schemas-microsoft-com:office:office" xmlns:r="http://schemas.openxmlformats.org/officeDocument/2006/relationships" xmlns:m="http://schemas.openxmlformats.org/officeDocument/2006/math" xmlns:v="urn:schemas-microsoft-com:vml" xmlns:wp14="http://schemas.microsoft.com/office/word/2010/wordprocessingDrawing" xmlns:wp="http://schemas.openxmlformats.org/drawingml/2006/wordprocessingDrawing" xmlns:w10="urn:schemas-microsoft-com:office:word" xmlns:w="http://schemas.openxmlformats.org/wordprocessingml/2006/main" xmlns:w14="http://schemas.microsoft.com/office/word/2010/wordml" xmlns:w15="http://schemas.microsoft.com/office/word/2012/wordml" xmlns:wpg="http://schemas.microsoft.com/office/word/2010/wordprocessingGroup" xmlns:wpi="http://schemas.microsoft.com/office/word/2010/wordprocessingInk" xmlns:wne="http://schemas.microsoft.com/office/word/2006/wordml" xmlns:wps="http://schemas.microsoft.com/office/word/2010/wordprocessingShape" mc:Ignorable="w14 w15 wp14">
+  <w:footnote w:type="separator" w:id="-1">
+    <w:p>
+      <w:pPr>
+        <w:spacing w:after="0" w:line="240" w:lineRule="auto"/>
+      </w:pPr>
+      <w:r>
+        <w:separator/>
+      </w:r>
+    </w:p>
+  </w:footnote>
+  <w:footnote w:type="continuationSeparator" w:id="0">
+    <w:p>
+      <w:pPr>
+        <w:spacing w:after="0" w:line="240" w:lineRule="auto"/>
+      </w:pPr>
+      <w:r>
+        <w:continuationSeparator/>
+      </w:r>
+    </w:p>
+  </w:footnote>
+</w:footnotes>
 </file>
 
 <file path=word/numbering.xml><?xml version="1.0" encoding="utf-8"?>
@@ -5741,16 +6072,16 @@
     </w:lvl>
   </w:abstractNum>
   <w:abstractNum w:abstractNumId="4" w15:restartNumberingAfterBreak="0">
-    <w:nsid w:val="71466527"/>
+    <w:nsid w:val="6B2004FF"/>
     <w:multiLevelType w:val="hybridMultilevel"/>
-    <w:tmpl w:val="03BA3996"/>
+    <w:tmpl w:val="CD6ADDD0"/>
     <w:lvl w:ilvl="0" w:tplc="04090001">
       <w:start w:val="1"/>
       <w:numFmt w:val="bullet"/>
       <w:lvlText w:val=""/>
       <w:lvlJc w:val="left"/>
       <w:pPr>
-        <w:ind w:left="1440" w:hanging="360"/>
+        <w:ind w:left="720" w:hanging="360"/>
       </w:pPr>
       <w:rPr>
         <w:rFonts w:ascii="Symbol" w:hAnsi="Symbol" w:hint="default"/>
@@ -5762,7 +6093,7 @@
       <w:lvlText w:val="o"/>
       <w:lvlJc w:val="left"/>
       <w:pPr>
-        <w:ind w:left="2160" w:hanging="360"/>
+        <w:ind w:left="1440" w:hanging="360"/>
       </w:pPr>
       <w:rPr>
         <w:rFonts w:ascii="Courier New" w:hAnsi="Courier New" w:cs="Courier New" w:hint="default"/>
@@ -5774,7 +6105,7 @@
       <w:lvlText w:val=""/>
       <w:lvlJc w:val="left"/>
       <w:pPr>
-        <w:ind w:left="2880" w:hanging="360"/>
+        <w:ind w:left="2160" w:hanging="360"/>
       </w:pPr>
       <w:rPr>
         <w:rFonts w:ascii="Wingdings" w:hAnsi="Wingdings" w:hint="default"/>
@@ -5786,7 +6117,7 @@
       <w:lvlText w:val=""/>
       <w:lvlJc w:val="left"/>
       <w:pPr>
-        <w:ind w:left="3600" w:hanging="360"/>
+        <w:ind w:left="2880" w:hanging="360"/>
       </w:pPr>
       <w:rPr>
         <w:rFonts w:ascii="Symbol" w:hAnsi="Symbol" w:hint="default"/>
@@ -5798,7 +6129,7 @@
       <w:lvlText w:val="o"/>
       <w:lvlJc w:val="left"/>
       <w:pPr>
-        <w:ind w:left="4320" w:hanging="360"/>
+        <w:ind w:left="3600" w:hanging="360"/>
       </w:pPr>
       <w:rPr>
         <w:rFonts w:ascii="Courier New" w:hAnsi="Courier New" w:cs="Courier New" w:hint="default"/>
@@ -5810,7 +6141,7 @@
       <w:lvlText w:val=""/>
       <w:lvlJc w:val="left"/>
       <w:pPr>
-        <w:ind w:left="5040" w:hanging="360"/>
+        <w:ind w:left="4320" w:hanging="360"/>
       </w:pPr>
       <w:rPr>
         <w:rFonts w:ascii="Wingdings" w:hAnsi="Wingdings" w:hint="default"/>
@@ -5822,7 +6153,7 @@
       <w:lvlText w:val=""/>
       <w:lvlJc w:val="left"/>
       <w:pPr>
-        <w:ind w:left="5760" w:hanging="360"/>
+        <w:ind w:left="5040" w:hanging="360"/>
       </w:pPr>
       <w:rPr>
         <w:rFonts w:ascii="Symbol" w:hAnsi="Symbol" w:hint="default"/>
@@ -5834,7 +6165,7 @@
       <w:lvlText w:val="o"/>
       <w:lvlJc w:val="left"/>
       <w:pPr>
-        <w:ind w:left="6480" w:hanging="360"/>
+        <w:ind w:left="5760" w:hanging="360"/>
       </w:pPr>
       <w:rPr>
         <w:rFonts w:ascii="Courier New" w:hAnsi="Courier New" w:cs="Courier New" w:hint="default"/>
@@ -5846,7 +6177,7 @@
       <w:lvlText w:val=""/>
       <w:lvlJc w:val="left"/>
       <w:pPr>
-        <w:ind w:left="7200" w:hanging="360"/>
+        <w:ind w:left="6480" w:hanging="360"/>
       </w:pPr>
       <w:rPr>
         <w:rFonts w:ascii="Wingdings" w:hAnsi="Wingdings" w:hint="default"/>
@@ -5854,6 +6185,119 @@
     </w:lvl>
   </w:abstractNum>
   <w:abstractNum w:abstractNumId="5" w15:restartNumberingAfterBreak="0">
+    <w:nsid w:val="71466527"/>
+    <w:multiLevelType w:val="hybridMultilevel"/>
+    <w:tmpl w:val="03BA3996"/>
+    <w:lvl w:ilvl="0" w:tplc="04090001">
+      <w:start w:val="1"/>
+      <w:numFmt w:val="bullet"/>
+      <w:lvlText w:val=""/>
+      <w:lvlJc w:val="left"/>
+      <w:pPr>
+        <w:ind w:left="1440" w:hanging="360"/>
+      </w:pPr>
+      <w:rPr>
+        <w:rFonts w:ascii="Symbol" w:hAnsi="Symbol" w:hint="default"/>
+      </w:rPr>
+    </w:lvl>
+    <w:lvl w:ilvl="1" w:tplc="04090003" w:tentative="1">
+      <w:start w:val="1"/>
+      <w:numFmt w:val="bullet"/>
+      <w:lvlText w:val="o"/>
+      <w:lvlJc w:val="left"/>
+      <w:pPr>
+        <w:ind w:left="2160" w:hanging="360"/>
+      </w:pPr>
+      <w:rPr>
+        <w:rFonts w:ascii="Courier New" w:hAnsi="Courier New" w:cs="Courier New" w:hint="default"/>
+      </w:rPr>
+    </w:lvl>
+    <w:lvl w:ilvl="2" w:tplc="04090005" w:tentative="1">
+      <w:start w:val="1"/>
+      <w:numFmt w:val="bullet"/>
+      <w:lvlText w:val=""/>
+      <w:lvlJc w:val="left"/>
+      <w:pPr>
+        <w:ind w:left="2880" w:hanging="360"/>
+      </w:pPr>
+      <w:rPr>
+        <w:rFonts w:ascii="Wingdings" w:hAnsi="Wingdings" w:hint="default"/>
+      </w:rPr>
+    </w:lvl>
+    <w:lvl w:ilvl="3" w:tplc="04090001" w:tentative="1">
+      <w:start w:val="1"/>
+      <w:numFmt w:val="bullet"/>
+      <w:lvlText w:val=""/>
+      <w:lvlJc w:val="left"/>
+      <w:pPr>
+        <w:ind w:left="3600" w:hanging="360"/>
+      </w:pPr>
+      <w:rPr>
+        <w:rFonts w:ascii="Symbol" w:hAnsi="Symbol" w:hint="default"/>
+      </w:rPr>
+    </w:lvl>
+    <w:lvl w:ilvl="4" w:tplc="04090003" w:tentative="1">
+      <w:start w:val="1"/>
+      <w:numFmt w:val="bullet"/>
+      <w:lvlText w:val="o"/>
+      <w:lvlJc w:val="left"/>
+      <w:pPr>
+        <w:ind w:left="4320" w:hanging="360"/>
+      </w:pPr>
+      <w:rPr>
+        <w:rFonts w:ascii="Courier New" w:hAnsi="Courier New" w:cs="Courier New" w:hint="default"/>
+      </w:rPr>
+    </w:lvl>
+    <w:lvl w:ilvl="5" w:tplc="04090005" w:tentative="1">
+      <w:start w:val="1"/>
+      <w:numFmt w:val="bullet"/>
+      <w:lvlText w:val=""/>
+      <w:lvlJc w:val="left"/>
+      <w:pPr>
+        <w:ind w:left="5040" w:hanging="360"/>
+      </w:pPr>
+      <w:rPr>
+        <w:rFonts w:ascii="Wingdings" w:hAnsi="Wingdings" w:hint="default"/>
+      </w:rPr>
+    </w:lvl>
+    <w:lvl w:ilvl="6" w:tplc="04090001" w:tentative="1">
+      <w:start w:val="1"/>
+      <w:numFmt w:val="bullet"/>
+      <w:lvlText w:val=""/>
+      <w:lvlJc w:val="left"/>
+      <w:pPr>
+        <w:ind w:left="5760" w:hanging="360"/>
+      </w:pPr>
+      <w:rPr>
+        <w:rFonts w:ascii="Symbol" w:hAnsi="Symbol" w:hint="default"/>
+      </w:rPr>
+    </w:lvl>
+    <w:lvl w:ilvl="7" w:tplc="04090003" w:tentative="1">
+      <w:start w:val="1"/>
+      <w:numFmt w:val="bullet"/>
+      <w:lvlText w:val="o"/>
+      <w:lvlJc w:val="left"/>
+      <w:pPr>
+        <w:ind w:left="6480" w:hanging="360"/>
+      </w:pPr>
+      <w:rPr>
+        <w:rFonts w:ascii="Courier New" w:hAnsi="Courier New" w:cs="Courier New" w:hint="default"/>
+      </w:rPr>
+    </w:lvl>
+    <w:lvl w:ilvl="8" w:tplc="04090005" w:tentative="1">
+      <w:start w:val="1"/>
+      <w:numFmt w:val="bullet"/>
+      <w:lvlText w:val=""/>
+      <w:lvlJc w:val="left"/>
+      <w:pPr>
+        <w:ind w:left="7200" w:hanging="360"/>
+      </w:pPr>
+      <w:rPr>
+        <w:rFonts w:ascii="Wingdings" w:hAnsi="Wingdings" w:hint="default"/>
+      </w:rPr>
+    </w:lvl>
+  </w:abstractNum>
+  <w:abstractNum w:abstractNumId="6" w15:restartNumberingAfterBreak="0">
     <w:nsid w:val="79A50677"/>
     <w:multiLevelType w:val="hybridMultilevel"/>
     <w:tmpl w:val="48569E88"/>
@@ -5976,13 +6420,16 @@
     <w:abstractNumId w:val="2"/>
   </w:num>
   <w:num w:numId="4">
-    <w:abstractNumId w:val="4"/>
+    <w:abstractNumId w:val="5"/>
   </w:num>
   <w:num w:numId="5">
     <w:abstractNumId w:val="3"/>
   </w:num>
   <w:num w:numId="6">
-    <w:abstractNumId w:val="5"/>
+    <w:abstractNumId w:val="6"/>
+  </w:num>
+  <w:num w:numId="7">
+    <w:abstractNumId w:val="4"/>
   </w:num>
 </w:numbering>
 </file>
@@ -6440,6 +6887,50 @@
       <w:color w:val="808080"/>
     </w:rPr>
   </w:style>
+  <w:style w:type="paragraph" w:styleId="Header">
+    <w:name w:val="header"/>
+    <w:basedOn w:val="Normal"/>
+    <w:link w:val="HeaderChar"/>
+    <w:uiPriority w:val="99"/>
+    <w:unhideWhenUsed/>
+    <w:rsid w:val="0062639C"/>
+    <w:pPr>
+      <w:tabs>
+        <w:tab w:val="center" w:pos="4680"/>
+        <w:tab w:val="right" w:pos="9360"/>
+      </w:tabs>
+      <w:spacing w:after="0" w:line="240" w:lineRule="auto"/>
+    </w:pPr>
+  </w:style>
+  <w:style w:type="character" w:customStyle="1" w:styleId="HeaderChar">
+    <w:name w:val="Header Char"/>
+    <w:basedOn w:val="DefaultParagraphFont"/>
+    <w:link w:val="Header"/>
+    <w:uiPriority w:val="99"/>
+    <w:rsid w:val="0062639C"/>
+  </w:style>
+  <w:style w:type="paragraph" w:styleId="Footer">
+    <w:name w:val="footer"/>
+    <w:basedOn w:val="Normal"/>
+    <w:link w:val="FooterChar"/>
+    <w:uiPriority w:val="99"/>
+    <w:unhideWhenUsed/>
+    <w:rsid w:val="0062639C"/>
+    <w:pPr>
+      <w:tabs>
+        <w:tab w:val="center" w:pos="4680"/>
+        <w:tab w:val="right" w:pos="9360"/>
+      </w:tabs>
+      <w:spacing w:after="0" w:line="240" w:lineRule="auto"/>
+    </w:pPr>
+  </w:style>
+  <w:style w:type="character" w:customStyle="1" w:styleId="FooterChar">
+    <w:name w:val="Footer Char"/>
+    <w:basedOn w:val="DefaultParagraphFont"/>
+    <w:link w:val="Footer"/>
+    <w:uiPriority w:val="99"/>
+    <w:rsid w:val="0062639C"/>
+  </w:style>
 </w:styles>
 </file>
 
@@ -6636,11 +7127,11 @@
           <c:showBubbleSize val="0"/>
         </c:dLbls>
         <c:smooth val="0"/>
-        <c:axId val="465155480"/>
-        <c:axId val="465155872"/>
+        <c:axId val="469247664"/>
+        <c:axId val="469248056"/>
       </c:lineChart>
       <c:catAx>
-        <c:axId val="465155480"/>
+        <c:axId val="469247664"/>
         <c:scaling>
           <c:orientation val="minMax"/>
         </c:scaling>
@@ -6747,7 +7238,7 @@
             <a:endParaRPr lang="en-US"/>
           </a:p>
         </c:txPr>
-        <c:crossAx val="465155872"/>
+        <c:crossAx val="469248056"/>
         <c:crosses val="autoZero"/>
         <c:auto val="1"/>
         <c:lblAlgn val="ctr"/>
@@ -6755,7 +7246,7 @@
         <c:noMultiLvlLbl val="0"/>
       </c:catAx>
       <c:valAx>
-        <c:axId val="465155872"/>
+        <c:axId val="469248056"/>
         <c:scaling>
           <c:orientation val="minMax"/>
         </c:scaling>
@@ -6862,7 +7353,7 @@
             <a:endParaRPr lang="en-US"/>
           </a:p>
         </c:txPr>
-        <c:crossAx val="465155480"/>
+        <c:crossAx val="469247664"/>
         <c:crosses val="autoZero"/>
         <c:crossBetween val="between"/>
       </c:valAx>
@@ -7728,7 +8219,7 @@
 </file>
 
 <file path=customXml/itemProps1.xml><?xml version="1.0" encoding="utf-8"?>
-<ds:datastoreItem xmlns:ds="http://schemas.openxmlformats.org/officeDocument/2006/customXml" ds:itemID="{42916C1A-93E1-46BE-9BD4-5053DF06F5FA}">
+<ds:datastoreItem xmlns:ds="http://schemas.openxmlformats.org/officeDocument/2006/customXml" ds:itemID="{C1B1731B-55A7-403D-AE1C-6D3CB5442D71}">
   <ds:schemaRefs>
     <ds:schemaRef ds:uri="http://schemas.openxmlformats.org/officeDocument/2006/bibliography"/>
   </ds:schemaRefs>

</xml_diff>

<commit_message>
finished conclusions about both inference parts and rearanged some parts.
</commit_message>
<xml_diff>
--- a/Project.docx
+++ b/Project.docx
@@ -1048,85 +1048,15 @@
         <w:rPr>
           <w:rFonts w:ascii="Tahoma" w:hAnsi="Tahoma" w:cs="Tahoma"/>
           <w:noProof/>
-          <w:color w:val="ED7D31" w:themeColor="accent2"/>
-        </w:rPr>
-        <w:drawing>
-          <wp:anchor distT="0" distB="0" distL="114300" distR="114300" simplePos="0" relativeHeight="251660288" behindDoc="1" locked="0" layoutInCell="1" allowOverlap="1">
-            <wp:simplePos x="0" y="0"/>
-            <wp:positionH relativeFrom="column">
-              <wp:posOffset>2945130</wp:posOffset>
-            </wp:positionH>
-            <wp:positionV relativeFrom="paragraph">
-              <wp:posOffset>758190</wp:posOffset>
-            </wp:positionV>
-            <wp:extent cx="2870200" cy="2125980"/>
-            <wp:effectExtent l="0" t="0" r="6350" b="7620"/>
-            <wp:wrapTight wrapText="bothSides">
-              <wp:wrapPolygon edited="0">
-                <wp:start x="0" y="0"/>
-                <wp:lineTo x="0" y="21484"/>
-                <wp:lineTo x="21504" y="21484"/>
-                <wp:lineTo x="21504" y="0"/>
-                <wp:lineTo x="0" y="0"/>
-              </wp:wrapPolygon>
-            </wp:wrapTight>
-            <wp:docPr id="17" name="Picture 17"/>
-            <wp:cNvGraphicFramePr>
-              <a:graphicFrameLocks xmlns:a="http://schemas.openxmlformats.org/drawingml/2006/main" noChangeAspect="1"/>
-            </wp:cNvGraphicFramePr>
-            <a:graphic xmlns:a="http://schemas.openxmlformats.org/drawingml/2006/main">
-              <a:graphicData uri="http://schemas.openxmlformats.org/drawingml/2006/picture">
-                <pic:pic xmlns:pic="http://schemas.openxmlformats.org/drawingml/2006/picture">
-                  <pic:nvPicPr>
-                    <pic:cNvPr id="17" name="area_dist_after.png"/>
-                    <pic:cNvPicPr/>
-                  </pic:nvPicPr>
-                  <pic:blipFill>
-                    <a:blip r:embed="rId10" cstate="print">
-                      <a:extLst>
-                        <a:ext uri="{28A0092B-C50C-407E-A947-70E740481C1C}">
-                          <a14:useLocalDpi xmlns:a14="http://schemas.microsoft.com/office/drawing/2010/main" val="0"/>
-                        </a:ext>
-                      </a:extLst>
-                    </a:blip>
-                    <a:stretch>
-                      <a:fillRect/>
-                    </a:stretch>
-                  </pic:blipFill>
-                  <pic:spPr>
-                    <a:xfrm>
-                      <a:off x="0" y="0"/>
-                      <a:ext cx="2870200" cy="2125980"/>
-                    </a:xfrm>
-                    <a:prstGeom prst="rect">
-                      <a:avLst/>
-                    </a:prstGeom>
-                  </pic:spPr>
-                </pic:pic>
-              </a:graphicData>
-            </a:graphic>
-            <wp14:sizeRelH relativeFrom="page">
-              <wp14:pctWidth>0</wp14:pctWidth>
-            </wp14:sizeRelH>
-            <wp14:sizeRelV relativeFrom="page">
-              <wp14:pctHeight>0</wp14:pctHeight>
-            </wp14:sizeRelV>
-          </wp:anchor>
-        </w:drawing>
-      </w:r>
-      <w:r>
-        <w:rPr>
-          <w:rFonts w:ascii="Tahoma" w:hAnsi="Tahoma" w:cs="Tahoma"/>
-          <w:noProof/>
         </w:rPr>
         <w:drawing>
           <wp:anchor distT="0" distB="0" distL="114300" distR="114300" simplePos="0" relativeHeight="251659264" behindDoc="1" locked="0" layoutInCell="1" allowOverlap="1">
             <wp:simplePos x="0" y="0"/>
             <wp:positionH relativeFrom="margin">
-              <wp:posOffset>109959</wp:posOffset>
+              <wp:posOffset>109783</wp:posOffset>
             </wp:positionH>
             <wp:positionV relativeFrom="paragraph">
-              <wp:posOffset>711361</wp:posOffset>
+              <wp:posOffset>716915</wp:posOffset>
             </wp:positionV>
             <wp:extent cx="2984500" cy="2210435"/>
             <wp:effectExtent l="0" t="0" r="6350" b="0"/>
@@ -1151,7 +1081,7 @@
                     <pic:cNvPicPr/>
                   </pic:nvPicPr>
                   <pic:blipFill>
-                    <a:blip r:embed="rId11" cstate="print">
+                    <a:blip r:embed="rId10" cstate="print">
                       <a:extLst>
                         <a:ext uri="{28A0092B-C50C-407E-A947-70E740481C1C}">
                           <a14:useLocalDpi xmlns:a14="http://schemas.microsoft.com/office/drawing/2010/main" val="0"/>
@@ -1186,8 +1116,90 @@
       <w:r>
         <w:rPr>
           <w:rFonts w:ascii="Tahoma" w:hAnsi="Tahoma" w:cs="Tahoma"/>
-        </w:rPr>
-        <w:t>One of the features which needed careful attention was ‘area’ which represents the size of the burned area. The following distributions represent the feature as it was in the raw dataset versus the feature after quantization:</w:t>
+          <w:noProof/>
+          <w:color w:val="ED7D31" w:themeColor="accent2"/>
+        </w:rPr>
+        <w:drawing>
+          <wp:anchor distT="0" distB="0" distL="114300" distR="114300" simplePos="0" relativeHeight="251660288" behindDoc="1" locked="0" layoutInCell="1" allowOverlap="1">
+            <wp:simplePos x="0" y="0"/>
+            <wp:positionH relativeFrom="column">
+              <wp:posOffset>2924810</wp:posOffset>
+            </wp:positionH>
+            <wp:positionV relativeFrom="paragraph">
+              <wp:posOffset>751840</wp:posOffset>
+            </wp:positionV>
+            <wp:extent cx="2890520" cy="2141220"/>
+            <wp:effectExtent l="0" t="0" r="5080" b="0"/>
+            <wp:wrapTight wrapText="bothSides">
+              <wp:wrapPolygon edited="0">
+                <wp:start x="0" y="0"/>
+                <wp:lineTo x="0" y="21331"/>
+                <wp:lineTo x="21496" y="21331"/>
+                <wp:lineTo x="21496" y="0"/>
+                <wp:lineTo x="0" y="0"/>
+              </wp:wrapPolygon>
+            </wp:wrapTight>
+            <wp:docPr id="17" name="Picture 17"/>
+            <wp:cNvGraphicFramePr>
+              <a:graphicFrameLocks xmlns:a="http://schemas.openxmlformats.org/drawingml/2006/main" noChangeAspect="1"/>
+            </wp:cNvGraphicFramePr>
+            <a:graphic xmlns:a="http://schemas.openxmlformats.org/drawingml/2006/main">
+              <a:graphicData uri="http://schemas.openxmlformats.org/drawingml/2006/picture">
+                <pic:pic xmlns:pic="http://schemas.openxmlformats.org/drawingml/2006/picture">
+                  <pic:nvPicPr>
+                    <pic:cNvPr id="17" name="area_dist_after.png"/>
+                    <pic:cNvPicPr/>
+                  </pic:nvPicPr>
+                  <pic:blipFill>
+                    <a:blip r:embed="rId11" cstate="print">
+                      <a:extLst>
+                        <a:ext uri="{28A0092B-C50C-407E-A947-70E740481C1C}">
+                          <a14:useLocalDpi xmlns:a14="http://schemas.microsoft.com/office/drawing/2010/main" val="0"/>
+                        </a:ext>
+                      </a:extLst>
+                    </a:blip>
+                    <a:stretch>
+                      <a:fillRect/>
+                    </a:stretch>
+                  </pic:blipFill>
+                  <pic:spPr>
+                    <a:xfrm>
+                      <a:off x="0" y="0"/>
+                      <a:ext cx="2890520" cy="2141220"/>
+                    </a:xfrm>
+                    <a:prstGeom prst="rect">
+                      <a:avLst/>
+                    </a:prstGeom>
+                  </pic:spPr>
+                </pic:pic>
+              </a:graphicData>
+            </a:graphic>
+            <wp14:sizeRelH relativeFrom="page">
+              <wp14:pctWidth>0</wp14:pctWidth>
+            </wp14:sizeRelH>
+            <wp14:sizeRelV relativeFrom="page">
+              <wp14:pctHeight>0</wp14:pctHeight>
+            </wp14:sizeRelV>
+          </wp:anchor>
+        </w:drawing>
+      </w:r>
+      <w:r>
+        <w:rPr>
+          <w:rFonts w:ascii="Tahoma" w:hAnsi="Tahoma" w:cs="Tahoma"/>
+        </w:rPr>
+        <w:t>One of the features which needed careful attention was ‘area’ which represents the size of the burned area.</w:t>
+      </w:r>
+      <w:r>
+        <w:rPr>
+          <w:rFonts w:ascii="Tahoma" w:hAnsi="Tahoma" w:cs="Tahoma"/>
+        </w:rPr>
+        <w:t xml:space="preserve"> Even after careful quantization, the probabilities were not distributed in a Gaussian manner.</w:t>
+      </w:r>
+      <w:r>
+        <w:rPr>
+          <w:rFonts w:ascii="Tahoma" w:hAnsi="Tahoma" w:cs="Tahoma"/>
+        </w:rPr>
+        <w:t xml:space="preserve"> The following distributions represent the feature as it was in the raw dataset versus the feature after quantization:</w:t>
       </w:r>
     </w:p>
     <w:p>
@@ -5519,42 +5531,394 @@
         <w:tab/>
         <w:t>Conclusions</w:t>
       </w:r>
-    </w:p>
-    <w:p>
-      <w:pPr>
+      <w:r>
         <w:rPr>
           <w:rFonts w:ascii="Tahoma" w:eastAsiaTheme="minorEastAsia" w:hAnsi="Tahoma" w:cs="Tahoma"/>
           <w:b/>
           <w:bCs/>
         </w:rPr>
+        <w:t xml:space="preserve"> and discussion</w:t>
+      </w:r>
+    </w:p>
+    <w:p>
+      <w:pPr>
+        <w:rPr>
+          <w:rFonts w:ascii="Tahoma" w:eastAsiaTheme="minorEastAsia" w:hAnsi="Tahoma" w:cs="Tahoma"/>
+        </w:rPr>
+      </w:pPr>
+      <w:r>
+        <w:rPr>
+          <w:rFonts w:ascii="Tahoma" w:eastAsiaTheme="minorEastAsia" w:hAnsi="Tahoma" w:cs="Tahoma"/>
+          <w:color w:val="ED7D31" w:themeColor="accent2"/>
+        </w:rPr>
+        <w:t>[Bernie – discuss the structure learning and summarize]</w:t>
+      </w:r>
+      <w:r>
+        <w:rPr>
+          <w:rFonts w:ascii="Tahoma" w:eastAsiaTheme="minorEastAsia" w:hAnsi="Tahoma" w:cs="Tahoma"/>
+        </w:rPr>
+        <w:br/>
+      </w:r>
+      <w:r>
+        <w:rPr>
+          <w:rFonts w:ascii="Tahoma" w:eastAsiaTheme="minorEastAsia" w:hAnsi="Tahoma" w:cs="Tahoma"/>
+        </w:rPr>
+        <w:br/>
+        <w:t>Looking at the two inference approaches we can clearly see advantages in disadvantages in both. The exact inference approach (variable elimination), as is named, produces the exact probabilities of the given query. However, as mentioned in section 5.1.1, if the data is not large enough, the algorithm cannot handle these gaps and fails to converge on the result. Moreover, the algorithm requires some basic understanding of Bayesian Networks to pick an elimination order that won’t take too much time to compute – as the task of finding an optimal order is an NP-hard problem.</w:t>
+      </w:r>
+      <w:r>
+        <w:rPr>
+          <w:rFonts w:ascii="Tahoma" w:eastAsiaTheme="minorEastAsia" w:hAnsi="Tahoma" w:cs="Tahoma"/>
+        </w:rPr>
+        <w:br/>
+        <w:t xml:space="preserve">On the other hand, the Gibbs sampling method, </w:t>
+      </w:r>
+      <w:r>
+        <w:rPr>
+          <w:rFonts w:ascii="Tahoma" w:eastAsiaTheme="minorEastAsia" w:hAnsi="Tahoma" w:cs="Tahoma"/>
+        </w:rPr>
+        <w:t xml:space="preserve">which is easy to implement and is pretty much straightforward </w:t>
+      </w:r>
+      <w:r>
+        <w:rPr>
+          <w:rFonts w:ascii="Tahoma" w:eastAsiaTheme="minorEastAsia" w:hAnsi="Tahoma" w:cs="Tahoma"/>
+        </w:rPr>
+        <w:t xml:space="preserve">has produced results for all possible combinations of the query and </w:t>
+      </w:r>
+      <w:r>
+        <w:rPr>
+          <w:rFonts w:ascii="Tahoma" w:eastAsiaTheme="minorEastAsia" w:hAnsi="Tahoma" w:cs="Tahoma"/>
+        </w:rPr>
+        <w:t>has seamlessly dealt</w:t>
+      </w:r>
+      <w:r>
+        <w:rPr>
+          <w:rFonts w:ascii="Tahoma" w:eastAsiaTheme="minorEastAsia" w:hAnsi="Tahoma" w:cs="Tahoma"/>
+        </w:rPr>
+        <w:t xml:space="preserve"> with gaps and missing samples. </w:t>
+      </w:r>
+      <w:r>
+        <w:rPr>
+          <w:rFonts w:ascii="Tahoma" w:eastAsiaTheme="minorEastAsia" w:hAnsi="Tahoma" w:cs="Tahoma"/>
+        </w:rPr>
+        <w:t>We can see that the results of the Gibbs sampling are close to the variable elimination but not exactly the</w:t>
+      </w:r>
+      <w:r>
+        <w:rPr>
+          <w:rFonts w:ascii="Tahoma" w:eastAsiaTheme="minorEastAsia" w:hAnsi="Tahoma" w:cs="Tahoma"/>
+        </w:rPr>
+        <w:t xml:space="preserve"> same. </w:t>
+      </w:r>
+      <w:r>
+        <w:rPr>
+          <w:rFonts w:ascii="Tahoma" w:eastAsiaTheme="minorEastAsia" w:hAnsi="Tahoma" w:cs="Tahoma"/>
+        </w:rPr>
+        <w:t>As shown in section 3.3, there are two factors which occur, to a certain degree, in our dataset:</w:t>
+      </w:r>
+    </w:p>
+    <w:p>
+      <w:pPr>
+        <w:pStyle w:val="ListParagraph"/>
+        <w:numPr>
+          <w:ilvl w:val="0"/>
+          <w:numId w:val="9"/>
+        </w:numPr>
+        <w:rPr>
+          <w:rFonts w:ascii="Tahoma" w:eastAsiaTheme="minorEastAsia" w:hAnsi="Tahoma" w:cs="Tahoma"/>
+        </w:rPr>
+      </w:pPr>
+      <w:r>
+        <w:rPr>
+          <w:rFonts w:ascii="Arial" w:hAnsi="Arial" w:cs="Arial"/>
+          <w:color w:val="222222"/>
+          <w:shd w:val="clear" w:color="auto" w:fill="FFFFFF"/>
+        </w:rPr>
+        <w:t>I</w:t>
+      </w:r>
+      <w:r>
+        <w:rPr>
+          <w:rFonts w:ascii="Arial" w:hAnsi="Arial" w:cs="Arial"/>
+          <w:color w:val="222222"/>
+          <w:shd w:val="clear" w:color="auto" w:fill="FFFFFF"/>
+        </w:rPr>
+        <w:t>slands of high-probability states, with no paths between them</w:t>
+      </w:r>
+    </w:p>
+    <w:p>
+      <w:pPr>
+        <w:pStyle w:val="ListParagraph"/>
+        <w:numPr>
+          <w:ilvl w:val="0"/>
+          <w:numId w:val="8"/>
+        </w:numPr>
+        <w:rPr>
+          <w:rFonts w:ascii="Tahoma" w:eastAsiaTheme="minorEastAsia" w:hAnsi="Tahoma" w:cs="Tahoma"/>
+        </w:rPr>
+      </w:pPr>
+      <w:r>
+        <w:rPr>
+          <w:rFonts w:ascii="Arial" w:hAnsi="Arial" w:cs="Arial"/>
+          <w:color w:val="222222"/>
+          <w:sz w:val="21"/>
+          <w:szCs w:val="21"/>
+          <w:shd w:val="clear" w:color="auto" w:fill="FFFFFF"/>
+        </w:rPr>
+        <w:lastRenderedPageBreak/>
+        <w:t>S</w:t>
+      </w:r>
+      <w:r>
+        <w:rPr>
+          <w:rFonts w:ascii="Arial" w:hAnsi="Arial" w:cs="Arial"/>
+          <w:color w:val="222222"/>
+          <w:sz w:val="21"/>
+          <w:szCs w:val="21"/>
+          <w:shd w:val="clear" w:color="auto" w:fill="FFFFFF"/>
+        </w:rPr>
+        <w:t xml:space="preserve">ingle </w:t>
+      </w:r>
+      <w:proofErr w:type="gramStart"/>
+      <w:r>
+        <w:rPr>
+          <w:rFonts w:ascii="Arial" w:hAnsi="Arial" w:cs="Arial"/>
+          <w:color w:val="222222"/>
+          <w:sz w:val="21"/>
+          <w:szCs w:val="21"/>
+          <w:shd w:val="clear" w:color="auto" w:fill="FFFFFF"/>
+        </w:rPr>
+        <w:t>i</w:t>
+      </w:r>
+      <w:r>
+        <w:rPr>
+          <w:rFonts w:ascii="Arial" w:hAnsi="Arial" w:cs="Arial"/>
+          <w:color w:val="222222"/>
+          <w:sz w:val="21"/>
+          <w:szCs w:val="21"/>
+          <w:shd w:val="clear" w:color="auto" w:fill="FFFFFF"/>
+        </w:rPr>
+        <w:t>sland</w:t>
+      </w:r>
+      <w:proofErr w:type="gramEnd"/>
+      <w:r>
+        <w:rPr>
+          <w:rFonts w:ascii="Arial" w:hAnsi="Arial" w:cs="Arial"/>
+          <w:color w:val="222222"/>
+          <w:sz w:val="21"/>
+          <w:szCs w:val="21"/>
+          <w:shd w:val="clear" w:color="auto" w:fill="FFFFFF"/>
+        </w:rPr>
+        <w:t xml:space="preserve"> of high-probability state</w:t>
+      </w:r>
+      <w:r>
+        <w:rPr>
+          <w:rFonts w:ascii="Arial" w:hAnsi="Arial" w:cs="Arial"/>
+          <w:color w:val="222222"/>
+          <w:sz w:val="21"/>
+          <w:szCs w:val="21"/>
+          <w:shd w:val="clear" w:color="auto" w:fill="FFFFFF"/>
+        </w:rPr>
+        <w:t>.</w:t>
+      </w:r>
+      <w:r>
+        <w:rPr>
+          <w:rFonts w:ascii="Arial" w:hAnsi="Arial" w:cs="Arial"/>
+          <w:color w:val="222222"/>
+          <w:sz w:val="21"/>
+          <w:szCs w:val="21"/>
+          <w:shd w:val="clear" w:color="auto" w:fill="FFFFFF"/>
+        </w:rPr>
+        <w:t xml:space="preserve"> (</w:t>
+      </w:r>
+      <w:r>
+        <w:rPr>
+          <w:rFonts w:ascii="Arial" w:hAnsi="Arial" w:cs="Arial"/>
+          <w:color w:val="222222"/>
+          <w:sz w:val="21"/>
+          <w:szCs w:val="21"/>
+          <w:shd w:val="clear" w:color="auto" w:fill="FFFFFF"/>
+        </w:rPr>
+        <w:t xml:space="preserve">can happen even when all </w:t>
+      </w:r>
+      <w:r>
+        <w:rPr>
+          <w:rFonts w:ascii="Arial" w:hAnsi="Arial" w:cs="Arial"/>
+          <w:color w:val="222222"/>
+          <w:sz w:val="21"/>
+          <w:szCs w:val="21"/>
+          <w:shd w:val="clear" w:color="auto" w:fill="FFFFFF"/>
+        </w:rPr>
+        <w:t>states have nonzero probability)</w:t>
+      </w:r>
+    </w:p>
+    <w:p>
+      <w:pPr>
+        <w:rPr>
+          <w:rFonts w:ascii="Tahoma" w:eastAsiaTheme="minorEastAsia" w:hAnsi="Tahoma" w:cs="Tahoma"/>
+        </w:rPr>
+      </w:pPr>
+    </w:p>
+    <w:p>
+      <w:pPr>
+        <w:rPr>
+          <w:rFonts w:ascii="Tahoma" w:eastAsiaTheme="minorEastAsia" w:hAnsi="Tahoma" w:cs="Tahoma"/>
+        </w:rPr>
+      </w:pPr>
+      <w:r>
+        <w:rPr>
+          <w:rFonts w:ascii="Tahoma" w:eastAsiaTheme="minorEastAsia" w:hAnsi="Tahoma" w:cs="Tahoma"/>
+        </w:rPr>
+        <w:t xml:space="preserve">The query we tried to answer </w:t>
+      </w:r>
+      <w:proofErr w:type="gramStart"/>
+      <w:r>
+        <w:rPr>
+          <w:rFonts w:ascii="Tahoma" w:eastAsiaTheme="minorEastAsia" w:hAnsi="Tahoma" w:cs="Tahoma"/>
+        </w:rPr>
+        <w:t xml:space="preserve">is </w:t>
+      </w:r>
+      <w:proofErr w:type="gramEnd"/>
+      <m:oMath>
+        <m:r>
+          <w:rPr>
+            <w:rFonts w:ascii="Cambria Math" w:eastAsiaTheme="minorEastAsia" w:hAnsi="Cambria Math" w:cs="Tahoma"/>
+          </w:rPr>
+          <m:t>P(area|RH=h,temp=t)</m:t>
+        </m:r>
+      </m:oMath>
+      <w:r>
+        <w:rPr>
+          <w:rFonts w:ascii="Tahoma" w:eastAsiaTheme="minorEastAsia" w:hAnsi="Tahoma" w:cs="Tahoma"/>
+        </w:rPr>
+        <w:t>, which gives us information about the burned area in a fire, based on the humidity and temperature only. After comparing the two approaches we can precisely say that although the two methods of inference are not identical, there is a strong correlation between the humidity, temperature and the size of burned area. These results sit well with our general knowledge and prediction of the results, as high humidity means a lower chance of fire and higher temperature means higher chance of fire.</w:t>
+      </w:r>
+    </w:p>
+    <w:p>
+      <w:pPr>
+        <w:rPr>
+          <w:rFonts w:ascii="Tahoma" w:eastAsiaTheme="minorEastAsia" w:hAnsi="Tahoma" w:cs="Tahoma"/>
+        </w:rPr>
+      </w:pPr>
+    </w:p>
+    <w:p>
+      <w:pPr>
+        <w:rPr>
+          <w:rFonts w:ascii="Tahoma" w:eastAsiaTheme="minorEastAsia" w:hAnsi="Tahoma" w:cs="Tahoma"/>
+        </w:rPr>
+      </w:pPr>
+    </w:p>
+    <w:p>
+      <w:pPr>
+        <w:rPr>
+          <w:rFonts w:ascii="Tahoma" w:eastAsiaTheme="minorEastAsia" w:hAnsi="Tahoma" w:cs="Tahoma"/>
+          <w:b/>
+          <w:bCs/>
+        </w:rPr>
+      </w:pPr>
+      <w:r>
+        <w:rPr>
+          <w:rFonts w:ascii="Tahoma" w:eastAsiaTheme="minorEastAsia" w:hAnsi="Tahoma" w:cs="Tahoma"/>
+          <w:b/>
+          <w:bCs/>
+        </w:rPr>
+        <w:t>7</w:t>
+      </w:r>
+      <w:r>
+        <w:rPr>
+          <w:rFonts w:ascii="Tahoma" w:eastAsiaTheme="minorEastAsia" w:hAnsi="Tahoma" w:cs="Tahoma"/>
+          <w:b/>
+          <w:bCs/>
+        </w:rPr>
+        <w:tab/>
+        <w:t>References</w:t>
+      </w:r>
+    </w:p>
+    <w:p>
+      <w:pPr>
+        <w:rPr>
+          <w:rFonts w:ascii="Tahoma" w:eastAsiaTheme="minorEastAsia" w:hAnsi="Tahoma" w:cs="Tahoma"/>
+        </w:rPr>
+      </w:pPr>
+      <w:r>
+        <w:rPr>
+          <w:rFonts w:ascii="Tahoma" w:eastAsiaTheme="minorEastAsia" w:hAnsi="Tahoma" w:cs="Tahoma"/>
+        </w:rPr>
+        <w:t xml:space="preserve">[1] </w:t>
+      </w:r>
+      <w:r>
+        <w:rPr>
+          <w:rFonts w:ascii="Tahoma" w:eastAsiaTheme="minorEastAsia" w:hAnsi="Tahoma" w:cs="Tahoma"/>
+        </w:rPr>
+        <w:t xml:space="preserve">[J. Pearl 1988] </w:t>
+      </w:r>
+      <w:r>
+        <w:rPr>
+          <w:rFonts w:ascii="Tahoma" w:eastAsiaTheme="minorEastAsia" w:hAnsi="Tahoma" w:cs="Tahoma"/>
+        </w:rPr>
+        <w:t xml:space="preserve">Probabilistic Reasoning in Intelligent Systems: Networks of Plausible Inference </w:t>
+      </w:r>
+    </w:p>
+    <w:p>
+      <w:pPr>
+        <w:rPr>
+          <w:rFonts w:ascii="Tahoma" w:eastAsiaTheme="minorEastAsia" w:hAnsi="Tahoma" w:cs="Tahoma"/>
+        </w:rPr>
+      </w:pPr>
+      <w:r>
+        <w:rPr>
+          <w:rFonts w:ascii="Tahoma" w:eastAsiaTheme="minorEastAsia" w:hAnsi="Tahoma" w:cs="Tahoma"/>
+        </w:rPr>
+        <w:t xml:space="preserve">[2] </w:t>
+      </w:r>
+      <w:hyperlink r:id="rId25" w:history="1">
+        <w:r>
+          <w:rPr>
+            <w:rStyle w:val="Hyperlink"/>
+            <w:rFonts w:ascii="Tahoma" w:eastAsiaTheme="minorEastAsia" w:hAnsi="Tahoma" w:cs="Tahoma"/>
+          </w:rPr>
+          <w:t>https://en.wikipedia.org/wiki/Gibbs_sampling</w:t>
+        </w:r>
+      </w:hyperlink>
+      <w:r>
+        <w:rPr>
+          <w:rFonts w:ascii="Tahoma" w:eastAsiaTheme="minorEastAsia" w:hAnsi="Tahoma" w:cs="Tahoma"/>
+        </w:rPr>
+        <w:t xml:space="preserve"> </w:t>
+      </w:r>
+    </w:p>
+    <w:p>
+      <w:pPr>
+        <w:rPr>
+          <w:rFonts w:ascii="Tahoma" w:eastAsiaTheme="minorEastAsia" w:hAnsi="Tahoma" w:cs="Tahoma"/>
+        </w:rPr>
       </w:pPr>
       <w:bookmarkStart w:id="0" w:name="_GoBack"/>
       <w:bookmarkEnd w:id="0"/>
-    </w:p>
-    <w:p>
-      <w:pPr>
-        <w:rPr>
-          <w:rFonts w:ascii="Tahoma" w:eastAsiaTheme="minorEastAsia" w:hAnsi="Tahoma" w:cs="Tahoma"/>
-          <w:b/>
-          <w:bCs/>
-        </w:rPr>
-      </w:pPr>
-      <w:r>
-        <w:rPr>
-          <w:rFonts w:ascii="Tahoma" w:eastAsiaTheme="minorEastAsia" w:hAnsi="Tahoma" w:cs="Tahoma"/>
-          <w:b/>
-          <w:bCs/>
-        </w:rPr>
-        <w:t>7</w:t>
-      </w:r>
-      <w:r>
-        <w:rPr>
-          <w:rFonts w:ascii="Tahoma" w:eastAsiaTheme="minorEastAsia" w:hAnsi="Tahoma" w:cs="Tahoma"/>
-          <w:b/>
-          <w:bCs/>
-        </w:rPr>
-        <w:tab/>
-        <w:t>References</w:t>
+      <w:r>
+        <w:rPr>
+          <w:rFonts w:ascii="Tahoma" w:eastAsiaTheme="minorEastAsia" w:hAnsi="Tahoma" w:cs="Tahoma"/>
+          <w:color w:val="ED7D31" w:themeColor="accent2"/>
+        </w:rPr>
+        <w:t xml:space="preserve"> </w:t>
+      </w:r>
+      <w:r>
+        <w:rPr>
+          <w:rFonts w:ascii="Tahoma" w:eastAsiaTheme="minorEastAsia" w:hAnsi="Tahoma" w:cs="Tahoma"/>
+          <w:color w:val="ED7D31" w:themeColor="accent2"/>
+        </w:rPr>
+        <w:t xml:space="preserve">[Bernie </w:t>
+      </w:r>
+      <w:r>
+        <w:rPr>
+          <w:rFonts w:ascii="Tahoma" w:eastAsiaTheme="minorEastAsia" w:hAnsi="Tahoma" w:cs="Tahoma"/>
+          <w:color w:val="ED7D31" w:themeColor="accent2"/>
+        </w:rPr>
+        <w:t xml:space="preserve">add references you used </w:t>
+      </w:r>
+      <w:r>
+        <w:rPr>
+          <w:rFonts w:ascii="Tahoma" w:eastAsiaTheme="minorEastAsia" w:hAnsi="Tahoma" w:cs="Tahoma"/>
+          <w:color w:val="ED7D31" w:themeColor="accent2"/>
+        </w:rPr>
+        <w:t>]</w:t>
       </w:r>
     </w:p>
     <w:sectPr>
@@ -5620,16 +5984,16 @@
 <file path=word/numbering.xml><?xml version="1.0" encoding="utf-8"?>
 <w:numbering xmlns:wpc="http://schemas.microsoft.com/office/word/2010/wordprocessingCanvas" xmlns:mc="http://schemas.openxmlformats.org/markup-compatibility/2006" xmlns:o="urn:schemas-microsoft-com:office:office" xmlns:r="http://schemas.openxmlformats.org/officeDocument/2006/relationships" xmlns:m="http://schemas.openxmlformats.org/officeDocument/2006/math" xmlns:v="urn:schemas-microsoft-com:vml" xmlns:wp14="http://schemas.microsoft.com/office/word/2010/wordprocessingDrawing" xmlns:wp="http://schemas.openxmlformats.org/drawingml/2006/wordprocessingDrawing" xmlns:w10="urn:schemas-microsoft-com:office:word" xmlns:w="http://schemas.openxmlformats.org/wordprocessingml/2006/main" xmlns:w14="http://schemas.microsoft.com/office/word/2010/wordml" xmlns:w15="http://schemas.microsoft.com/office/word/2012/wordml" xmlns:wpg="http://schemas.microsoft.com/office/word/2010/wordprocessingGroup" xmlns:wpi="http://schemas.microsoft.com/office/word/2010/wordprocessingInk" xmlns:wne="http://schemas.microsoft.com/office/word/2006/wordml" xmlns:wps="http://schemas.microsoft.com/office/word/2010/wordprocessingShape" mc:Ignorable="w14 w15 wp14">
   <w:abstractNum w:abstractNumId="0" w15:restartNumberingAfterBreak="0">
-    <w:nsid w:val="26AB3205"/>
+    <w:nsid w:val="08A95EA5"/>
     <w:multiLevelType w:val="hybridMultilevel"/>
-    <w:tmpl w:val="3956EFA2"/>
+    <w:tmpl w:val="4516B716"/>
     <w:lvl w:ilvl="0" w:tplc="04090001">
       <w:start w:val="1"/>
       <w:numFmt w:val="bullet"/>
       <w:lvlText w:val=""/>
       <w:lvlJc w:val="left"/>
       <w:pPr>
-        <w:ind w:left="786" w:hanging="360"/>
+        <w:ind w:left="784" w:hanging="360"/>
       </w:pPr>
       <w:rPr>
         <w:rFonts w:ascii="Symbol" w:hAnsi="Symbol" w:hint="default"/>
@@ -5641,7 +6005,7 @@
       <w:lvlText w:val="o"/>
       <w:lvlJc w:val="left"/>
       <w:pPr>
-        <w:ind w:left="1506" w:hanging="360"/>
+        <w:ind w:left="1504" w:hanging="360"/>
       </w:pPr>
       <w:rPr>
         <w:rFonts w:ascii="Courier New" w:hAnsi="Courier New" w:cs="Courier New" w:hint="default"/>
@@ -5653,7 +6017,7 @@
       <w:lvlText w:val=""/>
       <w:lvlJc w:val="left"/>
       <w:pPr>
-        <w:ind w:left="2226" w:hanging="360"/>
+        <w:ind w:left="2224" w:hanging="360"/>
       </w:pPr>
       <w:rPr>
         <w:rFonts w:ascii="Wingdings" w:hAnsi="Wingdings" w:hint="default"/>
@@ -5665,7 +6029,7 @@
       <w:lvlText w:val=""/>
       <w:lvlJc w:val="left"/>
       <w:pPr>
-        <w:ind w:left="2946" w:hanging="360"/>
+        <w:ind w:left="2944" w:hanging="360"/>
       </w:pPr>
       <w:rPr>
         <w:rFonts w:ascii="Symbol" w:hAnsi="Symbol" w:hint="default"/>
@@ -5677,7 +6041,7 @@
       <w:lvlText w:val="o"/>
       <w:lvlJc w:val="left"/>
       <w:pPr>
-        <w:ind w:left="3666" w:hanging="360"/>
+        <w:ind w:left="3664" w:hanging="360"/>
       </w:pPr>
       <w:rPr>
         <w:rFonts w:ascii="Courier New" w:hAnsi="Courier New" w:cs="Courier New" w:hint="default"/>
@@ -5689,7 +6053,7 @@
       <w:lvlText w:val=""/>
       <w:lvlJc w:val="left"/>
       <w:pPr>
-        <w:ind w:left="4386" w:hanging="360"/>
+        <w:ind w:left="4384" w:hanging="360"/>
       </w:pPr>
       <w:rPr>
         <w:rFonts w:ascii="Wingdings" w:hAnsi="Wingdings" w:hint="default"/>
@@ -5701,7 +6065,7 @@
       <w:lvlText w:val=""/>
       <w:lvlJc w:val="left"/>
       <w:pPr>
-        <w:ind w:left="5106" w:hanging="360"/>
+        <w:ind w:left="5104" w:hanging="360"/>
       </w:pPr>
       <w:rPr>
         <w:rFonts w:ascii="Symbol" w:hAnsi="Symbol" w:hint="default"/>
@@ -5713,7 +6077,7 @@
       <w:lvlText w:val="o"/>
       <w:lvlJc w:val="left"/>
       <w:pPr>
-        <w:ind w:left="5826" w:hanging="360"/>
+        <w:ind w:left="5824" w:hanging="360"/>
       </w:pPr>
       <w:rPr>
         <w:rFonts w:ascii="Courier New" w:hAnsi="Courier New" w:cs="Courier New" w:hint="default"/>
@@ -5725,7 +6089,7 @@
       <w:lvlText w:val=""/>
       <w:lvlJc w:val="left"/>
       <w:pPr>
-        <w:ind w:left="6546" w:hanging="360"/>
+        <w:ind w:left="6544" w:hanging="360"/>
       </w:pPr>
       <w:rPr>
         <w:rFonts w:ascii="Wingdings" w:hAnsi="Wingdings" w:hint="default"/>
@@ -5733,6 +6097,119 @@
     </w:lvl>
   </w:abstractNum>
   <w:abstractNum w:abstractNumId="1" w15:restartNumberingAfterBreak="0">
+    <w:nsid w:val="26AB3205"/>
+    <w:multiLevelType w:val="hybridMultilevel"/>
+    <w:tmpl w:val="3956EFA2"/>
+    <w:lvl w:ilvl="0" w:tplc="04090001">
+      <w:start w:val="1"/>
+      <w:numFmt w:val="bullet"/>
+      <w:lvlText w:val=""/>
+      <w:lvlJc w:val="left"/>
+      <w:pPr>
+        <w:ind w:left="786" w:hanging="360"/>
+      </w:pPr>
+      <w:rPr>
+        <w:rFonts w:ascii="Symbol" w:hAnsi="Symbol" w:hint="default"/>
+      </w:rPr>
+    </w:lvl>
+    <w:lvl w:ilvl="1" w:tplc="04090003" w:tentative="1">
+      <w:start w:val="1"/>
+      <w:numFmt w:val="bullet"/>
+      <w:lvlText w:val="o"/>
+      <w:lvlJc w:val="left"/>
+      <w:pPr>
+        <w:ind w:left="1506" w:hanging="360"/>
+      </w:pPr>
+      <w:rPr>
+        <w:rFonts w:ascii="Courier New" w:hAnsi="Courier New" w:cs="Courier New" w:hint="default"/>
+      </w:rPr>
+    </w:lvl>
+    <w:lvl w:ilvl="2" w:tplc="04090005" w:tentative="1">
+      <w:start w:val="1"/>
+      <w:numFmt w:val="bullet"/>
+      <w:lvlText w:val=""/>
+      <w:lvlJc w:val="left"/>
+      <w:pPr>
+        <w:ind w:left="2226" w:hanging="360"/>
+      </w:pPr>
+      <w:rPr>
+        <w:rFonts w:ascii="Wingdings" w:hAnsi="Wingdings" w:hint="default"/>
+      </w:rPr>
+    </w:lvl>
+    <w:lvl w:ilvl="3" w:tplc="04090001" w:tentative="1">
+      <w:start w:val="1"/>
+      <w:numFmt w:val="bullet"/>
+      <w:lvlText w:val=""/>
+      <w:lvlJc w:val="left"/>
+      <w:pPr>
+        <w:ind w:left="2946" w:hanging="360"/>
+      </w:pPr>
+      <w:rPr>
+        <w:rFonts w:ascii="Symbol" w:hAnsi="Symbol" w:hint="default"/>
+      </w:rPr>
+    </w:lvl>
+    <w:lvl w:ilvl="4" w:tplc="04090003" w:tentative="1">
+      <w:start w:val="1"/>
+      <w:numFmt w:val="bullet"/>
+      <w:lvlText w:val="o"/>
+      <w:lvlJc w:val="left"/>
+      <w:pPr>
+        <w:ind w:left="3666" w:hanging="360"/>
+      </w:pPr>
+      <w:rPr>
+        <w:rFonts w:ascii="Courier New" w:hAnsi="Courier New" w:cs="Courier New" w:hint="default"/>
+      </w:rPr>
+    </w:lvl>
+    <w:lvl w:ilvl="5" w:tplc="04090005" w:tentative="1">
+      <w:start w:val="1"/>
+      <w:numFmt w:val="bullet"/>
+      <w:lvlText w:val=""/>
+      <w:lvlJc w:val="left"/>
+      <w:pPr>
+        <w:ind w:left="4386" w:hanging="360"/>
+      </w:pPr>
+      <w:rPr>
+        <w:rFonts w:ascii="Wingdings" w:hAnsi="Wingdings" w:hint="default"/>
+      </w:rPr>
+    </w:lvl>
+    <w:lvl w:ilvl="6" w:tplc="04090001" w:tentative="1">
+      <w:start w:val="1"/>
+      <w:numFmt w:val="bullet"/>
+      <w:lvlText w:val=""/>
+      <w:lvlJc w:val="left"/>
+      <w:pPr>
+        <w:ind w:left="5106" w:hanging="360"/>
+      </w:pPr>
+      <w:rPr>
+        <w:rFonts w:ascii="Symbol" w:hAnsi="Symbol" w:hint="default"/>
+      </w:rPr>
+    </w:lvl>
+    <w:lvl w:ilvl="7" w:tplc="04090003" w:tentative="1">
+      <w:start w:val="1"/>
+      <w:numFmt w:val="bullet"/>
+      <w:lvlText w:val="o"/>
+      <w:lvlJc w:val="left"/>
+      <w:pPr>
+        <w:ind w:left="5826" w:hanging="360"/>
+      </w:pPr>
+      <w:rPr>
+        <w:rFonts w:ascii="Courier New" w:hAnsi="Courier New" w:cs="Courier New" w:hint="default"/>
+      </w:rPr>
+    </w:lvl>
+    <w:lvl w:ilvl="8" w:tplc="04090005" w:tentative="1">
+      <w:start w:val="1"/>
+      <w:numFmt w:val="bullet"/>
+      <w:lvlText w:val=""/>
+      <w:lvlJc w:val="left"/>
+      <w:pPr>
+        <w:ind w:left="6546" w:hanging="360"/>
+      </w:pPr>
+      <w:rPr>
+        <w:rFonts w:ascii="Wingdings" w:hAnsi="Wingdings" w:hint="default"/>
+      </w:rPr>
+    </w:lvl>
+  </w:abstractNum>
+  <w:abstractNum w:abstractNumId="2" w15:restartNumberingAfterBreak="0">
     <w:nsid w:val="37FC6D32"/>
     <w:multiLevelType w:val="hybridMultilevel"/>
     <w:tmpl w:val="2CEA860E"/>
@@ -5845,7 +6322,7 @@
       </w:rPr>
     </w:lvl>
   </w:abstractNum>
-  <w:abstractNum w:abstractNumId="2" w15:restartNumberingAfterBreak="0">
+  <w:abstractNum w:abstractNumId="3" w15:restartNumberingAfterBreak="0">
     <w:nsid w:val="43264A99"/>
     <w:multiLevelType w:val="hybridMultilevel"/>
     <w:tmpl w:val="32787622"/>
@@ -5958,7 +6435,7 @@
       </w:rPr>
     </w:lvl>
   </w:abstractNum>
-  <w:abstractNum w:abstractNumId="3" w15:restartNumberingAfterBreak="0">
+  <w:abstractNum w:abstractNumId="4" w15:restartNumberingAfterBreak="0">
     <w:nsid w:val="52B003AB"/>
     <w:multiLevelType w:val="hybridMultilevel"/>
     <w:tmpl w:val="D200E122"/>
@@ -6071,7 +6548,7 @@
       </w:rPr>
     </w:lvl>
   </w:abstractNum>
-  <w:abstractNum w:abstractNumId="4" w15:restartNumberingAfterBreak="0">
+  <w:abstractNum w:abstractNumId="5" w15:restartNumberingAfterBreak="0">
     <w:nsid w:val="6B2004FF"/>
     <w:multiLevelType w:val="hybridMultilevel"/>
     <w:tmpl w:val="CD6ADDD0"/>
@@ -6184,7 +6661,7 @@
       </w:rPr>
     </w:lvl>
   </w:abstractNum>
-  <w:abstractNum w:abstractNumId="5" w15:restartNumberingAfterBreak="0">
+  <w:abstractNum w:abstractNumId="6" w15:restartNumberingAfterBreak="0">
     <w:nsid w:val="71466527"/>
     <w:multiLevelType w:val="hybridMultilevel"/>
     <w:tmpl w:val="03BA3996"/>
@@ -6297,17 +6774,17 @@
       </w:rPr>
     </w:lvl>
   </w:abstractNum>
-  <w:abstractNum w:abstractNumId="6" w15:restartNumberingAfterBreak="0">
-    <w:nsid w:val="79A50677"/>
+  <w:abstractNum w:abstractNumId="7" w15:restartNumberingAfterBreak="0">
+    <w:nsid w:val="73026C76"/>
     <w:multiLevelType w:val="hybridMultilevel"/>
-    <w:tmpl w:val="48569E88"/>
+    <w:tmpl w:val="97922DCC"/>
     <w:lvl w:ilvl="0" w:tplc="04090001">
       <w:start w:val="1"/>
       <w:numFmt w:val="bullet"/>
       <w:lvlText w:val=""/>
       <w:lvlJc w:val="left"/>
       <w:pPr>
-        <w:ind w:left="793" w:hanging="360"/>
+        <w:ind w:left="720" w:hanging="360"/>
       </w:pPr>
       <w:rPr>
         <w:rFonts w:ascii="Symbol" w:hAnsi="Symbol" w:hint="default"/>
@@ -6319,7 +6796,7 @@
       <w:lvlText w:val="o"/>
       <w:lvlJc w:val="left"/>
       <w:pPr>
-        <w:ind w:left="1513" w:hanging="360"/>
+        <w:ind w:left="1440" w:hanging="360"/>
       </w:pPr>
       <w:rPr>
         <w:rFonts w:ascii="Courier New" w:hAnsi="Courier New" w:cs="Courier New" w:hint="default"/>
@@ -6331,7 +6808,7 @@
       <w:lvlText w:val=""/>
       <w:lvlJc w:val="left"/>
       <w:pPr>
-        <w:ind w:left="2233" w:hanging="360"/>
+        <w:ind w:left="2160" w:hanging="360"/>
       </w:pPr>
       <w:rPr>
         <w:rFonts w:ascii="Wingdings" w:hAnsi="Wingdings" w:hint="default"/>
@@ -6343,7 +6820,7 @@
       <w:lvlText w:val=""/>
       <w:lvlJc w:val="left"/>
       <w:pPr>
-        <w:ind w:left="2953" w:hanging="360"/>
+        <w:ind w:left="2880" w:hanging="360"/>
       </w:pPr>
       <w:rPr>
         <w:rFonts w:ascii="Symbol" w:hAnsi="Symbol" w:hint="default"/>
@@ -6355,7 +6832,7 @@
       <w:lvlText w:val="o"/>
       <w:lvlJc w:val="left"/>
       <w:pPr>
-        <w:ind w:left="3673" w:hanging="360"/>
+        <w:ind w:left="3600" w:hanging="360"/>
       </w:pPr>
       <w:rPr>
         <w:rFonts w:ascii="Courier New" w:hAnsi="Courier New" w:cs="Courier New" w:hint="default"/>
@@ -6367,7 +6844,7 @@
       <w:lvlText w:val=""/>
       <w:lvlJc w:val="left"/>
       <w:pPr>
-        <w:ind w:left="4393" w:hanging="360"/>
+        <w:ind w:left="4320" w:hanging="360"/>
       </w:pPr>
       <w:rPr>
         <w:rFonts w:ascii="Wingdings" w:hAnsi="Wingdings" w:hint="default"/>
@@ -6379,7 +6856,7 @@
       <w:lvlText w:val=""/>
       <w:lvlJc w:val="left"/>
       <w:pPr>
-        <w:ind w:left="5113" w:hanging="360"/>
+        <w:ind w:left="5040" w:hanging="360"/>
       </w:pPr>
       <w:rPr>
         <w:rFonts w:ascii="Symbol" w:hAnsi="Symbol" w:hint="default"/>
@@ -6391,7 +6868,7 @@
       <w:lvlText w:val="o"/>
       <w:lvlJc w:val="left"/>
       <w:pPr>
-        <w:ind w:left="5833" w:hanging="360"/>
+        <w:ind w:left="5760" w:hanging="360"/>
       </w:pPr>
       <w:rPr>
         <w:rFonts w:ascii="Courier New" w:hAnsi="Courier New" w:cs="Courier New" w:hint="default"/>
@@ -6403,6 +6880,119 @@
       <w:lvlText w:val=""/>
       <w:lvlJc w:val="left"/>
       <w:pPr>
+        <w:ind w:left="6480" w:hanging="360"/>
+      </w:pPr>
+      <w:rPr>
+        <w:rFonts w:ascii="Wingdings" w:hAnsi="Wingdings" w:hint="default"/>
+      </w:rPr>
+    </w:lvl>
+  </w:abstractNum>
+  <w:abstractNum w:abstractNumId="8" w15:restartNumberingAfterBreak="0">
+    <w:nsid w:val="79A50677"/>
+    <w:multiLevelType w:val="hybridMultilevel"/>
+    <w:tmpl w:val="48569E88"/>
+    <w:lvl w:ilvl="0" w:tplc="04090001">
+      <w:start w:val="1"/>
+      <w:numFmt w:val="bullet"/>
+      <w:lvlText w:val=""/>
+      <w:lvlJc w:val="left"/>
+      <w:pPr>
+        <w:ind w:left="793" w:hanging="360"/>
+      </w:pPr>
+      <w:rPr>
+        <w:rFonts w:ascii="Symbol" w:hAnsi="Symbol" w:hint="default"/>
+      </w:rPr>
+    </w:lvl>
+    <w:lvl w:ilvl="1" w:tplc="04090003" w:tentative="1">
+      <w:start w:val="1"/>
+      <w:numFmt w:val="bullet"/>
+      <w:lvlText w:val="o"/>
+      <w:lvlJc w:val="left"/>
+      <w:pPr>
+        <w:ind w:left="1513" w:hanging="360"/>
+      </w:pPr>
+      <w:rPr>
+        <w:rFonts w:ascii="Courier New" w:hAnsi="Courier New" w:cs="Courier New" w:hint="default"/>
+      </w:rPr>
+    </w:lvl>
+    <w:lvl w:ilvl="2" w:tplc="04090005" w:tentative="1">
+      <w:start w:val="1"/>
+      <w:numFmt w:val="bullet"/>
+      <w:lvlText w:val=""/>
+      <w:lvlJc w:val="left"/>
+      <w:pPr>
+        <w:ind w:left="2233" w:hanging="360"/>
+      </w:pPr>
+      <w:rPr>
+        <w:rFonts w:ascii="Wingdings" w:hAnsi="Wingdings" w:hint="default"/>
+      </w:rPr>
+    </w:lvl>
+    <w:lvl w:ilvl="3" w:tplc="04090001" w:tentative="1">
+      <w:start w:val="1"/>
+      <w:numFmt w:val="bullet"/>
+      <w:lvlText w:val=""/>
+      <w:lvlJc w:val="left"/>
+      <w:pPr>
+        <w:ind w:left="2953" w:hanging="360"/>
+      </w:pPr>
+      <w:rPr>
+        <w:rFonts w:ascii="Symbol" w:hAnsi="Symbol" w:hint="default"/>
+      </w:rPr>
+    </w:lvl>
+    <w:lvl w:ilvl="4" w:tplc="04090003" w:tentative="1">
+      <w:start w:val="1"/>
+      <w:numFmt w:val="bullet"/>
+      <w:lvlText w:val="o"/>
+      <w:lvlJc w:val="left"/>
+      <w:pPr>
+        <w:ind w:left="3673" w:hanging="360"/>
+      </w:pPr>
+      <w:rPr>
+        <w:rFonts w:ascii="Courier New" w:hAnsi="Courier New" w:cs="Courier New" w:hint="default"/>
+      </w:rPr>
+    </w:lvl>
+    <w:lvl w:ilvl="5" w:tplc="04090005" w:tentative="1">
+      <w:start w:val="1"/>
+      <w:numFmt w:val="bullet"/>
+      <w:lvlText w:val=""/>
+      <w:lvlJc w:val="left"/>
+      <w:pPr>
+        <w:ind w:left="4393" w:hanging="360"/>
+      </w:pPr>
+      <w:rPr>
+        <w:rFonts w:ascii="Wingdings" w:hAnsi="Wingdings" w:hint="default"/>
+      </w:rPr>
+    </w:lvl>
+    <w:lvl w:ilvl="6" w:tplc="04090001" w:tentative="1">
+      <w:start w:val="1"/>
+      <w:numFmt w:val="bullet"/>
+      <w:lvlText w:val=""/>
+      <w:lvlJc w:val="left"/>
+      <w:pPr>
+        <w:ind w:left="5113" w:hanging="360"/>
+      </w:pPr>
+      <w:rPr>
+        <w:rFonts w:ascii="Symbol" w:hAnsi="Symbol" w:hint="default"/>
+      </w:rPr>
+    </w:lvl>
+    <w:lvl w:ilvl="7" w:tplc="04090003" w:tentative="1">
+      <w:start w:val="1"/>
+      <w:numFmt w:val="bullet"/>
+      <w:lvlText w:val="o"/>
+      <w:lvlJc w:val="left"/>
+      <w:pPr>
+        <w:ind w:left="5833" w:hanging="360"/>
+      </w:pPr>
+      <w:rPr>
+        <w:rFonts w:ascii="Courier New" w:hAnsi="Courier New" w:cs="Courier New" w:hint="default"/>
+      </w:rPr>
+    </w:lvl>
+    <w:lvl w:ilvl="8" w:tplc="04090005" w:tentative="1">
+      <w:start w:val="1"/>
+      <w:numFmt w:val="bullet"/>
+      <w:lvlText w:val=""/>
+      <w:lvlJc w:val="left"/>
+      <w:pPr>
         <w:ind w:left="6553" w:hanging="360"/>
       </w:pPr>
       <w:rPr>
@@ -6411,25 +7001,31 @@
     </w:lvl>
   </w:abstractNum>
   <w:num w:numId="1">
+    <w:abstractNumId w:val="2"/>
+  </w:num>
+  <w:num w:numId="2">
     <w:abstractNumId w:val="1"/>
   </w:num>
-  <w:num w:numId="2">
-    <w:abstractNumId w:val="0"/>
-  </w:num>
   <w:num w:numId="3">
-    <w:abstractNumId w:val="2"/>
+    <w:abstractNumId w:val="3"/>
   </w:num>
   <w:num w:numId="4">
+    <w:abstractNumId w:val="6"/>
+  </w:num>
+  <w:num w:numId="5">
+    <w:abstractNumId w:val="4"/>
+  </w:num>
+  <w:num w:numId="6">
+    <w:abstractNumId w:val="8"/>
+  </w:num>
+  <w:num w:numId="7">
     <w:abstractNumId w:val="5"/>
   </w:num>
-  <w:num w:numId="5">
-    <w:abstractNumId w:val="3"/>
+  <w:num w:numId="8">
+    <w:abstractNumId w:val="7"/>
   </w:num>
-  <w:num w:numId="6">
-    <w:abstractNumId w:val="6"/>
-  </w:num>
-  <w:num w:numId="7">
-    <w:abstractNumId w:val="4"/>
+  <w:num w:numId="9">
+    <w:abstractNumId w:val="0"/>
   </w:num>
 </w:numbering>
 </file>
@@ -7127,11 +7723,11 @@
           <c:showBubbleSize val="0"/>
         </c:dLbls>
         <c:smooth val="0"/>
-        <c:axId val="469247664"/>
-        <c:axId val="469248056"/>
+        <c:axId val="310347480"/>
+        <c:axId val="382014040"/>
       </c:lineChart>
       <c:catAx>
-        <c:axId val="469247664"/>
+        <c:axId val="310347480"/>
         <c:scaling>
           <c:orientation val="minMax"/>
         </c:scaling>
@@ -7238,7 +7834,7 @@
             <a:endParaRPr lang="en-US"/>
           </a:p>
         </c:txPr>
-        <c:crossAx val="469248056"/>
+        <c:crossAx val="382014040"/>
         <c:crosses val="autoZero"/>
         <c:auto val="1"/>
         <c:lblAlgn val="ctr"/>
@@ -7246,7 +7842,7 @@
         <c:noMultiLvlLbl val="0"/>
       </c:catAx>
       <c:valAx>
-        <c:axId val="469248056"/>
+        <c:axId val="382014040"/>
         <c:scaling>
           <c:orientation val="minMax"/>
         </c:scaling>
@@ -7353,7 +7949,7 @@
             <a:endParaRPr lang="en-US"/>
           </a:p>
         </c:txPr>
-        <c:crossAx val="469247664"/>
+        <c:crossAx val="310347480"/>
         <c:crosses val="autoZero"/>
         <c:crossBetween val="between"/>
       </c:valAx>
@@ -8219,7 +8815,7 @@
 </file>
 
 <file path=customXml/itemProps1.xml><?xml version="1.0" encoding="utf-8"?>
-<ds:datastoreItem xmlns:ds="http://schemas.openxmlformats.org/officeDocument/2006/customXml" ds:itemID="{C1B1731B-55A7-403D-AE1C-6D3CB5442D71}">
+<ds:datastoreItem xmlns:ds="http://schemas.openxmlformats.org/officeDocument/2006/customXml" ds:itemID="{F5440C47-42C5-4CD5-80C7-D13CFACE5D85}">
   <ds:schemaRefs>
     <ds:schemaRef ds:uri="http://schemas.openxmlformats.org/officeDocument/2006/bibliography"/>
   </ds:schemaRefs>

</xml_diff>

<commit_message>
added sections in docx
</commit_message>
<xml_diff>
--- a/Project.docx
+++ b/Project.docx
@@ -1,6 +1,6 @@
 
 <file path=word/document.xml><?xml version="1.0" encoding="utf-8"?>
-<w:document xmlns:wpc="http://schemas.microsoft.com/office/word/2010/wordprocessingCanvas" xmlns:mc="http://schemas.openxmlformats.org/markup-compatibility/2006" xmlns:o="urn:schemas-microsoft-com:office:office" xmlns:r="http://schemas.openxmlformats.org/officeDocument/2006/relationships" xmlns:m="http://schemas.openxmlformats.org/officeDocument/2006/math" xmlns:v="urn:schemas-microsoft-com:vml" xmlns:wp14="http://schemas.microsoft.com/office/word/2010/wordprocessingDrawing" xmlns:wp="http://schemas.openxmlformats.org/drawingml/2006/wordprocessingDrawing" xmlns:w10="urn:schemas-microsoft-com:office:word" xmlns:w="http://schemas.openxmlformats.org/wordprocessingml/2006/main" xmlns:w14="http://schemas.microsoft.com/office/word/2010/wordml" xmlns:w15="http://schemas.microsoft.com/office/word/2012/wordml" xmlns:wpg="http://schemas.microsoft.com/office/word/2010/wordprocessingGroup" xmlns:wpi="http://schemas.microsoft.com/office/word/2010/wordprocessingInk" xmlns:wne="http://schemas.microsoft.com/office/word/2006/wordml" xmlns:wps="http://schemas.microsoft.com/office/word/2010/wordprocessingShape" mc:Ignorable="w14 w15 wp14">
+<w:document xmlns:wpc="http://schemas.microsoft.com/office/word/2010/wordprocessingCanvas" xmlns:cx="http://schemas.microsoft.com/office/drawing/2014/chartex" xmlns:cx1="http://schemas.microsoft.com/office/drawing/2015/9/8/chartex" xmlns:cx2="http://schemas.microsoft.com/office/drawing/2015/10/21/chartex" xmlns:cx3="http://schemas.microsoft.com/office/drawing/2016/5/9/chartex" xmlns:cx4="http://schemas.microsoft.com/office/drawing/2016/5/10/chartex" xmlns:cx5="http://schemas.microsoft.com/office/drawing/2016/5/11/chartex" xmlns:mc="http://schemas.openxmlformats.org/markup-compatibility/2006" xmlns:o="urn:schemas-microsoft-com:office:office" xmlns:r="http://schemas.openxmlformats.org/officeDocument/2006/relationships" xmlns:m="http://schemas.openxmlformats.org/officeDocument/2006/math" xmlns:v="urn:schemas-microsoft-com:vml" xmlns:wp14="http://schemas.microsoft.com/office/word/2010/wordprocessingDrawing" xmlns:wp="http://schemas.openxmlformats.org/drawingml/2006/wordprocessingDrawing" xmlns:w10="urn:schemas-microsoft-com:office:word" xmlns:w="http://schemas.openxmlformats.org/wordprocessingml/2006/main" xmlns:w14="http://schemas.microsoft.com/office/word/2010/wordml" xmlns:w15="http://schemas.microsoft.com/office/word/2012/wordml" xmlns:w16se="http://schemas.microsoft.com/office/word/2015/wordml/symex" xmlns:wpg="http://schemas.microsoft.com/office/word/2010/wordprocessingGroup" xmlns:wpi="http://schemas.microsoft.com/office/word/2010/wordprocessingInk" xmlns:wne="http://schemas.microsoft.com/office/word/2006/wordml" xmlns:wps="http://schemas.microsoft.com/office/word/2010/wordprocessingShape" mc:Ignorable="w14 w15 w16se wp14">
   <w:body>
     <w:p>
       <w:pPr>
@@ -87,49 +87,7 @@
         <w:rPr>
           <w:rFonts w:ascii="Tahoma" w:hAnsi="Tahoma" w:cs="Tahoma"/>
         </w:rPr>
-        <w:t xml:space="preserve">This project will consider forest fire data from the </w:t>
-      </w:r>
-      <w:proofErr w:type="spellStart"/>
-      <w:r>
-        <w:rPr>
-          <w:rFonts w:ascii="Tahoma" w:hAnsi="Tahoma" w:cs="Tahoma"/>
-        </w:rPr>
-        <w:t>Montesinho</w:t>
-      </w:r>
-      <w:proofErr w:type="spellEnd"/>
-      <w:r>
-        <w:rPr>
-          <w:rFonts w:ascii="Tahoma" w:hAnsi="Tahoma" w:cs="Tahoma"/>
-        </w:rPr>
-        <w:t xml:space="preserve"> natural park from the </w:t>
-      </w:r>
-      <w:proofErr w:type="spellStart"/>
-      <w:r>
-        <w:rPr>
-          <w:rFonts w:ascii="Tahoma" w:hAnsi="Tahoma" w:cs="Tahoma"/>
-        </w:rPr>
-        <w:t>Trás</w:t>
-      </w:r>
-      <w:proofErr w:type="spellEnd"/>
-      <w:r>
-        <w:rPr>
-          <w:rFonts w:ascii="Tahoma" w:hAnsi="Tahoma" w:cs="Tahoma"/>
-        </w:rPr>
-        <w:t>-</w:t>
-      </w:r>
-      <w:proofErr w:type="spellStart"/>
-      <w:r>
-        <w:rPr>
-          <w:rFonts w:ascii="Tahoma" w:hAnsi="Tahoma" w:cs="Tahoma"/>
-        </w:rPr>
-        <w:t>os</w:t>
-      </w:r>
-      <w:proofErr w:type="spellEnd"/>
-      <w:r>
-        <w:rPr>
-          <w:rFonts w:ascii="Tahoma" w:hAnsi="Tahoma" w:cs="Tahoma"/>
-        </w:rPr>
-        <w:t xml:space="preserve">-Montes northeast region of Portugal (Figure 2). The park contains a high flora and fauna (plants &amp; animals) diversity. In the simplest case, a Bayesian network is specified by an expert and is then used to perform inference. In other applications the task of defining the network is too complex for humans. </w:t>
+        <w:t xml:space="preserve">This project will consider forest fire data from the Montesinho natural park from the Trás-os-Montes northeast region of Portugal (Figure 2). The park contains a high flora and fauna (plants &amp; animals) diversity. In the simplest case, a Bayesian network is specified by an expert and is then used to perform inference. In other applications the task of defining the network is too complex for humans. </w:t>
       </w:r>
     </w:p>
     <w:p>
@@ -378,63 +336,7 @@
         <w:rPr>
           <w:rFonts w:ascii="Tahoma" w:hAnsi="Tahoma" w:cs="Tahoma"/>
         </w:rPr>
-        <w:t xml:space="preserve">The first database was collected by the inspector that was responsible for the </w:t>
-      </w:r>
-      <w:proofErr w:type="spellStart"/>
-      <w:r>
-        <w:rPr>
-          <w:rFonts w:ascii="Tahoma" w:hAnsi="Tahoma" w:cs="Tahoma"/>
-        </w:rPr>
-        <w:t>Montesinho</w:t>
-      </w:r>
-      <w:proofErr w:type="spellEnd"/>
-      <w:r>
-        <w:rPr>
-          <w:rFonts w:ascii="Tahoma" w:hAnsi="Tahoma" w:cs="Tahoma"/>
-        </w:rPr>
-        <w:t xml:space="preserve"> fire occurrences. At a daily basis, every time a forest fire occurred, several features were registered, such as the time, date, spatial location within a 9×9 grid (x and y axis of Figure 2), the type of vegetation involved, the six components of the FWI (Figure 1) system and the total burned area. The second database was collected by the </w:t>
-      </w:r>
-      <w:proofErr w:type="spellStart"/>
-      <w:r>
-        <w:rPr>
-          <w:rFonts w:ascii="Tahoma" w:hAnsi="Tahoma" w:cs="Tahoma"/>
-        </w:rPr>
-        <w:t>Bragança</w:t>
-      </w:r>
-      <w:proofErr w:type="spellEnd"/>
-      <w:r>
-        <w:rPr>
-          <w:rFonts w:ascii="Tahoma" w:hAnsi="Tahoma" w:cs="Tahoma"/>
-        </w:rPr>
-        <w:t xml:space="preserve"> Polytechnic Institute, containing several weather observations (e.g. wind speed) that were recorded with a 30 minute period by a meteorological station located in the center of the </w:t>
-      </w:r>
-      <w:proofErr w:type="spellStart"/>
-      <w:r>
-        <w:rPr>
-          <w:rFonts w:ascii="Tahoma" w:hAnsi="Tahoma" w:cs="Tahoma"/>
-        </w:rPr>
-        <w:t>Montesinho</w:t>
-      </w:r>
-      <w:proofErr w:type="spellEnd"/>
-      <w:r>
-        <w:rPr>
-          <w:rFonts w:ascii="Tahoma" w:hAnsi="Tahoma" w:cs="Tahoma"/>
-        </w:rPr>
-        <w:t xml:space="preserve"> </w:t>
-      </w:r>
-      <w:proofErr w:type="gramStart"/>
-      <w:r>
-        <w:rPr>
-          <w:rFonts w:ascii="Tahoma" w:hAnsi="Tahoma" w:cs="Tahoma"/>
-        </w:rPr>
-        <w:t>park</w:t>
-      </w:r>
-      <w:proofErr w:type="gramEnd"/>
-      <w:r>
-        <w:rPr>
-          <w:rFonts w:ascii="Tahoma" w:hAnsi="Tahoma" w:cs="Tahoma"/>
-        </w:rPr>
-        <w:t>. The two databases were stored in tens of individual spreadsheets, under distinct formats, and a substantial manual effort was performed to integrate them into a single dataset with a total of 517 entries.</w:t>
+        <w:t>The first database was collected by the inspector that was responsible for the Montesinho fire occurrences. At a daily basis, every time a forest fire occurred, several features were registered, such as the time, date, spatial location within a 9×9 grid (x and y axis of Figure 2), the type of vegetation involved, the six components of the FWI (Figure 1) system and the total burned area. The second database was collected by the Bragança Polytechnic Institute, containing several weather observations (e.g. wind speed) that were recorded with a 30 minute period by a meteorological station located in the center of the Montesinho park. The two databases were stored in tens of individual spreadsheets, under distinct formats, and a substantial manual effort was performed to integrate them into a single dataset with a total of 517 entries.</w:t>
       </w:r>
     </w:p>
     <w:p>
@@ -514,25 +416,7 @@
           <w:sz w:val="18"/>
           <w:szCs w:val="18"/>
         </w:rPr>
-        <w:t xml:space="preserve">Figure 2 The map of the </w:t>
-      </w:r>
-      <w:proofErr w:type="spellStart"/>
-      <w:r>
-        <w:rPr>
-          <w:rFonts w:ascii="Tahoma" w:hAnsi="Tahoma" w:cs="Tahoma"/>
-          <w:sz w:val="18"/>
-          <w:szCs w:val="18"/>
-        </w:rPr>
-        <w:t>Montesinho</w:t>
-      </w:r>
-      <w:proofErr w:type="spellEnd"/>
-      <w:r>
-        <w:rPr>
-          <w:rFonts w:ascii="Tahoma" w:hAnsi="Tahoma" w:cs="Tahoma"/>
-          <w:sz w:val="18"/>
-          <w:szCs w:val="18"/>
-        </w:rPr>
-        <w:t xml:space="preserve"> natural park</w:t>
+        <w:t>Figure 2 The map of the Montesinho natural park</w:t>
       </w:r>
     </w:p>
     <w:p>
@@ -1003,21 +887,7 @@
         <w:rPr>
           <w:rFonts w:ascii="Tahoma" w:hAnsi="Tahoma" w:cs="Tahoma"/>
         </w:rPr>
-        <w:t>Temperature, wind, RH, FFMC, DC – were given one of 5 values (0</w:t>
-      </w:r>
-      <w:proofErr w:type="gramStart"/>
-      <w:r>
-        <w:rPr>
-          <w:rFonts w:ascii="Tahoma" w:hAnsi="Tahoma" w:cs="Tahoma"/>
-        </w:rPr>
-        <w:t>,1,2,3,4</w:t>
-      </w:r>
-      <w:proofErr w:type="gramEnd"/>
-      <w:r>
-        <w:rPr>
-          <w:rFonts w:ascii="Tahoma" w:hAnsi="Tahoma" w:cs="Tahoma"/>
-        </w:rPr>
-        <w:t>). The calculation was done by splitting the difference between the highest and lowest values of each feature into 5 equally sized ranges.</w:t>
+        <w:t>Temperature, wind, RH, FFMC, DC – were given one of 5 values (0,1,2,3,4). The calculation was done by splitting the difference between the highest and lowest values of each feature into 5 equally sized ranges.</w:t>
       </w:r>
     </w:p>
     <w:p>
@@ -1265,190 +1135,6 @@
           <w:rFonts w:ascii="Tahoma" w:hAnsi="Tahoma" w:cs="Tahoma"/>
         </w:rPr>
         <w:t>.</w:t>
-      </w:r>
-    </w:p>
-    <w:p>
-      <w:pPr>
-        <w:rPr>
-          <w:rFonts w:ascii="Tahoma" w:hAnsi="Tahoma" w:cs="Tahoma"/>
-        </w:rPr>
-      </w:pPr>
-      <w:r>
-        <w:rPr>
-          <w:rFonts w:ascii="Tahoma" w:hAnsi="Tahoma" w:cs="Tahoma"/>
-        </w:rPr>
-        <w:t xml:space="preserve">We decided to create an initial </w:t>
-      </w:r>
-      <w:r>
-        <w:rPr>
-          <w:rFonts w:ascii="Tahoma" w:hAnsi="Tahoma" w:cs="Tahoma"/>
-        </w:rPr>
-        <w:t>g</w:t>
-      </w:r>
-      <w:r>
-        <w:rPr>
-          <w:rFonts w:ascii="Tahoma" w:hAnsi="Tahoma" w:cs="Tahoma"/>
-        </w:rPr>
-        <w:t>raph</w:t>
-      </w:r>
-      <w:r>
-        <w:rPr>
-          <w:rFonts w:ascii="Tahoma" w:hAnsi="Tahoma" w:cs="Tahoma"/>
-        </w:rPr>
-        <w:t xml:space="preserve"> as a base for our calculations and assumptions</w:t>
-      </w:r>
-      <w:r>
-        <w:rPr>
-          <w:rFonts w:ascii="Tahoma" w:hAnsi="Tahoma" w:cs="Tahoma"/>
-        </w:rPr>
-        <w:t xml:space="preserve"> (fig. 3). We implemented two simple graph</w:t>
-      </w:r>
-      <w:r>
-        <w:rPr>
-          <w:rFonts w:ascii="Tahoma" w:hAnsi="Tahoma" w:cs="Tahoma"/>
-        </w:rPr>
-        <w:t xml:space="preserve">-changing </w:t>
-      </w:r>
-      <w:r>
-        <w:rPr>
-          <w:rFonts w:ascii="Tahoma" w:hAnsi="Tahoma" w:cs="Tahoma"/>
-        </w:rPr>
-        <w:t>algorithms, both changing the graph by adding edges, removing edges and switching</w:t>
-      </w:r>
-      <w:r>
-        <w:rPr>
-          <w:rFonts w:ascii="Tahoma" w:hAnsi="Tahoma" w:cs="Tahoma"/>
-        </w:rPr>
-        <w:t xml:space="preserve"> directions of</w:t>
-      </w:r>
-      <w:r>
-        <w:rPr>
-          <w:rFonts w:ascii="Tahoma" w:hAnsi="Tahoma" w:cs="Tahoma"/>
-        </w:rPr>
-        <w:t xml:space="preserve"> directed edges. </w:t>
-      </w:r>
-    </w:p>
-    <w:p>
-      <w:pPr>
-        <w:rPr>
-          <w:rFonts w:ascii="Tahoma" w:hAnsi="Tahoma" w:cs="Tahoma"/>
-        </w:rPr>
-      </w:pPr>
-      <w:r>
-        <w:rPr>
-          <w:rFonts w:ascii="Tahoma" w:hAnsi="Tahoma" w:cs="Tahoma"/>
-          <w:noProof/>
-        </w:rPr>
-        <w:drawing>
-          <wp:anchor distT="0" distB="0" distL="114300" distR="114300" simplePos="0" relativeHeight="251658240" behindDoc="1" locked="0" layoutInCell="1" allowOverlap="1">
-            <wp:simplePos x="0" y="0"/>
-            <wp:positionH relativeFrom="margin">
-              <wp:align>center</wp:align>
-            </wp:positionH>
-            <wp:positionV relativeFrom="paragraph">
-              <wp:posOffset>892838</wp:posOffset>
-            </wp:positionV>
-            <wp:extent cx="3930650" cy="2630805"/>
-            <wp:effectExtent l="0" t="0" r="0" b="0"/>
-            <wp:wrapTopAndBottom/>
-            <wp:docPr id="5" name="Picture 5"/>
-            <wp:cNvGraphicFramePr>
-              <a:graphicFrameLocks xmlns:a="http://schemas.openxmlformats.org/drawingml/2006/main" noChangeAspect="1"/>
-            </wp:cNvGraphicFramePr>
-            <a:graphic xmlns:a="http://schemas.openxmlformats.org/drawingml/2006/main">
-              <a:graphicData uri="http://schemas.openxmlformats.org/drawingml/2006/picture">
-                <pic:pic xmlns:pic="http://schemas.openxmlformats.org/drawingml/2006/picture">
-                  <pic:nvPicPr>
-                    <pic:cNvPr id="0" name="Picture 15"/>
-                    <pic:cNvPicPr>
-                      <a:picLocks noChangeAspect="1" noChangeArrowheads="1"/>
-                    </pic:cNvPicPr>
-                  </pic:nvPicPr>
-                  <pic:blipFill>
-                    <a:blip r:embed="rId12">
-                      <a:extLst>
-                        <a:ext uri="{28A0092B-C50C-407E-A947-70E740481C1C}">
-                          <a14:useLocalDpi xmlns:a14="http://schemas.microsoft.com/office/drawing/2010/main" val="0"/>
-                        </a:ext>
-                      </a:extLst>
-                    </a:blip>
-                    <a:srcRect/>
-                    <a:stretch>
-                      <a:fillRect/>
-                    </a:stretch>
-                  </pic:blipFill>
-                  <pic:spPr bwMode="auto">
-                    <a:xfrm>
-                      <a:off x="0" y="0"/>
-                      <a:ext cx="3930650" cy="2630805"/>
-                    </a:xfrm>
-                    <a:prstGeom prst="rect">
-                      <a:avLst/>
-                    </a:prstGeom>
-                    <a:noFill/>
-                    <a:ln>
-                      <a:noFill/>
-                    </a:ln>
-                  </pic:spPr>
-                </pic:pic>
-              </a:graphicData>
-            </a:graphic>
-            <wp14:sizeRelH relativeFrom="margin">
-              <wp14:pctWidth>0</wp14:pctWidth>
-            </wp14:sizeRelH>
-            <wp14:sizeRelV relativeFrom="margin">
-              <wp14:pctHeight>0</wp14:pctHeight>
-            </wp14:sizeRelV>
-          </wp:anchor>
-        </w:drawing>
-      </w:r>
-      <w:r>
-        <w:rPr>
-          <w:rFonts w:ascii="Tahoma" w:hAnsi="Tahoma" w:cs="Tahoma"/>
-        </w:rPr>
-        <w:t xml:space="preserve">The first method is manual, meaning a file containing add/remove/switch commands is given as an argument to the program. The second method is random manipulating </w:t>
-      </w:r>
-      <w:r>
-        <w:rPr>
-          <w:rFonts w:ascii="Tahoma" w:hAnsi="Tahoma" w:cs="Tahoma"/>
-        </w:rPr>
-        <w:t xml:space="preserve">edges inside the graph. Both methods </w:t>
-      </w:r>
-      <w:r>
-        <w:rPr>
-          <w:rFonts w:ascii="Tahoma" w:hAnsi="Tahoma" w:cs="Tahoma"/>
-        </w:rPr>
-        <w:t xml:space="preserve">can of course damage the </w:t>
-      </w:r>
-      <w:r>
-        <w:rPr>
-          <w:rFonts w:ascii="Tahoma" w:hAnsi="Tahoma" w:cs="Tahoma"/>
-        </w:rPr>
-        <w:t>DAG characteristic</w:t>
-      </w:r>
-      <w:r>
-        <w:rPr>
-          <w:rFonts w:ascii="Tahoma" w:hAnsi="Tahoma" w:cs="Tahoma"/>
-        </w:rPr>
-        <w:t xml:space="preserve"> of the graph, so a DFS is being executed before an add or switch command.</w:t>
-      </w:r>
-    </w:p>
-    <w:p>
-      <w:pPr>
-        <w:jc w:val="center"/>
-        <w:rPr>
-          <w:rFonts w:ascii="Tahoma" w:hAnsi="Tahoma" w:cs="Tahoma"/>
-          <w:sz w:val="18"/>
-          <w:szCs w:val="18"/>
-        </w:rPr>
-      </w:pPr>
-      <w:r>
-        <w:rPr>
-          <w:rFonts w:ascii="Tahoma" w:hAnsi="Tahoma" w:cs="Tahoma"/>
-          <w:sz w:val="18"/>
-          <w:szCs w:val="18"/>
-        </w:rPr>
-        <w:t>Fig. 3 Initial graph</w:t>
       </w:r>
     </w:p>
     <w:p>
@@ -1639,12 +1325,6 @@
               </w:rPr>
               <m:t>Θ</m:t>
             </m:r>
-            <m:r>
-              <w:rPr>
-                <w:rFonts w:ascii="Cambria Math" w:eastAsiaTheme="minorEastAsia" w:hAnsi="Cambria Math" w:cs="Tahoma"/>
-              </w:rPr>
-              <m:t>.m</m:t>
-            </m:r>
           </m:e>
         </m:d>
         <m:r>
@@ -1833,7 +1513,19 @@
         <w:rPr>
           <w:rFonts w:ascii="Tahoma" w:eastAsiaTheme="minorEastAsia" w:hAnsi="Tahoma" w:cs="Tahoma"/>
         </w:rPr>
-        <w:t>As shown in lecture no. 10,</w:t>
+        <w:t>As shown in lecture no. 10</w:t>
+      </w:r>
+      <w:r>
+        <w:rPr>
+          <w:rFonts w:ascii="Tahoma" w:eastAsiaTheme="minorEastAsia" w:hAnsi="Tahoma" w:cs="Tahoma"/>
+        </w:rPr>
+        <w:t>, and while assuming global and local parameter independence</w:t>
+      </w:r>
+      <w:r>
+        <w:rPr>
+          <w:rFonts w:ascii="Tahoma" w:eastAsiaTheme="minorEastAsia" w:hAnsi="Tahoma" w:cs="Tahoma"/>
+        </w:rPr>
+        <w:t>,</w:t>
       </w:r>
       <w:r>
         <w:rPr>
@@ -2323,16 +2015,8 @@
         <w:rPr>
           <w:rFonts w:ascii="Tahoma" w:eastAsiaTheme="minorEastAsia" w:hAnsi="Tahoma" w:cs="Tahoma"/>
         </w:rPr>
-        <w:lastRenderedPageBreak/>
-        <w:t xml:space="preserve">When: </w:t>
-      </w:r>
-    </w:p>
-    <w:p>
-      <w:pPr>
-        <w:rPr>
-          <w:rFonts w:ascii="Tahoma" w:eastAsiaTheme="minorEastAsia" w:hAnsi="Tahoma" w:cs="Tahoma"/>
-        </w:rPr>
-      </w:pPr>
+        <w:t xml:space="preserve">While denoting </w:t>
+      </w:r>
       <m:oMath>
         <m:sSub>
           <m:sSubPr>
@@ -2365,7 +2049,19 @@
         <w:rPr>
           <w:rFonts w:ascii="Tahoma" w:eastAsiaTheme="minorEastAsia" w:hAnsi="Tahoma" w:cs="Tahoma"/>
         </w:rPr>
-        <w:t xml:space="preserve"> is the number of cases when </w:t>
+        <w:t xml:space="preserve"> </w:t>
+      </w:r>
+      <w:r>
+        <w:rPr>
+          <w:rFonts w:ascii="Tahoma" w:eastAsiaTheme="minorEastAsia" w:hAnsi="Tahoma" w:cs="Tahoma"/>
+        </w:rPr>
+        <w:t>as</w:t>
+      </w:r>
+      <w:r>
+        <w:rPr>
+          <w:rFonts w:ascii="Tahoma" w:eastAsiaTheme="minorEastAsia" w:hAnsi="Tahoma" w:cs="Tahoma"/>
+        </w:rPr>
+        <w:t xml:space="preserve"> the number of cases when </w:t>
       </w:r>
       <m:oMath>
         <m:sSub>
@@ -2560,7 +2256,19 @@
         <w:rPr>
           <w:rFonts w:ascii="Tahoma" w:eastAsiaTheme="minorEastAsia" w:hAnsi="Tahoma" w:cs="Tahoma"/>
         </w:rPr>
-        <w:t xml:space="preserve"> is the number of states of </w:t>
+        <w:t xml:space="preserve"> </w:t>
+      </w:r>
+      <w:r>
+        <w:rPr>
+          <w:rFonts w:ascii="Tahoma" w:eastAsiaTheme="minorEastAsia" w:hAnsi="Tahoma" w:cs="Tahoma"/>
+        </w:rPr>
+        <w:t>as</w:t>
+      </w:r>
+      <w:r>
+        <w:rPr>
+          <w:rFonts w:ascii="Tahoma" w:eastAsiaTheme="minorEastAsia" w:hAnsi="Tahoma" w:cs="Tahoma"/>
+        </w:rPr>
+        <w:t xml:space="preserve"> the number of states of </w:t>
       </w:r>
       <m:oMath>
         <m:sSub>
@@ -2629,7 +2337,13 @@
         <w:rPr>
           <w:rFonts w:ascii="Tahoma" w:eastAsiaTheme="minorEastAsia" w:hAnsi="Tahoma" w:cs="Tahoma"/>
         </w:rPr>
-        <w:t xml:space="preserve">is the number of instances of the parents of </w:t>
+        <w:t xml:space="preserve"> as </w:t>
+      </w:r>
+      <w:r>
+        <w:rPr>
+          <w:rFonts w:ascii="Tahoma" w:eastAsiaTheme="minorEastAsia" w:hAnsi="Tahoma" w:cs="Tahoma"/>
+        </w:rPr>
+        <w:t xml:space="preserve"> the number of instances of the parents of </w:t>
       </w:r>
       <m:oMath>
         <m:sSub>
@@ -2972,12 +2686,17 @@
         </w:rPr>
         <w:t>, denoted</w:t>
       </w:r>
-    </w:p>
-    <w:p>
-      <w:pPr>
-        <w:rPr>
-          <w:rFonts w:ascii="Tahoma" w:eastAsiaTheme="minorEastAsia" w:hAnsi="Tahoma" w:cs="Tahoma"/>
-          <w:rtl/>
+      <w:r>
+        <w:rPr>
+          <w:rFonts w:ascii="Tahoma" w:hAnsi="Tahoma" w:cs="Tahoma"/>
+        </w:rPr>
+        <w:t xml:space="preserve"> as</w:t>
+      </w:r>
+    </w:p>
+    <w:p>
+      <w:pPr>
+        <w:rPr>
+          <w:rFonts w:ascii="Tahoma" w:eastAsiaTheme="minorEastAsia" w:hAnsi="Tahoma" w:cs="Tahoma"/>
         </w:rPr>
       </w:pPr>
       <m:oMathPara>
@@ -3571,6 +3290,169 @@
     <w:p>
       <w:pPr>
         <w:rPr>
+          <w:rFonts w:ascii="Tahoma" w:hAnsi="Tahoma" w:cs="Tahoma"/>
+        </w:rPr>
+      </w:pPr>
+      <w:r>
+        <w:rPr>
+          <w:rFonts w:ascii="Tahoma" w:eastAsiaTheme="minorEastAsia" w:hAnsi="Tahoma" w:cs="Tahoma"/>
+        </w:rPr>
+        <w:t xml:space="preserve">Finding the optimal graph model is a NP-Hard problem, so we addressed the problem in an easier way, yet logical way. </w:t>
+      </w:r>
+      <w:r>
+        <w:rPr>
+          <w:rFonts w:ascii="Tahoma" w:hAnsi="Tahoma" w:cs="Tahoma"/>
+        </w:rPr>
+        <w:t xml:space="preserve">We </w:t>
+      </w:r>
+      <w:r>
+        <w:rPr>
+          <w:rFonts w:ascii="Tahoma" w:hAnsi="Tahoma" w:cs="Tahoma"/>
+        </w:rPr>
+        <w:t xml:space="preserve">created </w:t>
+      </w:r>
+      <w:r>
+        <w:rPr>
+          <w:rFonts w:ascii="Tahoma" w:hAnsi="Tahoma" w:cs="Tahoma"/>
+        </w:rPr>
+        <w:t>an initial graph as a base for our calculations and assumptions (</w:t>
+      </w:r>
+      <w:r>
+        <w:rPr>
+          <w:rFonts w:ascii="Tahoma" w:hAnsi="Tahoma" w:cs="Tahoma"/>
+        </w:rPr>
+        <w:t xml:space="preserve">shown in </w:t>
+      </w:r>
+      <w:r>
+        <w:rPr>
+          <w:rFonts w:ascii="Tahoma" w:hAnsi="Tahoma" w:cs="Tahoma"/>
+        </w:rPr>
+        <w:t xml:space="preserve">fig. 3). We implemented two simple graph-changing algorithms, both changing the graph by adding edges, removing edges and switching directions of directed edges. </w:t>
+      </w:r>
+    </w:p>
+    <w:p>
+      <w:pPr>
+        <w:rPr>
+          <w:rFonts w:ascii="Tahoma" w:hAnsi="Tahoma" w:cs="Tahoma"/>
+        </w:rPr>
+      </w:pPr>
+      <w:r>
+        <w:rPr>
+          <w:rFonts w:ascii="Tahoma" w:hAnsi="Tahoma" w:cs="Tahoma"/>
+          <w:noProof/>
+        </w:rPr>
+        <w:lastRenderedPageBreak/>
+        <w:drawing>
+          <wp:anchor distT="0" distB="0" distL="114300" distR="114300" simplePos="0" relativeHeight="251662336" behindDoc="1" locked="0" layoutInCell="1" allowOverlap="1" wp14:anchorId="0C1C60B9" wp14:editId="37B7444B">
+            <wp:simplePos x="0" y="0"/>
+            <wp:positionH relativeFrom="margin">
+              <wp:align>center</wp:align>
+            </wp:positionH>
+            <wp:positionV relativeFrom="paragraph">
+              <wp:posOffset>892838</wp:posOffset>
+            </wp:positionV>
+            <wp:extent cx="3930650" cy="2630805"/>
+            <wp:effectExtent l="0" t="0" r="0" b="0"/>
+            <wp:wrapTopAndBottom/>
+            <wp:docPr id="5" name="Picture 5"/>
+            <wp:cNvGraphicFramePr>
+              <a:graphicFrameLocks xmlns:a="http://schemas.openxmlformats.org/drawingml/2006/main" noChangeAspect="1"/>
+            </wp:cNvGraphicFramePr>
+            <a:graphic xmlns:a="http://schemas.openxmlformats.org/drawingml/2006/main">
+              <a:graphicData uri="http://schemas.openxmlformats.org/drawingml/2006/picture">
+                <pic:pic xmlns:pic="http://schemas.openxmlformats.org/drawingml/2006/picture">
+                  <pic:nvPicPr>
+                    <pic:cNvPr id="0" name="Picture 15"/>
+                    <pic:cNvPicPr>
+                      <a:picLocks noChangeAspect="1" noChangeArrowheads="1"/>
+                    </pic:cNvPicPr>
+                  </pic:nvPicPr>
+                  <pic:blipFill>
+                    <a:blip r:embed="rId12">
+                      <a:extLst>
+                        <a:ext uri="{28A0092B-C50C-407E-A947-70E740481C1C}">
+                          <a14:useLocalDpi xmlns:a14="http://schemas.microsoft.com/office/drawing/2010/main" val="0"/>
+                        </a:ext>
+                      </a:extLst>
+                    </a:blip>
+                    <a:srcRect/>
+                    <a:stretch>
+                      <a:fillRect/>
+                    </a:stretch>
+                  </pic:blipFill>
+                  <pic:spPr bwMode="auto">
+                    <a:xfrm>
+                      <a:off x="0" y="0"/>
+                      <a:ext cx="3930650" cy="2630805"/>
+                    </a:xfrm>
+                    <a:prstGeom prst="rect">
+                      <a:avLst/>
+                    </a:prstGeom>
+                    <a:noFill/>
+                    <a:ln>
+                      <a:noFill/>
+                    </a:ln>
+                  </pic:spPr>
+                </pic:pic>
+              </a:graphicData>
+            </a:graphic>
+            <wp14:sizeRelH relativeFrom="margin">
+              <wp14:pctWidth>0</wp14:pctWidth>
+            </wp14:sizeRelH>
+            <wp14:sizeRelV relativeFrom="margin">
+              <wp14:pctHeight>0</wp14:pctHeight>
+            </wp14:sizeRelV>
+          </wp:anchor>
+        </w:drawing>
+      </w:r>
+      <w:r>
+        <w:rPr>
+          <w:rFonts w:ascii="Tahoma" w:hAnsi="Tahoma" w:cs="Tahoma"/>
+        </w:rPr>
+        <w:t xml:space="preserve">The first method is manual, meaning a file containing add/remove/switch commands is given as an argument to the program. The second method is </w:t>
+      </w:r>
+      <w:r>
+        <w:rPr>
+          <w:rFonts w:ascii="Tahoma" w:hAnsi="Tahoma" w:cs="Tahoma"/>
+        </w:rPr>
+        <w:t xml:space="preserve">a greedy </w:t>
+      </w:r>
+      <w:r>
+        <w:rPr>
+          <w:rFonts w:ascii="Tahoma" w:hAnsi="Tahoma" w:cs="Tahoma"/>
+        </w:rPr>
+        <w:t>random manipulating edges inside the graph. Both methods can of course damage the DAG characteristic of the graph, so a DFS is being executed before an add or switch command.</w:t>
+      </w:r>
+    </w:p>
+    <w:p>
+      <w:pPr>
+        <w:jc w:val="center"/>
+        <w:rPr>
+          <w:rFonts w:ascii="Tahoma" w:hAnsi="Tahoma" w:cs="Tahoma"/>
+          <w:sz w:val="18"/>
+          <w:szCs w:val="18"/>
+        </w:rPr>
+      </w:pPr>
+      <w:r>
+        <w:rPr>
+          <w:rFonts w:ascii="Tahoma" w:hAnsi="Tahoma" w:cs="Tahoma"/>
+          <w:sz w:val="18"/>
+          <w:szCs w:val="18"/>
+        </w:rPr>
+        <w:t>Fig. 3 Initial graph</w:t>
+      </w:r>
+    </w:p>
+    <w:p>
+      <w:pPr>
+        <w:rPr>
+          <w:rFonts w:ascii="Tahoma" w:eastAsiaTheme="minorEastAsia" w:hAnsi="Tahoma" w:cs="Tahoma"/>
+          <w:rtl/>
+        </w:rPr>
+      </w:pPr>
+    </w:p>
+    <w:p>
+      <w:pPr>
+        <w:rPr>
           <w:rFonts w:ascii="Tahoma" w:eastAsiaTheme="minorEastAsia" w:hAnsi="Tahoma" w:cs="Tahoma"/>
           <w:b/>
           <w:bCs/>
@@ -3672,7 +3554,25 @@
         <w:rPr>
           <w:rFonts w:ascii="Tahoma" w:eastAsiaTheme="minorEastAsia" w:hAnsi="Tahoma" w:cs="Tahoma"/>
         </w:rPr>
-        <w:t>, we do a series of random changes in the model: 2I add operations, I removals and I swaps of edges</w:t>
+        <w:t>, we do a series of random changes in the model: 2I a</w:t>
+      </w:r>
+      <w:r>
+        <w:rPr>
+          <w:rFonts w:ascii="Tahoma" w:eastAsiaTheme="minorEastAsia" w:hAnsi="Tahoma" w:cs="Tahoma"/>
+        </w:rPr>
+        <w:t xml:space="preserve">dd operations, I removals and one </w:t>
+      </w:r>
+      <w:r>
+        <w:rPr>
+          <w:rFonts w:ascii="Tahoma" w:eastAsiaTheme="minorEastAsia" w:hAnsi="Tahoma" w:cs="Tahoma"/>
+        </w:rPr>
+        <w:t>edges</w:t>
+      </w:r>
+      <w:r>
+        <w:rPr>
+          <w:rFonts w:ascii="Tahoma" w:eastAsiaTheme="minorEastAsia" w:hAnsi="Tahoma" w:cs="Tahoma"/>
+        </w:rPr>
+        <w:t xml:space="preserve"> swap</w:t>
       </w:r>
       <w:r>
         <w:rPr>
@@ -3747,7 +3647,43 @@
           <w:rPr>
             <w:rFonts w:ascii="Cambria Math" w:eastAsiaTheme="minorEastAsia" w:hAnsi="Cambria Math" w:cs="Tahoma"/>
           </w:rPr>
-          <m:t>r⋅4i)</m:t>
+          <m:t>r⋅</m:t>
+        </m:r>
+        <m:r>
+          <w:rPr>
+            <w:rFonts w:ascii="Cambria Math" w:eastAsiaTheme="minorEastAsia" w:hAnsi="Cambria Math" w:cs="Tahoma"/>
+          </w:rPr>
+          <m:t>(</m:t>
+        </m:r>
+        <m:r>
+          <w:rPr>
+            <w:rFonts w:ascii="Cambria Math" w:eastAsiaTheme="minorEastAsia" w:hAnsi="Cambria Math" w:cs="Tahoma"/>
+          </w:rPr>
+          <m:t>3</m:t>
+        </m:r>
+        <m:r>
+          <w:rPr>
+            <w:rFonts w:ascii="Cambria Math" w:eastAsiaTheme="minorEastAsia" w:hAnsi="Cambria Math" w:cs="Tahoma"/>
+          </w:rPr>
+          <m:t>i</m:t>
+        </m:r>
+        <m:r>
+          <w:rPr>
+            <w:rFonts w:ascii="Cambria Math" w:eastAsiaTheme="minorEastAsia" w:hAnsi="Cambria Math" w:cs="Tahoma"/>
+          </w:rPr>
+          <m:t>+1</m:t>
+        </m:r>
+        <m:r>
+          <w:rPr>
+            <w:rFonts w:ascii="Cambria Math" w:eastAsiaTheme="minorEastAsia" w:hAnsi="Cambria Math" w:cs="Tahoma"/>
+          </w:rPr>
+          <m:t>)</m:t>
+        </m:r>
+        <m:r>
+          <w:rPr>
+            <w:rFonts w:ascii="Cambria Math" w:eastAsiaTheme="minorEastAsia" w:hAnsi="Cambria Math" w:cs="Tahoma"/>
+          </w:rPr>
+          <m:t>)</m:t>
         </m:r>
       </m:oMath>
       <w:r>
@@ -3809,6 +3745,7 @@
         <w:rPr>
           <w:noProof/>
         </w:rPr>
+        <w:lastRenderedPageBreak/>
         <w:drawing>
           <wp:inline distT="0" distB="0" distL="0" distR="0" wp14:anchorId="13422EC7" wp14:editId="5E1990EB">
             <wp:extent cx="5943600" cy="2890520"/>
@@ -3816,7 +3753,7 @@
             <wp:docPr id="3" name="Chart 3">
               <a:extLst xmlns:a="http://schemas.openxmlformats.org/drawingml/2006/main">
                 <a:ext uri="{FF2B5EF4-FFF2-40B4-BE49-F238E27FC236}">
-                  <a16:creationId xmlns:a16="http://schemas.microsoft.com/office/drawing/2014/main" xmlns:w16se="http://schemas.microsoft.com/office/word/2015/wordml/symex" xmlns:w="http://schemas.openxmlformats.org/wordprocessingml/2006/main" xmlns:w10="urn:schemas-microsoft-com:office:word" xmlns:v="urn:schemas-microsoft-com:vml" xmlns:o="urn:schemas-microsoft-com:office:office" xmlns:cx5="http://schemas.microsoft.com/office/drawing/2016/5/11/chartex" xmlns:cx4="http://schemas.microsoft.com/office/drawing/2016/5/10/chartex" xmlns:cx3="http://schemas.microsoft.com/office/drawing/2016/5/9/chartex" xmlns:cx2="http://schemas.microsoft.com/office/drawing/2015/10/21/chartex" xmlns:cx1="http://schemas.microsoft.com/office/drawing/2015/9/8/chartex" xmlns:cx="http://schemas.microsoft.com/office/drawing/2014/chartex" xmlns="" id="{99BDB214-C11E-4F99-B9CB-754C5E8557E0}"/>
+                  <a16:creationId xmlns:a16="http://schemas.microsoft.com/office/drawing/2014/main" id="{99BDB214-C11E-4F99-B9CB-754C5E8557E0}"/>
                 </a:ext>
               </a:extLst>
             </wp:docPr>
@@ -3842,20 +3779,41 @@
           <w:rFonts w:ascii="Tahoma" w:hAnsi="Tahoma" w:cs="Tahoma"/>
           <w:noProof/>
         </w:rPr>
-        <w:t>The score in increses with an increasing number of iterations, but we notice that the graph manufatured isn’t always logic and strange dependencies occur, Such as the gregorian month of the fire is dependent by the humidy (and not vice verca).</w:t>
+        <w:t xml:space="preserve">The score in increses with an increasing number of iterations, but we notice that the graph manufatured isn’t always logic and strange dependencies occur, Such as the </w:t>
       </w:r>
       <w:r>
         <w:rPr>
           <w:rFonts w:ascii="Tahoma" w:hAnsi="Tahoma" w:cs="Tahoma"/>
           <w:noProof/>
         </w:rPr>
-        <w:t xml:space="preserve"> Such strnage </w:t>
+        <w:t xml:space="preserve">occurance </w:t>
       </w:r>
       <w:r>
         <w:rPr>
           <w:rFonts w:ascii="Tahoma" w:hAnsi="Tahoma" w:cs="Tahoma"/>
           <w:noProof/>
         </w:rPr>
+        <w:t>month of the fire is dependent by the humidy (and not vice verca).</w:t>
+      </w:r>
+      <w:r>
+        <w:rPr>
+          <w:rFonts w:ascii="Tahoma" w:hAnsi="Tahoma" w:cs="Tahoma"/>
+          <w:noProof/>
+        </w:rPr>
+        <w:t xml:space="preserve"> Such stran</w:t>
+      </w:r>
+      <w:r>
+        <w:rPr>
+          <w:rFonts w:ascii="Tahoma" w:hAnsi="Tahoma" w:cs="Tahoma"/>
+          <w:noProof/>
+        </w:rPr>
+        <w:t xml:space="preserve">ge </w:t>
+      </w:r>
+      <w:r>
+        <w:rPr>
+          <w:rFonts w:ascii="Tahoma" w:hAnsi="Tahoma" w:cs="Tahoma"/>
+          <w:noProof/>
+        </w:rPr>
         <w:t>dependencies</w:t>
       </w:r>
       <w:r>
@@ -3863,29 +3821,35 @@
           <w:rFonts w:ascii="Tahoma" w:hAnsi="Tahoma" w:cs="Tahoma"/>
           <w:noProof/>
         </w:rPr>
-        <w:t xml:space="preserve"> can be </w:t>
+        <w:t xml:space="preserve"> can be explained due to the fact of uniformity of the graph probability </w:t>
       </w:r>
       <w:r>
         <w:rPr>
           <w:rFonts w:ascii="Tahoma" w:hAnsi="Tahoma" w:cs="Tahoma"/>
           <w:noProof/>
         </w:rPr>
-        <w:lastRenderedPageBreak/>
-        <w:t xml:space="preserve">explained due to the fact of uniformity of the graph probability </w:t>
+        <w:t xml:space="preserve">assumed </w:t>
       </w:r>
       <w:r>
         <w:rPr>
           <w:rFonts w:ascii="Tahoma" w:hAnsi="Tahoma" w:cs="Tahoma"/>
           <w:noProof/>
         </w:rPr>
-        <w:t xml:space="preserve">assumed </w:t>
+        <w:t>earlier. In fact, the probablity of a graph with a dependency like the one presented above is close to zero</w:t>
       </w:r>
       <w:r>
         <w:rPr>
           <w:rFonts w:ascii="Tahoma" w:hAnsi="Tahoma" w:cs="Tahoma"/>
           <w:noProof/>
         </w:rPr>
-        <w:t>earlier. In fact, the probablity of a graph with a dependency like the one presented above is close to zero.</w:t>
+        <w:t xml:space="preserve"> or in fact zero</w:t>
+      </w:r>
+      <w:r>
+        <w:rPr>
+          <w:rFonts w:ascii="Tahoma" w:hAnsi="Tahoma" w:cs="Tahoma"/>
+          <w:noProof/>
+        </w:rPr>
+        <w:t>.</w:t>
       </w:r>
     </w:p>
     <w:p>
@@ -4226,6 +4190,7 @@
         <w:rPr>
           <w:rFonts w:ascii="Tahoma" w:eastAsiaTheme="minorEastAsia" w:hAnsi="Tahoma" w:cs="Tahoma"/>
         </w:rPr>
+        <w:lastRenderedPageBreak/>
         <w:t>Since finding an ideal elimination order for the variable elimination is an NP-hard problem, we settled on an order chosen manually, with respect to the graph. The order of elimination is: day, month, rain, wind, FFMC, DM, DC, ISI.</w:t>
       </w:r>
     </w:p>
@@ -4288,6 +4253,9 @@
           </m:e>
         </m:d>
         <m:r>
+          <m:rPr>
+            <m:sty m:val="p"/>
+          </m:rPr>
           <w:rPr>
             <w:rFonts w:ascii="Cambria Math" w:eastAsiaTheme="minorEastAsia" w:hAnsi="Cambria Math" w:cs="Tahoma"/>
           </w:rPr>
@@ -4377,7 +4345,6 @@
           <w:rPr>
             <w:rFonts w:ascii="Cambria Math" w:eastAsiaTheme="minorEastAsia" w:hAnsi="Cambria Math" w:cs="Tahoma"/>
           </w:rPr>
-          <w:lastRenderedPageBreak/>
           <m:t>P</m:t>
         </m:r>
         <m:d>
@@ -4407,6 +4374,9 @@
           </m:e>
         </m:d>
         <m:r>
+          <m:rPr>
+            <m:sty m:val="p"/>
+          </m:rPr>
           <w:rPr>
             <w:rFonts w:ascii="Cambria Math" w:eastAsiaTheme="minorEastAsia" w:hAnsi="Cambria Math" w:cs="Tahoma"/>
           </w:rPr>
@@ -4473,6 +4443,9 @@
             </w:drawing>
           </m:r>
           <m:r>
+            <m:rPr>
+              <m:sty m:val="p"/>
+            </m:rPr>
             <w:rPr>
               <w:rFonts w:ascii="Tahoma" w:eastAsiaTheme="minorEastAsia" w:hAnsi="Tahoma"/>
               <w:noProof/>
@@ -4531,6 +4504,9 @@
           </m:e>
         </m:d>
         <m:r>
+          <m:rPr>
+            <m:sty m:val="p"/>
+          </m:rPr>
           <w:rPr>
             <w:rFonts w:ascii="Cambria Math" w:eastAsiaTheme="minorEastAsia" w:hAnsi="Cambria Math" w:cs="Tahoma"/>
           </w:rPr>
@@ -4547,6 +4523,7 @@
               <w:rFonts w:ascii="Cambria Math" w:eastAsiaTheme="minorEastAsia" w:hAnsi="Cambria Math" w:cs="Tahoma"/>
               <w:noProof/>
             </w:rPr>
+            <w:lastRenderedPageBreak/>
             <w:drawing>
               <wp:inline distT="0" distB="0" distL="0" distR="0" wp14:anchorId="5603879E" wp14:editId="6076A26C">
                 <wp:extent cx="2835798" cy="2341540"/>
@@ -4645,6 +4622,9 @@
           </m:e>
         </m:d>
         <m:r>
+          <m:rPr>
+            <m:sty m:val="p"/>
+          </m:rPr>
           <w:rPr>
             <w:rFonts w:ascii="Cambria Math" w:eastAsiaTheme="minorEastAsia" w:hAnsi="Cambria Math" w:cs="Tahoma"/>
           </w:rPr>
@@ -4730,7 +4710,6 @@
           <w:rPr>
             <w:rFonts w:ascii="Cambria Math" w:eastAsiaTheme="minorEastAsia" w:hAnsi="Cambria Math" w:cs="Tahoma"/>
           </w:rPr>
-          <w:lastRenderedPageBreak/>
           <m:t>P</m:t>
         </m:r>
         <m:d>
@@ -4760,6 +4739,9 @@
           </m:e>
         </m:d>
         <m:r>
+          <m:rPr>
+            <m:sty m:val="p"/>
+          </m:rPr>
           <w:rPr>
             <w:rFonts w:ascii="Cambria Math" w:eastAsiaTheme="minorEastAsia" w:hAnsi="Cambria Math" w:cs="Tahoma"/>
           </w:rPr>
@@ -4856,21 +4838,8 @@
         <w:rPr>
           <w:rFonts w:ascii="Tahoma" w:eastAsiaTheme="minorEastAsia" w:hAnsi="Tahoma" w:cs="Tahoma"/>
         </w:rPr>
-        <w:t>There are some combinations of ‘RH’ and ‘temp’ which do not exist in any of the samples of the dataset. The result of those combinations not existing, is some probabilities that amount to 0. As seen in any of the five graphs of the results, the combinations (3</w:t>
-      </w:r>
-      <w:proofErr w:type="gramStart"/>
-      <w:r>
-        <w:rPr>
-          <w:rFonts w:ascii="Tahoma" w:eastAsiaTheme="minorEastAsia" w:hAnsi="Tahoma" w:cs="Tahoma"/>
-        </w:rPr>
-        <w:t>,4</w:t>
-      </w:r>
-      <w:proofErr w:type="gramEnd"/>
-      <w:r>
-        <w:rPr>
-          <w:rFonts w:ascii="Tahoma" w:eastAsiaTheme="minorEastAsia" w:hAnsi="Tahoma" w:cs="Tahoma"/>
-        </w:rPr>
-        <w:t>), (4,2), (4,3), (4,4) of (RH, temp) are all 0.</w:t>
+        <w:lastRenderedPageBreak/>
+        <w:t>There are some combinations of ‘RH’ and ‘temp’ which do not exist in any of the samples of the dataset. The result of those combinations not existing, is some probabilities that amount to 0. As seen in any of the five graphs of the results, the combinations (3,4), (4,2), (4,3), (4,4) of (RH, temp) are all 0.</w:t>
       </w:r>
       <w:r>
         <w:rPr>
@@ -4934,13 +4903,7 @@
           <w:rPr>
             <w:rFonts w:ascii="Cambria Math" w:eastAsiaTheme="minorEastAsia" w:hAnsi="Cambria Math" w:cs="Tahoma"/>
           </w:rPr>
-          <m:t>P</m:t>
-        </m:r>
-        <m:r>
-          <w:rPr>
-            <w:rFonts w:ascii="Cambria Math" w:eastAsiaTheme="minorEastAsia" w:hAnsi="Cambria Math" w:cs="Tahoma"/>
-          </w:rPr>
-          <m:t>(area=0|RH=h,temp=t)</m:t>
+          <m:t>P(area=0|RH=h,temp=t)</m:t>
         </m:r>
         <m:r>
           <m:rPr>
@@ -5018,19 +4981,7 @@
             <w:rFonts w:ascii="Cambria Math" w:eastAsiaTheme="minorEastAsia" w:hAnsi="Cambria Math" w:cs="Tahoma"/>
           </w:rPr>
           <w:lastRenderedPageBreak/>
-          <m:t>P(area</m:t>
-        </m:r>
-        <m:r>
-          <w:rPr>
-            <w:rFonts w:ascii="Cambria Math" w:eastAsiaTheme="minorEastAsia" w:hAnsi="Cambria Math" w:cs="Tahoma"/>
-          </w:rPr>
-          <m:t>=1</m:t>
-        </m:r>
-        <m:r>
-          <w:rPr>
-            <w:rFonts w:ascii="Cambria Math" w:eastAsiaTheme="minorEastAsia" w:hAnsi="Cambria Math" w:cs="Tahoma"/>
-          </w:rPr>
-          <m:t>|RH=h,temp=t)</m:t>
+          <m:t>P(area=1|RH=h,temp=t)</m:t>
         </m:r>
       </m:oMath>
       <w:r>
@@ -5057,7 +5008,7 @@
             <v:path o:extrusionok="f" gradientshapeok="t" o:connecttype="rect"/>
             <o:lock v:ext="edit" aspectratio="t"/>
           </v:shapetype>
-          <v:shape id="_x0000_i1025" type="#_x0000_t75" style="width:319pt;height:257.45pt;mso-position-horizontal:absolute;mso-position-horizontal-relative:text;mso-position-vertical:absolute;mso-position-vertical-relative:text;mso-width-relative:page;mso-height-relative:page">
+          <v:shape id="_x0000_i1025" type="#_x0000_t75" style="width:319pt;height:257.5pt;mso-position-horizontal:absolute;mso-position-horizontal-relative:text;mso-position-vertical:absolute;mso-position-vertical-relative:text;mso-width-relative:page;mso-height-relative:page">
             <v:imagedata r:id="rId20" o:title="figure_1" croptop="11286f" cropbottom="4856f" cropleft="13126f" cropright="7046f"/>
           </v:shape>
         </w:pict>
@@ -5079,19 +5030,7 @@
           <w:rPr>
             <w:rFonts w:ascii="Cambria Math" w:eastAsiaTheme="minorEastAsia" w:hAnsi="Cambria Math" w:cs="Tahoma"/>
           </w:rPr>
-          <m:t>P(area</m:t>
-        </m:r>
-        <m:r>
-          <w:rPr>
-            <w:rFonts w:ascii="Cambria Math" w:eastAsiaTheme="minorEastAsia" w:hAnsi="Cambria Math" w:cs="Tahoma"/>
-          </w:rPr>
-          <m:t>=2</m:t>
-        </m:r>
-        <m:r>
-          <w:rPr>
-            <w:rFonts w:ascii="Cambria Math" w:eastAsiaTheme="minorEastAsia" w:hAnsi="Cambria Math" w:cs="Tahoma"/>
-          </w:rPr>
-          <m:t>|RH=h,temp=t)</m:t>
+          <m:t>P(area=2|RH=h,temp=t)</m:t>
         </m:r>
       </m:oMath>
       <w:r>
@@ -5166,19 +5105,7 @@
             <w:rFonts w:ascii="Cambria Math" w:eastAsiaTheme="minorEastAsia" w:hAnsi="Cambria Math" w:cs="Tahoma"/>
           </w:rPr>
           <w:lastRenderedPageBreak/>
-          <m:t>P(area</m:t>
-        </m:r>
-        <m:r>
-          <w:rPr>
-            <w:rFonts w:ascii="Cambria Math" w:eastAsiaTheme="minorEastAsia" w:hAnsi="Cambria Math" w:cs="Tahoma"/>
-          </w:rPr>
-          <m:t>=3</m:t>
-        </m:r>
-        <m:r>
-          <w:rPr>
-            <w:rFonts w:ascii="Cambria Math" w:eastAsiaTheme="minorEastAsia" w:hAnsi="Cambria Math" w:cs="Tahoma"/>
-          </w:rPr>
-          <m:t>|RH=h,temp=t)</m:t>
+          <m:t>P(area=3|RH=h,temp=t)</m:t>
         </m:r>
       </m:oMath>
       <w:r>
@@ -5252,19 +5179,7 @@
           <w:rPr>
             <w:rFonts w:ascii="Cambria Math" w:eastAsiaTheme="minorEastAsia" w:hAnsi="Cambria Math" w:cs="Tahoma"/>
           </w:rPr>
-          <m:t>P(area</m:t>
-        </m:r>
-        <m:r>
-          <w:rPr>
-            <w:rFonts w:ascii="Cambria Math" w:eastAsiaTheme="minorEastAsia" w:hAnsi="Cambria Math" w:cs="Tahoma"/>
-          </w:rPr>
-          <m:t>=4</m:t>
-        </m:r>
-        <m:r>
-          <w:rPr>
-            <w:rFonts w:ascii="Cambria Math" w:eastAsiaTheme="minorEastAsia" w:hAnsi="Cambria Math" w:cs="Tahoma"/>
-          </w:rPr>
-          <m:t>|RH=h,temp=t)</m:t>
+          <m:t>P(area=4|RH=h,temp=t)</m:t>
         </m:r>
       </m:oMath>
       <w:r>
@@ -5343,20 +5258,7 @@
           <w:rFonts w:ascii="Tahoma" w:eastAsiaTheme="minorEastAsia" w:hAnsi="Tahoma" w:cs="Tahoma"/>
         </w:rPr>
         <w:br/>
-      </w:r>
-      <w:proofErr w:type="gramStart"/>
-      <w:r>
-        <w:rPr>
-          <w:rFonts w:ascii="Tahoma" w:eastAsiaTheme="minorEastAsia" w:hAnsi="Tahoma" w:cs="Tahoma"/>
-        </w:rPr>
-        <w:t>From</w:t>
-      </w:r>
-      <w:proofErr w:type="gramEnd"/>
-      <w:r>
-        <w:rPr>
-          <w:rFonts w:ascii="Tahoma" w:eastAsiaTheme="minorEastAsia" w:hAnsi="Tahoma" w:cs="Tahoma"/>
-        </w:rPr>
-        <w:t xml:space="preserve"> t</w:t>
+        <w:t>From t</w:t>
       </w:r>
       <w:r>
         <w:rPr>
@@ -5544,15 +5446,133 @@
       <w:pPr>
         <w:rPr>
           <w:rFonts w:ascii="Tahoma" w:eastAsiaTheme="minorEastAsia" w:hAnsi="Tahoma" w:cs="Tahoma"/>
-        </w:rPr>
-      </w:pPr>
-      <w:r>
-        <w:rPr>
-          <w:rFonts w:ascii="Tahoma" w:eastAsiaTheme="minorEastAsia" w:hAnsi="Tahoma" w:cs="Tahoma"/>
           <w:color w:val="ED7D31" w:themeColor="accent2"/>
         </w:rPr>
+      </w:pPr>
+      <w:r>
+        <w:rPr>
+          <w:rFonts w:ascii="Tahoma" w:eastAsiaTheme="minorEastAsia" w:hAnsi="Tahoma" w:cs="Tahoma"/>
+          <w:color w:val="ED7D31" w:themeColor="accent2"/>
+        </w:rPr>
         <w:t>[Bernie – discuss the structure learning and summarize]</w:t>
       </w:r>
+    </w:p>
+    <w:p>
+      <w:pPr>
+        <w:rPr>
+          <w:rFonts w:ascii="Tahoma" w:eastAsiaTheme="minorEastAsia" w:hAnsi="Tahoma" w:cs="Tahoma"/>
+        </w:rPr>
+      </w:pPr>
+      <w:r>
+        <w:rPr>
+          <w:rFonts w:ascii="Tahoma" w:eastAsiaTheme="minorEastAsia" w:hAnsi="Tahoma" w:cs="Tahoma"/>
+        </w:rPr>
+        <w:t xml:space="preserve">The first step in the project was a most probable model </w:t>
+      </w:r>
+      <w:r>
+        <w:rPr>
+          <w:rFonts w:ascii="Tahoma" w:eastAsiaTheme="minorEastAsia" w:hAnsi="Tahoma" w:cs="Tahoma"/>
+        </w:rPr>
+        <w:t>containing</w:t>
+      </w:r>
+      <w:r>
+        <w:rPr>
+          <w:rFonts w:ascii="Tahoma" w:eastAsiaTheme="minorEastAsia" w:hAnsi="Tahoma" w:cs="Tahoma"/>
+        </w:rPr>
+        <w:t xml:space="preserve"> the edges</w:t>
+      </w:r>
+      <w:r>
+        <w:rPr>
+          <w:rFonts w:ascii="Tahoma" w:eastAsiaTheme="minorEastAsia" w:hAnsi="Tahoma" w:cs="Tahoma"/>
+        </w:rPr>
+        <w:t xml:space="preserve"> mentioned</w:t>
+      </w:r>
+      <w:r>
+        <w:rPr>
+          <w:rFonts w:ascii="Tahoma" w:eastAsiaTheme="minorEastAsia" w:hAnsi="Tahoma" w:cs="Tahoma"/>
+        </w:rPr>
+        <w:t xml:space="preserve"> above.</w:t>
+      </w:r>
+      <w:r>
+        <w:rPr>
+          <w:rFonts w:ascii="Tahoma" w:eastAsiaTheme="minorEastAsia" w:hAnsi="Tahoma" w:cs="Tahoma"/>
+        </w:rPr>
+        <w:t xml:space="preserve"> This problem is NP-Hard (Chickering, 1995)</w:t>
+      </w:r>
+      <w:r>
+        <w:rPr>
+          <w:rFonts w:ascii="Tahoma" w:eastAsiaTheme="minorEastAsia" w:hAnsi="Tahoma" w:cs="Tahoma"/>
+        </w:rPr>
+        <w:t xml:space="preserve">, and looping in the loop described in section 4.1 for a significant </w:t>
+      </w:r>
+      <w:r>
+        <w:rPr>
+          <w:rFonts w:ascii="Tahoma" w:eastAsiaTheme="minorEastAsia" w:hAnsi="Tahoma" w:cs="Tahoma"/>
+        </w:rPr>
+        <w:t>number</w:t>
+      </w:r>
+      <w:r>
+        <w:rPr>
+          <w:rFonts w:ascii="Tahoma" w:eastAsiaTheme="minorEastAsia" w:hAnsi="Tahoma" w:cs="Tahoma"/>
+        </w:rPr>
+        <w:t xml:space="preserve"> of rounds resulted in a graph with almost no edges. </w:t>
+      </w:r>
+      <w:r>
+        <w:rPr>
+          <w:rFonts w:ascii="Tahoma" w:eastAsiaTheme="minorEastAsia" w:hAnsi="Tahoma" w:cs="Tahoma"/>
+        </w:rPr>
+        <w:t xml:space="preserve">As result we tried the </w:t>
+      </w:r>
+      <w:r>
+        <w:rPr>
+          <w:rFonts w:ascii="Tahoma" w:eastAsiaTheme="minorEastAsia" w:hAnsi="Tahoma" w:cs="Tahoma"/>
+        </w:rPr>
+        <w:t>different approach menti</w:t>
+      </w:r>
+      <w:r>
+        <w:rPr>
+          <w:rFonts w:ascii="Tahoma" w:eastAsiaTheme="minorEastAsia" w:hAnsi="Tahoma" w:cs="Tahoma"/>
+        </w:rPr>
+        <w:t xml:space="preserve">oned above, a greedy and manual one. As described, with the assumption of uniformity of models, the greedy </w:t>
+      </w:r>
+      <w:r>
+        <w:rPr>
+          <w:rFonts w:ascii="Tahoma" w:eastAsiaTheme="minorEastAsia" w:hAnsi="Tahoma" w:cs="Tahoma"/>
+        </w:rPr>
+        <w:t xml:space="preserve">(random) method </w:t>
+      </w:r>
+      <w:r>
+        <w:rPr>
+          <w:rFonts w:ascii="Tahoma" w:eastAsiaTheme="minorEastAsia" w:hAnsi="Tahoma" w:cs="Tahoma"/>
+        </w:rPr>
+        <w:t>produced the best results</w:t>
+      </w:r>
+      <w:r>
+        <w:rPr>
+          <w:rFonts w:ascii="Tahoma" w:eastAsiaTheme="minorEastAsia" w:hAnsi="Tahoma" w:cs="Tahoma"/>
+        </w:rPr>
+        <w:t>, but they didn’t always made se</w:t>
+      </w:r>
+      <w:r>
+        <w:rPr>
+          <w:rFonts w:ascii="Tahoma" w:eastAsiaTheme="minorEastAsia" w:hAnsi="Tahoma" w:cs="Tahoma"/>
+        </w:rPr>
+        <w:t>nse. The manual edge removals did help us to discover that some edges did indeed had no</w:t>
+      </w:r>
+      <w:r>
+        <w:rPr>
+          <w:rFonts w:ascii="Tahoma" w:eastAsiaTheme="minorEastAsia" w:hAnsi="Tahoma" w:cs="Tahoma"/>
+        </w:rPr>
+        <w:t xml:space="preserve"> affect one another, without damaging the wholeness of the graph model.</w:t>
+      </w:r>
+      <w:r>
+        <w:rPr>
+          <w:rFonts w:ascii="Tahoma" w:eastAsiaTheme="minorEastAsia" w:hAnsi="Tahoma" w:cs="Tahoma"/>
+        </w:rPr>
+        <w:t xml:space="preserve"> As result we decided do inference on the new exact model.</w:t>
+      </w:r>
+      <w:bookmarkStart w:id="0" w:name="_GoBack"/>
+      <w:bookmarkEnd w:id="0"/>
       <w:r>
         <w:rPr>
           <w:rFonts w:ascii="Tahoma" w:eastAsiaTheme="minorEastAsia" w:hAnsi="Tahoma" w:cs="Tahoma"/>
@@ -5564,7 +5584,14 @@
           <w:rFonts w:ascii="Tahoma" w:eastAsiaTheme="minorEastAsia" w:hAnsi="Tahoma" w:cs="Tahoma"/>
         </w:rPr>
         <w:br/>
-        <w:t>Looking at the two inference approaches we can clearly see advantages in disadvantages in both. The exact inference approach (variable elimination), as is named, produces the exact probabilities of the given query. However, as mentioned in section 5.1.1, if the data is not large enough, the algorithm cannot handle these gaps and fails to converge on the result. Moreover, the algorithm requires some basic understanding of Bayesian Networks to pick an elimination order that won’t take too much time to compute – as the task of finding an optimal order is an NP-hard problem.</w:t>
+        <w:t xml:space="preserve">Looking at the two inference approaches we can clearly see advantages in disadvantages in both. The exact inference approach (variable elimination), as is named, produces the exact probabilities of the given query. However, as mentioned in section 5.1.1, if the data is not large enough, the algorithm cannot handle these gaps and fails to converge on the result. Moreover, the algorithm requires some basic understanding of Bayesian Networks to pick an elimination order that won’t take too much time to compute – as the task of finding an optimal order is an </w:t>
+      </w:r>
+      <w:r>
+        <w:rPr>
+          <w:rFonts w:ascii="Tahoma" w:eastAsiaTheme="minorEastAsia" w:hAnsi="Tahoma" w:cs="Tahoma"/>
+        </w:rPr>
+        <w:lastRenderedPageBreak/>
+        <w:t>NP-hard problem.</w:t>
       </w:r>
       <w:r>
         <w:rPr>
@@ -5629,19 +5656,11 @@
       </w:pPr>
       <w:r>
         <w:rPr>
-          <w:rFonts w:ascii="Arial" w:hAnsi="Arial" w:cs="Arial"/>
+          <w:rFonts w:ascii="Tahoma" w:hAnsi="Tahoma" w:cs="Tahoma"/>
           <w:color w:val="222222"/>
           <w:shd w:val="clear" w:color="auto" w:fill="FFFFFF"/>
         </w:rPr>
-        <w:t>I</w:t>
-      </w:r>
-      <w:r>
-        <w:rPr>
-          <w:rFonts w:ascii="Arial" w:hAnsi="Arial" w:cs="Arial"/>
-          <w:color w:val="222222"/>
-          <w:shd w:val="clear" w:color="auto" w:fill="FFFFFF"/>
-        </w:rPr>
-        <w:t>slands of high-probability states, with no paths between them</w:t>
+        <w:t>Islands of high-probability states, with no paths between them</w:t>
       </w:r>
     </w:p>
     <w:p>
@@ -5657,125 +5676,33 @@
       </w:pPr>
       <w:r>
         <w:rPr>
-          <w:rFonts w:ascii="Arial" w:hAnsi="Arial" w:cs="Arial"/>
+          <w:rFonts w:ascii="Tahoma" w:hAnsi="Tahoma" w:cs="Tahoma"/>
           <w:color w:val="222222"/>
-          <w:sz w:val="21"/>
-          <w:szCs w:val="21"/>
           <w:shd w:val="clear" w:color="auto" w:fill="FFFFFF"/>
         </w:rPr>
-        <w:lastRenderedPageBreak/>
-        <w:t>S</w:t>
-      </w:r>
-      <w:r>
-        <w:rPr>
-          <w:rFonts w:ascii="Arial" w:hAnsi="Arial" w:cs="Arial"/>
-          <w:color w:val="222222"/>
-          <w:sz w:val="21"/>
-          <w:szCs w:val="21"/>
-          <w:shd w:val="clear" w:color="auto" w:fill="FFFFFF"/>
-        </w:rPr>
-        <w:t xml:space="preserve">ingle </w:t>
-      </w:r>
-      <w:proofErr w:type="gramStart"/>
-      <w:r>
-        <w:rPr>
-          <w:rFonts w:ascii="Arial" w:hAnsi="Arial" w:cs="Arial"/>
-          <w:color w:val="222222"/>
-          <w:sz w:val="21"/>
-          <w:szCs w:val="21"/>
-          <w:shd w:val="clear" w:color="auto" w:fill="FFFFFF"/>
-        </w:rPr>
-        <w:t>i</w:t>
-      </w:r>
-      <w:r>
-        <w:rPr>
-          <w:rFonts w:ascii="Arial" w:hAnsi="Arial" w:cs="Arial"/>
-          <w:color w:val="222222"/>
-          <w:sz w:val="21"/>
-          <w:szCs w:val="21"/>
-          <w:shd w:val="clear" w:color="auto" w:fill="FFFFFF"/>
-        </w:rPr>
-        <w:t>sland</w:t>
-      </w:r>
-      <w:proofErr w:type="gramEnd"/>
-      <w:r>
-        <w:rPr>
-          <w:rFonts w:ascii="Arial" w:hAnsi="Arial" w:cs="Arial"/>
-          <w:color w:val="222222"/>
-          <w:sz w:val="21"/>
-          <w:szCs w:val="21"/>
-          <w:shd w:val="clear" w:color="auto" w:fill="FFFFFF"/>
-        </w:rPr>
-        <w:t xml:space="preserve"> of high-probability state</w:t>
-      </w:r>
-      <w:r>
-        <w:rPr>
-          <w:rFonts w:ascii="Arial" w:hAnsi="Arial" w:cs="Arial"/>
-          <w:color w:val="222222"/>
-          <w:sz w:val="21"/>
-          <w:szCs w:val="21"/>
-          <w:shd w:val="clear" w:color="auto" w:fill="FFFFFF"/>
-        </w:rPr>
-        <w:t>.</w:t>
-      </w:r>
-      <w:r>
-        <w:rPr>
-          <w:rFonts w:ascii="Arial" w:hAnsi="Arial" w:cs="Arial"/>
-          <w:color w:val="222222"/>
-          <w:sz w:val="21"/>
-          <w:szCs w:val="21"/>
-          <w:shd w:val="clear" w:color="auto" w:fill="FFFFFF"/>
-        </w:rPr>
-        <w:t xml:space="preserve"> (</w:t>
-      </w:r>
-      <w:r>
-        <w:rPr>
-          <w:rFonts w:ascii="Arial" w:hAnsi="Arial" w:cs="Arial"/>
-          <w:color w:val="222222"/>
-          <w:sz w:val="21"/>
-          <w:szCs w:val="21"/>
-          <w:shd w:val="clear" w:color="auto" w:fill="FFFFFF"/>
-        </w:rPr>
-        <w:t xml:space="preserve">can happen even when all </w:t>
-      </w:r>
-      <w:r>
-        <w:rPr>
-          <w:rFonts w:ascii="Arial" w:hAnsi="Arial" w:cs="Arial"/>
-          <w:color w:val="222222"/>
-          <w:sz w:val="21"/>
-          <w:szCs w:val="21"/>
-          <w:shd w:val="clear" w:color="auto" w:fill="FFFFFF"/>
-        </w:rPr>
-        <w:t>states have nonzero probability)</w:t>
-      </w:r>
-    </w:p>
-    <w:p>
-      <w:pPr>
-        <w:rPr>
-          <w:rFonts w:ascii="Tahoma" w:eastAsiaTheme="minorEastAsia" w:hAnsi="Tahoma" w:cs="Tahoma"/>
-        </w:rPr>
-      </w:pPr>
-    </w:p>
-    <w:p>
-      <w:pPr>
-        <w:rPr>
-          <w:rFonts w:ascii="Tahoma" w:eastAsiaTheme="minorEastAsia" w:hAnsi="Tahoma" w:cs="Tahoma"/>
-        </w:rPr>
-      </w:pPr>
-      <w:r>
-        <w:rPr>
-          <w:rFonts w:ascii="Tahoma" w:eastAsiaTheme="minorEastAsia" w:hAnsi="Tahoma" w:cs="Tahoma"/>
-        </w:rPr>
-        <w:t xml:space="preserve">The query we tried to answer </w:t>
-      </w:r>
-      <w:proofErr w:type="gramStart"/>
-      <w:r>
-        <w:rPr>
-          <w:rFonts w:ascii="Tahoma" w:eastAsiaTheme="minorEastAsia" w:hAnsi="Tahoma" w:cs="Tahoma"/>
-        </w:rPr>
-        <w:t xml:space="preserve">is </w:t>
-      </w:r>
-      <w:proofErr w:type="gramEnd"/>
+        <w:t>Single island of high-probability state. (can happen even when all states have nonzero probability)</w:t>
+      </w:r>
+    </w:p>
+    <w:p>
+      <w:pPr>
+        <w:rPr>
+          <w:rFonts w:ascii="Tahoma" w:eastAsiaTheme="minorEastAsia" w:hAnsi="Tahoma" w:cs="Tahoma" w:hint="cs"/>
+          <w:rtl/>
+        </w:rPr>
+      </w:pPr>
+    </w:p>
+    <w:p>
+      <w:pPr>
+        <w:rPr>
+          <w:rFonts w:ascii="Tahoma" w:eastAsiaTheme="minorEastAsia" w:hAnsi="Tahoma" w:cs="Tahoma"/>
+        </w:rPr>
+      </w:pPr>
+      <w:r>
+        <w:rPr>
+          <w:rFonts w:ascii="Tahoma" w:eastAsiaTheme="minorEastAsia" w:hAnsi="Tahoma" w:cs="Tahoma"/>
+        </w:rPr>
+        <w:t xml:space="preserve">The query we tried to answer is </w:t>
+      </w:r>
       <m:oMath>
         <m:r>
           <w:rPr>
@@ -5890,8 +5817,6 @@
           <w:rFonts w:ascii="Tahoma" w:eastAsiaTheme="minorEastAsia" w:hAnsi="Tahoma" w:cs="Tahoma"/>
         </w:rPr>
       </w:pPr>
-      <w:bookmarkStart w:id="0" w:name="_GoBack"/>
-      <w:bookmarkEnd w:id="0"/>
       <w:r>
         <w:rPr>
           <w:rFonts w:ascii="Tahoma" w:eastAsiaTheme="minorEastAsia" w:hAnsi="Tahoma" w:cs="Tahoma"/>
@@ -5932,7 +5857,7 @@
 </file>
 
 <file path=word/endnotes.xml><?xml version="1.0" encoding="utf-8"?>
-<w:endnotes xmlns:wpc="http://schemas.microsoft.com/office/word/2010/wordprocessingCanvas" xmlns:mc="http://schemas.openxmlformats.org/markup-compatibility/2006" xmlns:o="urn:schemas-microsoft-com:office:office" xmlns:r="http://schemas.openxmlformats.org/officeDocument/2006/relationships" xmlns:m="http://schemas.openxmlformats.org/officeDocument/2006/math" xmlns:v="urn:schemas-microsoft-com:vml" xmlns:wp14="http://schemas.microsoft.com/office/word/2010/wordprocessingDrawing" xmlns:wp="http://schemas.openxmlformats.org/drawingml/2006/wordprocessingDrawing" xmlns:w10="urn:schemas-microsoft-com:office:word" xmlns:w="http://schemas.openxmlformats.org/wordprocessingml/2006/main" xmlns:w14="http://schemas.microsoft.com/office/word/2010/wordml" xmlns:w15="http://schemas.microsoft.com/office/word/2012/wordml" xmlns:wpg="http://schemas.microsoft.com/office/word/2010/wordprocessingGroup" xmlns:wpi="http://schemas.microsoft.com/office/word/2010/wordprocessingInk" xmlns:wne="http://schemas.microsoft.com/office/word/2006/wordml" xmlns:wps="http://schemas.microsoft.com/office/word/2010/wordprocessingShape" mc:Ignorable="w14 w15 wp14">
+<w:endnotes xmlns:wpc="http://schemas.microsoft.com/office/word/2010/wordprocessingCanvas" xmlns:cx="http://schemas.microsoft.com/office/drawing/2014/chartex" xmlns:cx1="http://schemas.microsoft.com/office/drawing/2015/9/8/chartex" xmlns:cx2="http://schemas.microsoft.com/office/drawing/2015/10/21/chartex" xmlns:cx3="http://schemas.microsoft.com/office/drawing/2016/5/9/chartex" xmlns:cx4="http://schemas.microsoft.com/office/drawing/2016/5/10/chartex" xmlns:cx5="http://schemas.microsoft.com/office/drawing/2016/5/11/chartex" xmlns:mc="http://schemas.openxmlformats.org/markup-compatibility/2006" xmlns:o="urn:schemas-microsoft-com:office:office" xmlns:r="http://schemas.openxmlformats.org/officeDocument/2006/relationships" xmlns:m="http://schemas.openxmlformats.org/officeDocument/2006/math" xmlns:v="urn:schemas-microsoft-com:vml" xmlns:wp14="http://schemas.microsoft.com/office/word/2010/wordprocessingDrawing" xmlns:wp="http://schemas.openxmlformats.org/drawingml/2006/wordprocessingDrawing" xmlns:w10="urn:schemas-microsoft-com:office:word" xmlns:w="http://schemas.openxmlformats.org/wordprocessingml/2006/main" xmlns:w14="http://schemas.microsoft.com/office/word/2010/wordml" xmlns:w15="http://schemas.microsoft.com/office/word/2012/wordml" xmlns:w16se="http://schemas.microsoft.com/office/word/2015/wordml/symex" xmlns:wpg="http://schemas.microsoft.com/office/word/2010/wordprocessingGroup" xmlns:wpi="http://schemas.microsoft.com/office/word/2010/wordprocessingInk" xmlns:wne="http://schemas.microsoft.com/office/word/2006/wordml" xmlns:wps="http://schemas.microsoft.com/office/word/2010/wordprocessingShape" mc:Ignorable="w14 w15 w16se wp14">
   <w:endnote w:type="separator" w:id="-1">
     <w:p>
       <w:pPr>
@@ -5957,7 +5882,7 @@
 </file>
 
 <file path=word/footnotes.xml><?xml version="1.0" encoding="utf-8"?>
-<w:footnotes xmlns:wpc="http://schemas.microsoft.com/office/word/2010/wordprocessingCanvas" xmlns:mc="http://schemas.openxmlformats.org/markup-compatibility/2006" xmlns:o="urn:schemas-microsoft-com:office:office" xmlns:r="http://schemas.openxmlformats.org/officeDocument/2006/relationships" xmlns:m="http://schemas.openxmlformats.org/officeDocument/2006/math" xmlns:v="urn:schemas-microsoft-com:vml" xmlns:wp14="http://schemas.microsoft.com/office/word/2010/wordprocessingDrawing" xmlns:wp="http://schemas.openxmlformats.org/drawingml/2006/wordprocessingDrawing" xmlns:w10="urn:schemas-microsoft-com:office:word" xmlns:w="http://schemas.openxmlformats.org/wordprocessingml/2006/main" xmlns:w14="http://schemas.microsoft.com/office/word/2010/wordml" xmlns:w15="http://schemas.microsoft.com/office/word/2012/wordml" xmlns:wpg="http://schemas.microsoft.com/office/word/2010/wordprocessingGroup" xmlns:wpi="http://schemas.microsoft.com/office/word/2010/wordprocessingInk" xmlns:wne="http://schemas.microsoft.com/office/word/2006/wordml" xmlns:wps="http://schemas.microsoft.com/office/word/2010/wordprocessingShape" mc:Ignorable="w14 w15 wp14">
+<w:footnotes xmlns:wpc="http://schemas.microsoft.com/office/word/2010/wordprocessingCanvas" xmlns:cx="http://schemas.microsoft.com/office/drawing/2014/chartex" xmlns:cx1="http://schemas.microsoft.com/office/drawing/2015/9/8/chartex" xmlns:cx2="http://schemas.microsoft.com/office/drawing/2015/10/21/chartex" xmlns:cx3="http://schemas.microsoft.com/office/drawing/2016/5/9/chartex" xmlns:cx4="http://schemas.microsoft.com/office/drawing/2016/5/10/chartex" xmlns:cx5="http://schemas.microsoft.com/office/drawing/2016/5/11/chartex" xmlns:mc="http://schemas.openxmlformats.org/markup-compatibility/2006" xmlns:o="urn:schemas-microsoft-com:office:office" xmlns:r="http://schemas.openxmlformats.org/officeDocument/2006/relationships" xmlns:m="http://schemas.openxmlformats.org/officeDocument/2006/math" xmlns:v="urn:schemas-microsoft-com:vml" xmlns:wp14="http://schemas.microsoft.com/office/word/2010/wordprocessingDrawing" xmlns:wp="http://schemas.openxmlformats.org/drawingml/2006/wordprocessingDrawing" xmlns:w10="urn:schemas-microsoft-com:office:word" xmlns:w="http://schemas.openxmlformats.org/wordprocessingml/2006/main" xmlns:w14="http://schemas.microsoft.com/office/word/2010/wordml" xmlns:w15="http://schemas.microsoft.com/office/word/2012/wordml" xmlns:w16se="http://schemas.microsoft.com/office/word/2015/wordml/symex" xmlns:wpg="http://schemas.microsoft.com/office/word/2010/wordprocessingGroup" xmlns:wpi="http://schemas.microsoft.com/office/word/2010/wordprocessingInk" xmlns:wne="http://schemas.microsoft.com/office/word/2006/wordml" xmlns:wps="http://schemas.microsoft.com/office/word/2010/wordprocessingShape" mc:Ignorable="w14 w15 w16se wp14">
   <w:footnote w:type="separator" w:id="-1">
     <w:p>
       <w:pPr>
@@ -5982,7 +5907,7 @@
 </file>
 
 <file path=word/numbering.xml><?xml version="1.0" encoding="utf-8"?>
-<w:numbering xmlns:wpc="http://schemas.microsoft.com/office/word/2010/wordprocessingCanvas" xmlns:mc="http://schemas.openxmlformats.org/markup-compatibility/2006" xmlns:o="urn:schemas-microsoft-com:office:office" xmlns:r="http://schemas.openxmlformats.org/officeDocument/2006/relationships" xmlns:m="http://schemas.openxmlformats.org/officeDocument/2006/math" xmlns:v="urn:schemas-microsoft-com:vml" xmlns:wp14="http://schemas.microsoft.com/office/word/2010/wordprocessingDrawing" xmlns:wp="http://schemas.openxmlformats.org/drawingml/2006/wordprocessingDrawing" xmlns:w10="urn:schemas-microsoft-com:office:word" xmlns:w="http://schemas.openxmlformats.org/wordprocessingml/2006/main" xmlns:w14="http://schemas.microsoft.com/office/word/2010/wordml" xmlns:w15="http://schemas.microsoft.com/office/word/2012/wordml" xmlns:wpg="http://schemas.microsoft.com/office/word/2010/wordprocessingGroup" xmlns:wpi="http://schemas.microsoft.com/office/word/2010/wordprocessingInk" xmlns:wne="http://schemas.microsoft.com/office/word/2006/wordml" xmlns:wps="http://schemas.microsoft.com/office/word/2010/wordprocessingShape" mc:Ignorable="w14 w15 wp14">
+<w:numbering xmlns:wpc="http://schemas.microsoft.com/office/word/2010/wordprocessingCanvas" xmlns:cx="http://schemas.microsoft.com/office/drawing/2014/chartex" xmlns:cx1="http://schemas.microsoft.com/office/drawing/2015/9/8/chartex" xmlns:cx2="http://schemas.microsoft.com/office/drawing/2015/10/21/chartex" xmlns:cx3="http://schemas.microsoft.com/office/drawing/2016/5/9/chartex" xmlns:cx4="http://schemas.microsoft.com/office/drawing/2016/5/10/chartex" xmlns:cx5="http://schemas.microsoft.com/office/drawing/2016/5/11/chartex" xmlns:mc="http://schemas.openxmlformats.org/markup-compatibility/2006" xmlns:o="urn:schemas-microsoft-com:office:office" xmlns:r="http://schemas.openxmlformats.org/officeDocument/2006/relationships" xmlns:m="http://schemas.openxmlformats.org/officeDocument/2006/math" xmlns:v="urn:schemas-microsoft-com:vml" xmlns:wp14="http://schemas.microsoft.com/office/word/2010/wordprocessingDrawing" xmlns:wp="http://schemas.openxmlformats.org/drawingml/2006/wordprocessingDrawing" xmlns:w10="urn:schemas-microsoft-com:office:word" xmlns:w="http://schemas.openxmlformats.org/wordprocessingml/2006/main" xmlns:w14="http://schemas.microsoft.com/office/word/2010/wordml" xmlns:w15="http://schemas.microsoft.com/office/word/2012/wordml" xmlns:w16se="http://schemas.microsoft.com/office/word/2015/wordml/symex" xmlns:wpg="http://schemas.microsoft.com/office/word/2010/wordprocessingGroup" xmlns:wpi="http://schemas.microsoft.com/office/word/2010/wordprocessingInk" xmlns:wne="http://schemas.microsoft.com/office/word/2006/wordml" xmlns:wps="http://schemas.microsoft.com/office/word/2010/wordprocessingShape" mc:Ignorable="w14 w15 w16se wp14">
   <w:abstractNum w:abstractNumId="0" w15:restartNumberingAfterBreak="0">
     <w:nsid w:val="08A95EA5"/>
     <w:multiLevelType w:val="hybridMultilevel"/>
@@ -7031,7 +6956,7 @@
 </file>
 
 <file path=word/styles.xml><?xml version="1.0" encoding="utf-8"?>
-<w:styles xmlns:mc="http://schemas.openxmlformats.org/markup-compatibility/2006" xmlns:r="http://schemas.openxmlformats.org/officeDocument/2006/relationships" xmlns:w="http://schemas.openxmlformats.org/wordprocessingml/2006/main" xmlns:w14="http://schemas.microsoft.com/office/word/2010/wordml" xmlns:w15="http://schemas.microsoft.com/office/word/2012/wordml" mc:Ignorable="w14 w15">
+<w:styles xmlns:mc="http://schemas.openxmlformats.org/markup-compatibility/2006" xmlns:r="http://schemas.openxmlformats.org/officeDocument/2006/relationships" xmlns:w="http://schemas.openxmlformats.org/wordprocessingml/2006/main" xmlns:w14="http://schemas.microsoft.com/office/word/2010/wordml" xmlns:w15="http://schemas.microsoft.com/office/word/2012/wordml" xmlns:w16se="http://schemas.microsoft.com/office/word/2015/wordml/symex" mc:Ignorable="w14 w15 w16se">
   <w:docDefaults>
     <w:rPrDefault>
       <w:rPr>
@@ -7047,7 +6972,7 @@
       </w:pPr>
     </w:pPrDefault>
   </w:docDefaults>
-  <w:latentStyles w:defLockedState="0" w:defUIPriority="99" w:defSemiHidden="0" w:defUnhideWhenUsed="0" w:defQFormat="0" w:count="371">
+  <w:latentStyles w:defLockedState="0" w:defUIPriority="99" w:defSemiHidden="0" w:defUnhideWhenUsed="0" w:defQFormat="0" w:count="374">
     <w:lsdException w:name="Normal" w:uiPriority="0" w:qFormat="1"/>
     <w:lsdException w:name="heading 1" w:uiPriority="9" w:qFormat="1"/>
     <w:lsdException w:name="heading 2" w:semiHidden="1" w:uiPriority="9" w:unhideWhenUsed="1" w:qFormat="1"/>
@@ -7153,7 +7078,6 @@
     <w:lsdException w:name="HTML Sample" w:semiHidden="1" w:unhideWhenUsed="1"/>
     <w:lsdException w:name="HTML Typewriter" w:semiHidden="1" w:unhideWhenUsed="1"/>
     <w:lsdException w:name="HTML Variable" w:semiHidden="1" w:unhideWhenUsed="1"/>
-    <w:lsdException w:name="Normal Table" w:semiHidden="1" w:unhideWhenUsed="1"/>
     <w:lsdException w:name="annotation subject" w:semiHidden="1" w:unhideWhenUsed="1"/>
     <w:lsdException w:name="No List" w:semiHidden="1" w:unhideWhenUsed="1"/>
     <w:lsdException w:name="Outline List 1" w:semiHidden="1" w:unhideWhenUsed="1"/>
@@ -7198,7 +7122,6 @@
     <w:lsdException w:name="Table Professional" w:semiHidden="1" w:unhideWhenUsed="1"/>
     <w:lsdException w:name="Table Subtle 1" w:semiHidden="1" w:unhideWhenUsed="1"/>
     <w:lsdException w:name="Table Subtle 2" w:semiHidden="1" w:unhideWhenUsed="1"/>
-    <w:lsdException w:name="Table Web 1" w:semiHidden="1" w:unhideWhenUsed="1"/>
     <w:lsdException w:name="Table Web 2" w:semiHidden="1" w:unhideWhenUsed="1"/>
     <w:lsdException w:name="Table Web 3" w:semiHidden="1" w:unhideWhenUsed="1"/>
     <w:lsdException w:name="Balloon Text" w:semiHidden="1" w:unhideWhenUsed="1"/>
@@ -7419,6 +7342,9 @@
     <w:lsdException w:name="List Table 5 Dark Accent 6" w:uiPriority="50"/>
     <w:lsdException w:name="List Table 6 Colorful Accent 6" w:uiPriority="51"/>
     <w:lsdException w:name="List Table 7 Colorful Accent 6" w:uiPriority="52"/>
+    <w:lsdException w:name="Mention" w:semiHidden="1" w:unhideWhenUsed="1"/>
+    <w:lsdException w:name="Smart Hyperlink" w:semiHidden="1" w:unhideWhenUsed="1"/>
+    <w:lsdException w:name="Hashtag" w:semiHidden="1" w:unhideWhenUsed="1"/>
   </w:latentStyles>
   <w:style w:type="paragraph" w:default="1" w:styleId="Normal">
     <w:name w:val="Normal"/>
@@ -7531,7 +7457,7 @@
 </file>
 
 <file path=word/charts/chart1.xml><?xml version="1.0" encoding="utf-8"?>
-<c:chartSpace xmlns:c="http://schemas.openxmlformats.org/drawingml/2006/chart" xmlns:a="http://schemas.openxmlformats.org/drawingml/2006/main" xmlns:r="http://schemas.openxmlformats.org/officeDocument/2006/relationships">
+<c:chartSpace xmlns:c="http://schemas.openxmlformats.org/drawingml/2006/chart" xmlns:a="http://schemas.openxmlformats.org/drawingml/2006/main" xmlns:r="http://schemas.openxmlformats.org/officeDocument/2006/relationships" xmlns:c16r2="http://schemas.microsoft.com/office/drawing/2015/06/chart">
   <c:date1904 val="0"/>
   <c:lang val="en-US"/>
   <c:roundedCorners val="0"/>
@@ -7708,7 +7634,7 @@
             </c:numRef>
           </c:val>
           <c:smooth val="0"/>
-          <c:extLst xmlns:c16r2="http://schemas.microsoft.com/office/drawing/2015/06/chart">
+          <c:extLst>
             <c:ext xmlns:c16="http://schemas.microsoft.com/office/drawing/2014/chart" uri="{C3380CC4-5D6E-409C-BE32-E72D297353CC}">
               <c16:uniqueId val="{00000000-E146-4587-A661-E37F3098958B}"/>
             </c:ext>
@@ -8815,7 +8741,7 @@
 </file>
 
 <file path=customXml/itemProps1.xml><?xml version="1.0" encoding="utf-8"?>
-<ds:datastoreItem xmlns:ds="http://schemas.openxmlformats.org/officeDocument/2006/customXml" ds:itemID="{F5440C47-42C5-4CD5-80C7-D13CFACE5D85}">
+<ds:datastoreItem xmlns:ds="http://schemas.openxmlformats.org/officeDocument/2006/customXml" ds:itemID="{474C48AD-D12E-4817-A0AB-7A3AAD8E812B}">
   <ds:schemaRefs>
     <ds:schemaRef ds:uri="http://schemas.openxmlformats.org/officeDocument/2006/bibliography"/>
   </ds:schemaRefs>

</xml_diff>

<commit_message>
another polish on report
</commit_message>
<xml_diff>
--- a/Project.docx
+++ b/Project.docx
@@ -1,58 +1,10 @@
 
 <file path=word/document.xml><?xml version="1.0" encoding="utf-8"?>
-<w:document xmlns:wpc="http://schemas.microsoft.com/office/word/2010/wordprocessingCanvas" xmlns:cx="http://schemas.microsoft.com/office/drawing/2014/chartex" xmlns:cx1="http://schemas.microsoft.com/office/drawing/2015/9/8/chartex" xmlns:cx2="http://schemas.microsoft.com/office/drawing/2015/10/21/chartex" xmlns:cx3="http://schemas.microsoft.com/office/drawing/2016/5/9/chartex" xmlns:cx4="http://schemas.microsoft.com/office/drawing/2016/5/10/chartex" xmlns:cx5="http://schemas.microsoft.com/office/drawing/2016/5/11/chartex" xmlns:mc="http://schemas.openxmlformats.org/markup-compatibility/2006" xmlns:o="urn:schemas-microsoft-com:office:office" xmlns:r="http://schemas.openxmlformats.org/officeDocument/2006/relationships" xmlns:m="http://schemas.openxmlformats.org/officeDocument/2006/math" xmlns:v="urn:schemas-microsoft-com:vml" xmlns:wp14="http://schemas.microsoft.com/office/word/2010/wordprocessingDrawing" xmlns:wp="http://schemas.openxmlformats.org/drawingml/2006/wordprocessingDrawing" xmlns:w10="urn:schemas-microsoft-com:office:word" xmlns:w="http://schemas.openxmlformats.org/wordprocessingml/2006/main" xmlns:w14="http://schemas.microsoft.com/office/word/2010/wordml" xmlns:w15="http://schemas.microsoft.com/office/word/2012/wordml" xmlns:w16se="http://schemas.microsoft.com/office/word/2015/wordml/symex" xmlns:wpg="http://schemas.microsoft.com/office/word/2010/wordprocessingGroup" xmlns:wpi="http://schemas.microsoft.com/office/word/2010/wordprocessingInk" xmlns:wne="http://schemas.microsoft.com/office/word/2006/wordml" xmlns:wps="http://schemas.microsoft.com/office/word/2010/wordprocessingShape" mc:Ignorable="w14 w15 w16se wp14">
+<w:document xmlns:wpc="http://schemas.microsoft.com/office/word/2010/wordprocessingCanvas" xmlns:mc="http://schemas.openxmlformats.org/markup-compatibility/2006" xmlns:o="urn:schemas-microsoft-com:office:office" xmlns:r="http://schemas.openxmlformats.org/officeDocument/2006/relationships" xmlns:m="http://schemas.openxmlformats.org/officeDocument/2006/math" xmlns:v="urn:schemas-microsoft-com:vml" xmlns:wp14="http://schemas.microsoft.com/office/word/2010/wordprocessingDrawing" xmlns:wp="http://schemas.openxmlformats.org/drawingml/2006/wordprocessingDrawing" xmlns:w10="urn:schemas-microsoft-com:office:word" xmlns:w="http://schemas.openxmlformats.org/wordprocessingml/2006/main" xmlns:w14="http://schemas.microsoft.com/office/word/2010/wordml" xmlns:w15="http://schemas.microsoft.com/office/word/2012/wordml" xmlns:wpg="http://schemas.microsoft.com/office/word/2010/wordprocessingGroup" xmlns:wpi="http://schemas.microsoft.com/office/word/2010/wordprocessingInk" xmlns:wne="http://schemas.microsoft.com/office/word/2006/wordml" xmlns:wps="http://schemas.microsoft.com/office/word/2010/wordprocessingShape" mc:Ignorable="w14 w15 wp14">
   <w:body>
     <w:p>
       <w:pPr>
         <w:jc w:val="center"/>
-        <w:rPr>
-          <w:rFonts w:ascii="Tahoma" w:hAnsi="Tahoma" w:cs="Tahoma"/>
-        </w:rPr>
-      </w:pPr>
-      <w:r>
-        <w:rPr>
-          <w:rFonts w:ascii="Tahoma" w:hAnsi="Tahoma" w:cs="Tahoma"/>
-        </w:rPr>
-        <w:t>Project in Bayesian Networks</w:t>
-      </w:r>
-    </w:p>
-    <w:p>
-      <w:pPr>
-        <w:jc w:val="center"/>
-        <w:rPr>
-          <w:rFonts w:ascii="Tahoma" w:hAnsi="Tahoma" w:cs="Tahoma"/>
-        </w:rPr>
-      </w:pPr>
-      <w:r>
-        <w:rPr>
-          <w:rFonts w:ascii="Tahoma" w:hAnsi="Tahoma" w:cs="Tahoma"/>
-        </w:rPr>
-        <w:t>Uzi Smadja - 313673782 - uzi.smadja@gmail.com</w:t>
-      </w:r>
-    </w:p>
-    <w:p>
-      <w:pPr>
-        <w:jc w:val="center"/>
-        <w:rPr>
-          <w:rFonts w:ascii="Tahoma" w:hAnsi="Tahoma" w:cs="Tahoma"/>
-        </w:rPr>
-      </w:pPr>
-      <w:r>
-        <w:rPr>
-          <w:rFonts w:ascii="Tahoma" w:hAnsi="Tahoma" w:cs="Tahoma"/>
-        </w:rPr>
-        <w:t>Bernie Howard - 203039417- bernie.howard@gmail.com</w:t>
-      </w:r>
-    </w:p>
-    <w:p>
-      <w:pPr>
-        <w:rPr>
-          <w:rFonts w:ascii="Tahoma" w:hAnsi="Tahoma" w:cs="Tahoma"/>
-        </w:rPr>
-      </w:pPr>
-    </w:p>
-    <w:p>
-      <w:pPr>
         <w:rPr>
           <w:rFonts w:ascii="Tahoma" w:hAnsi="Tahoma" w:cs="Tahoma"/>
           <w:b/>
@@ -65,14 +17,68 @@
           <w:b/>
           <w:bCs/>
         </w:rPr>
-        <w:t>1</w:t>
-      </w:r>
-      <w:r>
+        <w:t>Forest Fires in Portugal – Bayesian Networks</w:t>
+      </w:r>
+      <w:bookmarkStart w:id="0" w:name="_GoBack"/>
+      <w:bookmarkEnd w:id="0"/>
+    </w:p>
+    <w:p>
+      <w:pPr>
+        <w:jc w:val="center"/>
+        <w:rPr>
+          <w:rFonts w:ascii="Tahoma" w:hAnsi="Tahoma" w:cs="Tahoma"/>
+        </w:rPr>
+      </w:pPr>
+      <w:r>
+        <w:rPr>
+          <w:rFonts w:ascii="Tahoma" w:hAnsi="Tahoma" w:cs="Tahoma"/>
+        </w:rPr>
+        <w:t>Uzi Smadja - 313673782 - uzi.smadja@gmail.com</w:t>
+      </w:r>
+    </w:p>
+    <w:p>
+      <w:pPr>
+        <w:jc w:val="center"/>
+        <w:rPr>
+          <w:rFonts w:ascii="Tahoma" w:hAnsi="Tahoma" w:cs="Tahoma"/>
+        </w:rPr>
+      </w:pPr>
+      <w:r>
+        <w:rPr>
+          <w:rFonts w:ascii="Tahoma" w:hAnsi="Tahoma" w:cs="Tahoma"/>
+        </w:rPr>
+        <w:t>Bernie Howard - 203039417- bernie.howard@gmail.com</w:t>
+      </w:r>
+    </w:p>
+    <w:p>
+      <w:pPr>
+        <w:rPr>
+          <w:rFonts w:ascii="Tahoma" w:hAnsi="Tahoma" w:cs="Tahoma"/>
+        </w:rPr>
+      </w:pPr>
+    </w:p>
+    <w:p>
+      <w:pPr>
         <w:rPr>
           <w:rFonts w:ascii="Tahoma" w:hAnsi="Tahoma" w:cs="Tahoma"/>
           <w:b/>
           <w:bCs/>
         </w:rPr>
+      </w:pPr>
+      <w:r>
+        <w:rPr>
+          <w:rFonts w:ascii="Tahoma" w:hAnsi="Tahoma" w:cs="Tahoma"/>
+          <w:b/>
+          <w:bCs/>
+        </w:rPr>
+        <w:t>1</w:t>
+      </w:r>
+      <w:r>
+        <w:rPr>
+          <w:rFonts w:ascii="Tahoma" w:hAnsi="Tahoma" w:cs="Tahoma"/>
+          <w:b/>
+          <w:bCs/>
+        </w:rPr>
         <w:tab/>
         <w:t>Introduction</w:t>
       </w:r>
@@ -87,26 +93,122 @@
         <w:rPr>
           <w:rFonts w:ascii="Tahoma" w:hAnsi="Tahoma" w:cs="Tahoma"/>
         </w:rPr>
-        <w:t xml:space="preserve">This project will consider forest fire data from the Montesinho natural park from the Trás-os-Montes northeast region of Portugal (Figure 2). The park contains a high flora and fauna (plants &amp; animals) diversity. In the simplest case, a Bayesian network is specified by an expert and is then used to perform inference. In other applications the task of defining the network is too complex for humans. </w:t>
-      </w:r>
-    </w:p>
-    <w:p>
-      <w:pPr>
-        <w:rPr>
-          <w:rFonts w:ascii="Tahoma" w:hAnsi="Tahoma" w:cs="Tahoma"/>
-        </w:rPr>
-      </w:pPr>
-      <w:r>
-        <w:rPr>
-          <w:rFonts w:ascii="Tahoma" w:hAnsi="Tahoma" w:cs="Tahoma"/>
-        </w:rPr>
-        <w:t>In this case the network structure and the parameters of the local distributions will be learned from data itself. Following the learning of the structure and distributions, we intend to evaluate and compare between two of the inference algorithms learned in class. We will explore the difference between exact inference and approximate inference.</w:t>
-      </w:r>
-      <w:r>
-        <w:rPr>
-          <w:rFonts w:ascii="Tahoma" w:hAnsi="Tahoma" w:cs="Tahoma"/>
-        </w:rPr>
-        <w:t xml:space="preserve"> </w:t>
+        <w:t>Th</w:t>
+      </w:r>
+      <w:r>
+        <w:rPr>
+          <w:rFonts w:ascii="Tahoma" w:hAnsi="Tahoma" w:cs="Tahoma"/>
+        </w:rPr>
+        <w:t xml:space="preserve">e goal of this project is to analyze </w:t>
+      </w:r>
+      <w:r>
+        <w:rPr>
+          <w:rFonts w:ascii="Tahoma" w:hAnsi="Tahoma" w:cs="Tahoma"/>
+        </w:rPr>
+        <w:t xml:space="preserve">forest fire data from the </w:t>
+      </w:r>
+      <w:proofErr w:type="spellStart"/>
+      <w:r>
+        <w:rPr>
+          <w:rFonts w:ascii="Tahoma" w:hAnsi="Tahoma" w:cs="Tahoma"/>
+        </w:rPr>
+        <w:t>Montesinho</w:t>
+      </w:r>
+      <w:proofErr w:type="spellEnd"/>
+      <w:r>
+        <w:rPr>
+          <w:rFonts w:ascii="Tahoma" w:hAnsi="Tahoma" w:cs="Tahoma"/>
+        </w:rPr>
+        <w:t xml:space="preserve"> natural park from the </w:t>
+      </w:r>
+      <w:proofErr w:type="spellStart"/>
+      <w:r>
+        <w:rPr>
+          <w:rFonts w:ascii="Tahoma" w:hAnsi="Tahoma" w:cs="Tahoma"/>
+        </w:rPr>
+        <w:t>Trás</w:t>
+      </w:r>
+      <w:proofErr w:type="spellEnd"/>
+      <w:r>
+        <w:rPr>
+          <w:rFonts w:ascii="Tahoma" w:hAnsi="Tahoma" w:cs="Tahoma"/>
+        </w:rPr>
+        <w:t>-</w:t>
+      </w:r>
+      <w:proofErr w:type="spellStart"/>
+      <w:r>
+        <w:rPr>
+          <w:rFonts w:ascii="Tahoma" w:hAnsi="Tahoma" w:cs="Tahoma"/>
+        </w:rPr>
+        <w:t>os</w:t>
+      </w:r>
+      <w:proofErr w:type="spellEnd"/>
+      <w:r>
+        <w:rPr>
+          <w:rFonts w:ascii="Tahoma" w:hAnsi="Tahoma" w:cs="Tahoma"/>
+        </w:rPr>
+        <w:t>-Montes northeast region of Portugal (Figure 2). The park contains a high flora and fauna (plants &amp; animals) diversity. In the simplest case, a</w:t>
+      </w:r>
+      <w:r>
+        <w:rPr>
+          <w:rFonts w:ascii="Tahoma" w:hAnsi="Tahoma" w:cs="Tahoma"/>
+        </w:rPr>
+        <w:t xml:space="preserve">n expert defines a </w:t>
+      </w:r>
+      <w:r>
+        <w:rPr>
+          <w:rFonts w:ascii="Tahoma" w:hAnsi="Tahoma" w:cs="Tahoma"/>
+        </w:rPr>
+        <w:t>Bayesian network</w:t>
+      </w:r>
+      <w:r>
+        <w:rPr>
+          <w:rFonts w:ascii="Tahoma" w:hAnsi="Tahoma" w:cs="Tahoma"/>
+        </w:rPr>
+        <w:t>, which is then used to perform inference.</w:t>
+      </w:r>
+    </w:p>
+    <w:p>
+      <w:pPr>
+        <w:rPr>
+          <w:rFonts w:ascii="Tahoma" w:hAnsi="Tahoma" w:cs="Tahoma"/>
+        </w:rPr>
+      </w:pPr>
+      <w:r>
+        <w:rPr>
+          <w:rFonts w:ascii="Tahoma" w:hAnsi="Tahoma" w:cs="Tahoma"/>
+        </w:rPr>
+        <w:t xml:space="preserve">In this case the network structure and the parameters of the local distributions </w:t>
+      </w:r>
+      <w:r>
+        <w:rPr>
+          <w:rFonts w:ascii="Tahoma" w:hAnsi="Tahoma" w:cs="Tahoma"/>
+        </w:rPr>
+        <w:t>are l</w:t>
+      </w:r>
+      <w:r>
+        <w:rPr>
+          <w:rFonts w:ascii="Tahoma" w:hAnsi="Tahoma" w:cs="Tahoma"/>
+        </w:rPr>
+        <w:t xml:space="preserve">earned from </w:t>
+      </w:r>
+      <w:r>
+        <w:rPr>
+          <w:rFonts w:ascii="Tahoma" w:hAnsi="Tahoma" w:cs="Tahoma"/>
+        </w:rPr>
+        <w:t xml:space="preserve">the </w:t>
+      </w:r>
+      <w:r>
+        <w:rPr>
+          <w:rFonts w:ascii="Tahoma" w:hAnsi="Tahoma" w:cs="Tahoma"/>
+        </w:rPr>
+        <w:t>data itself. Following the learning of the structure and distributions, we intend to evaluate and compare between two of the inference algorithms learned in class. We will explore the difference between exact inference and approximate inference.</w:t>
+      </w:r>
+      <w:r>
+        <w:rPr>
+          <w:rFonts w:ascii="Tahoma" w:hAnsi="Tahoma" w:cs="Tahoma"/>
+        </w:rPr>
+        <w:t xml:space="preserve"> The query we will explore is the relation of the size of fires to the humidity and temperature.</w:t>
       </w:r>
     </w:p>
     <w:p>
@@ -154,8 +256,40 @@
         <w:rPr>
           <w:rFonts w:ascii="Tahoma" w:hAnsi="Tahoma" w:cs="Tahoma"/>
         </w:rPr>
-        <w:t>The forest Fire Weather Index (FWI) is the Canadian system for rating fire danger and it includes six components (Figure 1): Fine Fuel Moisture Code (FFMC), Duff Moisture Code (DMC), Drought Code (DC), Initial Spread Index (ISI), Buildup Index (BUI), FWI</w:t>
-      </w:r>
+        <w:t>The forest Fire Weather Index (FWI) is the Canadian system for rating fire danger</w:t>
+      </w:r>
+      <w:r>
+        <w:rPr>
+          <w:rFonts w:ascii="Tahoma" w:hAnsi="Tahoma" w:cs="Tahoma"/>
+        </w:rPr>
+        <w:t xml:space="preserve">. It consists of </w:t>
+      </w:r>
+      <w:r>
+        <w:rPr>
+          <w:rFonts w:ascii="Tahoma" w:hAnsi="Tahoma" w:cs="Tahoma"/>
+        </w:rPr>
+        <w:t>six components</w:t>
+      </w:r>
+      <w:r>
+        <w:rPr>
+          <w:rFonts w:ascii="Tahoma" w:hAnsi="Tahoma" w:cs="Tahoma"/>
+        </w:rPr>
+        <w:t xml:space="preserve"> as illustrated in Figure 1</w:t>
+      </w:r>
+      <w:r>
+        <w:rPr>
+          <w:rFonts w:ascii="Tahoma" w:hAnsi="Tahoma" w:cs="Tahoma"/>
+        </w:rPr>
+        <w:t xml:space="preserve">: Fine Fuel Moisture Code (FFMC), Duff Moisture Code (DMC), Drought Code (DC), Initial Spread Index (ISI), Buildup Index (BUI), </w:t>
+      </w:r>
+      <w:proofErr w:type="gramStart"/>
+      <w:r>
+        <w:rPr>
+          <w:rFonts w:ascii="Tahoma" w:hAnsi="Tahoma" w:cs="Tahoma"/>
+        </w:rPr>
+        <w:t>FWI</w:t>
+      </w:r>
+      <w:proofErr w:type="gramEnd"/>
     </w:p>
     <w:p>
       <w:pPr>
@@ -324,7 +458,19 @@
         <w:rPr>
           <w:rFonts w:ascii="Tahoma" w:hAnsi="Tahoma" w:cs="Tahoma"/>
         </w:rPr>
-        <w:t>The data used in the experiment was collected from January 2000 to December 2003 and it was built using two sources.</w:t>
+        <w:t>The data used in the experiment was collected from Ja</w:t>
+      </w:r>
+      <w:r>
+        <w:rPr>
+          <w:rFonts w:ascii="Tahoma" w:hAnsi="Tahoma" w:cs="Tahoma"/>
+        </w:rPr>
+        <w:t xml:space="preserve">nuary 2000 to December 2003 and originated from </w:t>
+      </w:r>
+      <w:r>
+        <w:rPr>
+          <w:rFonts w:ascii="Tahoma" w:hAnsi="Tahoma" w:cs="Tahoma"/>
+        </w:rPr>
+        <w:t>two sources.</w:t>
       </w:r>
       <w:r>
         <w:rPr>
@@ -336,16 +482,160 @@
         <w:rPr>
           <w:rFonts w:ascii="Tahoma" w:hAnsi="Tahoma" w:cs="Tahoma"/>
         </w:rPr>
-        <w:t>The first database was collected by the inspector that was responsible for the Montesinho fire occurrences. At a daily basis, every time a forest fire occurred, several features were registered, such as the time, date, spatial location within a 9×9 grid (x and y axis of Figure 2), the type of vegetation involved, the six components of the FWI (Figure 1) system and the total burned area. The second database was collected by the Bragança Polytechnic Institute, containing several weather observations (e.g. wind speed) that were recorded with a 30 minute period by a meteorological station located in the center of the Montesinho park. The two databases were stored in tens of individual spreadsheets, under distinct formats, and a substantial manual effort was performed to integrate them into a single dataset with a total of 517 entries.</w:t>
-      </w:r>
-    </w:p>
-    <w:p>
-      <w:pPr>
-        <w:jc w:val="center"/>
-        <w:rPr>
-          <w:rFonts w:ascii="Tahoma" w:hAnsi="Tahoma" w:cs="Tahoma"/>
-        </w:rPr>
-      </w:pPr>
+        <w:t xml:space="preserve">The first database was collected by the inspector </w:t>
+      </w:r>
+      <w:r>
+        <w:rPr>
+          <w:rFonts w:ascii="Tahoma" w:hAnsi="Tahoma" w:cs="Tahoma"/>
+        </w:rPr>
+        <w:t xml:space="preserve">who is in charge of monitoring </w:t>
+      </w:r>
+      <w:r>
+        <w:rPr>
+          <w:rFonts w:ascii="Tahoma" w:hAnsi="Tahoma" w:cs="Tahoma"/>
+        </w:rPr>
+        <w:t xml:space="preserve">the </w:t>
+      </w:r>
+      <w:proofErr w:type="spellStart"/>
+      <w:r>
+        <w:rPr>
+          <w:rFonts w:ascii="Tahoma" w:hAnsi="Tahoma" w:cs="Tahoma"/>
+        </w:rPr>
+        <w:t>Montesinho</w:t>
+      </w:r>
+      <w:proofErr w:type="spellEnd"/>
+      <w:r>
+        <w:rPr>
+          <w:rFonts w:ascii="Tahoma" w:hAnsi="Tahoma" w:cs="Tahoma"/>
+        </w:rPr>
+        <w:t xml:space="preserve"> fire occurrences. </w:t>
+      </w:r>
+      <w:r>
+        <w:rPr>
+          <w:rFonts w:ascii="Tahoma" w:hAnsi="Tahoma" w:cs="Tahoma"/>
+        </w:rPr>
+        <w:t xml:space="preserve">Several features were recorded on a </w:t>
+      </w:r>
+      <w:r>
+        <w:rPr>
+          <w:rFonts w:ascii="Tahoma" w:hAnsi="Tahoma" w:cs="Tahoma"/>
+        </w:rPr>
+        <w:t>daily basis, every time a forest fire occurred</w:t>
+      </w:r>
+      <w:r>
+        <w:rPr>
+          <w:rFonts w:ascii="Tahoma" w:hAnsi="Tahoma" w:cs="Tahoma"/>
+        </w:rPr>
+        <w:t>. They include, the</w:t>
+      </w:r>
+      <w:r>
+        <w:rPr>
+          <w:rFonts w:ascii="Tahoma" w:hAnsi="Tahoma" w:cs="Tahoma"/>
+        </w:rPr>
+        <w:t xml:space="preserve"> time, date, spatial location within a 9×9 grid (x and y axis of Figure 2), the type of vegetation involved, the six components of the FWI</w:t>
+      </w:r>
+      <w:r>
+        <w:rPr>
+          <w:rFonts w:ascii="Tahoma" w:hAnsi="Tahoma" w:cs="Tahoma"/>
+        </w:rPr>
+        <w:t xml:space="preserve"> system</w:t>
+      </w:r>
+      <w:r>
+        <w:rPr>
+          <w:rFonts w:ascii="Tahoma" w:hAnsi="Tahoma" w:cs="Tahoma"/>
+        </w:rPr>
+        <w:t xml:space="preserve"> (</w:t>
+      </w:r>
+      <w:r>
+        <w:rPr>
+          <w:rFonts w:ascii="Tahoma" w:hAnsi="Tahoma" w:cs="Tahoma"/>
+        </w:rPr>
+        <w:t xml:space="preserve">see </w:t>
+      </w:r>
+      <w:r>
+        <w:rPr>
+          <w:rFonts w:ascii="Tahoma" w:hAnsi="Tahoma" w:cs="Tahoma"/>
+        </w:rPr>
+        <w:t xml:space="preserve">Figure 1) and the total burned area. The second database was collected by the </w:t>
+      </w:r>
+      <w:proofErr w:type="spellStart"/>
+      <w:r>
+        <w:rPr>
+          <w:rFonts w:ascii="Tahoma" w:hAnsi="Tahoma" w:cs="Tahoma"/>
+        </w:rPr>
+        <w:t>Bragança</w:t>
+      </w:r>
+      <w:proofErr w:type="spellEnd"/>
+      <w:r>
+        <w:rPr>
+          <w:rFonts w:ascii="Tahoma" w:hAnsi="Tahoma" w:cs="Tahoma"/>
+        </w:rPr>
+        <w:t xml:space="preserve"> Polytechnic Institute</w:t>
+      </w:r>
+      <w:r>
+        <w:rPr>
+          <w:rFonts w:ascii="Tahoma" w:hAnsi="Tahoma" w:cs="Tahoma"/>
+        </w:rPr>
+        <w:t xml:space="preserve"> and </w:t>
+      </w:r>
+      <w:r>
+        <w:rPr>
+          <w:rFonts w:ascii="Tahoma" w:hAnsi="Tahoma" w:cs="Tahoma"/>
+        </w:rPr>
+        <w:t>contain</w:t>
+      </w:r>
+      <w:r>
+        <w:rPr>
+          <w:rFonts w:ascii="Tahoma" w:hAnsi="Tahoma" w:cs="Tahoma"/>
+        </w:rPr>
+        <w:t>s</w:t>
+      </w:r>
+      <w:r>
+        <w:rPr>
+          <w:rFonts w:ascii="Tahoma" w:hAnsi="Tahoma" w:cs="Tahoma"/>
+        </w:rPr>
+        <w:t xml:space="preserve"> several weather observations (e.g. wind speed) that were recorded </w:t>
+      </w:r>
+      <w:r>
+        <w:rPr>
+          <w:rFonts w:ascii="Tahoma" w:hAnsi="Tahoma" w:cs="Tahoma"/>
+        </w:rPr>
+        <w:t>over</w:t>
+      </w:r>
+      <w:r>
+        <w:rPr>
+          <w:rFonts w:ascii="Tahoma" w:hAnsi="Tahoma" w:cs="Tahoma"/>
+        </w:rPr>
+        <w:t xml:space="preserve"> a 30 minute period by a meteorological station located in the center of the </w:t>
+      </w:r>
+      <w:proofErr w:type="spellStart"/>
+      <w:r>
+        <w:rPr>
+          <w:rFonts w:ascii="Tahoma" w:hAnsi="Tahoma" w:cs="Tahoma"/>
+        </w:rPr>
+        <w:t>Montesinho</w:t>
+      </w:r>
+      <w:proofErr w:type="spellEnd"/>
+      <w:r>
+        <w:rPr>
+          <w:rFonts w:ascii="Tahoma" w:hAnsi="Tahoma" w:cs="Tahoma"/>
+        </w:rPr>
+        <w:t xml:space="preserve"> </w:t>
+      </w:r>
+      <w:proofErr w:type="gramStart"/>
+      <w:r>
+        <w:rPr>
+          <w:rFonts w:ascii="Tahoma" w:hAnsi="Tahoma" w:cs="Tahoma"/>
+        </w:rPr>
+        <w:t>park</w:t>
+      </w:r>
+      <w:proofErr w:type="gramEnd"/>
+      <w:r>
+        <w:rPr>
+          <w:rFonts w:ascii="Tahoma" w:hAnsi="Tahoma" w:cs="Tahoma"/>
+        </w:rPr>
+        <w:t xml:space="preserve">. </w:t>
+      </w:r>
       <w:r>
         <w:rPr>
           <w:noProof/>
@@ -416,7 +706,43 @@
           <w:sz w:val="18"/>
           <w:szCs w:val="18"/>
         </w:rPr>
-        <w:t>Figure 2 The map of the Montesinho natural park</w:t>
+        <w:t xml:space="preserve">Figure 2 </w:t>
+      </w:r>
+      <w:proofErr w:type="gramStart"/>
+      <w:r>
+        <w:rPr>
+          <w:rFonts w:ascii="Tahoma" w:hAnsi="Tahoma" w:cs="Tahoma"/>
+          <w:sz w:val="18"/>
+          <w:szCs w:val="18"/>
+        </w:rPr>
+        <w:t>The</w:t>
+      </w:r>
+      <w:proofErr w:type="gramEnd"/>
+      <w:r>
+        <w:rPr>
+          <w:rFonts w:ascii="Tahoma" w:hAnsi="Tahoma" w:cs="Tahoma"/>
+          <w:sz w:val="18"/>
+          <w:szCs w:val="18"/>
+        </w:rPr>
+        <w:t xml:space="preserve"> map of the </w:t>
+      </w:r>
+      <w:proofErr w:type="spellStart"/>
+      <w:r>
+        <w:rPr>
+          <w:rFonts w:ascii="Tahoma" w:hAnsi="Tahoma" w:cs="Tahoma"/>
+          <w:sz w:val="18"/>
+          <w:szCs w:val="18"/>
+        </w:rPr>
+        <w:t>Montesinho</w:t>
+      </w:r>
+      <w:proofErr w:type="spellEnd"/>
+      <w:r>
+        <w:rPr>
+          <w:rFonts w:ascii="Tahoma" w:hAnsi="Tahoma" w:cs="Tahoma"/>
+          <w:sz w:val="18"/>
+          <w:szCs w:val="18"/>
+        </w:rPr>
+        <w:t xml:space="preserve"> natural park</w:t>
       </w:r>
     </w:p>
     <w:p>
@@ -469,7 +795,13 @@
         <w:rPr>
           <w:rFonts w:ascii="Tahoma" w:hAnsi="Tahoma" w:cs="Tahoma"/>
         </w:rPr>
-        <w:t xml:space="preserve">As described, </w:t>
+        <w:t xml:space="preserve">As </w:t>
+      </w:r>
+      <w:r>
+        <w:rPr>
+          <w:rFonts w:ascii="Tahoma" w:hAnsi="Tahoma" w:cs="Tahoma"/>
+        </w:rPr>
+        <w:t xml:space="preserve">mentioned above, </w:t>
       </w:r>
       <w:r>
         <w:rPr>
@@ -487,7 +819,19 @@
         <w:rPr>
           <w:rFonts w:ascii="Tahoma" w:hAnsi="Tahoma" w:cs="Tahoma"/>
         </w:rPr>
-        <w:t>entry consists of these features:</w:t>
+        <w:t>entry consists of</w:t>
+      </w:r>
+      <w:r>
+        <w:rPr>
+          <w:rFonts w:ascii="Tahoma" w:hAnsi="Tahoma" w:cs="Tahoma"/>
+        </w:rPr>
+        <w:t xml:space="preserve"> the following fea</w:t>
+      </w:r>
+      <w:r>
+        <w:rPr>
+          <w:rFonts w:ascii="Tahoma" w:hAnsi="Tahoma" w:cs="Tahoma"/>
+        </w:rPr>
+        <w:t>tures:</w:t>
       </w:r>
     </w:p>
     <w:p>
@@ -525,7 +869,13 @@
         <w:rPr>
           <w:rFonts w:ascii="Tahoma" w:hAnsi="Tahoma" w:cs="Tahoma"/>
         </w:rPr>
-        <w:t xml:space="preserve"> coordinates as shown in figure 2</w:t>
+        <w:t xml:space="preserve"> coordinates as shown in F</w:t>
+      </w:r>
+      <w:r>
+        <w:rPr>
+          <w:rFonts w:ascii="Tahoma" w:hAnsi="Tahoma" w:cs="Tahoma"/>
+        </w:rPr>
+        <w:t>igure 2</w:t>
       </w:r>
     </w:p>
     <w:p>
@@ -755,7 +1105,6 @@
       <w:pPr>
         <w:rPr>
           <w:rFonts w:ascii="Tahoma" w:hAnsi="Tahoma" w:cs="Tahoma"/>
-          <w:rtl/>
         </w:rPr>
       </w:pPr>
       <w:r>
@@ -815,29 +1164,20 @@
           <w:bCs/>
         </w:rPr>
       </w:pPr>
-    </w:p>
-    <w:p>
-      <w:pPr>
+      <w:r>
         <w:rPr>
           <w:rFonts w:ascii="Tahoma" w:hAnsi="Tahoma" w:cs="Tahoma"/>
           <w:b/>
           <w:bCs/>
         </w:rPr>
-      </w:pPr>
+        <w:t xml:space="preserve">3.3 </w:t>
+      </w:r>
       <w:r>
         <w:rPr>
           <w:rFonts w:ascii="Tahoma" w:hAnsi="Tahoma" w:cs="Tahoma"/>
           <w:b/>
           <w:bCs/>
         </w:rPr>
-        <w:t xml:space="preserve">3.3 </w:t>
-      </w:r>
-      <w:r>
-        <w:rPr>
-          <w:rFonts w:ascii="Tahoma" w:hAnsi="Tahoma" w:cs="Tahoma"/>
-          <w:b/>
-          <w:bCs/>
-        </w:rPr>
         <w:t>Refined data description</w:t>
       </w:r>
     </w:p>
@@ -851,7 +1191,13 @@
         <w:rPr>
           <w:rFonts w:ascii="Tahoma" w:hAnsi="Tahoma" w:cs="Tahoma"/>
         </w:rPr>
-        <w:t>In order to adapt our continuous features to the discrete approaches learned in class, the features were converted to discrete values.</w:t>
+        <w:t>In order to adapt our continuous features to the discrete approaches learned in class, the features we</w:t>
+      </w:r>
+      <w:r>
+        <w:rPr>
+          <w:rFonts w:ascii="Tahoma" w:hAnsi="Tahoma" w:cs="Tahoma"/>
+        </w:rPr>
+        <w:t>re converted to discrete values, as detailed below.</w:t>
       </w:r>
     </w:p>
     <w:p>
@@ -887,7 +1233,21 @@
         <w:rPr>
           <w:rFonts w:ascii="Tahoma" w:hAnsi="Tahoma" w:cs="Tahoma"/>
         </w:rPr>
-        <w:t>Temperature, wind, RH, FFMC, DC – were given one of 5 values (0,1,2,3,4). The calculation was done by splitting the difference between the highest and lowest values of each feature into 5 equally sized ranges.</w:t>
+        <w:t>Temperature, wind, RH, FFMC, DC – were given one of 5 values (0</w:t>
+      </w:r>
+      <w:proofErr w:type="gramStart"/>
+      <w:r>
+        <w:rPr>
+          <w:rFonts w:ascii="Tahoma" w:hAnsi="Tahoma" w:cs="Tahoma"/>
+        </w:rPr>
+        <w:t>,1,2,3,4</w:t>
+      </w:r>
+      <w:proofErr w:type="gramEnd"/>
+      <w:r>
+        <w:rPr>
+          <w:rFonts w:ascii="Tahoma" w:hAnsi="Tahoma" w:cs="Tahoma"/>
+        </w:rPr>
+        <w:t>). The calculation was done by splitting the difference between the highest and lowest values of each feature into 5 equally sized ranges.</w:t>
       </w:r>
     </w:p>
     <w:p>
@@ -905,7 +1265,61 @@
         <w:rPr>
           <w:rFonts w:ascii="Tahoma" w:hAnsi="Tahoma" w:cs="Tahoma"/>
         </w:rPr>
-        <w:t>DMC, ISI, rain, area – The previous approach did not work well with these features as they were poorly distributed, causing some values to never appear in the dataset. As a result, in this case, the size of each range of values was adapted using the mean and standard deviation of each feature to better represent all the possible different values.</w:t>
+        <w:t>DMC, ISI, rai</w:t>
+      </w:r>
+      <w:r>
+        <w:rPr>
+          <w:rFonts w:ascii="Tahoma" w:hAnsi="Tahoma" w:cs="Tahoma"/>
+        </w:rPr>
+        <w:t>n, area – The previous approach could not be applied to these features as they are</w:t>
+      </w:r>
+      <w:r>
+        <w:rPr>
+          <w:rFonts w:ascii="Tahoma" w:hAnsi="Tahoma" w:cs="Tahoma"/>
+        </w:rPr>
+        <w:t xml:space="preserve"> poorly distributed, causing some values to </w:t>
+      </w:r>
+      <w:r>
+        <w:rPr>
+          <w:rFonts w:ascii="Tahoma" w:hAnsi="Tahoma" w:cs="Tahoma"/>
+        </w:rPr>
+        <w:t>be entirely absent from the dataset</w:t>
+      </w:r>
+      <w:r>
+        <w:rPr>
+          <w:rFonts w:ascii="Tahoma" w:hAnsi="Tahoma" w:cs="Tahoma"/>
+        </w:rPr>
+        <w:t xml:space="preserve">. </w:t>
+      </w:r>
+      <w:r>
+        <w:rPr>
+          <w:rFonts w:ascii="Tahoma" w:hAnsi="Tahoma" w:cs="Tahoma"/>
+        </w:rPr>
+        <w:t>Consequently</w:t>
+      </w:r>
+      <w:r>
+        <w:rPr>
+          <w:rFonts w:ascii="Tahoma" w:hAnsi="Tahoma" w:cs="Tahoma"/>
+        </w:rPr>
+        <w:t>,</w:t>
+      </w:r>
+      <w:r>
+        <w:rPr>
+          <w:rFonts w:ascii="Tahoma" w:hAnsi="Tahoma" w:cs="Tahoma"/>
+        </w:rPr>
+        <w:t xml:space="preserve"> we chose here to adapt the size </w:t>
+      </w:r>
+      <w:r>
+        <w:rPr>
+          <w:rFonts w:ascii="Tahoma" w:hAnsi="Tahoma" w:cs="Tahoma"/>
+        </w:rPr>
+        <w:t>of each range of values was adapted using the mean and standard deviation of each feature</w:t>
+      </w:r>
+      <w:r>
+        <w:rPr>
+          <w:rFonts w:ascii="Tahoma" w:hAnsi="Tahoma" w:cs="Tahoma"/>
+        </w:rPr>
+        <w:t>. This allowed us to better represent all the possible different values.</w:t>
       </w:r>
     </w:p>
     <w:p>
@@ -1057,7 +1471,31 @@
         <w:rPr>
           <w:rFonts w:ascii="Tahoma" w:hAnsi="Tahoma" w:cs="Tahoma"/>
         </w:rPr>
-        <w:t>One of the features which needed careful attention was ‘area’ which represents the size of the burned area.</w:t>
+        <w:t xml:space="preserve">One of the features </w:t>
+      </w:r>
+      <w:r>
+        <w:rPr>
+          <w:rFonts w:ascii="Tahoma" w:hAnsi="Tahoma" w:cs="Tahoma"/>
+        </w:rPr>
+        <w:t>that</w:t>
+      </w:r>
+      <w:r>
+        <w:rPr>
+          <w:rFonts w:ascii="Tahoma" w:hAnsi="Tahoma" w:cs="Tahoma"/>
+        </w:rPr>
+        <w:t xml:space="preserve"> needed careful attention was ‘area’</w:t>
+      </w:r>
+      <w:r>
+        <w:rPr>
+          <w:rFonts w:ascii="Tahoma" w:hAnsi="Tahoma" w:cs="Tahoma"/>
+        </w:rPr>
+        <w:t>,</w:t>
+      </w:r>
+      <w:r>
+        <w:rPr>
+          <w:rFonts w:ascii="Tahoma" w:hAnsi="Tahoma" w:cs="Tahoma"/>
+        </w:rPr>
+        <w:t xml:space="preserve"> which represents the size of the burned area.</w:t>
       </w:r>
       <w:r>
         <w:rPr>
@@ -1069,7 +1507,33 @@
         <w:rPr>
           <w:rFonts w:ascii="Tahoma" w:hAnsi="Tahoma" w:cs="Tahoma"/>
         </w:rPr>
-        <w:t xml:space="preserve"> The following distributions represent the feature as it was in the raw dataset versus the feature after quantization:</w:t>
+        <w:t xml:space="preserve"> The following </w:t>
+      </w:r>
+      <w:r>
+        <w:rPr>
+          <w:rFonts w:ascii="Tahoma" w:hAnsi="Tahoma" w:cs="Tahoma"/>
+        </w:rPr>
+        <w:t xml:space="preserve">graphs </w:t>
+      </w:r>
+      <w:r>
+        <w:rPr>
+          <w:rFonts w:ascii="Tahoma" w:hAnsi="Tahoma" w:cs="Tahoma"/>
+        </w:rPr>
+        <w:t xml:space="preserve">show this feature value first in its raw form (left side) </w:t>
+      </w:r>
+      <w:proofErr w:type="gramStart"/>
+      <w:r>
+        <w:rPr>
+          <w:rFonts w:ascii="Tahoma" w:hAnsi="Tahoma" w:cs="Tahoma"/>
+        </w:rPr>
+        <w:t>and  its</w:t>
+      </w:r>
+      <w:proofErr w:type="gramEnd"/>
+      <w:r>
+        <w:rPr>
+          <w:rFonts w:ascii="Tahoma" w:hAnsi="Tahoma" w:cs="Tahoma"/>
+        </w:rPr>
+        <w:t xml:space="preserve"> new form after quantization (right side).</w:t>
       </w:r>
     </w:p>
     <w:p>
@@ -1116,7 +1580,19 @@
         <w:rPr>
           <w:rFonts w:ascii="Tahoma" w:hAnsi="Tahoma" w:cs="Tahoma"/>
         </w:rPr>
-        <w:t>To simulate a Bayesian graph, we created a graph class containing the node classes as mentioned above, each node contains a set of parents.</w:t>
+        <w:t>To simulate a Bayesian graph, we created a graph class containing the node classes as mentioned above</w:t>
+      </w:r>
+      <w:r>
+        <w:rPr>
+          <w:rFonts w:ascii="Tahoma" w:hAnsi="Tahoma" w:cs="Tahoma"/>
+        </w:rPr>
+        <w:t>. E</w:t>
+      </w:r>
+      <w:r>
+        <w:rPr>
+          <w:rFonts w:ascii="Tahoma" w:hAnsi="Tahoma" w:cs="Tahoma"/>
+        </w:rPr>
+        <w:t>ach node contains a set of parents.</w:t>
       </w:r>
       <w:r>
         <w:rPr>
@@ -1128,7 +1604,43 @@
         <w:rPr>
           <w:rFonts w:ascii="Tahoma" w:hAnsi="Tahoma" w:cs="Tahoma"/>
         </w:rPr>
-        <w:t>As seen on the graph in fig. 1, some father-child node dependencies are already known, but not all of them (i.e. X and Y coordinates aren’t presented in fig. 1)</w:t>
+        <w:t xml:space="preserve">As seen </w:t>
+      </w:r>
+      <w:r>
+        <w:rPr>
+          <w:rFonts w:ascii="Tahoma" w:hAnsi="Tahoma" w:cs="Tahoma"/>
+        </w:rPr>
+        <w:t>Figure 1</w:t>
+      </w:r>
+      <w:r>
+        <w:rPr>
+          <w:rFonts w:ascii="Tahoma" w:hAnsi="Tahoma" w:cs="Tahoma"/>
+        </w:rPr>
+        <w:t>,</w:t>
+      </w:r>
+      <w:r>
+        <w:rPr>
+          <w:rFonts w:ascii="Tahoma" w:hAnsi="Tahoma" w:cs="Tahoma"/>
+        </w:rPr>
+        <w:t xml:space="preserve"> some parent child</w:t>
+      </w:r>
+      <w:r>
+        <w:rPr>
+          <w:rFonts w:ascii="Tahoma" w:hAnsi="Tahoma" w:cs="Tahoma"/>
+        </w:rPr>
+        <w:t xml:space="preserve"> node dependencies are already known, but not all of them (i.e. X and Y coordinates aren’t </w:t>
+      </w:r>
+      <w:r>
+        <w:rPr>
+          <w:rFonts w:ascii="Tahoma" w:hAnsi="Tahoma" w:cs="Tahoma"/>
+        </w:rPr>
+        <w:t>represented in Figure 1</w:t>
+      </w:r>
+      <w:r>
+        <w:rPr>
+          <w:rFonts w:ascii="Tahoma" w:hAnsi="Tahoma" w:cs="Tahoma"/>
+        </w:rPr>
+        <w:t>)</w:t>
       </w:r>
       <w:r>
         <w:rPr>
@@ -1139,16 +1651,37 @@
     </w:p>
     <w:p>
       <w:pPr>
-        <w:rPr>
-          <w:rFonts w:ascii="Tahoma" w:eastAsiaTheme="minorEastAsia" w:hAnsi="Tahoma" w:cs="Tahoma"/>
-        </w:rPr>
-      </w:pPr>
-      <w:r>
-        <w:rPr>
-          <w:rFonts w:ascii="Tahoma" w:hAnsi="Tahoma" w:cs="Tahoma"/>
-        </w:rPr>
-        <w:t xml:space="preserve">Our goal is achieving the maximal likelihood estimation (MLE) of the model given the data above, meaning </w:t>
-      </w:r>
+        <w:ind w:left="720" w:hanging="720"/>
+        <w:rPr>
+          <w:rFonts w:ascii="Tahoma" w:eastAsiaTheme="minorEastAsia" w:hAnsi="Tahoma" w:cs="Tahoma"/>
+        </w:rPr>
+      </w:pPr>
+      <w:r>
+        <w:rPr>
+          <w:rFonts w:ascii="Tahoma" w:hAnsi="Tahoma" w:cs="Tahoma"/>
+        </w:rPr>
+        <w:t xml:space="preserve">Our goal </w:t>
+      </w:r>
+      <w:r>
+        <w:rPr>
+          <w:rFonts w:ascii="Tahoma" w:hAnsi="Tahoma" w:cs="Tahoma"/>
+        </w:rPr>
+        <w:t>here us to compute the maximum</w:t>
+      </w:r>
+      <w:r>
+        <w:rPr>
+          <w:rFonts w:ascii="Tahoma" w:hAnsi="Tahoma" w:cs="Tahoma"/>
+        </w:rPr>
+        <w:t xml:space="preserve"> likelihood estimation (MLE) of the model given the data above, </w:t>
+      </w:r>
+      <w:proofErr w:type="gramStart"/>
+      <w:r>
+        <w:rPr>
+          <w:rFonts w:ascii="Tahoma" w:hAnsi="Tahoma" w:cs="Tahoma"/>
+        </w:rPr>
+        <w:t xml:space="preserve">meaning </w:t>
+      </w:r>
+      <w:proofErr w:type="gramEnd"/>
       <m:oMath>
         <m:r>
           <w:rPr>
@@ -1187,8 +1720,16 @@
         <w:rPr>
           <w:rFonts w:ascii="Tahoma" w:eastAsiaTheme="minorEastAsia" w:hAnsi="Tahoma" w:cs="Tahoma"/>
         </w:rPr>
-        <w:t xml:space="preserve">. As learned, </w:t>
-      </w:r>
+        <w:t>. As learned</w:t>
+      </w:r>
+      <w:proofErr w:type="gramStart"/>
+      <w:r>
+        <w:rPr>
+          <w:rFonts w:ascii="Tahoma" w:eastAsiaTheme="minorEastAsia" w:hAnsi="Tahoma" w:cs="Tahoma"/>
+        </w:rPr>
+        <w:t xml:space="preserve">, </w:t>
+      </w:r>
+      <w:proofErr w:type="gramEnd"/>
       <m:oMath>
         <m:r>
           <w:rPr>
@@ -2262,13 +2803,27 @@
         <w:rPr>
           <w:rFonts w:ascii="Tahoma" w:eastAsiaTheme="minorEastAsia" w:hAnsi="Tahoma" w:cs="Tahoma"/>
         </w:rPr>
-        <w:t>as</w:t>
-      </w:r>
-      <w:r>
-        <w:rPr>
-          <w:rFonts w:ascii="Tahoma" w:eastAsiaTheme="minorEastAsia" w:hAnsi="Tahoma" w:cs="Tahoma"/>
-        </w:rPr>
-        <w:t xml:space="preserve"> the number of states of </w:t>
+        <w:t>-</w:t>
+      </w:r>
+      <w:r>
+        <w:rPr>
+          <w:rFonts w:ascii="Tahoma" w:eastAsiaTheme="minorEastAsia" w:hAnsi="Tahoma" w:cs="Tahoma"/>
+        </w:rPr>
+        <w:t xml:space="preserve"> </w:t>
+      </w:r>
+      <w:proofErr w:type="gramStart"/>
+      <w:r>
+        <w:rPr>
+          <w:rFonts w:ascii="Tahoma" w:eastAsiaTheme="minorEastAsia" w:hAnsi="Tahoma" w:cs="Tahoma"/>
+        </w:rPr>
+        <w:t>number</w:t>
+      </w:r>
+      <w:proofErr w:type="gramEnd"/>
+      <w:r>
+        <w:rPr>
+          <w:rFonts w:ascii="Tahoma" w:eastAsiaTheme="minorEastAsia" w:hAnsi="Tahoma" w:cs="Tahoma"/>
+        </w:rPr>
+        <w:t xml:space="preserve"> of states of </w:t>
       </w:r>
       <m:oMath>
         <m:sSub>
@@ -2337,13 +2892,33 @@
         <w:rPr>
           <w:rFonts w:ascii="Tahoma" w:eastAsiaTheme="minorEastAsia" w:hAnsi="Tahoma" w:cs="Tahoma"/>
         </w:rPr>
-        <w:t xml:space="preserve"> as </w:t>
-      </w:r>
-      <w:r>
-        <w:rPr>
-          <w:rFonts w:ascii="Tahoma" w:eastAsiaTheme="minorEastAsia" w:hAnsi="Tahoma" w:cs="Tahoma"/>
-        </w:rPr>
-        <w:t xml:space="preserve"> the number of instances of the parents of </w:t>
+        <w:t xml:space="preserve"> </w:t>
+      </w:r>
+      <w:r>
+        <w:rPr>
+          <w:rFonts w:ascii="Tahoma" w:eastAsiaTheme="minorEastAsia" w:hAnsi="Tahoma" w:cs="Tahoma"/>
+        </w:rPr>
+        <w:t>-</w:t>
+      </w:r>
+      <w:r>
+        <w:rPr>
+          <w:rFonts w:ascii="Tahoma" w:eastAsiaTheme="minorEastAsia" w:hAnsi="Tahoma" w:cs="Tahoma"/>
+        </w:rPr>
+        <w:t xml:space="preserve"> </w:t>
+      </w:r>
+      <w:proofErr w:type="gramStart"/>
+      <w:r>
+        <w:rPr>
+          <w:rFonts w:ascii="Tahoma" w:eastAsiaTheme="minorEastAsia" w:hAnsi="Tahoma" w:cs="Tahoma"/>
+        </w:rPr>
+        <w:t>number</w:t>
+      </w:r>
+      <w:proofErr w:type="gramEnd"/>
+      <w:r>
+        <w:rPr>
+          <w:rFonts w:ascii="Tahoma" w:eastAsiaTheme="minorEastAsia" w:hAnsi="Tahoma" w:cs="Tahoma"/>
+        </w:rPr>
+        <w:t xml:space="preserve"> of instances of the parents of </w:t>
       </w:r>
       <m:oMath>
         <m:sSub>
@@ -3409,19 +3984,72 @@
         <w:rPr>
           <w:rFonts w:ascii="Tahoma" w:hAnsi="Tahoma" w:cs="Tahoma"/>
         </w:rPr>
-        <w:t xml:space="preserve">The first method is manual, meaning a file containing add/remove/switch commands is given as an argument to the program. The second method is </w:t>
-      </w:r>
-      <w:r>
-        <w:rPr>
-          <w:rFonts w:ascii="Tahoma" w:hAnsi="Tahoma" w:cs="Tahoma"/>
-        </w:rPr>
-        <w:t xml:space="preserve">a greedy </w:t>
-      </w:r>
-      <w:r>
-        <w:rPr>
-          <w:rFonts w:ascii="Tahoma" w:hAnsi="Tahoma" w:cs="Tahoma"/>
-        </w:rPr>
-        <w:t>random manipulating edges inside the graph. Both methods can of course damage the DAG characteristic of the graph, so a DFS is being executed before an add or switch command.</w:t>
+        <w:t xml:space="preserve">The first </w:t>
+      </w:r>
+      <w:r>
+        <w:rPr>
+          <w:rFonts w:ascii="Tahoma" w:hAnsi="Tahoma" w:cs="Tahoma"/>
+        </w:rPr>
+        <w:t>mechanism consists of manually entering add</w:t>
+      </w:r>
+      <w:r>
+        <w:rPr>
+          <w:rFonts w:ascii="Tahoma" w:hAnsi="Tahoma" w:cs="Tahoma"/>
+        </w:rPr>
+        <w:t>/remove/switch commands</w:t>
+      </w:r>
+      <w:r>
+        <w:rPr>
+          <w:rFonts w:ascii="Tahoma" w:hAnsi="Tahoma" w:cs="Tahoma"/>
+        </w:rPr>
+        <w:t xml:space="preserve"> into a configuration file that is fed as input to our graph modification program.</w:t>
+      </w:r>
+      <w:r>
+        <w:rPr>
+          <w:rFonts w:ascii="Tahoma" w:hAnsi="Tahoma" w:cs="Tahoma"/>
+        </w:rPr>
+        <w:t xml:space="preserve"> The second </w:t>
+      </w:r>
+      <w:r>
+        <w:rPr>
+          <w:rFonts w:ascii="Tahoma" w:hAnsi="Tahoma" w:cs="Tahoma"/>
+        </w:rPr>
+        <w:t>mechanism consists of randomly manipulating the edges of the graph.</w:t>
+      </w:r>
+      <w:r>
+        <w:rPr>
+          <w:rFonts w:ascii="Tahoma" w:hAnsi="Tahoma" w:cs="Tahoma"/>
+        </w:rPr>
+        <w:t xml:space="preserve"> Both methods can of course damage the DAG characteristic of the graph, so</w:t>
+      </w:r>
+      <w:r>
+        <w:rPr>
+          <w:rFonts w:ascii="Tahoma" w:hAnsi="Tahoma" w:cs="Tahoma"/>
+        </w:rPr>
+        <w:t xml:space="preserve"> a DFS is being executed at every step.</w:t>
+      </w:r>
+    </w:p>
+    <w:p>
+      <w:pPr>
+        <w:rPr>
+          <w:rFonts w:ascii="Tahoma" w:hAnsi="Tahoma" w:cs="Tahoma"/>
+        </w:rPr>
+      </w:pPr>
+      <w:r>
+        <w:rPr>
+          <w:rFonts w:ascii="Tahoma" w:hAnsi="Tahoma" w:cs="Tahoma"/>
+          <w:noProof/>
+          <w:color w:val="ED7D31" w:themeColor="accent2"/>
+        </w:rPr>
+        <w:t>[replace the graph with a better designed one</w:t>
+      </w:r>
+      <w:r>
+        <w:rPr>
+          <w:rFonts w:ascii="Tahoma" w:hAnsi="Tahoma" w:cs="Tahoma"/>
+          <w:noProof/>
+          <w:color w:val="ED7D31" w:themeColor="accent2"/>
+        </w:rPr>
+        <w:t>]</w:t>
       </w:r>
     </w:p>
     <w:p>
@@ -3477,19 +4105,7 @@
         <w:rPr>
           <w:rFonts w:ascii="Tahoma" w:eastAsiaTheme="minorEastAsia" w:hAnsi="Tahoma" w:cs="Tahoma"/>
         </w:rPr>
-        <w:t>First</w:t>
-      </w:r>
-      <w:r>
-        <w:rPr>
-          <w:rFonts w:ascii="Tahoma" w:eastAsiaTheme="minorEastAsia" w:hAnsi="Tahoma" w:cs="Tahoma"/>
-        </w:rPr>
-        <w:t>, w</w:t>
-      </w:r>
-      <w:r>
-        <w:rPr>
-          <w:rFonts w:ascii="Tahoma" w:eastAsiaTheme="minorEastAsia" w:hAnsi="Tahoma" w:cs="Tahoma"/>
-        </w:rPr>
-        <w:t xml:space="preserve">e’d Like to attend the second method we used, i.e. the random manipulation of the model. </w:t>
+        <w:t xml:space="preserve">We detail the result of our second graph manipulation mechanism, which implements random modifications. </w:t>
       </w:r>
       <w:r>
         <w:rPr>
@@ -3514,7 +4130,14 @@
         <w:rPr>
           <w:rFonts w:ascii="Tahoma" w:eastAsiaTheme="minorEastAsia" w:hAnsi="Tahoma" w:cs="Tahoma"/>
         </w:rPr>
-        <w:t>For each round</w:t>
+        <w:t xml:space="preserve">For each </w:t>
+      </w:r>
+      <w:proofErr w:type="gramStart"/>
+      <w:r>
+        <w:rPr>
+          <w:rFonts w:ascii="Tahoma" w:eastAsiaTheme="minorEastAsia" w:hAnsi="Tahoma" w:cs="Tahoma"/>
+        </w:rPr>
+        <w:t>round</w:t>
       </w:r>
       <w:r>
         <w:rPr>
@@ -3522,6 +4145,7 @@
         </w:rPr>
         <w:t xml:space="preserve"> </w:t>
       </w:r>
+      <w:proofErr w:type="gramEnd"/>
       <m:oMath>
         <m:r>
           <w:rPr>
@@ -3554,144 +4178,180 @@
         <w:rPr>
           <w:rFonts w:ascii="Tahoma" w:eastAsiaTheme="minorEastAsia" w:hAnsi="Tahoma" w:cs="Tahoma"/>
         </w:rPr>
-        <w:t>, we do a series of random changes in the model: 2I a</w:t>
-      </w:r>
-      <w:r>
-        <w:rPr>
-          <w:rFonts w:ascii="Tahoma" w:eastAsiaTheme="minorEastAsia" w:hAnsi="Tahoma" w:cs="Tahoma"/>
-        </w:rPr>
-        <w:t xml:space="preserve">dd operations, I removals and one </w:t>
-      </w:r>
-      <w:r>
-        <w:rPr>
-          <w:rFonts w:ascii="Tahoma" w:eastAsiaTheme="minorEastAsia" w:hAnsi="Tahoma" w:cs="Tahoma"/>
-        </w:rPr>
-        <w:t>edges</w:t>
-      </w:r>
-      <w:r>
-        <w:rPr>
-          <w:rFonts w:ascii="Tahoma" w:eastAsiaTheme="minorEastAsia" w:hAnsi="Tahoma" w:cs="Tahoma"/>
-        </w:rPr>
-        <w:t xml:space="preserve"> swap</w:t>
-      </w:r>
-      <w:r>
-        <w:rPr>
-          <w:rFonts w:ascii="Tahoma" w:eastAsiaTheme="minorEastAsia" w:hAnsi="Tahoma" w:cs="Tahoma"/>
-        </w:rPr>
-        <w:t xml:space="preserve">. </w:t>
-      </w:r>
-      <w:r>
-        <w:rPr>
-          <w:rFonts w:ascii="Tahoma" w:eastAsiaTheme="minorEastAsia" w:hAnsi="Tahoma" w:cs="Tahoma"/>
-        </w:rPr>
-        <w:t xml:space="preserve">After each </w:t>
-      </w:r>
-      <w:r>
-        <w:rPr>
-          <w:rFonts w:ascii="Tahoma" w:eastAsiaTheme="minorEastAsia" w:hAnsi="Tahoma" w:cs="Tahoma"/>
-        </w:rPr>
-        <w:t>operation,</w:t>
-      </w:r>
-      <w:r>
-        <w:rPr>
-          <w:rFonts w:ascii="Tahoma" w:eastAsiaTheme="minorEastAsia" w:hAnsi="Tahoma" w:cs="Tahoma"/>
-        </w:rPr>
-        <w:t xml:space="preserve"> the maximal-scored-model is </w:t>
-      </w:r>
-      <w:r>
-        <w:rPr>
-          <w:rFonts w:ascii="Tahoma" w:eastAsiaTheme="minorEastAsia" w:hAnsi="Tahoma" w:cs="Tahoma"/>
-        </w:rPr>
-        <w:t xml:space="preserve">saved and </w:t>
-      </w:r>
-      <w:r>
-        <w:rPr>
-          <w:rFonts w:ascii="Tahoma" w:eastAsiaTheme="minorEastAsia" w:hAnsi="Tahoma" w:cs="Tahoma"/>
-        </w:rPr>
-        <w:t>passed for</w:t>
-      </w:r>
-      <w:r>
-        <w:rPr>
-          <w:rFonts w:ascii="Tahoma" w:eastAsiaTheme="minorEastAsia" w:hAnsi="Tahoma" w:cs="Tahoma"/>
-        </w:rPr>
-        <w:t xml:space="preserve"> further changes</w:t>
-      </w:r>
-      <w:r>
-        <w:rPr>
-          <w:rFonts w:ascii="Tahoma" w:eastAsiaTheme="minorEastAsia" w:hAnsi="Tahoma" w:cs="Tahoma"/>
-        </w:rPr>
-        <w:t xml:space="preserve">. </w:t>
-      </w:r>
-    </w:p>
-    <w:p>
-      <w:pPr>
-        <w:rPr>
-          <w:rFonts w:ascii="Tahoma" w:hAnsi="Tahoma" w:cs="Tahoma"/>
-          <w:noProof/>
-        </w:rPr>
-      </w:pPr>
-      <w:r>
-        <w:rPr>
-          <w:rFonts w:ascii="Tahoma" w:eastAsiaTheme="minorEastAsia" w:hAnsi="Tahoma" w:cs="Tahoma"/>
-        </w:rPr>
-        <w:t>We tested the algorithm for different increasing I and R values</w:t>
-      </w:r>
-      <w:r>
-        <w:rPr>
-          <w:rFonts w:ascii="Tahoma" w:eastAsiaTheme="minorEastAsia" w:hAnsi="Tahoma" w:cs="Tahoma"/>
-        </w:rPr>
-        <w:t>, and got the following graph representing score as a function of number of operations (</w:t>
+        <w:t xml:space="preserve">, </w:t>
+      </w:r>
+      <w:r>
+        <w:rPr>
+          <w:rFonts w:ascii="Tahoma" w:eastAsiaTheme="minorEastAsia" w:hAnsi="Tahoma" w:cs="Tahoma"/>
+        </w:rPr>
+        <w:t xml:space="preserve">we conduct </w:t>
+      </w:r>
+      <w:r>
+        <w:rPr>
+          <w:rFonts w:ascii="Tahoma" w:eastAsiaTheme="minorEastAsia" w:hAnsi="Tahoma" w:cs="Tahoma"/>
+        </w:rPr>
+        <w:t xml:space="preserve">a series of random changes in the model: </w:t>
       </w:r>
       <m:oMath>
         <m:r>
           <w:rPr>
             <w:rFonts w:ascii="Cambria Math" w:eastAsiaTheme="minorEastAsia" w:hAnsi="Cambria Math" w:cs="Tahoma"/>
           </w:rPr>
-          <m:t>r⋅</m:t>
+          <m:t>2</m:t>
         </m:r>
         <m:r>
           <w:rPr>
             <w:rFonts w:ascii="Cambria Math" w:eastAsiaTheme="minorEastAsia" w:hAnsi="Cambria Math" w:cs="Tahoma"/>
           </w:rPr>
-          <m:t>(</m:t>
+          <m:t>⋅</m:t>
         </m:r>
         <m:r>
           <w:rPr>
             <w:rFonts w:ascii="Cambria Math" w:eastAsiaTheme="minorEastAsia" w:hAnsi="Cambria Math" w:cs="Tahoma"/>
           </w:rPr>
-          <m:t>3</m:t>
+          <m:t>I</m:t>
         </m:r>
+      </m:oMath>
+      <w:r>
+        <w:rPr>
+          <w:rFonts w:ascii="Tahoma" w:eastAsiaTheme="minorEastAsia" w:hAnsi="Tahoma" w:cs="Tahoma"/>
+        </w:rPr>
+        <w:t xml:space="preserve"> a</w:t>
+      </w:r>
+      <w:r>
+        <w:rPr>
+          <w:rFonts w:ascii="Tahoma" w:eastAsiaTheme="minorEastAsia" w:hAnsi="Tahoma" w:cs="Tahoma"/>
+        </w:rPr>
+        <w:t xml:space="preserve">dd operations, I removals and </w:t>
+      </w:r>
+      <w:r>
+        <w:rPr>
+          <w:rFonts w:ascii="Tahoma" w:eastAsiaTheme="minorEastAsia" w:hAnsi="Tahoma" w:cs="Tahoma"/>
+        </w:rPr>
+        <w:t>I</w:t>
+      </w:r>
+      <w:r>
+        <w:rPr>
+          <w:rFonts w:ascii="Tahoma" w:eastAsiaTheme="minorEastAsia" w:hAnsi="Tahoma" w:cs="Tahoma"/>
+        </w:rPr>
+        <w:t xml:space="preserve"> </w:t>
+      </w:r>
+      <w:r>
+        <w:rPr>
+          <w:rFonts w:ascii="Tahoma" w:eastAsiaTheme="minorEastAsia" w:hAnsi="Tahoma" w:cs="Tahoma"/>
+        </w:rPr>
+        <w:t>edges</w:t>
+      </w:r>
+      <w:r>
+        <w:rPr>
+          <w:rFonts w:ascii="Tahoma" w:eastAsiaTheme="minorEastAsia" w:hAnsi="Tahoma" w:cs="Tahoma"/>
+        </w:rPr>
+        <w:t xml:space="preserve"> swap</w:t>
+      </w:r>
+      <w:r>
+        <w:rPr>
+          <w:rFonts w:ascii="Tahoma" w:eastAsiaTheme="minorEastAsia" w:hAnsi="Tahoma" w:cs="Tahoma"/>
+        </w:rPr>
+        <w:t xml:space="preserve">. </w:t>
+      </w:r>
+      <w:r>
+        <w:rPr>
+          <w:rFonts w:ascii="Tahoma" w:eastAsiaTheme="minorEastAsia" w:hAnsi="Tahoma" w:cs="Tahoma"/>
+        </w:rPr>
+        <w:t xml:space="preserve">After each </w:t>
+      </w:r>
+      <w:r>
+        <w:rPr>
+          <w:rFonts w:ascii="Tahoma" w:eastAsiaTheme="minorEastAsia" w:hAnsi="Tahoma" w:cs="Tahoma"/>
+        </w:rPr>
+        <w:t>operation,</w:t>
+      </w:r>
+      <w:r>
+        <w:rPr>
+          <w:rFonts w:ascii="Tahoma" w:eastAsiaTheme="minorEastAsia" w:hAnsi="Tahoma" w:cs="Tahoma"/>
+        </w:rPr>
+        <w:t xml:space="preserve"> the maximal-scored-model is </w:t>
+      </w:r>
+      <w:r>
+        <w:rPr>
+          <w:rFonts w:ascii="Tahoma" w:eastAsiaTheme="minorEastAsia" w:hAnsi="Tahoma" w:cs="Tahoma"/>
+        </w:rPr>
+        <w:t xml:space="preserve">saved and </w:t>
+      </w:r>
+      <w:r>
+        <w:rPr>
+          <w:rFonts w:ascii="Tahoma" w:eastAsiaTheme="minorEastAsia" w:hAnsi="Tahoma" w:cs="Tahoma"/>
+        </w:rPr>
+        <w:t>passed for</w:t>
+      </w:r>
+      <w:r>
+        <w:rPr>
+          <w:rFonts w:ascii="Tahoma" w:eastAsiaTheme="minorEastAsia" w:hAnsi="Tahoma" w:cs="Tahoma"/>
+        </w:rPr>
+        <w:t xml:space="preserve"> further changes</w:t>
+      </w:r>
+      <w:r>
+        <w:rPr>
+          <w:rFonts w:ascii="Tahoma" w:eastAsiaTheme="minorEastAsia" w:hAnsi="Tahoma" w:cs="Tahoma"/>
+        </w:rPr>
+        <w:t xml:space="preserve">. </w:t>
+      </w:r>
+    </w:p>
+    <w:p>
+      <w:pPr>
+        <w:rPr>
+          <w:rFonts w:ascii="Tahoma" w:hAnsi="Tahoma" w:cs="Tahoma"/>
+          <w:noProof/>
+        </w:rPr>
+      </w:pPr>
+      <w:r>
+        <w:rPr>
+          <w:rFonts w:ascii="Tahoma" w:eastAsiaTheme="minorEastAsia" w:hAnsi="Tahoma" w:cs="Tahoma"/>
+        </w:rPr>
+        <w:t xml:space="preserve">We tested the algorithm for different increasing </w:t>
+      </w:r>
+      <w:proofErr w:type="gramStart"/>
+      <w:r>
+        <w:rPr>
+          <w:rFonts w:ascii="Tahoma" w:eastAsiaTheme="minorEastAsia" w:hAnsi="Tahoma" w:cs="Tahoma"/>
+        </w:rPr>
+        <w:t>I</w:t>
+      </w:r>
+      <w:proofErr w:type="gramEnd"/>
+      <w:r>
+        <w:rPr>
+          <w:rFonts w:ascii="Tahoma" w:eastAsiaTheme="minorEastAsia" w:hAnsi="Tahoma" w:cs="Tahoma"/>
+        </w:rPr>
+        <w:t xml:space="preserve"> and R values</w:t>
+      </w:r>
+      <w:r>
+        <w:rPr>
+          <w:rFonts w:ascii="Tahoma" w:eastAsiaTheme="minorEastAsia" w:hAnsi="Tahoma" w:cs="Tahoma"/>
+        </w:rPr>
+        <w:t>, and got the following graph representing score as a function of number of operations (</w:t>
+      </w:r>
+      <m:oMath>
         <m:r>
           <w:rPr>
             <w:rFonts w:ascii="Cambria Math" w:eastAsiaTheme="minorEastAsia" w:hAnsi="Cambria Math" w:cs="Tahoma"/>
           </w:rPr>
-          <m:t>i</m:t>
-        </m:r>
-        <m:r>
-          <w:rPr>
-            <w:rFonts w:ascii="Cambria Math" w:eastAsiaTheme="minorEastAsia" w:hAnsi="Cambria Math" w:cs="Tahoma"/>
-          </w:rPr>
-          <m:t>+1</m:t>
-        </m:r>
-        <m:r>
-          <w:rPr>
-            <w:rFonts w:ascii="Cambria Math" w:eastAsiaTheme="minorEastAsia" w:hAnsi="Cambria Math" w:cs="Tahoma"/>
-          </w:rPr>
-          <m:t>)</m:t>
-        </m:r>
-        <m:r>
-          <w:rPr>
-            <w:rFonts w:ascii="Cambria Math" w:eastAsiaTheme="minorEastAsia" w:hAnsi="Cambria Math" w:cs="Tahoma"/>
-          </w:rPr>
-          <m:t>)</m:t>
+          <m:t>r⋅(3i+1))</m:t>
         </m:r>
       </m:oMath>
       <w:r>
         <w:rPr>
           <w:rFonts w:ascii="Tahoma" w:eastAsiaTheme="minorEastAsia" w:hAnsi="Tahoma" w:cs="Tahoma"/>
         </w:rPr>
-        <w:t xml:space="preserve">. Remembering that due to proximity to zero, we cannot represent the real score, each score is in fact </w:t>
-      </w:r>
+        <w:t xml:space="preserve">. Remembering that due to proximity to zero, we cannot represent the real score, each score is in </w:t>
+      </w:r>
+      <w:proofErr w:type="gramStart"/>
+      <w:r>
+        <w:rPr>
+          <w:rFonts w:ascii="Tahoma" w:eastAsiaTheme="minorEastAsia" w:hAnsi="Tahoma" w:cs="Tahoma"/>
+        </w:rPr>
+        <w:t xml:space="preserve">fact </w:t>
+      </w:r>
+      <w:proofErr w:type="gramEnd"/>
       <m:oMath>
         <m:sSup>
           <m:sSupPr>
@@ -3753,7 +4413,7 @@
             <wp:docPr id="3" name="Chart 3">
               <a:extLst xmlns:a="http://schemas.openxmlformats.org/drawingml/2006/main">
                 <a:ext uri="{FF2B5EF4-FFF2-40B4-BE49-F238E27FC236}">
-                  <a16:creationId xmlns:a16="http://schemas.microsoft.com/office/drawing/2014/main" id="{99BDB214-C11E-4F99-B9CB-754C5E8557E0}"/>
+                  <a16:creationId xmlns:a16="http://schemas.microsoft.com/office/drawing/2014/main" xmlns:w16se="http://schemas.microsoft.com/office/word/2015/wordml/symex" xmlns:w="http://schemas.openxmlformats.org/wordprocessingml/2006/main" xmlns:w10="urn:schemas-microsoft-com:office:word" xmlns:v="urn:schemas-microsoft-com:vml" xmlns:o="urn:schemas-microsoft-com:office:office" xmlns:cx5="http://schemas.microsoft.com/office/drawing/2016/5/11/chartex" xmlns:cx4="http://schemas.microsoft.com/office/drawing/2016/5/10/chartex" xmlns:cx3="http://schemas.microsoft.com/office/drawing/2016/5/9/chartex" xmlns:cx2="http://schemas.microsoft.com/office/drawing/2015/10/21/chartex" xmlns:cx1="http://schemas.microsoft.com/office/drawing/2015/9/8/chartex" xmlns:cx="http://schemas.microsoft.com/office/drawing/2014/chartex" xmlns="" id="{99BDB214-C11E-4F99-B9CB-754C5E8557E0}"/>
                 </a:ext>
               </a:extLst>
             </wp:docPr>
@@ -3772,6 +4432,7 @@
         <w:rPr>
           <w:rFonts w:ascii="Tahoma" w:hAnsi="Tahoma" w:cs="Tahoma"/>
           <w:noProof/>
+          <w:color w:val="ED7D31" w:themeColor="accent2"/>
         </w:rPr>
       </w:pPr>
       <w:r>
@@ -3779,27 +4440,48 @@
           <w:rFonts w:ascii="Tahoma" w:hAnsi="Tahoma" w:cs="Tahoma"/>
           <w:noProof/>
         </w:rPr>
-        <w:t xml:space="preserve">The score in increses with an increasing number of iterations, but we notice that the graph manufatured isn’t always logic and strange dependencies occur, Such as the </w:t>
+        <w:t xml:space="preserve">The score in </w:t>
       </w:r>
       <w:r>
         <w:rPr>
           <w:rFonts w:ascii="Tahoma" w:hAnsi="Tahoma" w:cs="Tahoma"/>
           <w:noProof/>
         </w:rPr>
-        <w:t xml:space="preserve">occurance </w:t>
+        <w:t>grows with the i</w:t>
       </w:r>
       <w:r>
         <w:rPr>
           <w:rFonts w:ascii="Tahoma" w:hAnsi="Tahoma" w:cs="Tahoma"/>
           <w:noProof/>
         </w:rPr>
-        <w:t>month of the fire is dependent by the humidy (and not vice verca).</w:t>
+        <w:t xml:space="preserve">ncreasing number of iterations, but we notice that the </w:t>
       </w:r>
       <w:r>
         <w:rPr>
           <w:rFonts w:ascii="Tahoma" w:hAnsi="Tahoma" w:cs="Tahoma"/>
           <w:noProof/>
         </w:rPr>
+        <w:t xml:space="preserve">generated graph doesn’t necessarily make sense, and strange dependencies may occur. For instance, </w:t>
+      </w:r>
+      <w:r>
+        <w:rPr>
+          <w:rFonts w:ascii="Tahoma" w:hAnsi="Tahoma" w:cs="Tahoma"/>
+          <w:noProof/>
+        </w:rPr>
+        <w:t xml:space="preserve">the </w:t>
+      </w:r>
+      <w:r>
+        <w:rPr>
+          <w:rFonts w:ascii="Tahoma" w:hAnsi="Tahoma" w:cs="Tahoma"/>
+          <w:noProof/>
+        </w:rPr>
+        <w:t>month of the fire is shown as being dependent on the humidity rather than the opposite.</w:t>
+      </w:r>
+      <w:r>
+        <w:rPr>
+          <w:rFonts w:ascii="Tahoma" w:hAnsi="Tahoma" w:cs="Tahoma"/>
+          <w:noProof/>
+        </w:rPr>
         <w:t xml:space="preserve"> Such stran</w:t>
       </w:r>
       <w:r>
@@ -3821,13 +4503,27 @@
           <w:rFonts w:ascii="Tahoma" w:hAnsi="Tahoma" w:cs="Tahoma"/>
           <w:noProof/>
         </w:rPr>
-        <w:t xml:space="preserve"> can be explained due to the fact of uniformity of the graph probability </w:t>
+        <w:t xml:space="preserve"> can be explained </w:t>
       </w:r>
       <w:r>
         <w:rPr>
           <w:rFonts w:ascii="Tahoma" w:hAnsi="Tahoma" w:cs="Tahoma"/>
           <w:noProof/>
         </w:rPr>
+        <w:t>by the</w:t>
+      </w:r>
+      <w:r>
+        <w:rPr>
+          <w:rFonts w:ascii="Tahoma" w:hAnsi="Tahoma" w:cs="Tahoma"/>
+          <w:noProof/>
+        </w:rPr>
+        <w:t xml:space="preserve"> uniformity of the graph probability </w:t>
+      </w:r>
+      <w:r>
+        <w:rPr>
+          <w:rFonts w:ascii="Tahoma" w:hAnsi="Tahoma" w:cs="Tahoma"/>
+          <w:noProof/>
+        </w:rPr>
         <w:t xml:space="preserve">assumed </w:t>
       </w:r>
       <w:r>
@@ -3842,79 +4538,128 @@
           <w:rFonts w:ascii="Tahoma" w:hAnsi="Tahoma" w:cs="Tahoma"/>
           <w:noProof/>
         </w:rPr>
-        <w:t xml:space="preserve"> or in fact zero</w:t>
+        <w:t>.</w:t>
       </w:r>
       <w:r>
         <w:rPr>
           <w:rFonts w:ascii="Tahoma" w:hAnsi="Tahoma" w:cs="Tahoma"/>
           <w:noProof/>
         </w:rPr>
+        <w:t xml:space="preserve"> </w:t>
+      </w:r>
+      <w:r>
+        <w:rPr>
+          <w:rFonts w:ascii="Tahoma" w:hAnsi="Tahoma" w:cs="Tahoma"/>
+          <w:noProof/>
+          <w:color w:val="ED7D31" w:themeColor="accent2"/>
+        </w:rPr>
+        <w:t>[add example of a graph that we discarded – a bad graph]</w:t>
+      </w:r>
+    </w:p>
+    <w:p>
+      <w:pPr>
+        <w:rPr>
+          <w:rFonts w:ascii="Tahoma" w:hAnsi="Tahoma" w:cs="Tahoma"/>
+          <w:noProof/>
+        </w:rPr>
+      </w:pPr>
+      <w:r>
+        <w:rPr>
+          <w:rFonts w:ascii="Tahoma" w:hAnsi="Tahoma" w:cs="Tahoma"/>
+          <w:noProof/>
+        </w:rPr>
+        <w:t xml:space="preserve">Considering these </w:t>
+      </w:r>
+      <w:r>
+        <w:rPr>
+          <w:rFonts w:ascii="Tahoma" w:hAnsi="Tahoma" w:cs="Tahoma"/>
+          <w:noProof/>
+        </w:rPr>
+        <w:t>issues</w:t>
+      </w:r>
+      <w:r>
+        <w:rPr>
+          <w:rFonts w:ascii="Tahoma" w:hAnsi="Tahoma" w:cs="Tahoma"/>
+          <w:noProof/>
+        </w:rPr>
+        <w:t>, we approached the problem</w:t>
+      </w:r>
+      <w:r>
+        <w:rPr>
+          <w:rFonts w:ascii="Tahoma" w:hAnsi="Tahoma" w:cs="Tahoma"/>
+          <w:noProof/>
+        </w:rPr>
+        <w:t xml:space="preserve"> from a different prespective, taking into consideration the initial graph.</w:t>
+      </w:r>
+      <w:r>
+        <w:rPr>
+          <w:rFonts w:ascii="Tahoma" w:hAnsi="Tahoma" w:cs="Tahoma"/>
+          <w:noProof/>
+        </w:rPr>
+        <w:t xml:space="preserve"> We manually created subtle changes in the graph and </w:t>
+      </w:r>
+      <w:r>
+        <w:rPr>
+          <w:rFonts w:ascii="Tahoma" w:hAnsi="Tahoma" w:cs="Tahoma"/>
+          <w:noProof/>
+        </w:rPr>
+        <w:t>checked the score</w:t>
+      </w:r>
+      <w:r>
+        <w:rPr>
+          <w:rFonts w:ascii="Tahoma" w:hAnsi="Tahoma" w:cs="Tahoma"/>
+          <w:noProof/>
+        </w:rPr>
+        <w:t xml:space="preserve"> at each stage</w:t>
+      </w:r>
+      <w:r>
+        <w:rPr>
+          <w:rFonts w:ascii="Tahoma" w:hAnsi="Tahoma" w:cs="Tahoma"/>
+          <w:noProof/>
+        </w:rPr>
+        <w:t>.This appro</w:t>
+      </w:r>
+      <w:r>
+        <w:rPr>
+          <w:rFonts w:ascii="Tahoma" w:hAnsi="Tahoma" w:cs="Tahoma"/>
+          <w:noProof/>
+        </w:rPr>
+        <w:t>a</w:t>
+      </w:r>
+      <w:r>
+        <w:rPr>
+          <w:rFonts w:ascii="Tahoma" w:hAnsi="Tahoma" w:cs="Tahoma"/>
+          <w:noProof/>
+        </w:rPr>
+        <w:t xml:space="preserve">ch is far more accurate in our opinion, and we did see that swapping edges in a non logical way did harm the </w:t>
+      </w:r>
+      <w:r>
+        <w:rPr>
+          <w:rFonts w:ascii="Tahoma" w:hAnsi="Tahoma" w:cs="Tahoma"/>
+          <w:noProof/>
+        </w:rPr>
+        <w:t xml:space="preserve">model </w:t>
+      </w:r>
+      <w:r>
+        <w:rPr>
+          <w:rFonts w:ascii="Tahoma" w:hAnsi="Tahoma" w:cs="Tahoma"/>
+          <w:noProof/>
+        </w:rPr>
+        <w:t>score</w:t>
+      </w:r>
+      <w:r>
+        <w:rPr>
+          <w:rFonts w:ascii="Tahoma" w:hAnsi="Tahoma" w:cs="Tahoma"/>
+          <w:noProof/>
+        </w:rPr>
         <w:t>.</w:t>
       </w:r>
-    </w:p>
-    <w:p>
-      <w:pPr>
+      <w:r>
         <w:rPr>
           <w:rFonts w:ascii="Tahoma" w:hAnsi="Tahoma" w:cs="Tahoma"/>
           <w:noProof/>
         </w:rPr>
-      </w:pPr>
-      <w:r>
-        <w:rPr>
-          <w:rFonts w:ascii="Tahoma" w:hAnsi="Tahoma" w:cs="Tahoma"/>
-          <w:noProof/>
-        </w:rPr>
-        <w:t xml:space="preserve">Considering these problems, we approached the problem with a more careful approach and with consideration to the initial graph. We manually created subtle changes in the graph and </w:t>
-      </w:r>
-      <w:r>
-        <w:rPr>
-          <w:rFonts w:ascii="Tahoma" w:hAnsi="Tahoma" w:cs="Tahoma"/>
-          <w:noProof/>
-        </w:rPr>
-        <w:t>checked the score.</w:t>
-      </w:r>
-    </w:p>
-    <w:p>
-      <w:pPr>
-        <w:rPr>
-          <w:rFonts w:ascii="Tahoma" w:hAnsi="Tahoma" w:cs="Tahoma"/>
-          <w:noProof/>
-        </w:rPr>
-      </w:pPr>
-      <w:r>
-        <w:rPr>
-          <w:rFonts w:ascii="Tahoma" w:hAnsi="Tahoma" w:cs="Tahoma"/>
-          <w:noProof/>
-        </w:rPr>
-        <w:t xml:space="preserve">This approch is far more accurate in our opinion, and we did see that swapping edges in a non logical way did harm the </w:t>
-      </w:r>
-      <w:r>
-        <w:rPr>
-          <w:rFonts w:ascii="Tahoma" w:hAnsi="Tahoma" w:cs="Tahoma"/>
-          <w:noProof/>
-        </w:rPr>
-        <w:t xml:space="preserve">model </w:t>
-      </w:r>
-      <w:r>
-        <w:rPr>
-          <w:rFonts w:ascii="Tahoma" w:hAnsi="Tahoma" w:cs="Tahoma"/>
-          <w:noProof/>
-        </w:rPr>
-        <w:t>score, i.e. the probability</w:t>
-      </w:r>
-      <w:r>
-        <w:rPr>
-          <w:rFonts w:ascii="Tahoma" w:hAnsi="Tahoma" w:cs="Tahoma"/>
-          <w:noProof/>
-        </w:rPr>
-        <w:t xml:space="preserve"> for such model is worse</w:t>
-      </w:r>
-      <w:r>
-        <w:rPr>
-          <w:rFonts w:ascii="Tahoma" w:hAnsi="Tahoma" w:cs="Tahoma"/>
-          <w:noProof/>
-        </w:rPr>
-        <w:t xml:space="preserve">. </w:t>
+        <w:t xml:space="preserve"> </w:t>
       </w:r>
     </w:p>
     <w:p>
@@ -3940,6 +4685,189 @@
       <w:pPr>
         <w:rPr>
           <w:rFonts w:ascii="Tahoma" w:hAnsi="Tahoma" w:cs="Tahoma"/>
+          <w:noProof/>
+        </w:rPr>
+      </w:pPr>
+      <w:r>
+        <w:rPr>
+          <w:rFonts w:ascii="Tahoma" w:hAnsi="Tahoma" w:cs="Tahoma"/>
+          <w:noProof/>
+        </w:rPr>
+        <w:t xml:space="preserve">The final graph created with manual changes </w:t>
+      </w:r>
+      <w:r>
+        <w:rPr>
+          <w:rFonts w:ascii="Tahoma" w:hAnsi="Tahoma" w:cs="Tahoma"/>
+          <w:noProof/>
+        </w:rPr>
+        <w:t>on which the inference algorithms lean on, is the same graph as seen i</w:t>
+      </w:r>
+      <w:r>
+        <w:rPr>
+          <w:rFonts w:ascii="Tahoma" w:hAnsi="Tahoma" w:cs="Tahoma"/>
+          <w:noProof/>
+        </w:rPr>
+        <w:t xml:space="preserve">n </w:t>
+      </w:r>
+      <w:r>
+        <w:rPr>
+          <w:rFonts w:ascii="Tahoma" w:hAnsi="Tahoma" w:cs="Tahoma"/>
+          <w:noProof/>
+        </w:rPr>
+        <w:t>Figure 3</w:t>
+      </w:r>
+      <w:r>
+        <w:rPr>
+          <w:rFonts w:ascii="Tahoma" w:hAnsi="Tahoma" w:cs="Tahoma"/>
+          <w:noProof/>
+        </w:rPr>
+        <w:t xml:space="preserve">, with </w:t>
+      </w:r>
+      <w:r>
+        <w:rPr>
+          <w:rFonts w:ascii="Tahoma" w:hAnsi="Tahoma" w:cs="Tahoma"/>
+          <w:noProof/>
+        </w:rPr>
+        <w:t xml:space="preserve">some </w:t>
+      </w:r>
+      <w:r>
+        <w:rPr>
+          <w:rFonts w:ascii="Tahoma" w:hAnsi="Tahoma" w:cs="Tahoma"/>
+          <w:noProof/>
+        </w:rPr>
+        <w:t xml:space="preserve">minor changes. We discovered that the best model </w:t>
+      </w:r>
+      <w:r>
+        <w:rPr>
+          <w:rFonts w:ascii="Tahoma" w:hAnsi="Tahoma" w:cs="Tahoma"/>
+          <w:noProof/>
+        </w:rPr>
+        <w:t>disregards</w:t>
+      </w:r>
+      <w:r>
+        <w:rPr>
+          <w:rFonts w:ascii="Tahoma" w:hAnsi="Tahoma" w:cs="Tahoma"/>
+          <w:noProof/>
+        </w:rPr>
+        <w:t xml:space="preserve"> the impact of </w:t>
+      </w:r>
+      <w:r>
+        <w:rPr>
+          <w:rFonts w:ascii="Tahoma" w:hAnsi="Tahoma" w:cs="Tahoma"/>
+          <w:noProof/>
+        </w:rPr>
+        <w:t>‘</w:t>
+      </w:r>
+      <w:r>
+        <w:rPr>
+          <w:rFonts w:ascii="Tahoma" w:hAnsi="Tahoma" w:cs="Tahoma"/>
+          <w:noProof/>
+        </w:rPr>
+        <w:t>X</w:t>
+      </w:r>
+      <w:r>
+        <w:rPr>
+          <w:rFonts w:ascii="Tahoma" w:hAnsi="Tahoma" w:cs="Tahoma"/>
+          <w:noProof/>
+        </w:rPr>
+        <w:t>’</w:t>
+      </w:r>
+      <w:r>
+        <w:rPr>
+          <w:rFonts w:ascii="Tahoma" w:hAnsi="Tahoma" w:cs="Tahoma"/>
+          <w:noProof/>
+        </w:rPr>
+        <w:t xml:space="preserve"> and </w:t>
+      </w:r>
+      <w:r>
+        <w:rPr>
+          <w:rFonts w:ascii="Tahoma" w:hAnsi="Tahoma" w:cs="Tahoma"/>
+          <w:noProof/>
+        </w:rPr>
+        <w:t>‘</w:t>
+      </w:r>
+      <w:r>
+        <w:rPr>
+          <w:rFonts w:ascii="Tahoma" w:hAnsi="Tahoma" w:cs="Tahoma"/>
+          <w:noProof/>
+        </w:rPr>
+        <w:t>Y</w:t>
+      </w:r>
+      <w:r>
+        <w:rPr>
+          <w:rFonts w:ascii="Tahoma" w:hAnsi="Tahoma" w:cs="Tahoma"/>
+          <w:noProof/>
+        </w:rPr>
+        <w:t>’ nodes on ‘Wind’ node</w:t>
+      </w:r>
+      <w:r>
+        <w:rPr>
+          <w:rFonts w:ascii="Tahoma" w:hAnsi="Tahoma" w:cs="Tahoma"/>
+          <w:noProof/>
+        </w:rPr>
+        <w:t xml:space="preserve">, meaning </w:t>
+      </w:r>
+      <w:r>
+        <w:rPr>
+          <w:rFonts w:ascii="Tahoma" w:hAnsi="Tahoma" w:cs="Tahoma"/>
+          <w:noProof/>
+        </w:rPr>
+        <w:t xml:space="preserve">that </w:t>
+      </w:r>
+      <w:r>
+        <w:rPr>
+          <w:rFonts w:ascii="Tahoma" w:hAnsi="Tahoma" w:cs="Tahoma"/>
+          <w:noProof/>
+        </w:rPr>
+        <w:t>the model without these edges is more exact – and there is no i</w:t>
+      </w:r>
+      <w:r>
+        <w:rPr>
+          <w:rFonts w:ascii="Tahoma" w:hAnsi="Tahoma" w:cs="Tahoma"/>
+          <w:noProof/>
+        </w:rPr>
+        <w:t>mpact o</w:t>
+      </w:r>
+      <w:r>
+        <w:rPr>
+          <w:rFonts w:ascii="Tahoma" w:hAnsi="Tahoma" w:cs="Tahoma"/>
+          <w:noProof/>
+        </w:rPr>
+        <w:t xml:space="preserve">f a </w:t>
+      </w:r>
+      <w:r>
+        <w:rPr>
+          <w:rFonts w:ascii="Tahoma" w:hAnsi="Tahoma" w:cs="Tahoma"/>
+          <w:noProof/>
+        </w:rPr>
+        <w:t>location on wind</w:t>
+      </w:r>
+      <w:r>
+        <w:rPr>
+          <w:rFonts w:ascii="Tahoma" w:hAnsi="Tahoma" w:cs="Tahoma"/>
+          <w:noProof/>
+        </w:rPr>
+        <w:t xml:space="preserve"> strength </w:t>
+      </w:r>
+      <w:r>
+        <w:rPr>
+          <w:rFonts w:ascii="Tahoma" w:hAnsi="Tahoma" w:cs="Tahoma"/>
+          <w:noProof/>
+        </w:rPr>
+        <w:t>at this location</w:t>
+      </w:r>
+      <w:r>
+        <w:rPr>
+          <w:rFonts w:ascii="Tahoma" w:hAnsi="Tahoma" w:cs="Tahoma"/>
+          <w:noProof/>
+        </w:rPr>
+        <w:t>.</w:t>
+      </w:r>
+    </w:p>
+    <w:p>
+      <w:pPr>
+        <w:rPr>
+          <w:rFonts w:ascii="Tahoma" w:hAnsi="Tahoma" w:cs="Tahoma"/>
           <w:color w:val="ED7D31" w:themeColor="accent2"/>
         </w:rPr>
       </w:pPr>
@@ -3947,106 +4875,9 @@
         <w:rPr>
           <w:rFonts w:ascii="Tahoma" w:hAnsi="Tahoma" w:cs="Tahoma"/>
           <w:noProof/>
-        </w:rPr>
-        <w:t xml:space="preserve">The final graph created with manual changes which inferences are based on is the same graph as seen on fig. 3, with minor changes. We discovered that the best model disregardes the impact of </w:t>
-      </w:r>
-      <w:r>
-        <w:rPr>
-          <w:rFonts w:ascii="Tahoma" w:hAnsi="Tahoma" w:cs="Tahoma"/>
-          <w:noProof/>
-        </w:rPr>
-        <w:t>‘</w:t>
-      </w:r>
-      <w:r>
-        <w:rPr>
-          <w:rFonts w:ascii="Tahoma" w:hAnsi="Tahoma" w:cs="Tahoma"/>
-          <w:noProof/>
-        </w:rPr>
-        <w:t>X</w:t>
-      </w:r>
-      <w:r>
-        <w:rPr>
-          <w:rFonts w:ascii="Tahoma" w:hAnsi="Tahoma" w:cs="Tahoma"/>
-          <w:noProof/>
-        </w:rPr>
-        <w:t>’</w:t>
-      </w:r>
-      <w:r>
-        <w:rPr>
-          <w:rFonts w:ascii="Tahoma" w:hAnsi="Tahoma" w:cs="Tahoma"/>
-          <w:noProof/>
-        </w:rPr>
-        <w:t xml:space="preserve"> and </w:t>
-      </w:r>
-      <w:r>
-        <w:rPr>
-          <w:rFonts w:ascii="Tahoma" w:hAnsi="Tahoma" w:cs="Tahoma"/>
-          <w:noProof/>
-        </w:rPr>
-        <w:t>‘</w:t>
-      </w:r>
-      <w:r>
-        <w:rPr>
-          <w:rFonts w:ascii="Tahoma" w:hAnsi="Tahoma" w:cs="Tahoma"/>
-          <w:noProof/>
-        </w:rPr>
-        <w:t>Y</w:t>
-      </w:r>
-      <w:r>
-        <w:rPr>
-          <w:rFonts w:ascii="Tahoma" w:hAnsi="Tahoma" w:cs="Tahoma"/>
-          <w:noProof/>
-        </w:rPr>
-        <w:t>’ nodes on ‘Wind’ node</w:t>
-      </w:r>
-      <w:r>
-        <w:rPr>
-          <w:rFonts w:ascii="Tahoma" w:hAnsi="Tahoma" w:cs="Tahoma"/>
-          <w:noProof/>
-        </w:rPr>
-        <w:t>, meaning the model without these edges is more exact – and there is no i</w:t>
-      </w:r>
-      <w:r>
-        <w:rPr>
-          <w:rFonts w:ascii="Tahoma" w:hAnsi="Tahoma" w:cs="Tahoma"/>
-          <w:noProof/>
-        </w:rPr>
-        <w:t>mpcat of a certain</w:t>
-      </w:r>
-      <w:r>
-        <w:rPr>
-          <w:rFonts w:ascii="Tahoma" w:hAnsi="Tahoma" w:cs="Tahoma"/>
-          <w:noProof/>
-        </w:rPr>
-        <w:t xml:space="preserve"> location on the map on </w:t>
-      </w:r>
-      <w:r>
-        <w:rPr>
-          <w:rFonts w:ascii="Tahoma" w:hAnsi="Tahoma" w:cs="Tahoma"/>
-          <w:noProof/>
-        </w:rPr>
-        <w:t xml:space="preserve">the </w:t>
-      </w:r>
-      <w:r>
-        <w:rPr>
-          <w:rFonts w:ascii="Tahoma" w:hAnsi="Tahoma" w:cs="Tahoma"/>
-          <w:noProof/>
-        </w:rPr>
-        <w:t>wind</w:t>
-      </w:r>
-      <w:r>
-        <w:rPr>
-          <w:rFonts w:ascii="Tahoma" w:hAnsi="Tahoma" w:cs="Tahoma"/>
-          <w:noProof/>
-        </w:rPr>
-        <w:t xml:space="preserve"> strength in it</w:t>
-      </w:r>
-      <w:r>
-        <w:rPr>
-          <w:rFonts w:ascii="Tahoma" w:hAnsi="Tahoma" w:cs="Tahoma"/>
-          <w:noProof/>
-        </w:rPr>
-        <w:t>.</w:t>
+          <w:color w:val="ED7D31" w:themeColor="accent2"/>
+        </w:rPr>
+        <w:t xml:space="preserve"> [Bernie – add final graph]</w:t>
       </w:r>
     </w:p>
     <w:p>
@@ -4100,13 +4931,25 @@
         <w:rPr>
           <w:rFonts w:ascii="Tahoma" w:eastAsiaTheme="minorEastAsia" w:hAnsi="Tahoma" w:cs="Tahoma"/>
         </w:rPr>
-        <w:t>After learning the graph’s structure, we can now defin</w:t>
-      </w:r>
-      <w:r>
-        <w:rPr>
-          <w:rFonts w:ascii="Tahoma" w:eastAsiaTheme="minorEastAsia" w:hAnsi="Tahoma" w:cs="Tahoma"/>
-        </w:rPr>
-        <w:t>e a proper question and use two</w:t>
+        <w:t>After learning the graph structure, we can now defin</w:t>
+      </w:r>
+      <w:r>
+        <w:rPr>
+          <w:rFonts w:ascii="Tahoma" w:eastAsiaTheme="minorEastAsia" w:hAnsi="Tahoma" w:cs="Tahoma"/>
+        </w:rPr>
+        <w:t xml:space="preserve">e a proper </w:t>
+      </w:r>
+      <w:r>
+        <w:rPr>
+          <w:rFonts w:ascii="Tahoma" w:eastAsiaTheme="minorEastAsia" w:hAnsi="Tahoma" w:cs="Tahoma"/>
+        </w:rPr>
+        <w:t>query</w:t>
+      </w:r>
+      <w:r>
+        <w:rPr>
+          <w:rFonts w:ascii="Tahoma" w:eastAsiaTheme="minorEastAsia" w:hAnsi="Tahoma" w:cs="Tahoma"/>
+        </w:rPr>
+        <w:t xml:space="preserve"> and use two</w:t>
       </w:r>
       <w:r>
         <w:rPr>
@@ -4119,7 +4962,55 @@
         <w:rPr>
           <w:rFonts w:ascii="Tahoma" w:eastAsiaTheme="minorEastAsia" w:hAnsi="Tahoma" w:cs="Tahoma"/>
         </w:rPr>
-        <w:t>inference algorithms to answer a question. In this work, we chose to observe the relation of burned area based on humidity</w:t>
+        <w:t>inference algorithms to answer it</w:t>
+      </w:r>
+      <w:r>
+        <w:rPr>
+          <w:rFonts w:ascii="Tahoma" w:eastAsiaTheme="minorEastAsia" w:hAnsi="Tahoma" w:cs="Tahoma"/>
+        </w:rPr>
+        <w:t xml:space="preserve">. In this work, </w:t>
+      </w:r>
+      <w:r>
+        <w:rPr>
+          <w:rFonts w:ascii="Tahoma" w:eastAsiaTheme="minorEastAsia" w:hAnsi="Tahoma" w:cs="Tahoma"/>
+        </w:rPr>
+        <w:t>we want to verify whether there is a</w:t>
+      </w:r>
+      <w:r>
+        <w:rPr>
+          <w:rFonts w:ascii="Tahoma" w:eastAsiaTheme="minorEastAsia" w:hAnsi="Tahoma" w:cs="Tahoma"/>
+        </w:rPr>
+        <w:t xml:space="preserve"> relation </w:t>
+      </w:r>
+      <w:r>
+        <w:rPr>
+          <w:rFonts w:ascii="Tahoma" w:eastAsiaTheme="minorEastAsia" w:hAnsi="Tahoma" w:cs="Tahoma"/>
+        </w:rPr>
+        <w:t xml:space="preserve">between the </w:t>
+      </w:r>
+      <w:r>
+        <w:rPr>
+          <w:rFonts w:ascii="Tahoma" w:eastAsiaTheme="minorEastAsia" w:hAnsi="Tahoma" w:cs="Tahoma"/>
+        </w:rPr>
+        <w:t xml:space="preserve">burned area </w:t>
+      </w:r>
+      <w:r>
+        <w:rPr>
+          <w:rFonts w:ascii="Tahoma" w:eastAsiaTheme="minorEastAsia" w:hAnsi="Tahoma" w:cs="Tahoma"/>
+        </w:rPr>
+        <w:t>and the</w:t>
+      </w:r>
+      <w:r>
+        <w:rPr>
+          <w:rFonts w:ascii="Tahoma" w:eastAsiaTheme="minorEastAsia" w:hAnsi="Tahoma" w:cs="Tahoma"/>
+        </w:rPr>
+        <w:t xml:space="preserve"> humidity</w:t>
+      </w:r>
+      <w:r>
+        <w:rPr>
+          <w:rFonts w:ascii="Tahoma" w:eastAsiaTheme="minorEastAsia" w:hAnsi="Tahoma" w:cs="Tahoma"/>
+        </w:rPr>
+        <w:t xml:space="preserve"> </w:t>
       </w:r>
       <w:r>
         <w:rPr>
@@ -4131,8 +5022,16 @@
         <w:rPr>
           <w:rFonts w:ascii="Tahoma" w:eastAsiaTheme="minorEastAsia" w:hAnsi="Tahoma" w:cs="Tahoma"/>
         </w:rPr>
-        <w:t xml:space="preserve"> and temperature levels. In other words, we wish to know: </w:t>
-      </w:r>
+        <w:t xml:space="preserve"> and temperature levels. In other words, we wish to know</w:t>
+      </w:r>
+      <w:proofErr w:type="gramStart"/>
+      <w:r>
+        <w:rPr>
+          <w:rFonts w:ascii="Tahoma" w:eastAsiaTheme="minorEastAsia" w:hAnsi="Tahoma" w:cs="Tahoma"/>
+        </w:rPr>
+        <w:t xml:space="preserve">: </w:t>
+      </w:r>
+      <w:proofErr w:type="gramEnd"/>
       <m:oMath>
         <m:r>
           <w:rPr>
@@ -4163,20 +5062,30 @@
           <w:bCs/>
         </w:rPr>
       </w:pPr>
-      <w:r>
+    </w:p>
+    <w:p>
+      <w:pPr>
+        <w:ind w:left="720" w:hanging="720"/>
         <w:rPr>
           <w:rFonts w:ascii="Tahoma" w:eastAsiaTheme="minorEastAsia" w:hAnsi="Tahoma" w:cs="Tahoma"/>
           <w:b/>
           <w:bCs/>
         </w:rPr>
-        <w:t>5.1 Exact inference</w:t>
-      </w:r>
+      </w:pPr>
       <w:r>
         <w:rPr>
           <w:rFonts w:ascii="Tahoma" w:eastAsiaTheme="minorEastAsia" w:hAnsi="Tahoma" w:cs="Tahoma"/>
           <w:b/>
           <w:bCs/>
         </w:rPr>
+        <w:t>5.1 Exact inference</w:t>
+      </w:r>
+      <w:r>
+        <w:rPr>
+          <w:rFonts w:ascii="Tahoma" w:eastAsiaTheme="minorEastAsia" w:hAnsi="Tahoma" w:cs="Tahoma"/>
+          <w:b/>
+          <w:bCs/>
+        </w:rPr>
         <w:t xml:space="preserve"> – variable elimination</w:t>
       </w:r>
     </w:p>
@@ -4190,8 +5099,33 @@
         <w:rPr>
           <w:rFonts w:ascii="Tahoma" w:eastAsiaTheme="minorEastAsia" w:hAnsi="Tahoma" w:cs="Tahoma"/>
         </w:rPr>
-        <w:lastRenderedPageBreak/>
-        <w:t>Since finding an ideal elimination order for the variable elimination is an NP-hard problem, we settled on an order chosen manually, with respect to the graph. The order of elimination is: day, month, rain, wind, FFMC, DM, DC, ISI.</w:t>
+        <w:t>Since finding an ideal order for the variable elimination is an NP-hard problem, we settled on an order chosen manually, with respect to the graph. The order of elimination is: day, month, rain, wind, FFMC, DM</w:t>
+      </w:r>
+      <w:r>
+        <w:rPr>
+          <w:rFonts w:ascii="Tahoma" w:eastAsiaTheme="minorEastAsia" w:hAnsi="Tahoma" w:cs="Tahoma"/>
+        </w:rPr>
+        <w:t>C</w:t>
+      </w:r>
+      <w:r>
+        <w:rPr>
+          <w:rFonts w:ascii="Tahoma" w:eastAsiaTheme="minorEastAsia" w:hAnsi="Tahoma" w:cs="Tahoma"/>
+        </w:rPr>
+        <w:t xml:space="preserve">, DC, </w:t>
+      </w:r>
+      <w:proofErr w:type="gramStart"/>
+      <w:r>
+        <w:rPr>
+          <w:rFonts w:ascii="Tahoma" w:eastAsiaTheme="minorEastAsia" w:hAnsi="Tahoma" w:cs="Tahoma"/>
+        </w:rPr>
+        <w:t>ISI</w:t>
+      </w:r>
+      <w:proofErr w:type="gramEnd"/>
+      <w:r>
+        <w:rPr>
+          <w:rFonts w:ascii="Tahoma" w:eastAsiaTheme="minorEastAsia" w:hAnsi="Tahoma" w:cs="Tahoma"/>
+        </w:rPr>
+        <w:t>.</w:t>
       </w:r>
     </w:p>
     <w:p>
@@ -4214,7 +5148,6 @@
           <w:ilvl w:val="0"/>
           <w:numId w:val="4"/>
         </w:numPr>
-        <w:ind w:left="540" w:hanging="540"/>
         <w:rPr>
           <w:rFonts w:ascii="Tahoma" w:eastAsiaTheme="minorEastAsia" w:hAnsi="Tahoma" w:cs="Tahoma"/>
         </w:rPr>
@@ -4253,9 +5186,6 @@
           </m:e>
         </m:d>
         <m:r>
-          <m:rPr>
-            <m:sty m:val="p"/>
-          </m:rPr>
           <w:rPr>
             <w:rFonts w:ascii="Cambria Math" w:eastAsiaTheme="minorEastAsia" w:hAnsi="Cambria Math" w:cs="Tahoma"/>
           </w:rPr>
@@ -4263,21 +5193,17 @@
         </m:r>
       </m:oMath>
       <m:oMathPara>
-        <m:oMathParaPr>
-          <m:jc m:val="center"/>
-        </m:oMathParaPr>
         <m:oMath>
           <m:r>
             <m:rPr>
               <m:sty m:val="p"/>
             </m:rPr>
             <w:rPr>
-              <w:rFonts w:ascii="Cambria Math" w:hAnsi="Cambria Math"/>
-              <w:noProof/>
+              <w:rFonts w:ascii="Cambria Math" w:eastAsiaTheme="minorEastAsia" w:hAnsi="Cambria Math" w:cs="Tahoma"/>
             </w:rPr>
             <w:drawing>
-              <wp:inline distT="0" distB="0" distL="0" distR="0" wp14:anchorId="3B43D56D" wp14:editId="345F84C0">
-                <wp:extent cx="2730517" cy="2314575"/>
+              <wp:inline distT="0" distB="0" distL="0" distR="0" wp14:anchorId="106EB202" wp14:editId="01AFBC7D">
+                <wp:extent cx="2840181" cy="2407534"/>
                 <wp:effectExtent l="0" t="0" r="0" b="0"/>
                 <wp:docPr id="2" name="Picture 2"/>
                 <wp:cNvGraphicFramePr>
@@ -4304,7 +5230,7 @@
                       <pic:spPr bwMode="auto">
                         <a:xfrm>
                           <a:off x="0" y="0"/>
-                          <a:ext cx="2760773" cy="2340222"/>
+                          <a:ext cx="2875411" cy="2437397"/>
                         </a:xfrm>
                         <a:prstGeom prst="rect">
                           <a:avLst/>
@@ -4334,8 +5260,6 @@
           <w:ilvl w:val="0"/>
           <w:numId w:val="4"/>
         </w:numPr>
-        <w:ind w:left="720" w:hanging="720"/>
-        <w:jc w:val="both"/>
         <w:rPr>
           <w:rFonts w:ascii="Tahoma" w:eastAsiaTheme="minorEastAsia" w:hAnsi="Tahoma" w:cs="Tahoma"/>
         </w:rPr>
@@ -4374,9 +5298,6 @@
           </m:e>
         </m:d>
         <m:r>
-          <m:rPr>
-            <m:sty m:val="p"/>
-          </m:rPr>
           <w:rPr>
             <w:rFonts w:ascii="Cambria Math" w:eastAsiaTheme="minorEastAsia" w:hAnsi="Cambria Math" w:cs="Tahoma"/>
           </w:rPr>
@@ -4390,13 +5311,12 @@
               <m:sty m:val="p"/>
             </m:rPr>
             <w:rPr>
-              <w:rFonts w:ascii="Cambria Math" w:hAnsi="Cambria Math"/>
-              <w:noProof/>
+              <w:rFonts w:ascii="Cambria Math" w:eastAsiaTheme="minorEastAsia" w:hAnsi="Cambria Math" w:cs="Tahoma"/>
             </w:rPr>
             <w:drawing>
-              <wp:inline distT="0" distB="0" distL="0" distR="0" wp14:anchorId="3D91A577" wp14:editId="1785A671">
-                <wp:extent cx="2835797" cy="2393447"/>
-                <wp:effectExtent l="0" t="0" r="3175" b="6985"/>
+              <wp:inline distT="0" distB="0" distL="0" distR="0" wp14:anchorId="46B985E1" wp14:editId="5651DC48">
+                <wp:extent cx="3023910" cy="2552217"/>
+                <wp:effectExtent l="0" t="0" r="5080" b="635"/>
                 <wp:docPr id="6" name="Picture 6"/>
                 <wp:cNvGraphicFramePr>
                   <a:graphicFrameLocks xmlns:a="http://schemas.openxmlformats.org/drawingml/2006/main" noChangeAspect="1"/>
@@ -4422,7 +5342,7 @@
                       <pic:spPr bwMode="auto">
                         <a:xfrm>
                           <a:off x="0" y="0"/>
-                          <a:ext cx="2841562" cy="2398313"/>
+                          <a:ext cx="3036022" cy="2562440"/>
                         </a:xfrm>
                         <a:prstGeom prst="rect">
                           <a:avLst/>
@@ -4447,8 +5367,7 @@
               <m:sty m:val="p"/>
             </m:rPr>
             <w:rPr>
-              <w:rFonts w:ascii="Tahoma" w:eastAsiaTheme="minorEastAsia" w:hAnsi="Tahoma"/>
-              <w:noProof/>
+              <w:rFonts w:ascii="Cambria Math" w:eastAsiaTheme="minorEastAsia" w:hAnsi="Cambria Math" w:cs="Tahoma"/>
             </w:rPr>
             <w:br/>
           </m:r>
@@ -4465,7 +5384,6 @@
         <w:tabs>
           <w:tab w:val="left" w:pos="4500"/>
         </w:tabs>
-        <w:ind w:left="630" w:hanging="630"/>
         <w:rPr>
           <w:rFonts w:ascii="Tahoma" w:eastAsiaTheme="minorEastAsia" w:hAnsi="Tahoma" w:cs="Tahoma"/>
         </w:rPr>
@@ -4475,6 +5393,7 @@
           <w:rPr>
             <w:rFonts w:ascii="Cambria Math" w:eastAsiaTheme="minorEastAsia" w:hAnsi="Cambria Math" w:cs="Tahoma"/>
           </w:rPr>
+          <w:lastRenderedPageBreak/>
           <m:t>P</m:t>
         </m:r>
         <m:d>
@@ -4504,9 +5423,6 @@
           </m:e>
         </m:d>
         <m:r>
-          <m:rPr>
-            <m:sty m:val="p"/>
-          </m:rPr>
           <w:rPr>
             <w:rFonts w:ascii="Cambria Math" w:eastAsiaTheme="minorEastAsia" w:hAnsi="Cambria Math" w:cs="Tahoma"/>
           </w:rPr>
@@ -4521,11 +5437,9 @@
             </m:rPr>
             <w:rPr>
               <w:rFonts w:ascii="Cambria Math" w:eastAsiaTheme="minorEastAsia" w:hAnsi="Cambria Math" w:cs="Tahoma"/>
-              <w:noProof/>
             </w:rPr>
-            <w:lastRenderedPageBreak/>
             <w:drawing>
-              <wp:inline distT="0" distB="0" distL="0" distR="0" wp14:anchorId="5603879E" wp14:editId="6076A26C">
+              <wp:inline distT="0" distB="0" distL="0" distR="0" wp14:anchorId="09DC8326" wp14:editId="6B9FEE7E">
                 <wp:extent cx="2835798" cy="2341540"/>
                 <wp:effectExtent l="0" t="0" r="3175" b="1905"/>
                 <wp:docPr id="8" name="Picture 8"/>
@@ -4573,6 +5487,15 @@
               </wp:inline>
             </w:drawing>
           </m:r>
+          <m:r>
+            <m:rPr>
+              <m:sty m:val="p"/>
+            </m:rPr>
+            <w:rPr>
+              <w:rFonts w:ascii="Cambria Math" w:eastAsiaTheme="minorEastAsia" w:hAnsi="Cambria Math" w:cs="Tahoma"/>
+            </w:rPr>
+            <w:br/>
+          </m:r>
         </m:oMath>
       </m:oMathPara>
     </w:p>
@@ -4583,7 +5506,6 @@
           <w:ilvl w:val="0"/>
           <w:numId w:val="4"/>
         </w:numPr>
-        <w:ind w:left="540" w:hanging="540"/>
         <w:rPr>
           <w:rFonts w:ascii="Tahoma" w:eastAsiaTheme="minorEastAsia" w:hAnsi="Tahoma" w:cs="Tahoma"/>
         </w:rPr>
@@ -4622,9 +5544,6 @@
           </m:e>
         </m:d>
         <m:r>
-          <m:rPr>
-            <m:sty m:val="p"/>
-          </m:rPr>
           <w:rPr>
             <w:rFonts w:ascii="Cambria Math" w:eastAsiaTheme="minorEastAsia" w:hAnsi="Cambria Math" w:cs="Tahoma"/>
           </w:rPr>
@@ -4639,10 +5558,9 @@
             </m:rPr>
             <w:rPr>
               <w:rFonts w:ascii="Cambria Math" w:eastAsiaTheme="minorEastAsia" w:hAnsi="Cambria Math" w:cs="Tahoma"/>
-              <w:noProof/>
             </w:rPr>
             <w:drawing>
-              <wp:inline distT="0" distB="0" distL="0" distR="0" wp14:anchorId="4C9D55F1" wp14:editId="4AF6EDBE">
+              <wp:inline distT="0" distB="0" distL="0" distR="0" wp14:anchorId="28732E21" wp14:editId="65BD7AEF">
                 <wp:extent cx="2901606" cy="2430684"/>
                 <wp:effectExtent l="0" t="0" r="0" b="8255"/>
                 <wp:docPr id="9" name="Picture 9"/>
@@ -4689,6 +5607,15 @@
                 </a:graphic>
               </wp:inline>
             </w:drawing>
+          </m:r>
+          <m:r>
+            <m:rPr>
+              <m:sty m:val="p"/>
+            </m:rPr>
+            <w:rPr>
+              <w:rFonts w:ascii="Cambria Math" w:eastAsiaTheme="minorEastAsia" w:hAnsi="Cambria Math" w:cs="Tahoma"/>
+            </w:rPr>
+            <w:br/>
           </m:r>
         </m:oMath>
       </m:oMathPara>
@@ -4824,6 +5751,7 @@
           <w:b/>
           <w:bCs/>
         </w:rPr>
+        <w:lastRenderedPageBreak/>
         <w:t>5.1.1 Discussion of results</w:t>
       </w:r>
     </w:p>
@@ -4838,15 +5766,76 @@
         <w:rPr>
           <w:rFonts w:ascii="Tahoma" w:eastAsiaTheme="minorEastAsia" w:hAnsi="Tahoma" w:cs="Tahoma"/>
         </w:rPr>
-        <w:lastRenderedPageBreak/>
-        <w:t>There are some combinations of ‘RH’ and ‘temp’ which do not exist in any of the samples of the dataset. The result of those combinations not existing, is some probabilities that amount to 0. As seen in any of the five graphs of the results, the combinations (3,4), (4,2), (4,3), (4,4) of (RH, temp) are all 0.</w:t>
+        <w:t xml:space="preserve">There are some combinations of ‘RH’ and ‘temp’ </w:t>
+      </w:r>
+      <w:r>
+        <w:rPr>
+          <w:rFonts w:ascii="Tahoma" w:eastAsiaTheme="minorEastAsia" w:hAnsi="Tahoma" w:cs="Tahoma"/>
+        </w:rPr>
+        <w:t>that</w:t>
+      </w:r>
+      <w:r>
+        <w:rPr>
+          <w:rFonts w:ascii="Tahoma" w:eastAsiaTheme="minorEastAsia" w:hAnsi="Tahoma" w:cs="Tahoma"/>
+        </w:rPr>
+        <w:t xml:space="preserve"> do not exist in any of the samples of the dataset. </w:t>
+      </w:r>
+      <w:r>
+        <w:rPr>
+          <w:rFonts w:ascii="Tahoma" w:eastAsiaTheme="minorEastAsia" w:hAnsi="Tahoma" w:cs="Tahoma"/>
+        </w:rPr>
+        <w:t xml:space="preserve">As a result, </w:t>
+      </w:r>
+      <w:r>
+        <w:rPr>
+          <w:rFonts w:ascii="Tahoma" w:eastAsiaTheme="minorEastAsia" w:hAnsi="Tahoma" w:cs="Tahoma"/>
+        </w:rPr>
+        <w:t xml:space="preserve">some probabilities amount to 0. As seen in the five graphs </w:t>
+      </w:r>
+      <w:r>
+        <w:rPr>
+          <w:rFonts w:ascii="Tahoma" w:eastAsiaTheme="minorEastAsia" w:hAnsi="Tahoma" w:cs="Tahoma"/>
+        </w:rPr>
+        <w:t>shown above,</w:t>
+      </w:r>
+      <w:r>
+        <w:rPr>
+          <w:rFonts w:ascii="Tahoma" w:eastAsiaTheme="minorEastAsia" w:hAnsi="Tahoma" w:cs="Tahoma"/>
+        </w:rPr>
+        <w:t xml:space="preserve"> the combinations (3</w:t>
+      </w:r>
+      <w:proofErr w:type="gramStart"/>
+      <w:r>
+        <w:rPr>
+          <w:rFonts w:ascii="Tahoma" w:eastAsiaTheme="minorEastAsia" w:hAnsi="Tahoma" w:cs="Tahoma"/>
+        </w:rPr>
+        <w:t>,4</w:t>
+      </w:r>
+      <w:proofErr w:type="gramEnd"/>
+      <w:r>
+        <w:rPr>
+          <w:rFonts w:ascii="Tahoma" w:eastAsiaTheme="minorEastAsia" w:hAnsi="Tahoma" w:cs="Tahoma"/>
+        </w:rPr>
+        <w:t>), (4,2), (4,3), (4,4) of (RH, temp) are all 0.</w:t>
       </w:r>
       <w:r>
         <w:rPr>
           <w:rFonts w:ascii="Tahoma" w:eastAsiaTheme="minorEastAsia" w:hAnsi="Tahoma" w:cs="Tahoma"/>
         </w:rPr>
         <w:br/>
-        <w:t>Looking at the results, we can deduct that large fires occur mostly when the temperature is high and when the humidity is low. However, small and medium fires occur mostly when the humidity is low and have less correlation with the temperature.</w:t>
+        <w:t>Looking at the results, we can deduct that large fires occur mostly when the temperature is high and when the humidity is low</w:t>
+      </w:r>
+      <w:r>
+        <w:rPr>
+          <w:rFonts w:ascii="Tahoma" w:eastAsiaTheme="minorEastAsia" w:hAnsi="Tahoma" w:cs="Tahoma"/>
+        </w:rPr>
+        <w:t>, which confirms basic intuition</w:t>
+      </w:r>
+      <w:r>
+        <w:rPr>
+          <w:rFonts w:ascii="Tahoma" w:eastAsiaTheme="minorEastAsia" w:hAnsi="Tahoma" w:cs="Tahoma"/>
+        </w:rPr>
+        <w:t>. However, small and medium fires occur mostly when the humidity is low and have less correlation with the temperature.</w:t>
       </w:r>
     </w:p>
     <w:p>
@@ -4884,7 +5873,31 @@
         <w:rPr>
           <w:rFonts w:ascii="Tahoma" w:eastAsiaTheme="minorEastAsia" w:hAnsi="Tahoma" w:cs="Tahoma"/>
         </w:rPr>
-        <w:t>We used the Gibbs sampling algorithm as taught in class to obtain a sequence of observations which are approximated from a specified multivariate probability distribution.</w:t>
+        <w:t xml:space="preserve">We used the Gibbs sampling algorithm as taught in class </w:t>
+      </w:r>
+      <w:r>
+        <w:rPr>
+          <w:rFonts w:ascii="Tahoma" w:eastAsiaTheme="minorEastAsia" w:hAnsi="Tahoma" w:cs="Tahoma"/>
+        </w:rPr>
+        <w:t xml:space="preserve">in order </w:t>
+      </w:r>
+      <w:r>
+        <w:rPr>
+          <w:rFonts w:ascii="Tahoma" w:eastAsiaTheme="minorEastAsia" w:hAnsi="Tahoma" w:cs="Tahoma"/>
+        </w:rPr>
+        <w:t>to obtain a seque</w:t>
+      </w:r>
+      <w:r>
+        <w:rPr>
+          <w:rFonts w:ascii="Tahoma" w:eastAsiaTheme="minorEastAsia" w:hAnsi="Tahoma" w:cs="Tahoma"/>
+        </w:rPr>
+        <w:t>nce of observations</w:t>
+      </w:r>
+      <w:r>
+        <w:rPr>
+          <w:rFonts w:ascii="Tahoma" w:eastAsiaTheme="minorEastAsia" w:hAnsi="Tahoma" w:cs="Tahoma"/>
+        </w:rPr>
+        <w:t xml:space="preserve"> approximated from a specified multivariate probability distribution.</w:t>
       </w:r>
     </w:p>
     <w:p>
@@ -5008,7 +6021,7 @@
             <v:path o:extrusionok="f" gradientshapeok="t" o:connecttype="rect"/>
             <o:lock v:ext="edit" aspectratio="t"/>
           </v:shapetype>
-          <v:shape id="_x0000_i1025" type="#_x0000_t75" style="width:319pt;height:257.5pt;mso-position-horizontal:absolute;mso-position-horizontal-relative:text;mso-position-vertical:absolute;mso-position-vertical-relative:text;mso-width-relative:page;mso-height-relative:page">
+          <v:shape id="_x0000_i1025" type="#_x0000_t75" style="width:319pt;height:257.45pt;mso-position-horizontal:absolute;mso-position-horizontal-relative:text;mso-position-vertical:absolute;mso-position-vertical-relative:text;mso-width-relative:page;mso-height-relative:page">
             <v:imagedata r:id="rId20" o:title="figure_1" croptop="11286f" cropbottom="4856f" cropleft="13126f" cropright="7046f"/>
           </v:shape>
         </w:pict>
@@ -5258,7 +6271,20 @@
           <w:rFonts w:ascii="Tahoma" w:eastAsiaTheme="minorEastAsia" w:hAnsi="Tahoma" w:cs="Tahoma"/>
         </w:rPr>
         <w:br/>
-        <w:t>From t</w:t>
+      </w:r>
+      <w:proofErr w:type="gramStart"/>
+      <w:r>
+        <w:rPr>
+          <w:rFonts w:ascii="Tahoma" w:eastAsiaTheme="minorEastAsia" w:hAnsi="Tahoma" w:cs="Tahoma"/>
+        </w:rPr>
+        <w:t>From</w:t>
+      </w:r>
+      <w:proofErr w:type="gramEnd"/>
+      <w:r>
+        <w:rPr>
+          <w:rFonts w:ascii="Tahoma" w:eastAsiaTheme="minorEastAsia" w:hAnsi="Tahoma" w:cs="Tahoma"/>
+        </w:rPr>
+        <w:t xml:space="preserve"> t</w:t>
       </w:r>
       <w:r>
         <w:rPr>
@@ -5446,21 +6472,6 @@
       <w:pPr>
         <w:rPr>
           <w:rFonts w:ascii="Tahoma" w:eastAsiaTheme="minorEastAsia" w:hAnsi="Tahoma" w:cs="Tahoma"/>
-          <w:color w:val="ED7D31" w:themeColor="accent2"/>
-        </w:rPr>
-      </w:pPr>
-      <w:r>
-        <w:rPr>
-          <w:rFonts w:ascii="Tahoma" w:eastAsiaTheme="minorEastAsia" w:hAnsi="Tahoma" w:cs="Tahoma"/>
-          <w:color w:val="ED7D31" w:themeColor="accent2"/>
-        </w:rPr>
-        <w:t>[Bernie – discuss the structure learning and summarize]</w:t>
-      </w:r>
-    </w:p>
-    <w:p>
-      <w:pPr>
-        <w:rPr>
-          <w:rFonts w:ascii="Tahoma" w:eastAsiaTheme="minorEastAsia" w:hAnsi="Tahoma" w:cs="Tahoma"/>
         </w:rPr>
       </w:pPr>
       <w:r>
@@ -5497,7 +6508,21 @@
         <w:rPr>
           <w:rFonts w:ascii="Tahoma" w:eastAsiaTheme="minorEastAsia" w:hAnsi="Tahoma" w:cs="Tahoma"/>
         </w:rPr>
-        <w:t xml:space="preserve"> This problem is NP-Hard (Chickering, 1995)</w:t>
+        <w:t xml:space="preserve"> This problem is NP-Hard (</w:t>
+      </w:r>
+      <w:proofErr w:type="spellStart"/>
+      <w:r>
+        <w:rPr>
+          <w:rFonts w:ascii="Tahoma" w:eastAsiaTheme="minorEastAsia" w:hAnsi="Tahoma" w:cs="Tahoma"/>
+        </w:rPr>
+        <w:t>Chickering</w:t>
+      </w:r>
+      <w:proofErr w:type="spellEnd"/>
+      <w:r>
+        <w:rPr>
+          <w:rFonts w:ascii="Tahoma" w:eastAsiaTheme="minorEastAsia" w:hAnsi="Tahoma" w:cs="Tahoma"/>
+        </w:rPr>
+        <w:t>, 1995)</w:t>
       </w:r>
       <w:r>
         <w:rPr>
@@ -5582,14 +6607,19 @@
           <w:rFonts w:ascii="Tahoma" w:eastAsiaTheme="minorEastAsia" w:hAnsi="Tahoma" w:cs="Tahoma"/>
         </w:rPr>
         <w:br/>
-        <w:t xml:space="preserve">Looking at the two inference approaches we can clearly see advantages in disadvantages in both. The exact inference approach (variable elimination), as is named, produces the exact probabilities of the given query. However, as mentioned in section 5.1.1, if the data is not large enough, the algorithm cannot handle these gaps and fails to converge on the result. Moreover, the algorithm requires some basic understanding of Bayesian Networks to pick an elimination order that won’t take too much time to compute – as the task of finding an optimal order is an </w:t>
-      </w:r>
-      <w:r>
-        <w:rPr>
-          <w:rFonts w:ascii="Tahoma" w:eastAsiaTheme="minorEastAsia" w:hAnsi="Tahoma" w:cs="Tahoma"/>
-        </w:rPr>
-        <w:lastRenderedPageBreak/>
-        <w:t>NP-hard problem.</w:t>
+        <w:t xml:space="preserve">Looking at the two inference approaches we can clearly see </w:t>
+      </w:r>
+      <w:r>
+        <w:rPr>
+          <w:rFonts w:ascii="Tahoma" w:eastAsiaTheme="minorEastAsia" w:hAnsi="Tahoma" w:cs="Tahoma"/>
+        </w:rPr>
+        <w:t>the advantages and</w:t>
+      </w:r>
+      <w:r>
+        <w:rPr>
+          <w:rFonts w:ascii="Tahoma" w:eastAsiaTheme="minorEastAsia" w:hAnsi="Tahoma" w:cs="Tahoma"/>
+        </w:rPr>
+        <w:t xml:space="preserve"> disadvantages in both. The exact inference approach (variable elimination), produces the exact probabilities of the given query. However, as mentioned in section 5.1.1, if the data is not large enough, the algorithm cannot handle these gaps and fails to converge on the result. Moreover, the algorithm requires some basic understanding of Bayesian Networks to pick an elimination order that won’t take too much time to compute – as the task of finding an optimal order is an NP-hard problem.</w:t>
       </w:r>
       <w:r>
         <w:rPr>
@@ -5602,19 +6632,44 @@
         <w:rPr>
           <w:rFonts w:ascii="Tahoma" w:eastAsiaTheme="minorEastAsia" w:hAnsi="Tahoma" w:cs="Tahoma"/>
         </w:rPr>
-        <w:t xml:space="preserve">which is easy to implement and is pretty much straightforward </w:t>
-      </w:r>
-      <w:r>
-        <w:rPr>
-          <w:rFonts w:ascii="Tahoma" w:eastAsiaTheme="minorEastAsia" w:hAnsi="Tahoma" w:cs="Tahoma"/>
-        </w:rPr>
-        <w:t xml:space="preserve">has produced results for all possible combinations of the query and </w:t>
-      </w:r>
-      <w:r>
-        <w:rPr>
-          <w:rFonts w:ascii="Tahoma" w:eastAsiaTheme="minorEastAsia" w:hAnsi="Tahoma" w:cs="Tahoma"/>
-        </w:rPr>
-        <w:t>has seamlessly dealt</w:t>
+        <w:t>which is easy to implement</w:t>
+      </w:r>
+      <w:r>
+        <w:rPr>
+          <w:rFonts w:ascii="Tahoma" w:eastAsiaTheme="minorEastAsia" w:hAnsi="Tahoma" w:cs="Tahoma"/>
+        </w:rPr>
+        <w:t xml:space="preserve">, </w:t>
+      </w:r>
+      <w:r>
+        <w:rPr>
+          <w:rFonts w:ascii="Tahoma" w:eastAsiaTheme="minorEastAsia" w:hAnsi="Tahoma" w:cs="Tahoma"/>
+        </w:rPr>
+        <w:t>produce</w:t>
+      </w:r>
+      <w:r>
+        <w:rPr>
+          <w:rFonts w:ascii="Tahoma" w:eastAsiaTheme="minorEastAsia" w:hAnsi="Tahoma" w:cs="Tahoma"/>
+        </w:rPr>
+        <w:t>s</w:t>
+      </w:r>
+      <w:r>
+        <w:rPr>
+          <w:rFonts w:ascii="Tahoma" w:eastAsiaTheme="minorEastAsia" w:hAnsi="Tahoma" w:cs="Tahoma"/>
+        </w:rPr>
+        <w:t xml:space="preserve"> results </w:t>
+      </w:r>
+      <w:r>
+        <w:rPr>
+          <w:rFonts w:ascii="Tahoma" w:eastAsiaTheme="minorEastAsia" w:hAnsi="Tahoma" w:cs="Tahoma"/>
+        </w:rPr>
+        <w:lastRenderedPageBreak/>
+        <w:t>for all possibl</w:t>
+      </w:r>
+      <w:r>
+        <w:rPr>
+          <w:rFonts w:ascii="Tahoma" w:eastAsiaTheme="minorEastAsia" w:hAnsi="Tahoma" w:cs="Tahoma"/>
+        </w:rPr>
+        <w:t>e combinations of the query and seamlessly deals</w:t>
       </w:r>
       <w:r>
         <w:rPr>
@@ -5678,13 +6733,55 @@
           <w:color w:val="222222"/>
           <w:shd w:val="clear" w:color="auto" w:fill="FFFFFF"/>
         </w:rPr>
-        <w:t>Single island of high-probability state. (can happen even when all states have nonzero probability)</w:t>
-      </w:r>
-    </w:p>
-    <w:p>
-      <w:pPr>
-        <w:rPr>
-          <w:rFonts w:ascii="Tahoma" w:eastAsiaTheme="minorEastAsia" w:hAnsi="Tahoma" w:cs="Tahoma" w:hint="cs"/>
+        <w:t xml:space="preserve">Single </w:t>
+      </w:r>
+      <w:proofErr w:type="gramStart"/>
+      <w:r>
+        <w:rPr>
+          <w:rFonts w:ascii="Tahoma" w:hAnsi="Tahoma" w:cs="Tahoma"/>
+          <w:color w:val="222222"/>
+          <w:shd w:val="clear" w:color="auto" w:fill="FFFFFF"/>
+        </w:rPr>
+        <w:t>island</w:t>
+      </w:r>
+      <w:proofErr w:type="gramEnd"/>
+      <w:r>
+        <w:rPr>
+          <w:rFonts w:ascii="Tahoma" w:hAnsi="Tahoma" w:cs="Tahoma"/>
+          <w:color w:val="222222"/>
+          <w:shd w:val="clear" w:color="auto" w:fill="FFFFFF"/>
+        </w:rPr>
+        <w:t xml:space="preserve"> of high-probability state.</w:t>
+      </w:r>
+      <w:r>
+        <w:rPr>
+          <w:rFonts w:ascii="Tahoma" w:hAnsi="Tahoma" w:cs="Tahoma"/>
+          <w:color w:val="222222"/>
+          <w:shd w:val="clear" w:color="auto" w:fill="FFFFFF"/>
+        </w:rPr>
+        <w:t xml:space="preserve"> This </w:t>
+      </w:r>
+      <w:r>
+        <w:rPr>
+          <w:rFonts w:ascii="Tahoma" w:hAnsi="Tahoma" w:cs="Tahoma"/>
+          <w:color w:val="222222"/>
+          <w:shd w:val="clear" w:color="auto" w:fill="FFFFFF"/>
+        </w:rPr>
+        <w:t xml:space="preserve">can happen even when all </w:t>
+      </w:r>
+      <w:r>
+        <w:rPr>
+          <w:rFonts w:ascii="Tahoma" w:hAnsi="Tahoma" w:cs="Tahoma"/>
+          <w:color w:val="222222"/>
+          <w:shd w:val="clear" w:color="auto" w:fill="FFFFFF"/>
+        </w:rPr>
+        <w:t>states have a nonzero probability.</w:t>
+      </w:r>
+    </w:p>
+    <w:p>
+      <w:pPr>
+        <w:rPr>
+          <w:rFonts w:ascii="Tahoma" w:eastAsiaTheme="minorEastAsia" w:hAnsi="Tahoma" w:cs="Tahoma"/>
           <w:rtl/>
         </w:rPr>
       </w:pPr>
@@ -5699,8 +6796,16 @@
         <w:rPr>
           <w:rFonts w:ascii="Tahoma" w:eastAsiaTheme="minorEastAsia" w:hAnsi="Tahoma" w:cs="Tahoma"/>
         </w:rPr>
-        <w:t xml:space="preserve">The query we tried to answer is </w:t>
-      </w:r>
+        <w:t xml:space="preserve">The query we tried to answer </w:t>
+      </w:r>
+      <w:proofErr w:type="gramStart"/>
+      <w:r>
+        <w:rPr>
+          <w:rFonts w:ascii="Tahoma" w:eastAsiaTheme="minorEastAsia" w:hAnsi="Tahoma" w:cs="Tahoma"/>
+        </w:rPr>
+        <w:t xml:space="preserve">is </w:t>
+      </w:r>
+      <w:proofErr w:type="gramEnd"/>
       <m:oMath>
         <m:r>
           <w:rPr>
@@ -5713,7 +6818,31 @@
         <w:rPr>
           <w:rFonts w:ascii="Tahoma" w:eastAsiaTheme="minorEastAsia" w:hAnsi="Tahoma" w:cs="Tahoma"/>
         </w:rPr>
-        <w:t>, which gives us information about the burned area in a fire, based on the humidity and temperature only. After comparing the two approaches we can precisely say that although the two methods of inference are not identical, there is a strong correlation between the humidity, temperature and the size of burned area. These results sit well with our general knowledge and prediction of the results, as high humidity means a lower chance of fire and higher temperature means higher chance of fire.</w:t>
+        <w:t>, which gives us information about the</w:t>
+      </w:r>
+      <w:r>
+        <w:rPr>
+          <w:rFonts w:ascii="Tahoma" w:eastAsiaTheme="minorEastAsia" w:hAnsi="Tahoma" w:cs="Tahoma"/>
+        </w:rPr>
+        <w:t xml:space="preserve"> size of the burned area in a fire, based only on the humidity and temperature.</w:t>
+      </w:r>
+      <w:r>
+        <w:rPr>
+          <w:rFonts w:ascii="Tahoma" w:eastAsiaTheme="minorEastAsia" w:hAnsi="Tahoma" w:cs="Tahoma"/>
+        </w:rPr>
+        <w:t xml:space="preserve"> After comparing the two approaches we can </w:t>
+      </w:r>
+      <w:r>
+        <w:rPr>
+          <w:rFonts w:ascii="Tahoma" w:eastAsiaTheme="minorEastAsia" w:hAnsi="Tahoma" w:cs="Tahoma"/>
+        </w:rPr>
+        <w:t xml:space="preserve">conclude </w:t>
+      </w:r>
+      <w:r>
+        <w:rPr>
+          <w:rFonts w:ascii="Tahoma" w:eastAsiaTheme="minorEastAsia" w:hAnsi="Tahoma" w:cs="Tahoma"/>
+        </w:rPr>
+        <w:t>that although the two methods of inference are not identical, there is a strong correlation between the humidity, temperature and the size of burned area. These results sit well with our general knowledge and prediction of the results, as high humidity means a lower chance of fire and higher temperature means higher chance of fire.</w:t>
       </w:r>
     </w:p>
     <w:p>
@@ -5798,12 +6927,14 @@
         </w:rPr>
         <w:t xml:space="preserve">D.M. </w:t>
       </w:r>
+      <w:proofErr w:type="spellStart"/>
       <w:r>
         <w:rPr>
           <w:rFonts w:ascii="Tahoma" w:eastAsiaTheme="minorEastAsia" w:hAnsi="Tahoma" w:cs="Tahoma"/>
         </w:rPr>
         <w:t>Chickering</w:t>
       </w:r>
+      <w:proofErr w:type="spellEnd"/>
       <w:r>
         <w:rPr>
           <w:rFonts w:ascii="Tahoma" w:eastAsiaTheme="minorEastAsia" w:hAnsi="Tahoma" w:cs="Tahoma"/>
@@ -5927,10 +7058,9 @@
         </w:rPr>
         <w:t xml:space="preserve"> </w:t>
       </w:r>
-      <w:bookmarkStart w:id="0" w:name="_GoBack"/>
-      <w:bookmarkEnd w:id="0"/>
     </w:p>
     <w:sectPr>
+      <w:headerReference w:type="default" r:id="rId25"/>
       <w:pgSz w:w="12240" w:h="15840"/>
       <w:pgMar w:top="1440" w:right="1440" w:bottom="1440" w:left="1440" w:header="720" w:footer="720" w:gutter="0"/>
       <w:cols w:space="720"/>
@@ -5941,7 +7071,7 @@
 </file>
 
 <file path=word/endnotes.xml><?xml version="1.0" encoding="utf-8"?>
-<w:endnotes xmlns:wpc="http://schemas.microsoft.com/office/word/2010/wordprocessingCanvas" xmlns:cx="http://schemas.microsoft.com/office/drawing/2014/chartex" xmlns:cx1="http://schemas.microsoft.com/office/drawing/2015/9/8/chartex" xmlns:cx2="http://schemas.microsoft.com/office/drawing/2015/10/21/chartex" xmlns:cx3="http://schemas.microsoft.com/office/drawing/2016/5/9/chartex" xmlns:cx4="http://schemas.microsoft.com/office/drawing/2016/5/10/chartex" xmlns:cx5="http://schemas.microsoft.com/office/drawing/2016/5/11/chartex" xmlns:mc="http://schemas.openxmlformats.org/markup-compatibility/2006" xmlns:o="urn:schemas-microsoft-com:office:office" xmlns:r="http://schemas.openxmlformats.org/officeDocument/2006/relationships" xmlns:m="http://schemas.openxmlformats.org/officeDocument/2006/math" xmlns:v="urn:schemas-microsoft-com:vml" xmlns:wp14="http://schemas.microsoft.com/office/word/2010/wordprocessingDrawing" xmlns:wp="http://schemas.openxmlformats.org/drawingml/2006/wordprocessingDrawing" xmlns:w10="urn:schemas-microsoft-com:office:word" xmlns:w="http://schemas.openxmlformats.org/wordprocessingml/2006/main" xmlns:w14="http://schemas.microsoft.com/office/word/2010/wordml" xmlns:w15="http://schemas.microsoft.com/office/word/2012/wordml" xmlns:w16se="http://schemas.microsoft.com/office/word/2015/wordml/symex" xmlns:wpg="http://schemas.microsoft.com/office/word/2010/wordprocessingGroup" xmlns:wpi="http://schemas.microsoft.com/office/word/2010/wordprocessingInk" xmlns:wne="http://schemas.microsoft.com/office/word/2006/wordml" xmlns:wps="http://schemas.microsoft.com/office/word/2010/wordprocessingShape" mc:Ignorable="w14 w15 w16se wp14">
+<w:endnotes xmlns:wpc="http://schemas.microsoft.com/office/word/2010/wordprocessingCanvas" xmlns:mc="http://schemas.openxmlformats.org/markup-compatibility/2006" xmlns:o="urn:schemas-microsoft-com:office:office" xmlns:r="http://schemas.openxmlformats.org/officeDocument/2006/relationships" xmlns:m="http://schemas.openxmlformats.org/officeDocument/2006/math" xmlns:v="urn:schemas-microsoft-com:vml" xmlns:wp14="http://schemas.microsoft.com/office/word/2010/wordprocessingDrawing" xmlns:wp="http://schemas.openxmlformats.org/drawingml/2006/wordprocessingDrawing" xmlns:w10="urn:schemas-microsoft-com:office:word" xmlns:w="http://schemas.openxmlformats.org/wordprocessingml/2006/main" xmlns:w14="http://schemas.microsoft.com/office/word/2010/wordml" xmlns:w15="http://schemas.microsoft.com/office/word/2012/wordml" xmlns:wpg="http://schemas.microsoft.com/office/word/2010/wordprocessingGroup" xmlns:wpi="http://schemas.microsoft.com/office/word/2010/wordprocessingInk" xmlns:wne="http://schemas.microsoft.com/office/word/2006/wordml" xmlns:wps="http://schemas.microsoft.com/office/word/2010/wordprocessingShape" mc:Ignorable="w14 w15 wp14">
   <w:endnote w:type="separator" w:id="-1">
     <w:p>
       <w:pPr>
@@ -5966,7 +7096,7 @@
 </file>
 
 <file path=word/footnotes.xml><?xml version="1.0" encoding="utf-8"?>
-<w:footnotes xmlns:wpc="http://schemas.microsoft.com/office/word/2010/wordprocessingCanvas" xmlns:cx="http://schemas.microsoft.com/office/drawing/2014/chartex" xmlns:cx1="http://schemas.microsoft.com/office/drawing/2015/9/8/chartex" xmlns:cx2="http://schemas.microsoft.com/office/drawing/2015/10/21/chartex" xmlns:cx3="http://schemas.microsoft.com/office/drawing/2016/5/9/chartex" xmlns:cx4="http://schemas.microsoft.com/office/drawing/2016/5/10/chartex" xmlns:cx5="http://schemas.microsoft.com/office/drawing/2016/5/11/chartex" xmlns:mc="http://schemas.openxmlformats.org/markup-compatibility/2006" xmlns:o="urn:schemas-microsoft-com:office:office" xmlns:r="http://schemas.openxmlformats.org/officeDocument/2006/relationships" xmlns:m="http://schemas.openxmlformats.org/officeDocument/2006/math" xmlns:v="urn:schemas-microsoft-com:vml" xmlns:wp14="http://schemas.microsoft.com/office/word/2010/wordprocessingDrawing" xmlns:wp="http://schemas.openxmlformats.org/drawingml/2006/wordprocessingDrawing" xmlns:w10="urn:schemas-microsoft-com:office:word" xmlns:w="http://schemas.openxmlformats.org/wordprocessingml/2006/main" xmlns:w14="http://schemas.microsoft.com/office/word/2010/wordml" xmlns:w15="http://schemas.microsoft.com/office/word/2012/wordml" xmlns:w16se="http://schemas.microsoft.com/office/word/2015/wordml/symex" xmlns:wpg="http://schemas.microsoft.com/office/word/2010/wordprocessingGroup" xmlns:wpi="http://schemas.microsoft.com/office/word/2010/wordprocessingInk" xmlns:wne="http://schemas.microsoft.com/office/word/2006/wordml" xmlns:wps="http://schemas.microsoft.com/office/word/2010/wordprocessingShape" mc:Ignorable="w14 w15 w16se wp14">
+<w:footnotes xmlns:wpc="http://schemas.microsoft.com/office/word/2010/wordprocessingCanvas" xmlns:mc="http://schemas.openxmlformats.org/markup-compatibility/2006" xmlns:o="urn:schemas-microsoft-com:office:office" xmlns:r="http://schemas.openxmlformats.org/officeDocument/2006/relationships" xmlns:m="http://schemas.openxmlformats.org/officeDocument/2006/math" xmlns:v="urn:schemas-microsoft-com:vml" xmlns:wp14="http://schemas.microsoft.com/office/word/2010/wordprocessingDrawing" xmlns:wp="http://schemas.openxmlformats.org/drawingml/2006/wordprocessingDrawing" xmlns:w10="urn:schemas-microsoft-com:office:word" xmlns:w="http://schemas.openxmlformats.org/wordprocessingml/2006/main" xmlns:w14="http://schemas.microsoft.com/office/word/2010/wordml" xmlns:w15="http://schemas.microsoft.com/office/word/2012/wordml" xmlns:wpg="http://schemas.microsoft.com/office/word/2010/wordprocessingGroup" xmlns:wpi="http://schemas.microsoft.com/office/word/2010/wordprocessingInk" xmlns:wne="http://schemas.microsoft.com/office/word/2006/wordml" xmlns:wps="http://schemas.microsoft.com/office/word/2010/wordprocessingShape" mc:Ignorable="w14 w15 wp14">
   <w:footnote w:type="separator" w:id="-1">
     <w:p>
       <w:pPr>
@@ -5990,8 +7120,18 @@
 </w:footnotes>
 </file>
 
+<file path=word/header1.xml><?xml version="1.0" encoding="utf-8"?>
+<w:hdr xmlns:wpc="http://schemas.microsoft.com/office/word/2010/wordprocessingCanvas" xmlns:mc="http://schemas.openxmlformats.org/markup-compatibility/2006" xmlns:o="urn:schemas-microsoft-com:office:office" xmlns:r="http://schemas.openxmlformats.org/officeDocument/2006/relationships" xmlns:m="http://schemas.openxmlformats.org/officeDocument/2006/math" xmlns:v="urn:schemas-microsoft-com:vml" xmlns:wp14="http://schemas.microsoft.com/office/word/2010/wordprocessingDrawing" xmlns:wp="http://schemas.openxmlformats.org/drawingml/2006/wordprocessingDrawing" xmlns:w10="urn:schemas-microsoft-com:office:word" xmlns:w="http://schemas.openxmlformats.org/wordprocessingml/2006/main" xmlns:w14="http://schemas.microsoft.com/office/word/2010/wordml" xmlns:w15="http://schemas.microsoft.com/office/word/2012/wordml" xmlns:wpg="http://schemas.microsoft.com/office/word/2010/wordprocessingGroup" xmlns:wpi="http://schemas.microsoft.com/office/word/2010/wordprocessingInk" xmlns:wne="http://schemas.microsoft.com/office/word/2006/wordml" xmlns:wps="http://schemas.microsoft.com/office/word/2010/wordprocessingShape" mc:Ignorable="w14 w15 wp14">
+  <w:p>
+    <w:pPr>
+      <w:pStyle w:val="Header"/>
+    </w:pPr>
+  </w:p>
+</w:hdr>
+</file>
+
 <file path=word/numbering.xml><?xml version="1.0" encoding="utf-8"?>
-<w:numbering xmlns:wpc="http://schemas.microsoft.com/office/word/2010/wordprocessingCanvas" xmlns:cx="http://schemas.microsoft.com/office/drawing/2014/chartex" xmlns:cx1="http://schemas.microsoft.com/office/drawing/2015/9/8/chartex" xmlns:cx2="http://schemas.microsoft.com/office/drawing/2015/10/21/chartex" xmlns:cx3="http://schemas.microsoft.com/office/drawing/2016/5/9/chartex" xmlns:cx4="http://schemas.microsoft.com/office/drawing/2016/5/10/chartex" xmlns:cx5="http://schemas.microsoft.com/office/drawing/2016/5/11/chartex" xmlns:mc="http://schemas.openxmlformats.org/markup-compatibility/2006" xmlns:o="urn:schemas-microsoft-com:office:office" xmlns:r="http://schemas.openxmlformats.org/officeDocument/2006/relationships" xmlns:m="http://schemas.openxmlformats.org/officeDocument/2006/math" xmlns:v="urn:schemas-microsoft-com:vml" xmlns:wp14="http://schemas.microsoft.com/office/word/2010/wordprocessingDrawing" xmlns:wp="http://schemas.openxmlformats.org/drawingml/2006/wordprocessingDrawing" xmlns:w10="urn:schemas-microsoft-com:office:word" xmlns:w="http://schemas.openxmlformats.org/wordprocessingml/2006/main" xmlns:w14="http://schemas.microsoft.com/office/word/2010/wordml" xmlns:w15="http://schemas.microsoft.com/office/word/2012/wordml" xmlns:w16se="http://schemas.microsoft.com/office/word/2015/wordml/symex" xmlns:wpg="http://schemas.microsoft.com/office/word/2010/wordprocessingGroup" xmlns:wpi="http://schemas.microsoft.com/office/word/2010/wordprocessingInk" xmlns:wne="http://schemas.microsoft.com/office/word/2006/wordml" xmlns:wps="http://schemas.microsoft.com/office/word/2010/wordprocessingShape" mc:Ignorable="w14 w15 w16se wp14">
+<w:numbering xmlns:wpc="http://schemas.microsoft.com/office/word/2010/wordprocessingCanvas" xmlns:mc="http://schemas.openxmlformats.org/markup-compatibility/2006" xmlns:o="urn:schemas-microsoft-com:office:office" xmlns:r="http://schemas.openxmlformats.org/officeDocument/2006/relationships" xmlns:m="http://schemas.openxmlformats.org/officeDocument/2006/math" xmlns:v="urn:schemas-microsoft-com:vml" xmlns:wp14="http://schemas.microsoft.com/office/word/2010/wordprocessingDrawing" xmlns:wp="http://schemas.openxmlformats.org/drawingml/2006/wordprocessingDrawing" xmlns:w10="urn:schemas-microsoft-com:office:word" xmlns:w="http://schemas.openxmlformats.org/wordprocessingml/2006/main" xmlns:w14="http://schemas.microsoft.com/office/word/2010/wordml" xmlns:w15="http://schemas.microsoft.com/office/word/2012/wordml" xmlns:wpg="http://schemas.microsoft.com/office/word/2010/wordprocessingGroup" xmlns:wpi="http://schemas.microsoft.com/office/word/2010/wordprocessingInk" xmlns:wne="http://schemas.microsoft.com/office/word/2006/wordml" xmlns:wps="http://schemas.microsoft.com/office/word/2010/wordprocessingShape" mc:Ignorable="w14 w15 wp14">
   <w:abstractNum w:abstractNumId="0" w15:restartNumberingAfterBreak="0">
     <w:nsid w:val="08A95EA5"/>
     <w:multiLevelType w:val="hybridMultilevel"/>
@@ -6002,7 +7142,7 @@
       <w:lvlText w:val=""/>
       <w:lvlJc w:val="left"/>
       <w:pPr>
-        <w:ind w:left="784" w:hanging="360"/>
+        <w:ind w:left="720" w:hanging="360"/>
       </w:pPr>
       <w:rPr>
         <w:rFonts w:ascii="Symbol" w:hAnsi="Symbol" w:hint="default"/>
@@ -6014,7 +7154,7 @@
       <w:lvlText w:val="o"/>
       <w:lvlJc w:val="left"/>
       <w:pPr>
-        <w:ind w:left="1504" w:hanging="360"/>
+        <w:ind w:left="1440" w:hanging="360"/>
       </w:pPr>
       <w:rPr>
         <w:rFonts w:ascii="Courier New" w:hAnsi="Courier New" w:cs="Courier New" w:hint="default"/>
@@ -6026,7 +7166,7 @@
       <w:lvlText w:val=""/>
       <w:lvlJc w:val="left"/>
       <w:pPr>
-        <w:ind w:left="2224" w:hanging="360"/>
+        <w:ind w:left="2160" w:hanging="360"/>
       </w:pPr>
       <w:rPr>
         <w:rFonts w:ascii="Wingdings" w:hAnsi="Wingdings" w:hint="default"/>
@@ -6038,7 +7178,7 @@
       <w:lvlText w:val=""/>
       <w:lvlJc w:val="left"/>
       <w:pPr>
-        <w:ind w:left="2944" w:hanging="360"/>
+        <w:ind w:left="2880" w:hanging="360"/>
       </w:pPr>
       <w:rPr>
         <w:rFonts w:ascii="Symbol" w:hAnsi="Symbol" w:hint="default"/>
@@ -6050,7 +7190,7 @@
       <w:lvlText w:val="o"/>
       <w:lvlJc w:val="left"/>
       <w:pPr>
-        <w:ind w:left="3664" w:hanging="360"/>
+        <w:ind w:left="3600" w:hanging="360"/>
       </w:pPr>
       <w:rPr>
         <w:rFonts w:ascii="Courier New" w:hAnsi="Courier New" w:cs="Courier New" w:hint="default"/>
@@ -6062,7 +7202,7 @@
       <w:lvlText w:val=""/>
       <w:lvlJc w:val="left"/>
       <w:pPr>
-        <w:ind w:left="4384" w:hanging="360"/>
+        <w:ind w:left="4320" w:hanging="360"/>
       </w:pPr>
       <w:rPr>
         <w:rFonts w:ascii="Wingdings" w:hAnsi="Wingdings" w:hint="default"/>
@@ -6074,7 +7214,7 @@
       <w:lvlText w:val=""/>
       <w:lvlJc w:val="left"/>
       <w:pPr>
-        <w:ind w:left="5104" w:hanging="360"/>
+        <w:ind w:left="5040" w:hanging="360"/>
       </w:pPr>
       <w:rPr>
         <w:rFonts w:ascii="Symbol" w:hAnsi="Symbol" w:hint="default"/>
@@ -6086,7 +7226,7 @@
       <w:lvlText w:val="o"/>
       <w:lvlJc w:val="left"/>
       <w:pPr>
-        <w:ind w:left="5824" w:hanging="360"/>
+        <w:ind w:left="5760" w:hanging="360"/>
       </w:pPr>
       <w:rPr>
         <w:rFonts w:ascii="Courier New" w:hAnsi="Courier New" w:cs="Courier New" w:hint="default"/>
@@ -6098,7 +7238,7 @@
       <w:lvlText w:val=""/>
       <w:lvlJc w:val="left"/>
       <w:pPr>
-        <w:ind w:left="6544" w:hanging="360"/>
+        <w:ind w:left="6480" w:hanging="360"/>
       </w:pPr>
       <w:rPr>
         <w:rFonts w:ascii="Wingdings" w:hAnsi="Wingdings" w:hint="default"/>
@@ -7040,7 +8180,7 @@
 </file>
 
 <file path=word/styles.xml><?xml version="1.0" encoding="utf-8"?>
-<w:styles xmlns:mc="http://schemas.openxmlformats.org/markup-compatibility/2006" xmlns:r="http://schemas.openxmlformats.org/officeDocument/2006/relationships" xmlns:w="http://schemas.openxmlformats.org/wordprocessingml/2006/main" xmlns:w14="http://schemas.microsoft.com/office/word/2010/wordml" xmlns:w15="http://schemas.microsoft.com/office/word/2012/wordml" xmlns:w16se="http://schemas.microsoft.com/office/word/2015/wordml/symex" mc:Ignorable="w14 w15 w16se">
+<w:styles xmlns:mc="http://schemas.openxmlformats.org/markup-compatibility/2006" xmlns:r="http://schemas.openxmlformats.org/officeDocument/2006/relationships" xmlns:w="http://schemas.openxmlformats.org/wordprocessingml/2006/main" xmlns:w14="http://schemas.microsoft.com/office/word/2010/wordml" xmlns:w15="http://schemas.microsoft.com/office/word/2012/wordml" mc:Ignorable="w14 w15">
   <w:docDefaults>
     <w:rPrDefault>
       <w:rPr>
@@ -7056,7 +8196,7 @@
       </w:pPr>
     </w:pPrDefault>
   </w:docDefaults>
-  <w:latentStyles w:defLockedState="0" w:defUIPriority="99" w:defSemiHidden="0" w:defUnhideWhenUsed="0" w:defQFormat="0" w:count="374">
+  <w:latentStyles w:defLockedState="0" w:defUIPriority="99" w:defSemiHidden="0" w:defUnhideWhenUsed="0" w:defQFormat="0" w:count="371">
     <w:lsdException w:name="Normal" w:uiPriority="0" w:qFormat="1"/>
     <w:lsdException w:name="heading 1" w:uiPriority="9" w:qFormat="1"/>
     <w:lsdException w:name="heading 2" w:semiHidden="1" w:uiPriority="9" w:unhideWhenUsed="1" w:qFormat="1"/>
@@ -7162,6 +8302,7 @@
     <w:lsdException w:name="HTML Sample" w:semiHidden="1" w:unhideWhenUsed="1"/>
     <w:lsdException w:name="HTML Typewriter" w:semiHidden="1" w:unhideWhenUsed="1"/>
     <w:lsdException w:name="HTML Variable" w:semiHidden="1" w:unhideWhenUsed="1"/>
+    <w:lsdException w:name="Normal Table" w:semiHidden="1" w:unhideWhenUsed="1"/>
     <w:lsdException w:name="annotation subject" w:semiHidden="1" w:unhideWhenUsed="1"/>
     <w:lsdException w:name="No List" w:semiHidden="1" w:unhideWhenUsed="1"/>
     <w:lsdException w:name="Outline List 1" w:semiHidden="1" w:unhideWhenUsed="1"/>
@@ -7206,6 +8347,7 @@
     <w:lsdException w:name="Table Professional" w:semiHidden="1" w:unhideWhenUsed="1"/>
     <w:lsdException w:name="Table Subtle 1" w:semiHidden="1" w:unhideWhenUsed="1"/>
     <w:lsdException w:name="Table Subtle 2" w:semiHidden="1" w:unhideWhenUsed="1"/>
+    <w:lsdException w:name="Table Web 1" w:semiHidden="1" w:unhideWhenUsed="1"/>
     <w:lsdException w:name="Table Web 2" w:semiHidden="1" w:unhideWhenUsed="1"/>
     <w:lsdException w:name="Table Web 3" w:semiHidden="1" w:unhideWhenUsed="1"/>
     <w:lsdException w:name="Balloon Text" w:semiHidden="1" w:unhideWhenUsed="1"/>
@@ -7426,9 +8568,6 @@
     <w:lsdException w:name="List Table 5 Dark Accent 6" w:uiPriority="50"/>
     <w:lsdException w:name="List Table 6 Colorful Accent 6" w:uiPriority="51"/>
     <w:lsdException w:name="List Table 7 Colorful Accent 6" w:uiPriority="52"/>
-    <w:lsdException w:name="Mention" w:semiHidden="1" w:unhideWhenUsed="1"/>
-    <w:lsdException w:name="Smart Hyperlink" w:semiHidden="1" w:unhideWhenUsed="1"/>
-    <w:lsdException w:name="Hashtag" w:semiHidden="1" w:unhideWhenUsed="1"/>
   </w:latentStyles>
   <w:style w:type="paragraph" w:default="1" w:styleId="Normal">
     <w:name w:val="Normal"/>
@@ -7541,7 +8680,7 @@
 </file>
 
 <file path=word/charts/chart1.xml><?xml version="1.0" encoding="utf-8"?>
-<c:chartSpace xmlns:c="http://schemas.openxmlformats.org/drawingml/2006/chart" xmlns:a="http://schemas.openxmlformats.org/drawingml/2006/main" xmlns:r="http://schemas.openxmlformats.org/officeDocument/2006/relationships" xmlns:c16r2="http://schemas.microsoft.com/office/drawing/2015/06/chart">
+<c:chartSpace xmlns:c="http://schemas.openxmlformats.org/drawingml/2006/chart" xmlns:a="http://schemas.openxmlformats.org/drawingml/2006/main" xmlns:r="http://schemas.openxmlformats.org/officeDocument/2006/relationships">
   <c:date1904 val="0"/>
   <c:lang val="en-US"/>
   <c:roundedCorners val="0"/>
@@ -7718,7 +8857,7 @@
             </c:numRef>
           </c:val>
           <c:smooth val="0"/>
-          <c:extLst>
+          <c:extLst xmlns:c16r2="http://schemas.microsoft.com/office/drawing/2015/06/chart">
             <c:ext xmlns:c16="http://schemas.microsoft.com/office/drawing/2014/chart" uri="{C3380CC4-5D6E-409C-BE32-E72D297353CC}">
               <c16:uniqueId val="{00000000-E146-4587-A661-E37F3098958B}"/>
             </c:ext>
@@ -7733,11 +8872,11 @@
           <c:showBubbleSize val="0"/>
         </c:dLbls>
         <c:smooth val="0"/>
-        <c:axId val="310347480"/>
-        <c:axId val="382014040"/>
+        <c:axId val="285101992"/>
+        <c:axId val="285102776"/>
       </c:lineChart>
       <c:catAx>
-        <c:axId val="310347480"/>
+        <c:axId val="285101992"/>
         <c:scaling>
           <c:orientation val="minMax"/>
         </c:scaling>
@@ -7844,7 +8983,7 @@
             <a:endParaRPr lang="en-US"/>
           </a:p>
         </c:txPr>
-        <c:crossAx val="382014040"/>
+        <c:crossAx val="285102776"/>
         <c:crosses val="autoZero"/>
         <c:auto val="1"/>
         <c:lblAlgn val="ctr"/>
@@ -7852,7 +8991,7 @@
         <c:noMultiLvlLbl val="0"/>
       </c:catAx>
       <c:valAx>
-        <c:axId val="382014040"/>
+        <c:axId val="285102776"/>
         <c:scaling>
           <c:orientation val="minMax"/>
         </c:scaling>
@@ -7959,7 +9098,7 @@
             <a:endParaRPr lang="en-US"/>
           </a:p>
         </c:txPr>
-        <c:crossAx val="310347480"/>
+        <c:crossAx val="285101992"/>
         <c:crosses val="autoZero"/>
         <c:crossBetween val="between"/>
       </c:valAx>
@@ -8825,7 +9964,7 @@
 </file>
 
 <file path=customXml/itemProps1.xml><?xml version="1.0" encoding="utf-8"?>
-<ds:datastoreItem xmlns:ds="http://schemas.openxmlformats.org/officeDocument/2006/customXml" ds:itemID="{BC2B40DE-1CE5-4D20-86D6-DD4B898581C9}">
+<ds:datastoreItem xmlns:ds="http://schemas.openxmlformats.org/officeDocument/2006/customXml" ds:itemID="{90D301A3-78A3-4821-B47C-2327119BF905}">
   <ds:schemaRefs>
     <ds:schemaRef ds:uri="http://schemas.openxmlformats.org/officeDocument/2006/bibliography"/>
   </ds:schemaRefs>

</xml_diff>